<commit_message>
aggiunti dao e operazioni odd
</commit_message>
<xml_diff>
--- a/ODD_FantaFootball.docx
+++ b/ODD_FantaFootball.docx
@@ -21,7 +21,6 @@
           <w:docPartUnique/>
         </w:docPartObj>
       </w:sdtPr>
-      <w:sdtEndPr/>
       <w:sdtContent>
         <w:p>
           <w:pPr>
@@ -13524,7 +13523,21 @@
                 <w:sz w:val="24"/>
                 <w:szCs w:val="24"/>
               </w:rPr>
-              <w:t>, giocatore: String): boolean</w:t>
+              <w:t xml:space="preserve">, giocatore: </w:t>
+            </w:r>
+            <w:r>
+              <w:rPr>
+                <w:sz w:val="24"/>
+                <w:szCs w:val="24"/>
+              </w:rPr>
+              <w:t>int</w:t>
+            </w:r>
+            <w:r>
+              <w:rPr>
+                <w:sz w:val="24"/>
+                <w:szCs w:val="24"/>
+              </w:rPr>
+              <w:t>): boolean</w:t>
             </w:r>
           </w:p>
           <w:p>
@@ -13553,7 +13566,21 @@
                 <w:sz w:val="24"/>
                 <w:szCs w:val="24"/>
               </w:rPr>
-              <w:t>, giocatore: String): void</w:t>
+              <w:t xml:space="preserve">, giocatore: </w:t>
+            </w:r>
+            <w:r>
+              <w:rPr>
+                <w:sz w:val="24"/>
+                <w:szCs w:val="24"/>
+              </w:rPr>
+              <w:t>int</w:t>
+            </w:r>
+            <w:r>
+              <w:rPr>
+                <w:sz w:val="24"/>
+                <w:szCs w:val="24"/>
+              </w:rPr>
+              <w:t>): void</w:t>
             </w:r>
           </w:p>
           <w:p>
@@ -13630,6 +13657,21 @@
               <w:t>+ getSquadreByLega(lega: String): List&lt;Squadra&gt;</w:t>
             </w:r>
           </w:p>
+          <w:p>
+            <w:pPr>
+              <w:rPr>
+                <w:sz w:val="24"/>
+                <w:szCs w:val="24"/>
+              </w:rPr>
+            </w:pPr>
+            <w:r>
+              <w:rPr>
+                <w:sz w:val="24"/>
+                <w:szCs w:val="24"/>
+              </w:rPr>
+              <w:t>+ getSquadreGiocatore(giocatore: Giocatore): Collection&lt;Squadra &gt;</w:t>
+            </w:r>
+          </w:p>
         </w:tc>
       </w:tr>
       <w:tr>
@@ -14276,6 +14318,64 @@
               <w:t xml:space="preserve"> lega!=null</w:t>
             </w:r>
           </w:p>
+          <w:p>
+            <w:pPr>
+              <w:rPr>
+                <w:b/>
+                <w:bCs/>
+                <w:sz w:val="24"/>
+                <w:szCs w:val="24"/>
+              </w:rPr>
+            </w:pPr>
+          </w:p>
+          <w:p>
+            <w:pPr>
+              <w:rPr>
+                <w:sz w:val="24"/>
+                <w:szCs w:val="24"/>
+              </w:rPr>
+            </w:pPr>
+            <w:r>
+              <w:rPr>
+                <w:b/>
+                <w:bCs/>
+                <w:sz w:val="24"/>
+                <w:szCs w:val="24"/>
+              </w:rPr>
+              <w:t>Context</w:t>
+            </w:r>
+            <w:r>
+              <w:rPr>
+                <w:sz w:val="24"/>
+                <w:szCs w:val="24"/>
+              </w:rPr>
+              <w:t xml:space="preserve"> SquadraDAO::getSquadreGiocatore(giocatore)</w:t>
+            </w:r>
+          </w:p>
+          <w:p>
+            <w:pPr>
+              <w:rPr>
+                <w:sz w:val="24"/>
+                <w:szCs w:val="24"/>
+              </w:rPr>
+            </w:pPr>
+            <w:r>
+              <w:rPr>
+                <w:b/>
+                <w:bCs/>
+                <w:sz w:val="24"/>
+                <w:szCs w:val="24"/>
+              </w:rPr>
+              <w:t>Pre</w:t>
+            </w:r>
+            <w:r>
+              <w:rPr>
+                <w:sz w:val="24"/>
+                <w:szCs w:val="24"/>
+              </w:rPr>
+              <w:t>: giocatore!=null</w:t>
+            </w:r>
+          </w:p>
         </w:tc>
       </w:tr>
       <w:tr>
@@ -14856,6 +14956,79 @@
               <w:t>squadra.lega=lega)</w:t>
             </w:r>
           </w:p>
+          <w:p>
+            <w:pPr>
+              <w:rPr>
+                <w:sz w:val="24"/>
+                <w:szCs w:val="24"/>
+              </w:rPr>
+            </w:pPr>
+          </w:p>
+          <w:p>
+            <w:pPr>
+              <w:rPr>
+                <w:sz w:val="24"/>
+                <w:szCs w:val="24"/>
+              </w:rPr>
+            </w:pPr>
+            <w:r>
+              <w:rPr>
+                <w:b/>
+                <w:bCs/>
+                <w:sz w:val="24"/>
+                <w:szCs w:val="24"/>
+              </w:rPr>
+              <w:t>Context</w:t>
+            </w:r>
+            <w:r>
+              <w:rPr>
+                <w:sz w:val="24"/>
+                <w:szCs w:val="24"/>
+              </w:rPr>
+              <w:t xml:space="preserve"> SquadraDAO::getSquadreGiocatore(giocatore)</w:t>
+            </w:r>
+          </w:p>
+          <w:p>
+            <w:pPr>
+              <w:rPr>
+                <w:sz w:val="24"/>
+                <w:szCs w:val="24"/>
+              </w:rPr>
+            </w:pPr>
+            <w:r>
+              <w:rPr>
+                <w:b/>
+                <w:bCs/>
+                <w:sz w:val="24"/>
+                <w:szCs w:val="24"/>
+              </w:rPr>
+              <w:t>P</w:t>
+            </w:r>
+            <w:r>
+              <w:rPr>
+                <w:b/>
+                <w:bCs/>
+                <w:sz w:val="24"/>
+                <w:szCs w:val="24"/>
+              </w:rPr>
+              <w:t>ost</w:t>
+            </w:r>
+            <w:r>
+              <w:rPr>
+                <w:sz w:val="24"/>
+                <w:szCs w:val="24"/>
+              </w:rPr>
+              <w:t>: squadre-&gt;select(s|squadragiocatore.giocatore=giocatore.id)</w:t>
+            </w:r>
+          </w:p>
+          <w:p>
+            <w:pPr>
+              <w:rPr>
+                <w:sz w:val="24"/>
+                <w:szCs w:val="24"/>
+              </w:rPr>
+            </w:pPr>
+          </w:p>
         </w:tc>
       </w:tr>
       <w:tr>
@@ -14878,6 +15051,7 @@
                 <w:sz w:val="24"/>
                 <w:szCs w:val="24"/>
               </w:rPr>
+              <w:lastRenderedPageBreak/>
               <w:t>Invariante</w:t>
             </w:r>
           </w:p>
@@ -15010,7 +15184,21 @@
                 <w:sz w:val="24"/>
                 <w:szCs w:val="24"/>
               </w:rPr>
-              <w:t>Questa classe è un manager che si occupa di interagire con il database. Gestisce le query rigurdanti Partita.</w:t>
+              <w:t>Questa classe è un manager che si occupa di interagire con il database. Gestisce le query rigu</w:t>
+            </w:r>
+            <w:r>
+              <w:rPr>
+                <w:sz w:val="24"/>
+                <w:szCs w:val="24"/>
+              </w:rPr>
+              <w:t>a</w:t>
+            </w:r>
+            <w:r>
+              <w:rPr>
+                <w:sz w:val="24"/>
+                <w:szCs w:val="24"/>
+              </w:rPr>
+              <w:t>rdanti Partita.</w:t>
             </w:r>
           </w:p>
         </w:tc>
@@ -15146,7 +15334,15 @@
                 <w:szCs w:val="24"/>
                 <w:lang w:val="en-US"/>
               </w:rPr>
-              <w:t>: void</w:t>
+              <w:t xml:space="preserve">: </w:t>
+            </w:r>
+            <w:r>
+              <w:rPr>
+                <w:sz w:val="24"/>
+                <w:szCs w:val="24"/>
+                <w:lang w:val="en-US"/>
+              </w:rPr>
+              <w:t>boolean</w:t>
             </w:r>
           </w:p>
           <w:p>
@@ -15240,7 +15436,21 @@
                 <w:sz w:val="24"/>
                 <w:szCs w:val="24"/>
               </w:rPr>
-              <w:t>+ getAllPartiteByGiornata (giornata</w:t>
+              <w:t>+ getAllPartiteByGiornata</w:t>
+            </w:r>
+            <w:r>
+              <w:rPr>
+                <w:sz w:val="24"/>
+                <w:szCs w:val="24"/>
+              </w:rPr>
+              <w:t>Lega</w:t>
+            </w:r>
+            <w:r>
+              <w:rPr>
+                <w:sz w:val="24"/>
+                <w:szCs w:val="24"/>
+              </w:rPr>
+              <w:t>(giornata</w:t>
             </w:r>
             <w:r>
               <w:rPr>
@@ -15248,6 +15458,13 @@
                 <w:szCs w:val="24"/>
               </w:rPr>
               <w:t>: int</w:t>
+            </w:r>
+            <w:r>
+              <w:rPr>
+                <w:sz w:val="24"/>
+                <w:szCs w:val="24"/>
+              </w:rPr>
+              <w:t>, lega:String</w:t>
             </w:r>
             <w:r>
               <w:rPr>
@@ -15787,7 +16004,35 @@
                 <w:sz w:val="24"/>
                 <w:szCs w:val="24"/>
               </w:rPr>
-              <w:t xml:space="preserve"> getAllPartiteByGiornata (giornata)</w:t>
+              <w:t xml:space="preserve"> getAllPartiteByGiornata</w:t>
+            </w:r>
+            <w:r>
+              <w:rPr>
+                <w:sz w:val="24"/>
+                <w:szCs w:val="24"/>
+              </w:rPr>
+              <w:t>Lega</w:t>
+            </w:r>
+            <w:r>
+              <w:rPr>
+                <w:sz w:val="24"/>
+                <w:szCs w:val="24"/>
+              </w:rPr>
+              <w:t>(giornata</w:t>
+            </w:r>
+            <w:r>
+              <w:rPr>
+                <w:sz w:val="24"/>
+                <w:szCs w:val="24"/>
+              </w:rPr>
+              <w:t>, lega</w:t>
+            </w:r>
+            <w:r>
+              <w:rPr>
+                <w:sz w:val="24"/>
+                <w:szCs w:val="24"/>
+              </w:rPr>
+              <w:t>)</w:t>
             </w:r>
           </w:p>
           <w:p>
@@ -15812,6 +16057,13 @@
                 <w:szCs w:val="24"/>
               </w:rPr>
               <w:t>: giornata!=null</w:t>
+            </w:r>
+            <w:r>
+              <w:rPr>
+                <w:sz w:val="24"/>
+                <w:szCs w:val="24"/>
+              </w:rPr>
+              <w:t xml:space="preserve"> and lega!=null</w:t>
             </w:r>
           </w:p>
           <w:p>
@@ -15954,7 +16206,15 @@
                 <w:sz w:val="24"/>
                 <w:szCs w:val="24"/>
               </w:rPr>
-              <w:t xml:space="preserve"> and partita.nomeLega1=squadra1.nomeLega and partita.nomeLega2=squadra2.nomeLega</w:t>
+              <w:t xml:space="preserve"> and partita.nomeLega=squadra1.nomeLega and </w:t>
+            </w:r>
+            <w:r>
+              <w:rPr>
+                <w:sz w:val="24"/>
+                <w:szCs w:val="24"/>
+              </w:rPr>
+              <w:lastRenderedPageBreak/>
+              <w:t>partita.nomeLega=squadra2.nomeLega</w:t>
             </w:r>
             <w:r>
               <w:rPr>
@@ -16023,21 +16283,21 @@
                 <w:sz w:val="24"/>
                 <w:szCs w:val="24"/>
               </w:rPr>
-              <w:t xml:space="preserve"> and partita.nomeLega1=squadra1.nomeLega and partita.nomeLega2=squadra2.</w:t>
-            </w:r>
-            <w:r>
-              <w:rPr>
-                <w:sz w:val="24"/>
-                <w:szCs w:val="24"/>
-              </w:rPr>
-              <w:t>l</w:t>
-            </w:r>
-            <w:r>
-              <w:rPr>
-                <w:sz w:val="24"/>
-                <w:szCs w:val="24"/>
-              </w:rPr>
-              <w:t>ega)</w:t>
+              <w:t xml:space="preserve"> and partita.nomeLega=squadra1.nomeLega</w:t>
+            </w:r>
+            <w:r>
+              <w:rPr>
+                <w:sz w:val="24"/>
+                <w:szCs w:val="24"/>
+              </w:rPr>
+              <w:t xml:space="preserve"> or partita.nomeLega=squadra2.nomeLega</w:t>
+            </w:r>
+            <w:r>
+              <w:rPr>
+                <w:sz w:val="24"/>
+                <w:szCs w:val="24"/>
+              </w:rPr>
+              <w:t>)</w:t>
             </w:r>
           </w:p>
           <w:p>
@@ -16103,7 +16363,6 @@
                 <w:szCs w:val="24"/>
                 <w:lang w:val="en-US"/>
               </w:rPr>
-              <w:lastRenderedPageBreak/>
               <w:t>goal1, goal2)</w:t>
             </w:r>
           </w:p>
@@ -16342,7 +16601,7 @@
                 <w:sz w:val="24"/>
                 <w:szCs w:val="24"/>
               </w:rPr>
-              <w:t xml:space="preserve">and partita.nomeLega1=squadra.nomeLega </w:t>
+              <w:t xml:space="preserve">and partita.nomeLega=squadra.nomeLega </w:t>
             </w:r>
             <w:r>
               <w:rPr>
@@ -16370,7 +16629,7 @@
                 <w:sz w:val="24"/>
                 <w:szCs w:val="24"/>
               </w:rPr>
-              <w:t>.nome and partita.nomeLega2=squadra.nomeLega</w:t>
+              <w:t>.nome</w:t>
             </w:r>
             <w:r>
               <w:rPr>
@@ -16409,7 +16668,23 @@
                 <w:sz w:val="24"/>
                 <w:szCs w:val="24"/>
               </w:rPr>
-              <w:t xml:space="preserve"> PartitaDAO::getAllPartiteByGiornata (giornata)</w:t>
+              <w:t xml:space="preserve"> PartitaDAO::getAllPartiteByGiornata (giornata</w:t>
+            </w:r>
+            <w:r>
+              <w:rPr>
+                <w:sz w:val="24"/>
+                <w:szCs w:val="24"/>
+              </w:rPr>
+              <w:t>, lega</w:t>
+            </w:r>
+            <w:bookmarkStart w:id="16" w:name="_GoBack"/>
+            <w:bookmarkEnd w:id="16"/>
+            <w:r>
+              <w:rPr>
+                <w:sz w:val="24"/>
+                <w:szCs w:val="24"/>
+              </w:rPr>
+              <w:t>)</w:t>
             </w:r>
           </w:p>
           <w:p>
@@ -16449,7 +16724,21 @@
                 <w:sz w:val="24"/>
                 <w:szCs w:val="24"/>
               </w:rPr>
-              <w:t>select(p|partita.giornata=giornata)</w:t>
+              <w:t>select(p|partita.giornata=giornata</w:t>
+            </w:r>
+            <w:r>
+              <w:rPr>
+                <w:sz w:val="24"/>
+                <w:szCs w:val="24"/>
+              </w:rPr>
+              <w:t xml:space="preserve"> and partita.nomeLega=lega</w:t>
+            </w:r>
+            <w:r>
+              <w:rPr>
+                <w:sz w:val="24"/>
+                <w:szCs w:val="24"/>
+              </w:rPr>
+              <w:t>)</w:t>
             </w:r>
           </w:p>
           <w:p>
@@ -16622,7 +16911,21 @@
                 <w:sz w:val="24"/>
                 <w:szCs w:val="24"/>
               </w:rPr>
-              <w:t>Questa classe è un manager che si occupa di interagire con il database. Gestisce le query rigurdanti Offerta.</w:t>
+              <w:t>Questa classe è un manager che si occupa di interagire con il database. Gestisce le query rigu</w:t>
+            </w:r>
+            <w:r>
+              <w:rPr>
+                <w:sz w:val="24"/>
+                <w:szCs w:val="24"/>
+              </w:rPr>
+              <w:t>a</w:t>
+            </w:r>
+            <w:r>
+              <w:rPr>
+                <w:sz w:val="24"/>
+                <w:szCs w:val="24"/>
+              </w:rPr>
+              <w:t>rdanti Offerta.</w:t>
             </w:r>
           </w:p>
         </w:tc>
@@ -16667,37 +16970,93 @@
                 <w:sz w:val="24"/>
                 <w:szCs w:val="24"/>
               </w:rPr>
-              <w:t>+ addOfferta (nomeSquadra: String, dataAsta: Date, nomeLega: String, giocatore: String, somma: int): boolean</w:t>
-            </w:r>
-          </w:p>
-          <w:p>
-            <w:pPr>
-              <w:rPr>
-                <w:sz w:val="24"/>
-                <w:szCs w:val="24"/>
-              </w:rPr>
-            </w:pPr>
-            <w:r>
-              <w:rPr>
-                <w:sz w:val="24"/>
-                <w:szCs w:val="24"/>
-              </w:rPr>
-              <w:t>+ deleteOfferta(nomeSquadra: String, dataAsta: Date, nomeLega: String, giocatore: String): boolean</w:t>
-            </w:r>
-          </w:p>
-          <w:p>
-            <w:pPr>
-              <w:rPr>
-                <w:sz w:val="24"/>
-                <w:szCs w:val="24"/>
-              </w:rPr>
-            </w:pPr>
-            <w:r>
-              <w:rPr>
-                <w:sz w:val="24"/>
-                <w:szCs w:val="24"/>
-              </w:rPr>
-              <w:t>+ updateOfferta(nomeSquadra: String, dataAsta: Date, nomeLega: String, giocatore: String, somma: int): void</w:t>
+              <w:t xml:space="preserve">+ addOfferta (nomeSquadra: String, dataAsta: Date, nomeLega: String, giocatore: </w:t>
+            </w:r>
+            <w:r>
+              <w:rPr>
+                <w:sz w:val="24"/>
+                <w:szCs w:val="24"/>
+              </w:rPr>
+              <w:t>int</w:t>
+            </w:r>
+            <w:r>
+              <w:rPr>
+                <w:sz w:val="24"/>
+                <w:szCs w:val="24"/>
+              </w:rPr>
+              <w:t>,</w:t>
+            </w:r>
+            <w:r>
+              <w:rPr>
+                <w:sz w:val="24"/>
+                <w:szCs w:val="24"/>
+              </w:rPr>
+              <w:t xml:space="preserve"> somma: int): boolean</w:t>
+            </w:r>
+          </w:p>
+          <w:p>
+            <w:pPr>
+              <w:rPr>
+                <w:sz w:val="24"/>
+                <w:szCs w:val="24"/>
+              </w:rPr>
+            </w:pPr>
+            <w:r>
+              <w:rPr>
+                <w:sz w:val="24"/>
+                <w:szCs w:val="24"/>
+              </w:rPr>
+              <w:t xml:space="preserve">+ deleteOfferta(nomeSquadra: String, dataAsta: Date, nomeLega: String, giocatore: </w:t>
+            </w:r>
+            <w:r>
+              <w:rPr>
+                <w:sz w:val="24"/>
+                <w:szCs w:val="24"/>
+              </w:rPr>
+              <w:t>int</w:t>
+            </w:r>
+            <w:r>
+              <w:rPr>
+                <w:sz w:val="24"/>
+                <w:szCs w:val="24"/>
+              </w:rPr>
+              <w:t>):</w:t>
+            </w:r>
+            <w:r>
+              <w:rPr>
+                <w:sz w:val="24"/>
+                <w:szCs w:val="24"/>
+              </w:rPr>
+              <w:t>void</w:t>
+            </w:r>
+          </w:p>
+          <w:p>
+            <w:pPr>
+              <w:rPr>
+                <w:sz w:val="24"/>
+                <w:szCs w:val="24"/>
+              </w:rPr>
+            </w:pPr>
+            <w:r>
+              <w:rPr>
+                <w:sz w:val="24"/>
+                <w:szCs w:val="24"/>
+              </w:rPr>
+              <w:t xml:space="preserve">+ updateOfferta(nomeSquadra: String, dataAsta: Date, nomeLega: String, giocatore: </w:t>
+            </w:r>
+            <w:r>
+              <w:rPr>
+                <w:sz w:val="24"/>
+                <w:szCs w:val="24"/>
+              </w:rPr>
+              <w:t>int</w:t>
+            </w:r>
+            <w:r>
+              <w:rPr>
+                <w:sz w:val="24"/>
+                <w:szCs w:val="24"/>
+              </w:rPr>
+              <w:t>, somma: int): void</w:t>
             </w:r>
           </w:p>
           <w:p>
@@ -16779,7 +17138,14 @@
                 <w:sz w:val="24"/>
                 <w:szCs w:val="24"/>
               </w:rPr>
-              <w:t>: String</w:t>
+              <w:t xml:space="preserve">: </w:t>
+            </w:r>
+            <w:r>
+              <w:rPr>
+                <w:sz w:val="24"/>
+                <w:szCs w:val="24"/>
+              </w:rPr>
+              <w:t>int</w:t>
             </w:r>
             <w:r>
               <w:rPr>
@@ -16843,7 +17209,14 @@
                 <w:sz w:val="24"/>
                 <w:szCs w:val="24"/>
               </w:rPr>
-              <w:t>: String</w:t>
+              <w:t>:</w:t>
+            </w:r>
+            <w:r>
+              <w:rPr>
+                <w:sz w:val="24"/>
+                <w:szCs w:val="24"/>
+              </w:rPr>
+              <w:t xml:space="preserve"> int</w:t>
             </w:r>
             <w:r>
               <w:rPr>
@@ -16958,6 +17331,7 @@
                 <w:sz w:val="24"/>
                 <w:szCs w:val="24"/>
               </w:rPr>
+              <w:lastRenderedPageBreak/>
               <w:t>Pre</w:t>
             </w:r>
             <w:r>
@@ -17842,6 +18216,7 @@
                 <w:sz w:val="24"/>
                 <w:szCs w:val="24"/>
               </w:rPr>
+              <w:lastRenderedPageBreak/>
               <w:t>P</w:t>
             </w:r>
             <w:r>
@@ -18041,7 +18416,6 @@
                 <w:sz w:val="24"/>
                 <w:szCs w:val="24"/>
               </w:rPr>
-              <w:lastRenderedPageBreak/>
               <w:t>Context</w:t>
             </w:r>
             <w:r>
@@ -18722,6 +19096,21 @@
               <w:t>+ getAsteByAllenatore(allenatore: String): List&lt;Asta&gt;</w:t>
             </w:r>
           </w:p>
+          <w:p>
+            <w:pPr>
+              <w:rPr>
+                <w:sz w:val="24"/>
+                <w:szCs w:val="24"/>
+              </w:rPr>
+            </w:pPr>
+            <w:r>
+              <w:rPr>
+                <w:sz w:val="24"/>
+                <w:szCs w:val="24"/>
+              </w:rPr>
+              <w:t>+ getAstaByKey(dataInizio: Date, nomeLega: String): Asta</w:t>
+            </w:r>
+          </w:p>
         </w:tc>
       </w:tr>
       <w:tr>
@@ -18920,6 +19309,62 @@
               </w:rPr>
             </w:pPr>
           </w:p>
+          <w:p>
+            <w:pPr>
+              <w:rPr>
+                <w:sz w:val="24"/>
+                <w:szCs w:val="24"/>
+              </w:rPr>
+            </w:pPr>
+            <w:r>
+              <w:rPr>
+                <w:b/>
+                <w:bCs/>
+                <w:sz w:val="24"/>
+                <w:szCs w:val="24"/>
+              </w:rPr>
+              <w:t>Context</w:t>
+            </w:r>
+            <w:r>
+              <w:rPr>
+                <w:sz w:val="24"/>
+                <w:szCs w:val="24"/>
+              </w:rPr>
+              <w:t xml:space="preserve"> AstaDAO::getAstaByKey (dataInizio, nomeLega)</w:t>
+            </w:r>
+          </w:p>
+          <w:p>
+            <w:pPr>
+              <w:rPr>
+                <w:sz w:val="24"/>
+                <w:szCs w:val="24"/>
+              </w:rPr>
+            </w:pPr>
+            <w:r>
+              <w:rPr>
+                <w:b/>
+                <w:bCs/>
+                <w:sz w:val="24"/>
+                <w:szCs w:val="24"/>
+              </w:rPr>
+              <w:t>Pre</w:t>
+            </w:r>
+            <w:r>
+              <w:rPr>
+                <w:sz w:val="24"/>
+                <w:szCs w:val="24"/>
+              </w:rPr>
+              <w:t>: dataInizio!=null and nomeLega!=null</w:t>
+            </w:r>
+          </w:p>
+          <w:p>
+            <w:pPr>
+              <w:rPr>
+                <w:sz w:val="24"/>
+                <w:szCs w:val="24"/>
+              </w:rPr>
+            </w:pPr>
+          </w:p>
         </w:tc>
       </w:tr>
       <w:tr>
@@ -18941,6 +19386,7 @@
                 <w:sz w:val="24"/>
                 <w:szCs w:val="24"/>
               </w:rPr>
+              <w:lastRenderedPageBreak/>
               <w:t>Post-condizioni</w:t>
             </w:r>
           </w:p>
@@ -19057,9 +19503,95 @@
               <w:rPr>
                 <w:sz w:val="24"/>
                 <w:szCs w:val="24"/>
+              </w:rPr>
+            </w:pPr>
+            <w:r>
+              <w:rPr>
+                <w:b/>
+                <w:bCs/>
+                <w:sz w:val="24"/>
+                <w:szCs w:val="24"/>
+              </w:rPr>
+              <w:t>P</w:t>
+            </w:r>
+            <w:r>
+              <w:rPr>
+                <w:b/>
+                <w:bCs/>
+                <w:sz w:val="24"/>
+                <w:szCs w:val="24"/>
+              </w:rPr>
+              <w:t>ost</w:t>
+            </w:r>
+            <w:r>
+              <w:rPr>
+                <w:sz w:val="24"/>
+                <w:szCs w:val="24"/>
+              </w:rPr>
+              <w:t xml:space="preserve">: </w:t>
+            </w:r>
+            <w:r>
+              <w:rPr>
+                <w:sz w:val="24"/>
+                <w:szCs w:val="24"/>
+              </w:rPr>
+              <w:t>aste-&gt;select(a|offerta.allenatore</w:t>
+            </w:r>
+            <w:r>
+              <w:rPr>
+                <w:sz w:val="24"/>
+                <w:szCs w:val="24"/>
+              </w:rPr>
+              <w:t>.getNome()</w:t>
+            </w:r>
+            <w:r>
+              <w:rPr>
+                <w:sz w:val="24"/>
+                <w:szCs w:val="24"/>
+              </w:rPr>
+              <w:t>=allenatore)</w:t>
+            </w:r>
+          </w:p>
+          <w:p>
+            <w:pPr>
+              <w:rPr>
+                <w:sz w:val="24"/>
+                <w:szCs w:val="24"/>
                 <w:u w:val="single"/>
               </w:rPr>
             </w:pPr>
+          </w:p>
+          <w:p>
+            <w:pPr>
+              <w:rPr>
+                <w:sz w:val="24"/>
+                <w:szCs w:val="24"/>
+              </w:rPr>
+            </w:pPr>
+            <w:r>
+              <w:rPr>
+                <w:b/>
+                <w:bCs/>
+                <w:sz w:val="24"/>
+                <w:szCs w:val="24"/>
+              </w:rPr>
+              <w:t>Context</w:t>
+            </w:r>
+            <w:r>
+              <w:rPr>
+                <w:sz w:val="24"/>
+                <w:szCs w:val="24"/>
+              </w:rPr>
+              <w:t xml:space="preserve"> AstaDAO:: getAstaByKey (dataInizio, nomeLega)</w:t>
+            </w:r>
+          </w:p>
+          <w:p>
+            <w:pPr>
+              <w:rPr>
+                <w:sz w:val="24"/>
+                <w:szCs w:val="24"/>
+              </w:rPr>
+            </w:pPr>
             <w:r>
               <w:rPr>
                 <w:b/>
@@ -19083,29 +19615,17 @@
                 <w:sz w:val="24"/>
                 <w:szCs w:val="24"/>
               </w:rPr>
-              <w:t xml:space="preserve">: </w:t>
-            </w:r>
-            <w:r>
-              <w:rPr>
-                <w:sz w:val="24"/>
-                <w:szCs w:val="24"/>
-              </w:rPr>
-              <w:t>aste-&gt;select(a|offerta.allenatore</w:t>
-            </w:r>
-            <w:r>
-              <w:rPr>
-                <w:sz w:val="24"/>
-                <w:szCs w:val="24"/>
-              </w:rPr>
-              <w:t>.getNome()</w:t>
-            </w:r>
-            <w:r>
-              <w:rPr>
-                <w:sz w:val="24"/>
-                <w:szCs w:val="24"/>
-              </w:rPr>
-              <w:t>=allenatore)</w:t>
-            </w:r>
+              <w:t>: asta-&gt;select(a|asta.dataInizio=dataInizio and asta.nomeLega=nomeLega)</w:t>
+            </w:r>
+          </w:p>
+          <w:p>
+            <w:pPr>
+              <w:rPr>
+                <w:sz w:val="24"/>
+                <w:szCs w:val="24"/>
+                <w:u w:val="single"/>
+              </w:rPr>
+            </w:pPr>
           </w:p>
         </w:tc>
       </w:tr>
@@ -19196,7 +19716,6 @@
                 <w:sz w:val="24"/>
                 <w:szCs w:val="24"/>
               </w:rPr>
-              <w:lastRenderedPageBreak/>
               <w:t>Nome classe</w:t>
             </w:r>
           </w:p>
@@ -19307,7 +19826,7 @@
                 <w:sz w:val="24"/>
                 <w:szCs w:val="24"/>
               </w:rPr>
-              <w:t>+ getSquadreGiocatore(giocatore: Giocatore)</w:t>
+              <w:t>+ addGiocatore(giocatore: Giocatore): boolean</w:t>
             </w:r>
           </w:p>
           <w:p>
@@ -19323,6 +19842,35 @@
                 <w:szCs w:val="24"/>
               </w:rPr>
               <w:t>+ aggiornaGiocatore(giocatore: Giocatore)</w:t>
+            </w:r>
+            <w:r>
+              <w:rPr>
+                <w:sz w:val="24"/>
+                <w:szCs w:val="24"/>
+              </w:rPr>
+              <w:t xml:space="preserve">: </w:t>
+            </w:r>
+            <w:r>
+              <w:rPr>
+                <w:sz w:val="24"/>
+                <w:szCs w:val="24"/>
+              </w:rPr>
+              <w:t>boolean</w:t>
+            </w:r>
+          </w:p>
+          <w:p>
+            <w:pPr>
+              <w:rPr>
+                <w:sz w:val="24"/>
+                <w:szCs w:val="24"/>
+              </w:rPr>
+            </w:pPr>
+            <w:r>
+              <w:rPr>
+                <w:sz w:val="24"/>
+                <w:szCs w:val="24"/>
+              </w:rPr>
+              <w:t>+ getGiocatoreById(int id): Giocatore</w:t>
             </w:r>
           </w:p>
         </w:tc>
@@ -19376,6 +19924,62 @@
                 <w:sz w:val="24"/>
                 <w:szCs w:val="24"/>
               </w:rPr>
+              <w:t xml:space="preserve"> GiocatoreDAO::addGiocatore(giocatore)</w:t>
+            </w:r>
+          </w:p>
+          <w:p>
+            <w:pPr>
+              <w:rPr>
+                <w:sz w:val="24"/>
+                <w:szCs w:val="24"/>
+              </w:rPr>
+            </w:pPr>
+            <w:r>
+              <w:rPr>
+                <w:b/>
+                <w:bCs/>
+                <w:sz w:val="24"/>
+                <w:szCs w:val="24"/>
+              </w:rPr>
+              <w:t>Pre</w:t>
+            </w:r>
+            <w:r>
+              <w:rPr>
+                <w:sz w:val="24"/>
+                <w:szCs w:val="24"/>
+              </w:rPr>
+              <w:t>: giocatore!=null</w:t>
+            </w:r>
+          </w:p>
+          <w:p>
+            <w:pPr>
+              <w:rPr>
+                <w:sz w:val="24"/>
+                <w:szCs w:val="24"/>
+              </w:rPr>
+            </w:pPr>
+          </w:p>
+          <w:p>
+            <w:pPr>
+              <w:rPr>
+                <w:sz w:val="24"/>
+                <w:szCs w:val="24"/>
+              </w:rPr>
+            </w:pPr>
+            <w:r>
+              <w:rPr>
+                <w:b/>
+                <w:bCs/>
+                <w:sz w:val="24"/>
+                <w:szCs w:val="24"/>
+              </w:rPr>
+              <w:t>Context</w:t>
+            </w:r>
+            <w:r>
+              <w:rPr>
+                <w:sz w:val="24"/>
+                <w:szCs w:val="24"/>
+              </w:rPr>
               <w:t xml:space="preserve"> </w:t>
             </w:r>
             <w:r>
@@ -19383,21 +19987,7 @@
                 <w:sz w:val="24"/>
                 <w:szCs w:val="24"/>
               </w:rPr>
-              <w:t>Giocatore</w:t>
-            </w:r>
-            <w:r>
-              <w:rPr>
-                <w:sz w:val="24"/>
-                <w:szCs w:val="24"/>
-              </w:rPr>
-              <w:t>DAO::</w:t>
-            </w:r>
-            <w:r>
-              <w:rPr>
-                <w:sz w:val="24"/>
-                <w:szCs w:val="24"/>
-              </w:rPr>
-              <w:t>getSquadreGiocatore(</w:t>
+              <w:t>GiocatoreDAO::aggiornaGiocatore(</w:t>
             </w:r>
             <w:r>
               <w:rPr>
@@ -19437,13 +20027,6 @@
               </w:rPr>
               <w:t xml:space="preserve">: </w:t>
             </w:r>
-            <w:r>
-              <w:rPr>
-                <w:sz w:val="24"/>
-                <w:szCs w:val="24"/>
-              </w:rPr>
-              <w:t>giocatore!=null</w:t>
-            </w:r>
           </w:p>
           <w:p>
             <w:pPr>
@@ -19474,28 +20057,7 @@
                 <w:sz w:val="24"/>
                 <w:szCs w:val="24"/>
               </w:rPr>
-              <w:t xml:space="preserve"> </w:t>
-            </w:r>
-            <w:r>
-              <w:rPr>
-                <w:sz w:val="24"/>
-                <w:szCs w:val="24"/>
-              </w:rPr>
-              <w:t>GiocatoreDAO::aggiornaGiocatore(</w:t>
-            </w:r>
-            <w:r>
-              <w:rPr>
-                <w:sz w:val="24"/>
-                <w:szCs w:val="24"/>
-              </w:rPr>
-              <w:t>giocatore</w:t>
-            </w:r>
-            <w:r>
-              <w:rPr>
-                <w:sz w:val="24"/>
-                <w:szCs w:val="24"/>
-              </w:rPr>
-              <w:t>)</w:t>
+              <w:t xml:space="preserve"> GiocatoreDAO::getGiocatoreById(id)</w:t>
             </w:r>
           </w:p>
           <w:p>
@@ -19519,7 +20081,7 @@
                 <w:sz w:val="24"/>
                 <w:szCs w:val="24"/>
               </w:rPr>
-              <w:t xml:space="preserve">: </w:t>
+              <w:t>: id!=null</w:t>
             </w:r>
           </w:p>
         </w:tc>
@@ -19575,14 +20137,112 @@
                 <w:sz w:val="24"/>
                 <w:szCs w:val="24"/>
               </w:rPr>
-              <w:t xml:space="preserve"> </w:t>
-            </w:r>
-            <w:r>
-              <w:rPr>
-                <w:sz w:val="24"/>
-                <w:szCs w:val="24"/>
-              </w:rPr>
-              <w:t>GiocatoreDAO::getSquadreGiocatore(giocatore)</w:t>
+              <w:t xml:space="preserve"> GiocatoreDAO::addGiocatore(giocatore)</w:t>
+            </w:r>
+          </w:p>
+          <w:p>
+            <w:pPr>
+              <w:rPr>
+                <w:sz w:val="24"/>
+                <w:szCs w:val="24"/>
+              </w:rPr>
+            </w:pPr>
+            <w:r>
+              <w:rPr>
+                <w:b/>
+                <w:bCs/>
+                <w:sz w:val="24"/>
+                <w:szCs w:val="24"/>
+              </w:rPr>
+              <w:t>Pre</w:t>
+            </w:r>
+            <w:r>
+              <w:rPr>
+                <w:sz w:val="24"/>
+                <w:szCs w:val="24"/>
+              </w:rPr>
+              <w:t xml:space="preserve">: </w:t>
+            </w:r>
+            <w:r>
+              <w:rPr>
+                <w:sz w:val="24"/>
+                <w:szCs w:val="24"/>
+              </w:rPr>
+              <w:t>database.</w:t>
+            </w:r>
+            <w:r>
+              <w:rPr>
+                <w:sz w:val="24"/>
+                <w:szCs w:val="24"/>
+              </w:rPr>
+              <w:t>giocatore</w:t>
+            </w:r>
+            <w:r>
+              <w:rPr>
+                <w:sz w:val="24"/>
+                <w:szCs w:val="24"/>
+              </w:rPr>
+              <w:t>-&gt;includes(select(</w:t>
+            </w:r>
+            <w:r>
+              <w:rPr>
+                <w:sz w:val="24"/>
+                <w:szCs w:val="24"/>
+              </w:rPr>
+              <w:t>g</w:t>
+            </w:r>
+            <w:r>
+              <w:rPr>
+                <w:sz w:val="24"/>
+                <w:szCs w:val="24"/>
+              </w:rPr>
+              <w:t>|</w:t>
+            </w:r>
+            <w:r>
+              <w:rPr>
+                <w:sz w:val="24"/>
+                <w:szCs w:val="24"/>
+              </w:rPr>
+              <w:t>g.id=giocatore.id</w:t>
+            </w:r>
+            <w:r>
+              <w:rPr>
+                <w:sz w:val="24"/>
+                <w:szCs w:val="24"/>
+              </w:rPr>
+              <w:t>))</w:t>
+            </w:r>
+          </w:p>
+          <w:p>
+            <w:pPr>
+              <w:rPr>
+                <w:sz w:val="24"/>
+                <w:szCs w:val="24"/>
+              </w:rPr>
+            </w:pPr>
+          </w:p>
+          <w:p>
+            <w:pPr>
+              <w:rPr>
+                <w:sz w:val="24"/>
+                <w:szCs w:val="24"/>
+              </w:rPr>
+            </w:pPr>
+            <w:r>
+              <w:rPr>
+                <w:b/>
+                <w:bCs/>
+                <w:sz w:val="24"/>
+                <w:szCs w:val="24"/>
+              </w:rPr>
+              <w:t>Context</w:t>
+            </w:r>
+            <w:r>
+              <w:rPr>
+                <w:sz w:val="24"/>
+                <w:szCs w:val="24"/>
+              </w:rPr>
+              <w:t xml:space="preserve"> GiocatoreDAO::aggiornaGiocatore(giocatore)</w:t>
             </w:r>
           </w:p>
           <w:p>
@@ -19617,19 +20277,13 @@
               </w:rPr>
               <w:t xml:space="preserve">: </w:t>
             </w:r>
-            <w:r>
-              <w:rPr>
-                <w:sz w:val="24"/>
-                <w:szCs w:val="24"/>
-              </w:rPr>
-              <w:t>giocatori-&gt;select(g|squadragiocatore.giocatore=giocatore.id)</w:t>
-            </w:r>
-          </w:p>
-          <w:p>
-            <w:pPr>
-              <w:rPr>
-                <w:sz w:val="24"/>
-                <w:szCs w:val="24"/>
+          </w:p>
+          <w:p>
+            <w:pPr>
+              <w:rPr>
+                <w:sz w:val="24"/>
+                <w:szCs w:val="24"/>
+                <w:u w:val="single"/>
               </w:rPr>
             </w:pPr>
           </w:p>
@@ -19654,7 +20308,31 @@
                 <w:sz w:val="24"/>
                 <w:szCs w:val="24"/>
               </w:rPr>
-              <w:t xml:space="preserve"> GiocatoreDAO::aggiornaGiocatore(giocatore)</w:t>
+              <w:t xml:space="preserve"> GiocatoreDAO::getGiocatoreById(id)</w:t>
+            </w:r>
+          </w:p>
+          <w:p>
+            <w:pPr>
+              <w:rPr>
+                <w:sz w:val="24"/>
+                <w:szCs w:val="24"/>
+              </w:rPr>
+            </w:pPr>
+            <w:r>
+              <w:rPr>
+                <w:b/>
+                <w:bCs/>
+                <w:sz w:val="24"/>
+                <w:szCs w:val="24"/>
+              </w:rPr>
+              <w:t>Pre</w:t>
+            </w:r>
+            <w:r>
+              <w:rPr>
+                <w:sz w:val="24"/>
+                <w:szCs w:val="24"/>
+              </w:rPr>
+              <w:t>: giocatore-&gt;select(g|giocatore.id=id)</w:t>
             </w:r>
           </w:p>
           <w:p>
@@ -19665,31 +20343,6 @@
                 <w:u w:val="single"/>
               </w:rPr>
             </w:pPr>
-            <w:r>
-              <w:rPr>
-                <w:b/>
-                <w:bCs/>
-                <w:sz w:val="24"/>
-                <w:szCs w:val="24"/>
-              </w:rPr>
-              <w:t>P</w:t>
-            </w:r>
-            <w:r>
-              <w:rPr>
-                <w:b/>
-                <w:bCs/>
-                <w:sz w:val="24"/>
-                <w:szCs w:val="24"/>
-              </w:rPr>
-              <w:t>ost</w:t>
-            </w:r>
-            <w:r>
-              <w:rPr>
-                <w:sz w:val="24"/>
-                <w:szCs w:val="24"/>
-              </w:rPr>
-              <w:t xml:space="preserve">: </w:t>
-            </w:r>
           </w:p>
         </w:tc>
       </w:tr>
@@ -19897,7 +20550,29 @@
                 <w:sz w:val="24"/>
                 <w:szCs w:val="24"/>
               </w:rPr>
-              <w:t>+ addGiocatoreFormazione(nomeSquadra: String, nomeLega: String, giornata: int, giocatore: String): boolean</w:t>
+              <w:t xml:space="preserve">+ addGiocatoreFormazione(nomeSquadra: String, nomeLega: String, </w:t>
+            </w:r>
+            <w:r>
+              <w:rPr>
+                <w:sz w:val="24"/>
+                <w:szCs w:val="24"/>
+              </w:rPr>
+              <w:lastRenderedPageBreak/>
+              <w:t xml:space="preserve">giornata: int, giocatore: </w:t>
+            </w:r>
+            <w:r>
+              <w:rPr>
+                <w:sz w:val="24"/>
+                <w:szCs w:val="24"/>
+              </w:rPr>
+              <w:t>int</w:t>
+            </w:r>
+            <w:r>
+              <w:rPr>
+                <w:sz w:val="24"/>
+                <w:szCs w:val="24"/>
+              </w:rPr>
+              <w:t>): boolean</w:t>
             </w:r>
           </w:p>
           <w:p>
@@ -19915,7 +20590,21 @@
                 <w:sz w:val="24"/>
                 <w:szCs w:val="24"/>
               </w:rPr>
-              <w:t>deleteGiocatoreFormazione(nomeSquadra: String, nomeLega: String, giornata: int, giocatore: String): boolean</w:t>
+              <w:t xml:space="preserve">deleteGiocatoreFormazione(nomeSquadra: String, nomeLega: String, giornata: int, giocatore: </w:t>
+            </w:r>
+            <w:r>
+              <w:rPr>
+                <w:sz w:val="24"/>
+                <w:szCs w:val="24"/>
+              </w:rPr>
+              <w:t>int</w:t>
+            </w:r>
+            <w:r>
+              <w:rPr>
+                <w:sz w:val="24"/>
+                <w:szCs w:val="24"/>
+              </w:rPr>
+              <w:t>): boolean</w:t>
             </w:r>
           </w:p>
           <w:p>
@@ -19933,7 +20622,35 @@
                 <w:sz w:val="24"/>
                 <w:szCs w:val="24"/>
               </w:rPr>
-              <w:t>updateGiocatoreFormazione(nomeSquadra: String, nomeLega: String, giornata: int, giocatore1: String, giocatore2: String): boolean</w:t>
+              <w:t xml:space="preserve">updateGiocatoreFormazione(nomeSquadra: String, nomeLega: String, giornata: int, giocatore1: </w:t>
+            </w:r>
+            <w:r>
+              <w:rPr>
+                <w:sz w:val="24"/>
+                <w:szCs w:val="24"/>
+              </w:rPr>
+              <w:t>int</w:t>
+            </w:r>
+            <w:r>
+              <w:rPr>
+                <w:sz w:val="24"/>
+                <w:szCs w:val="24"/>
+              </w:rPr>
+              <w:t>, giocatore2:</w:t>
+            </w:r>
+            <w:r>
+              <w:rPr>
+                <w:sz w:val="24"/>
+                <w:szCs w:val="24"/>
+              </w:rPr>
+              <w:t>int</w:t>
+            </w:r>
+            <w:r>
+              <w:rPr>
+                <w:sz w:val="24"/>
+                <w:szCs w:val="24"/>
+              </w:rPr>
+              <w:t>): boolean</w:t>
             </w:r>
           </w:p>
           <w:p>
@@ -19969,7 +20686,21 @@
                 <w:sz w:val="24"/>
                 <w:szCs w:val="24"/>
               </w:rPr>
-              <w:t>aggiornaPanchina (nomeSquadra: String, nomeLega: String, giornata: int, giocatore: String, numero: int): boolean</w:t>
+              <w:t xml:space="preserve">aggiornaPanchina (nomeSquadra: String, nomeLega: String, giornata: int, giocatore: </w:t>
+            </w:r>
+            <w:r>
+              <w:rPr>
+                <w:sz w:val="24"/>
+                <w:szCs w:val="24"/>
+              </w:rPr>
+              <w:t>int</w:t>
+            </w:r>
+            <w:r>
+              <w:rPr>
+                <w:sz w:val="24"/>
+                <w:szCs w:val="24"/>
+              </w:rPr>
+              <w:t>, numero: int): boolean</w:t>
             </w:r>
           </w:p>
           <w:p>
@@ -20024,6 +20755,7 @@
                 <w:sz w:val="24"/>
                 <w:szCs w:val="24"/>
               </w:rPr>
+              <w:lastRenderedPageBreak/>
               <w:t>Pre-condizioni</w:t>
             </w:r>
           </w:p>
@@ -20258,7 +20990,420 @@
                 <w:sz w:val="24"/>
                 <w:szCs w:val="24"/>
               </w:rPr>
-              <w:t xml:space="preserve">nomeSquadra, </w:t>
+              <w:t>nomeSquadra, nomeLega, giornata, giocatore</w:t>
+            </w:r>
+            <w:r>
+              <w:rPr>
+                <w:sz w:val="24"/>
+                <w:szCs w:val="24"/>
+              </w:rPr>
+              <w:t>)</w:t>
+            </w:r>
+          </w:p>
+          <w:p>
+            <w:pPr>
+              <w:rPr>
+                <w:sz w:val="24"/>
+                <w:szCs w:val="24"/>
+              </w:rPr>
+            </w:pPr>
+            <w:r>
+              <w:rPr>
+                <w:b/>
+                <w:bCs/>
+                <w:sz w:val="24"/>
+                <w:szCs w:val="24"/>
+              </w:rPr>
+              <w:t>Pre</w:t>
+            </w:r>
+            <w:r>
+              <w:rPr>
+                <w:sz w:val="24"/>
+                <w:szCs w:val="24"/>
+              </w:rPr>
+              <w:t xml:space="preserve">: </w:t>
+            </w:r>
+            <w:r>
+              <w:rPr>
+                <w:sz w:val="24"/>
+                <w:szCs w:val="24"/>
+              </w:rPr>
+              <w:t>nomeSquadra!=null and nomeLega!=null and giornata!=null and giocatore!=null</w:t>
+            </w:r>
+          </w:p>
+          <w:p>
+            <w:pPr>
+              <w:rPr>
+                <w:sz w:val="24"/>
+                <w:szCs w:val="24"/>
+              </w:rPr>
+            </w:pPr>
+          </w:p>
+          <w:p>
+            <w:pPr>
+              <w:rPr>
+                <w:sz w:val="24"/>
+                <w:szCs w:val="24"/>
+              </w:rPr>
+            </w:pPr>
+            <w:r>
+              <w:rPr>
+                <w:b/>
+                <w:bCs/>
+                <w:sz w:val="24"/>
+                <w:szCs w:val="24"/>
+              </w:rPr>
+              <w:t>Context</w:t>
+            </w:r>
+            <w:r>
+              <w:rPr>
+                <w:sz w:val="24"/>
+                <w:szCs w:val="24"/>
+              </w:rPr>
+              <w:t xml:space="preserve"> FormazioneDAO::</w:t>
+            </w:r>
+            <w:r>
+              <w:rPr>
+                <w:sz w:val="24"/>
+                <w:szCs w:val="24"/>
+              </w:rPr>
+              <w:t>update</w:t>
+            </w:r>
+            <w:r>
+              <w:rPr>
+                <w:sz w:val="24"/>
+                <w:szCs w:val="24"/>
+              </w:rPr>
+              <w:t>GiocatoreFormazione(</w:t>
+            </w:r>
+            <w:r>
+              <w:rPr>
+                <w:sz w:val="24"/>
+                <w:szCs w:val="24"/>
+              </w:rPr>
+              <w:t>nomeSquadra, nomeLega, giornata, giocatore1, giocatore2</w:t>
+            </w:r>
+            <w:r>
+              <w:rPr>
+                <w:sz w:val="24"/>
+                <w:szCs w:val="24"/>
+              </w:rPr>
+              <w:t>)</w:t>
+            </w:r>
+          </w:p>
+          <w:p>
+            <w:pPr>
+              <w:rPr>
+                <w:sz w:val="24"/>
+                <w:szCs w:val="24"/>
+              </w:rPr>
+            </w:pPr>
+            <w:r>
+              <w:rPr>
+                <w:b/>
+                <w:bCs/>
+                <w:sz w:val="24"/>
+                <w:szCs w:val="24"/>
+              </w:rPr>
+              <w:t>Pre</w:t>
+            </w:r>
+            <w:r>
+              <w:rPr>
+                <w:sz w:val="24"/>
+                <w:szCs w:val="24"/>
+              </w:rPr>
+              <w:t xml:space="preserve">: </w:t>
+            </w:r>
+            <w:r>
+              <w:rPr>
+                <w:sz w:val="24"/>
+                <w:szCs w:val="24"/>
+              </w:rPr>
+              <w:t>nomeSquadra!=null and nomeLega!=null and giornata!=null and giocatore1!=null and giocatore2!=null</w:t>
+            </w:r>
+          </w:p>
+          <w:p>
+            <w:pPr>
+              <w:rPr>
+                <w:sz w:val="24"/>
+                <w:szCs w:val="24"/>
+              </w:rPr>
+            </w:pPr>
+          </w:p>
+          <w:p>
+            <w:pPr>
+              <w:rPr>
+                <w:sz w:val="24"/>
+                <w:szCs w:val="24"/>
+              </w:rPr>
+            </w:pPr>
+            <w:r>
+              <w:rPr>
+                <w:b/>
+                <w:bCs/>
+                <w:sz w:val="24"/>
+                <w:szCs w:val="24"/>
+              </w:rPr>
+              <w:t>Context</w:t>
+            </w:r>
+            <w:r>
+              <w:rPr>
+                <w:sz w:val="24"/>
+                <w:szCs w:val="24"/>
+              </w:rPr>
+              <w:t xml:space="preserve"> FormazioneDAO::</w:t>
+            </w:r>
+            <w:r>
+              <w:rPr>
+                <w:sz w:val="24"/>
+                <w:szCs w:val="24"/>
+              </w:rPr>
+              <w:t>update</w:t>
+            </w:r>
+            <w:r>
+              <w:rPr>
+                <w:sz w:val="24"/>
+                <w:szCs w:val="24"/>
+              </w:rPr>
+              <w:t>Formazione (</w:t>
+            </w:r>
+            <w:r>
+              <w:rPr>
+                <w:sz w:val="24"/>
+                <w:szCs w:val="24"/>
+              </w:rPr>
+              <w:t xml:space="preserve">nomeSquadra, nomeLega, </w:t>
+            </w:r>
+            <w:r>
+              <w:rPr>
+                <w:sz w:val="24"/>
+                <w:szCs w:val="24"/>
+              </w:rPr>
+              <w:t>modulo, giornata, schierata)</w:t>
+            </w:r>
+          </w:p>
+          <w:p>
+            <w:pPr>
+              <w:rPr>
+                <w:sz w:val="24"/>
+                <w:szCs w:val="24"/>
+              </w:rPr>
+            </w:pPr>
+            <w:r>
+              <w:rPr>
+                <w:b/>
+                <w:bCs/>
+                <w:sz w:val="24"/>
+                <w:szCs w:val="24"/>
+              </w:rPr>
+              <w:t>Pre</w:t>
+            </w:r>
+            <w:r>
+              <w:rPr>
+                <w:sz w:val="24"/>
+                <w:szCs w:val="24"/>
+              </w:rPr>
+              <w:t xml:space="preserve">: </w:t>
+            </w:r>
+            <w:r>
+              <w:rPr>
+                <w:sz w:val="24"/>
+                <w:szCs w:val="24"/>
+              </w:rPr>
+              <w:t>nomeSquadra!=null and nomeLega!=null and modulo!=null giornata!=null and schierata!=null</w:t>
+            </w:r>
+          </w:p>
+          <w:p>
+            <w:pPr>
+              <w:rPr>
+                <w:sz w:val="24"/>
+                <w:szCs w:val="24"/>
+              </w:rPr>
+            </w:pPr>
+          </w:p>
+          <w:p>
+            <w:pPr>
+              <w:rPr>
+                <w:sz w:val="24"/>
+                <w:szCs w:val="24"/>
+              </w:rPr>
+            </w:pPr>
+            <w:r>
+              <w:rPr>
+                <w:b/>
+                <w:bCs/>
+                <w:sz w:val="24"/>
+                <w:szCs w:val="24"/>
+              </w:rPr>
+              <w:t>Context</w:t>
+            </w:r>
+            <w:r>
+              <w:rPr>
+                <w:sz w:val="24"/>
+                <w:szCs w:val="24"/>
+              </w:rPr>
+              <w:t xml:space="preserve"> FormazioneDAO::aggiornaPanchina (</w:t>
+            </w:r>
+            <w:r>
+              <w:rPr>
+                <w:sz w:val="24"/>
+                <w:szCs w:val="24"/>
+              </w:rPr>
+              <w:t>nomeSquadra, nomeLega, giornata, giocatore, numero</w:t>
+            </w:r>
+            <w:r>
+              <w:rPr>
+                <w:sz w:val="24"/>
+                <w:szCs w:val="24"/>
+              </w:rPr>
+              <w:t>)</w:t>
+            </w:r>
+          </w:p>
+          <w:p>
+            <w:pPr>
+              <w:rPr>
+                <w:sz w:val="24"/>
+                <w:szCs w:val="24"/>
+              </w:rPr>
+            </w:pPr>
+            <w:r>
+              <w:rPr>
+                <w:b/>
+                <w:bCs/>
+                <w:sz w:val="24"/>
+                <w:szCs w:val="24"/>
+              </w:rPr>
+              <w:t>Pre</w:t>
+            </w:r>
+            <w:r>
+              <w:rPr>
+                <w:sz w:val="24"/>
+                <w:szCs w:val="24"/>
+              </w:rPr>
+              <w:t xml:space="preserve">: </w:t>
+            </w:r>
+            <w:r>
+              <w:rPr>
+                <w:sz w:val="24"/>
+                <w:szCs w:val="24"/>
+              </w:rPr>
+              <w:t>nomeSquadra!=null and nomeLega!=null and giornata!=null and giocatore!=null and numero!=null</w:t>
+            </w:r>
+          </w:p>
+          <w:p>
+            <w:pPr>
+              <w:rPr>
+                <w:sz w:val="24"/>
+                <w:szCs w:val="24"/>
+              </w:rPr>
+            </w:pPr>
+          </w:p>
+          <w:p>
+            <w:pPr>
+              <w:rPr>
+                <w:sz w:val="24"/>
+                <w:szCs w:val="24"/>
+              </w:rPr>
+            </w:pPr>
+            <w:r>
+              <w:rPr>
+                <w:b/>
+                <w:bCs/>
+                <w:sz w:val="24"/>
+                <w:szCs w:val="24"/>
+              </w:rPr>
+              <w:t>Context</w:t>
+            </w:r>
+            <w:r>
+              <w:rPr>
+                <w:sz w:val="24"/>
+                <w:szCs w:val="24"/>
+              </w:rPr>
+              <w:t xml:space="preserve"> FormazioneDAO::getFormazioniBySquadra(nomeSquadra, nomeLega)</w:t>
+            </w:r>
+          </w:p>
+          <w:p>
+            <w:pPr>
+              <w:rPr>
+                <w:sz w:val="24"/>
+                <w:szCs w:val="24"/>
+              </w:rPr>
+            </w:pPr>
+            <w:r>
+              <w:rPr>
+                <w:b/>
+                <w:bCs/>
+                <w:sz w:val="24"/>
+                <w:szCs w:val="24"/>
+              </w:rPr>
+              <w:t>Pre</w:t>
+            </w:r>
+            <w:r>
+              <w:rPr>
+                <w:sz w:val="24"/>
+                <w:szCs w:val="24"/>
+              </w:rPr>
+              <w:t>:</w:t>
+            </w:r>
+            <w:r>
+              <w:rPr>
+                <w:sz w:val="24"/>
+                <w:szCs w:val="24"/>
+              </w:rPr>
+              <w:t xml:space="preserve"> nomeSquadra!=null and nomeLega!=null</w:t>
+            </w:r>
+          </w:p>
+          <w:p>
+            <w:pPr>
+              <w:rPr>
+                <w:sz w:val="24"/>
+                <w:szCs w:val="24"/>
+              </w:rPr>
+            </w:pPr>
+          </w:p>
+          <w:p>
+            <w:pPr>
+              <w:rPr>
+                <w:sz w:val="24"/>
+                <w:szCs w:val="24"/>
+              </w:rPr>
+            </w:pPr>
+            <w:r>
+              <w:rPr>
+                <w:b/>
+                <w:bCs/>
+                <w:sz w:val="24"/>
+                <w:szCs w:val="24"/>
+              </w:rPr>
+              <w:t>Context</w:t>
+            </w:r>
+            <w:r>
+              <w:rPr>
+                <w:sz w:val="24"/>
+                <w:szCs w:val="24"/>
+              </w:rPr>
+              <w:t>FormazioneDAO::getFormazion</w:t>
+            </w:r>
+            <w:r>
+              <w:rPr>
+                <w:sz w:val="24"/>
+                <w:szCs w:val="24"/>
+              </w:rPr>
+              <w:t>e</w:t>
+            </w:r>
+            <w:r>
+              <w:rPr>
+                <w:sz w:val="24"/>
+                <w:szCs w:val="24"/>
+              </w:rPr>
+              <w:t>BySquadraGiornata</w:t>
+            </w:r>
+            <w:r>
+              <w:rPr>
+                <w:sz w:val="24"/>
+                <w:szCs w:val="24"/>
+              </w:rPr>
+              <w:t xml:space="preserve"> </w:t>
             </w:r>
             <w:r>
               <w:rPr>
@@ -20266,426 +21411,6 @@
                 <w:szCs w:val="24"/>
               </w:rPr>
               <w:lastRenderedPageBreak/>
-              <w:t>nomeLega, giornata, giocatore</w:t>
-            </w:r>
-            <w:r>
-              <w:rPr>
-                <w:sz w:val="24"/>
-                <w:szCs w:val="24"/>
-              </w:rPr>
-              <w:t>)</w:t>
-            </w:r>
-          </w:p>
-          <w:p>
-            <w:pPr>
-              <w:rPr>
-                <w:sz w:val="24"/>
-                <w:szCs w:val="24"/>
-              </w:rPr>
-            </w:pPr>
-            <w:r>
-              <w:rPr>
-                <w:b/>
-                <w:bCs/>
-                <w:sz w:val="24"/>
-                <w:szCs w:val="24"/>
-              </w:rPr>
-              <w:t>Pre</w:t>
-            </w:r>
-            <w:r>
-              <w:rPr>
-                <w:sz w:val="24"/>
-                <w:szCs w:val="24"/>
-              </w:rPr>
-              <w:t xml:space="preserve">: </w:t>
-            </w:r>
-            <w:r>
-              <w:rPr>
-                <w:sz w:val="24"/>
-                <w:szCs w:val="24"/>
-              </w:rPr>
-              <w:t>nomeSquadra!=null and nomeLega!=null and giornata!=null and giocatore!=null</w:t>
-            </w:r>
-          </w:p>
-          <w:p>
-            <w:pPr>
-              <w:rPr>
-                <w:sz w:val="24"/>
-                <w:szCs w:val="24"/>
-              </w:rPr>
-            </w:pPr>
-          </w:p>
-          <w:p>
-            <w:pPr>
-              <w:rPr>
-                <w:sz w:val="24"/>
-                <w:szCs w:val="24"/>
-              </w:rPr>
-            </w:pPr>
-            <w:r>
-              <w:rPr>
-                <w:b/>
-                <w:bCs/>
-                <w:sz w:val="24"/>
-                <w:szCs w:val="24"/>
-              </w:rPr>
-              <w:t>Context</w:t>
-            </w:r>
-            <w:r>
-              <w:rPr>
-                <w:sz w:val="24"/>
-                <w:szCs w:val="24"/>
-              </w:rPr>
-              <w:t xml:space="preserve"> FormazioneDAO::</w:t>
-            </w:r>
-            <w:r>
-              <w:rPr>
-                <w:sz w:val="24"/>
-                <w:szCs w:val="24"/>
-              </w:rPr>
-              <w:t>update</w:t>
-            </w:r>
-            <w:r>
-              <w:rPr>
-                <w:sz w:val="24"/>
-                <w:szCs w:val="24"/>
-              </w:rPr>
-              <w:t>GiocatoreFormazione(</w:t>
-            </w:r>
-            <w:r>
-              <w:rPr>
-                <w:sz w:val="24"/>
-                <w:szCs w:val="24"/>
-              </w:rPr>
-              <w:t>nomeSquadra, nomeLega, giornata, giocatore1, giocatore2</w:t>
-            </w:r>
-            <w:r>
-              <w:rPr>
-                <w:sz w:val="24"/>
-                <w:szCs w:val="24"/>
-              </w:rPr>
-              <w:t>)</w:t>
-            </w:r>
-          </w:p>
-          <w:p>
-            <w:pPr>
-              <w:rPr>
-                <w:sz w:val="24"/>
-                <w:szCs w:val="24"/>
-              </w:rPr>
-            </w:pPr>
-            <w:r>
-              <w:rPr>
-                <w:b/>
-                <w:bCs/>
-                <w:sz w:val="24"/>
-                <w:szCs w:val="24"/>
-              </w:rPr>
-              <w:t>Pre</w:t>
-            </w:r>
-            <w:r>
-              <w:rPr>
-                <w:sz w:val="24"/>
-                <w:szCs w:val="24"/>
-              </w:rPr>
-              <w:t xml:space="preserve">: </w:t>
-            </w:r>
-            <w:r>
-              <w:rPr>
-                <w:sz w:val="24"/>
-                <w:szCs w:val="24"/>
-              </w:rPr>
-              <w:t>nomeSquadra!=null and nomeLega!=null and giornata!=null and giocatore1!=null and giocatore2!=null</w:t>
-            </w:r>
-          </w:p>
-          <w:p>
-            <w:pPr>
-              <w:rPr>
-                <w:sz w:val="24"/>
-                <w:szCs w:val="24"/>
-              </w:rPr>
-            </w:pPr>
-          </w:p>
-          <w:p>
-            <w:pPr>
-              <w:rPr>
-                <w:sz w:val="24"/>
-                <w:szCs w:val="24"/>
-              </w:rPr>
-            </w:pPr>
-            <w:r>
-              <w:rPr>
-                <w:b/>
-                <w:bCs/>
-                <w:sz w:val="24"/>
-                <w:szCs w:val="24"/>
-              </w:rPr>
-              <w:t>Context</w:t>
-            </w:r>
-            <w:r>
-              <w:rPr>
-                <w:sz w:val="24"/>
-                <w:szCs w:val="24"/>
-              </w:rPr>
-              <w:t xml:space="preserve"> FormazioneDAO::</w:t>
-            </w:r>
-            <w:r>
-              <w:rPr>
-                <w:sz w:val="24"/>
-                <w:szCs w:val="24"/>
-              </w:rPr>
-              <w:t>update</w:t>
-            </w:r>
-            <w:r>
-              <w:rPr>
-                <w:sz w:val="24"/>
-                <w:szCs w:val="24"/>
-              </w:rPr>
-              <w:t>Formazione (</w:t>
-            </w:r>
-            <w:r>
-              <w:rPr>
-                <w:sz w:val="24"/>
-                <w:szCs w:val="24"/>
-              </w:rPr>
-              <w:t xml:space="preserve">nomeSquadra, nomeLega, </w:t>
-            </w:r>
-            <w:r>
-              <w:rPr>
-                <w:sz w:val="24"/>
-                <w:szCs w:val="24"/>
-              </w:rPr>
-              <w:t>modulo, giornata, schierata)</w:t>
-            </w:r>
-          </w:p>
-          <w:p>
-            <w:pPr>
-              <w:rPr>
-                <w:sz w:val="24"/>
-                <w:szCs w:val="24"/>
-              </w:rPr>
-            </w:pPr>
-            <w:r>
-              <w:rPr>
-                <w:b/>
-                <w:bCs/>
-                <w:sz w:val="24"/>
-                <w:szCs w:val="24"/>
-              </w:rPr>
-              <w:t>Pre</w:t>
-            </w:r>
-            <w:r>
-              <w:rPr>
-                <w:sz w:val="24"/>
-                <w:szCs w:val="24"/>
-              </w:rPr>
-              <w:t xml:space="preserve">: </w:t>
-            </w:r>
-            <w:r>
-              <w:rPr>
-                <w:sz w:val="24"/>
-                <w:szCs w:val="24"/>
-              </w:rPr>
-              <w:t>nomeSquadra!=null and nomeLega!=null and modulo!=null giornata!=null and schierata!=null</w:t>
-            </w:r>
-          </w:p>
-          <w:p>
-            <w:pPr>
-              <w:rPr>
-                <w:sz w:val="24"/>
-                <w:szCs w:val="24"/>
-              </w:rPr>
-            </w:pPr>
-          </w:p>
-          <w:p>
-            <w:pPr>
-              <w:rPr>
-                <w:sz w:val="24"/>
-                <w:szCs w:val="24"/>
-              </w:rPr>
-            </w:pPr>
-            <w:r>
-              <w:rPr>
-                <w:b/>
-                <w:bCs/>
-                <w:sz w:val="24"/>
-                <w:szCs w:val="24"/>
-              </w:rPr>
-              <w:t>Context</w:t>
-            </w:r>
-            <w:r>
-              <w:rPr>
-                <w:sz w:val="24"/>
-                <w:szCs w:val="24"/>
-              </w:rPr>
-              <w:t xml:space="preserve"> FormazioneDAO::aggiornaPanchina (</w:t>
-            </w:r>
-            <w:r>
-              <w:rPr>
-                <w:sz w:val="24"/>
-                <w:szCs w:val="24"/>
-              </w:rPr>
-              <w:t>nomeSquadra, nomeLega, giornata, giocatore, numero</w:t>
-            </w:r>
-            <w:r>
-              <w:rPr>
-                <w:sz w:val="24"/>
-                <w:szCs w:val="24"/>
-              </w:rPr>
-              <w:t>)</w:t>
-            </w:r>
-          </w:p>
-          <w:p>
-            <w:pPr>
-              <w:rPr>
-                <w:sz w:val="24"/>
-                <w:szCs w:val="24"/>
-              </w:rPr>
-            </w:pPr>
-            <w:r>
-              <w:rPr>
-                <w:b/>
-                <w:bCs/>
-                <w:sz w:val="24"/>
-                <w:szCs w:val="24"/>
-              </w:rPr>
-              <w:t>Pre</w:t>
-            </w:r>
-            <w:r>
-              <w:rPr>
-                <w:sz w:val="24"/>
-                <w:szCs w:val="24"/>
-              </w:rPr>
-              <w:t xml:space="preserve">: </w:t>
-            </w:r>
-            <w:r>
-              <w:rPr>
-                <w:sz w:val="24"/>
-                <w:szCs w:val="24"/>
-              </w:rPr>
-              <w:t>nomeSquadra!=null and nomeLega!=null and giornata!=null and giocatore!=null and numero!=null</w:t>
-            </w:r>
-          </w:p>
-          <w:p>
-            <w:pPr>
-              <w:rPr>
-                <w:sz w:val="24"/>
-                <w:szCs w:val="24"/>
-              </w:rPr>
-            </w:pPr>
-          </w:p>
-          <w:p>
-            <w:pPr>
-              <w:rPr>
-                <w:sz w:val="24"/>
-                <w:szCs w:val="24"/>
-              </w:rPr>
-            </w:pPr>
-            <w:r>
-              <w:rPr>
-                <w:b/>
-                <w:bCs/>
-                <w:sz w:val="24"/>
-                <w:szCs w:val="24"/>
-              </w:rPr>
-              <w:t>Context</w:t>
-            </w:r>
-            <w:r>
-              <w:rPr>
-                <w:sz w:val="24"/>
-                <w:szCs w:val="24"/>
-              </w:rPr>
-              <w:t xml:space="preserve"> FormazioneDAO::getFormazioniBySquadra(nomeSquadra, nomeLega)</w:t>
-            </w:r>
-          </w:p>
-          <w:p>
-            <w:pPr>
-              <w:rPr>
-                <w:sz w:val="24"/>
-                <w:szCs w:val="24"/>
-              </w:rPr>
-            </w:pPr>
-            <w:r>
-              <w:rPr>
-                <w:b/>
-                <w:bCs/>
-                <w:sz w:val="24"/>
-                <w:szCs w:val="24"/>
-              </w:rPr>
-              <w:t>Pre</w:t>
-            </w:r>
-            <w:r>
-              <w:rPr>
-                <w:sz w:val="24"/>
-                <w:szCs w:val="24"/>
-              </w:rPr>
-              <w:t>:</w:t>
-            </w:r>
-            <w:r>
-              <w:rPr>
-                <w:sz w:val="24"/>
-                <w:szCs w:val="24"/>
-              </w:rPr>
-              <w:t xml:space="preserve"> nomeSquadra!=null and nomeLega!=null</w:t>
-            </w:r>
-          </w:p>
-          <w:p>
-            <w:pPr>
-              <w:rPr>
-                <w:sz w:val="24"/>
-                <w:szCs w:val="24"/>
-              </w:rPr>
-            </w:pPr>
-          </w:p>
-          <w:p>
-            <w:pPr>
-              <w:rPr>
-                <w:sz w:val="24"/>
-                <w:szCs w:val="24"/>
-              </w:rPr>
-            </w:pPr>
-            <w:r>
-              <w:rPr>
-                <w:b/>
-                <w:bCs/>
-                <w:sz w:val="24"/>
-                <w:szCs w:val="24"/>
-              </w:rPr>
-              <w:t>Context</w:t>
-            </w:r>
-            <w:r>
-              <w:rPr>
-                <w:sz w:val="24"/>
-                <w:szCs w:val="24"/>
-              </w:rPr>
-              <w:t>FormazioneDAO::getFormazion</w:t>
-            </w:r>
-            <w:r>
-              <w:rPr>
-                <w:sz w:val="24"/>
-                <w:szCs w:val="24"/>
-              </w:rPr>
-              <w:t>e</w:t>
-            </w:r>
-            <w:r>
-              <w:rPr>
-                <w:sz w:val="24"/>
-                <w:szCs w:val="24"/>
-              </w:rPr>
-              <w:t>BySquadraGiornata</w:t>
-            </w:r>
-            <w:r>
-              <w:rPr>
-                <w:sz w:val="24"/>
-                <w:szCs w:val="24"/>
-              </w:rPr>
-              <w:t xml:space="preserve"> </w:t>
-            </w:r>
-            <w:r>
-              <w:rPr>
-                <w:sz w:val="24"/>
-                <w:szCs w:val="24"/>
-              </w:rPr>
               <w:t>(nomeSquadra, nomeLega, giornata)</w:t>
             </w:r>
           </w:p>
@@ -20957,7 +21682,248 @@
                 <w:sz w:val="24"/>
                 <w:szCs w:val="24"/>
               </w:rPr>
-              <w:t xml:space="preserve">database.giocatoreFormazione-&gt; not includes(select(f|giocatoreFormazione.nomeSquadra=nomeSquadra and giocatoreFormazione.nomeLega=nomeLega and giocatoreFormazione.giornata=giornata and </w:t>
+              <w:t>database.giocatoreFormazione-&gt; not includes(select(f|giocatoreFormazione.nomeSquadra=nomeSquadra and giocatoreFormazione.nomeLega=nomeLega and giocatoreFormazione.giornata=giornata and giocatoreFormazione.giocatore=giocatore))</w:t>
+            </w:r>
+          </w:p>
+          <w:p>
+            <w:pPr>
+              <w:rPr>
+                <w:sz w:val="24"/>
+                <w:szCs w:val="24"/>
+              </w:rPr>
+            </w:pPr>
+          </w:p>
+          <w:p>
+            <w:pPr>
+              <w:rPr>
+                <w:sz w:val="24"/>
+                <w:szCs w:val="24"/>
+              </w:rPr>
+            </w:pPr>
+            <w:r>
+              <w:rPr>
+                <w:b/>
+                <w:bCs/>
+                <w:sz w:val="24"/>
+                <w:szCs w:val="24"/>
+              </w:rPr>
+              <w:t>Context</w:t>
+            </w:r>
+            <w:r>
+              <w:rPr>
+                <w:sz w:val="24"/>
+                <w:szCs w:val="24"/>
+              </w:rPr>
+              <w:t xml:space="preserve"> FormazioneDAO::updateGiocatoreFormazione(nomeSquadra, nomeLega, giornata, giocatore1, giocatore2)</w:t>
+            </w:r>
+          </w:p>
+          <w:p>
+            <w:pPr>
+              <w:rPr>
+                <w:sz w:val="24"/>
+                <w:szCs w:val="24"/>
+              </w:rPr>
+            </w:pPr>
+            <w:r>
+              <w:rPr>
+                <w:b/>
+                <w:bCs/>
+                <w:sz w:val="24"/>
+                <w:szCs w:val="24"/>
+              </w:rPr>
+              <w:t>P</w:t>
+            </w:r>
+            <w:r>
+              <w:rPr>
+                <w:b/>
+                <w:bCs/>
+                <w:sz w:val="24"/>
+                <w:szCs w:val="24"/>
+              </w:rPr>
+              <w:t>ost</w:t>
+            </w:r>
+            <w:r>
+              <w:rPr>
+                <w:sz w:val="24"/>
+                <w:szCs w:val="24"/>
+              </w:rPr>
+              <w:t xml:space="preserve">: </w:t>
+            </w:r>
+            <w:r>
+              <w:rPr>
+                <w:sz w:val="24"/>
+                <w:szCs w:val="24"/>
+              </w:rPr>
+              <w:t>database.giocatoreFormazione-&gt; includes(select(f|giocatoreFormazione.nomeSquadra=nomeSquadra and giocatoreFormazione.nomeLega=nomeLega and giocatoreFormazione.giornata=giornata and giocatoreFormazione.giocatore=giocatore2))</w:t>
+            </w:r>
+          </w:p>
+          <w:p>
+            <w:pPr>
+              <w:rPr>
+                <w:sz w:val="24"/>
+                <w:szCs w:val="24"/>
+              </w:rPr>
+            </w:pPr>
+          </w:p>
+          <w:p>
+            <w:pPr>
+              <w:rPr>
+                <w:sz w:val="24"/>
+                <w:szCs w:val="24"/>
+              </w:rPr>
+            </w:pPr>
+            <w:r>
+              <w:rPr>
+                <w:b/>
+                <w:bCs/>
+                <w:sz w:val="24"/>
+                <w:szCs w:val="24"/>
+              </w:rPr>
+              <w:t>Context</w:t>
+            </w:r>
+            <w:r>
+              <w:rPr>
+                <w:sz w:val="24"/>
+                <w:szCs w:val="24"/>
+              </w:rPr>
+              <w:t xml:space="preserve"> FormazioneDAO::updateFormazione (nomeSquadra, nomeLega, modulo, giornata, schierata)</w:t>
+            </w:r>
+          </w:p>
+          <w:p>
+            <w:pPr>
+              <w:rPr>
+                <w:sz w:val="24"/>
+                <w:szCs w:val="24"/>
+              </w:rPr>
+            </w:pPr>
+            <w:r>
+              <w:rPr>
+                <w:b/>
+                <w:bCs/>
+                <w:sz w:val="24"/>
+                <w:szCs w:val="24"/>
+              </w:rPr>
+              <w:t>P</w:t>
+            </w:r>
+            <w:r>
+              <w:rPr>
+                <w:b/>
+                <w:bCs/>
+                <w:sz w:val="24"/>
+                <w:szCs w:val="24"/>
+              </w:rPr>
+              <w:t>ost</w:t>
+            </w:r>
+            <w:r>
+              <w:rPr>
+                <w:sz w:val="24"/>
+                <w:szCs w:val="24"/>
+              </w:rPr>
+              <w:t xml:space="preserve">: </w:t>
+            </w:r>
+          </w:p>
+          <w:p>
+            <w:pPr>
+              <w:rPr>
+                <w:sz w:val="24"/>
+                <w:szCs w:val="24"/>
+              </w:rPr>
+            </w:pPr>
+          </w:p>
+          <w:p>
+            <w:pPr>
+              <w:rPr>
+                <w:sz w:val="24"/>
+                <w:szCs w:val="24"/>
+              </w:rPr>
+            </w:pPr>
+            <w:r>
+              <w:rPr>
+                <w:b/>
+                <w:bCs/>
+                <w:sz w:val="24"/>
+                <w:szCs w:val="24"/>
+              </w:rPr>
+              <w:t>Context</w:t>
+            </w:r>
+            <w:r>
+              <w:rPr>
+                <w:sz w:val="24"/>
+                <w:szCs w:val="24"/>
+              </w:rPr>
+              <w:t xml:space="preserve"> FormazioneDAO::aggiornaPanchina (nomeSquadra, nomeLega, giornata, giocatore, numero)</w:t>
+            </w:r>
+          </w:p>
+          <w:p>
+            <w:pPr>
+              <w:rPr>
+                <w:sz w:val="24"/>
+                <w:szCs w:val="24"/>
+              </w:rPr>
+            </w:pPr>
+            <w:r>
+              <w:rPr>
+                <w:b/>
+                <w:bCs/>
+                <w:sz w:val="24"/>
+                <w:szCs w:val="24"/>
+              </w:rPr>
+              <w:t>P</w:t>
+            </w:r>
+            <w:r>
+              <w:rPr>
+                <w:b/>
+                <w:bCs/>
+                <w:sz w:val="24"/>
+                <w:szCs w:val="24"/>
+              </w:rPr>
+              <w:t>ost</w:t>
+            </w:r>
+            <w:r>
+              <w:rPr>
+                <w:sz w:val="24"/>
+                <w:szCs w:val="24"/>
+              </w:rPr>
+              <w:t xml:space="preserve">: </w:t>
+            </w:r>
+            <w:r>
+              <w:rPr>
+                <w:sz w:val="24"/>
+                <w:szCs w:val="24"/>
+              </w:rPr>
+              <w:t>database.giocatoreFormazione-&gt; includes(select(f|giocatoreFormazione.nomeSquadra=nomeSquadra and giocatoreFormazione.nomeLega=nomeLega and giocatoreFormazione.giornata=giornata and giocatoreFormazione.giocatore=giocatore and giocatoreFormazione.numero=numero))</w:t>
+            </w:r>
+          </w:p>
+          <w:p>
+            <w:pPr>
+              <w:rPr>
+                <w:sz w:val="24"/>
+                <w:szCs w:val="24"/>
+              </w:rPr>
+            </w:pPr>
+          </w:p>
+          <w:p>
+            <w:pPr>
+              <w:rPr>
+                <w:sz w:val="24"/>
+                <w:szCs w:val="24"/>
+              </w:rPr>
+            </w:pPr>
+            <w:r>
+              <w:rPr>
+                <w:b/>
+                <w:bCs/>
+                <w:sz w:val="24"/>
+                <w:szCs w:val="24"/>
+              </w:rPr>
+              <w:t>Context</w:t>
+            </w:r>
+            <w:r>
+              <w:rPr>
+                <w:sz w:val="24"/>
+                <w:szCs w:val="24"/>
+              </w:rPr>
+              <w:t xml:space="preserve"> FormazioneDAO::getFormazioniBySquadra(nomeSquadra, </w:t>
             </w:r>
             <w:r>
               <w:rPr>
@@ -20965,248 +21931,7 @@
                 <w:szCs w:val="24"/>
               </w:rPr>
               <w:lastRenderedPageBreak/>
-              <w:t>giocatoreFormazione.giocatore=giocatore))</w:t>
-            </w:r>
-          </w:p>
-          <w:p>
-            <w:pPr>
-              <w:rPr>
-                <w:sz w:val="24"/>
-                <w:szCs w:val="24"/>
-              </w:rPr>
-            </w:pPr>
-          </w:p>
-          <w:p>
-            <w:pPr>
-              <w:rPr>
-                <w:sz w:val="24"/>
-                <w:szCs w:val="24"/>
-              </w:rPr>
-            </w:pPr>
-            <w:r>
-              <w:rPr>
-                <w:b/>
-                <w:bCs/>
-                <w:sz w:val="24"/>
-                <w:szCs w:val="24"/>
-              </w:rPr>
-              <w:t>Context</w:t>
-            </w:r>
-            <w:r>
-              <w:rPr>
-                <w:sz w:val="24"/>
-                <w:szCs w:val="24"/>
-              </w:rPr>
-              <w:t xml:space="preserve"> FormazioneDAO::updateGiocatoreFormazione(nomeSquadra, nomeLega, giornata, giocatore1, giocatore2)</w:t>
-            </w:r>
-          </w:p>
-          <w:p>
-            <w:pPr>
-              <w:rPr>
-                <w:sz w:val="24"/>
-                <w:szCs w:val="24"/>
-              </w:rPr>
-            </w:pPr>
-            <w:r>
-              <w:rPr>
-                <w:b/>
-                <w:bCs/>
-                <w:sz w:val="24"/>
-                <w:szCs w:val="24"/>
-              </w:rPr>
-              <w:t>P</w:t>
-            </w:r>
-            <w:r>
-              <w:rPr>
-                <w:b/>
-                <w:bCs/>
-                <w:sz w:val="24"/>
-                <w:szCs w:val="24"/>
-              </w:rPr>
-              <w:t>ost</w:t>
-            </w:r>
-            <w:r>
-              <w:rPr>
-                <w:sz w:val="24"/>
-                <w:szCs w:val="24"/>
-              </w:rPr>
-              <w:t xml:space="preserve">: </w:t>
-            </w:r>
-            <w:r>
-              <w:rPr>
-                <w:sz w:val="24"/>
-                <w:szCs w:val="24"/>
-              </w:rPr>
-              <w:t>database.giocatoreFormazione-&gt; includes(select(f|giocatoreFormazione.nomeSquadra=nomeSquadra and giocatoreFormazione.nomeLega=nomeLega and giocatoreFormazione.giornata=giornata and giocatoreFormazione.giocatore=giocatore2))</w:t>
-            </w:r>
-          </w:p>
-          <w:p>
-            <w:pPr>
-              <w:rPr>
-                <w:sz w:val="24"/>
-                <w:szCs w:val="24"/>
-              </w:rPr>
-            </w:pPr>
-          </w:p>
-          <w:p>
-            <w:pPr>
-              <w:rPr>
-                <w:sz w:val="24"/>
-                <w:szCs w:val="24"/>
-              </w:rPr>
-            </w:pPr>
-            <w:r>
-              <w:rPr>
-                <w:b/>
-                <w:bCs/>
-                <w:sz w:val="24"/>
-                <w:szCs w:val="24"/>
-              </w:rPr>
-              <w:t>Context</w:t>
-            </w:r>
-            <w:r>
-              <w:rPr>
-                <w:sz w:val="24"/>
-                <w:szCs w:val="24"/>
-              </w:rPr>
-              <w:t xml:space="preserve"> FormazioneDAO::updateFormazione (nomeSquadra, nomeLega, modulo, giornata, schierata)</w:t>
-            </w:r>
-          </w:p>
-          <w:p>
-            <w:pPr>
-              <w:rPr>
-                <w:sz w:val="24"/>
-                <w:szCs w:val="24"/>
-              </w:rPr>
-            </w:pPr>
-            <w:r>
-              <w:rPr>
-                <w:b/>
-                <w:bCs/>
-                <w:sz w:val="24"/>
-                <w:szCs w:val="24"/>
-              </w:rPr>
-              <w:t>P</w:t>
-            </w:r>
-            <w:r>
-              <w:rPr>
-                <w:b/>
-                <w:bCs/>
-                <w:sz w:val="24"/>
-                <w:szCs w:val="24"/>
-              </w:rPr>
-              <w:t>ost</w:t>
-            </w:r>
-            <w:r>
-              <w:rPr>
-                <w:sz w:val="24"/>
-                <w:szCs w:val="24"/>
-              </w:rPr>
-              <w:t xml:space="preserve">: </w:t>
-            </w:r>
-          </w:p>
-          <w:p>
-            <w:pPr>
-              <w:rPr>
-                <w:sz w:val="24"/>
-                <w:szCs w:val="24"/>
-              </w:rPr>
-            </w:pPr>
-          </w:p>
-          <w:p>
-            <w:pPr>
-              <w:rPr>
-                <w:sz w:val="24"/>
-                <w:szCs w:val="24"/>
-              </w:rPr>
-            </w:pPr>
-            <w:r>
-              <w:rPr>
-                <w:b/>
-                <w:bCs/>
-                <w:sz w:val="24"/>
-                <w:szCs w:val="24"/>
-              </w:rPr>
-              <w:t>Context</w:t>
-            </w:r>
-            <w:r>
-              <w:rPr>
-                <w:sz w:val="24"/>
-                <w:szCs w:val="24"/>
-              </w:rPr>
-              <w:t xml:space="preserve"> FormazioneDAO::aggiornaPanchina (nomeSquadra, nomeLega, giornata, giocatore, numero)</w:t>
-            </w:r>
-          </w:p>
-          <w:p>
-            <w:pPr>
-              <w:rPr>
-                <w:sz w:val="24"/>
-                <w:szCs w:val="24"/>
-              </w:rPr>
-            </w:pPr>
-            <w:r>
-              <w:rPr>
-                <w:b/>
-                <w:bCs/>
-                <w:sz w:val="24"/>
-                <w:szCs w:val="24"/>
-              </w:rPr>
-              <w:t>P</w:t>
-            </w:r>
-            <w:r>
-              <w:rPr>
-                <w:b/>
-                <w:bCs/>
-                <w:sz w:val="24"/>
-                <w:szCs w:val="24"/>
-              </w:rPr>
-              <w:t>ost</w:t>
-            </w:r>
-            <w:r>
-              <w:rPr>
-                <w:sz w:val="24"/>
-                <w:szCs w:val="24"/>
-              </w:rPr>
-              <w:t xml:space="preserve">: </w:t>
-            </w:r>
-            <w:r>
-              <w:rPr>
-                <w:sz w:val="24"/>
-                <w:szCs w:val="24"/>
-              </w:rPr>
-              <w:t>database.giocatoreFormazione-&gt; includes(select(f|giocatoreFormazione.nomeSquadra=nomeSquadra and giocatoreFormazione.nomeLega=nomeLega and giocatoreFormazione.giornata=giornata and giocatoreFormazione.giocatore=giocatore and giocatoreFormazione.numero=numero))</w:t>
-            </w:r>
-          </w:p>
-          <w:p>
-            <w:pPr>
-              <w:rPr>
-                <w:sz w:val="24"/>
-                <w:szCs w:val="24"/>
-              </w:rPr>
-            </w:pPr>
-          </w:p>
-          <w:p>
-            <w:pPr>
-              <w:rPr>
-                <w:sz w:val="24"/>
-                <w:szCs w:val="24"/>
-              </w:rPr>
-            </w:pPr>
-            <w:r>
-              <w:rPr>
-                <w:b/>
-                <w:bCs/>
-                <w:sz w:val="24"/>
-                <w:szCs w:val="24"/>
-              </w:rPr>
-              <w:t>Context</w:t>
-            </w:r>
-            <w:r>
-              <w:rPr>
-                <w:sz w:val="24"/>
-                <w:szCs w:val="24"/>
-              </w:rPr>
-              <w:t xml:space="preserve"> FormazioneDAO::getFormazioniBySquadra(nomeSquadra, nomeLega)</w:t>
+              <w:t>nomeLega)</w:t>
             </w:r>
           </w:p>
           <w:p>
@@ -21581,15 +22306,7 @@
                 <w:sz w:val="24"/>
                 <w:szCs w:val="24"/>
               </w:rPr>
-              <w:t xml:space="preserve">+ getScambioById (giocatore1: Giocatore, squadra1: Squadra, </w:t>
-            </w:r>
-            <w:r>
-              <w:rPr>
-                <w:sz w:val="24"/>
-                <w:szCs w:val="24"/>
-              </w:rPr>
-              <w:lastRenderedPageBreak/>
-              <w:t>giocatore2: Giocatore, squadra2: Squadra): Scambio</w:t>
+              <w:t>+ getScambioById (giocatore1: Giocatore, squadra1: Squadra, giocatore2: Giocatore, squadra2: Squadra): Scambio</w:t>
             </w:r>
           </w:p>
         </w:tc>
@@ -21614,7 +22331,6 @@
                 <w:sz w:val="24"/>
                 <w:szCs w:val="24"/>
               </w:rPr>
-              <w:lastRenderedPageBreak/>
               <w:t>Pre-condizioni</w:t>
             </w:r>
           </w:p>
@@ -22113,6 +22829,7 @@
                 <w:sz w:val="24"/>
                 <w:szCs w:val="24"/>
               </w:rPr>
+              <w:lastRenderedPageBreak/>
               <w:t>Post-condizioni</w:t>
             </w:r>
           </w:p>
@@ -22351,7 +23068,6 @@
                 <w:sz w:val="24"/>
                 <w:szCs w:val="24"/>
               </w:rPr>
-              <w:lastRenderedPageBreak/>
               <w:t>Context</w:t>
             </w:r>
             <w:r>
@@ -22504,7 +23220,6 @@
                 <w:sz w:val="24"/>
                 <w:szCs w:val="24"/>
               </w:rPr>
-              <w:lastRenderedPageBreak/>
               <w:t>Invariante</w:t>
             </w:r>
           </w:p>
@@ -22743,6 +23458,7 @@
                 <w:sz w:val="24"/>
                 <w:szCs w:val="24"/>
               </w:rPr>
+              <w:lastRenderedPageBreak/>
               <w:t>Pre-condizioni</w:t>
             </w:r>
           </w:p>
@@ -23263,15 +23979,7 @@
                 <w:sz w:val="24"/>
                 <w:szCs w:val="24"/>
               </w:rPr>
-              <w:t xml:space="preserve">Questa classe è un manager che si occupa di interagire con il database. </w:t>
-            </w:r>
-            <w:r>
-              <w:rPr>
-                <w:sz w:val="24"/>
-                <w:szCs w:val="24"/>
-              </w:rPr>
-              <w:lastRenderedPageBreak/>
-              <w:t>Gestisce le query rigurdanti Post.</w:t>
+              <w:t>Questa classe è un manager che si occupa di interagire con il database. Gestisce le query rigurdanti Post.</w:t>
             </w:r>
           </w:p>
         </w:tc>
@@ -23296,7 +24004,6 @@
                 <w:sz w:val="24"/>
                 <w:szCs w:val="24"/>
               </w:rPr>
-              <w:lastRenderedPageBreak/>
               <w:t>Signature dei metodi</w:t>
             </w:r>
           </w:p>
@@ -23921,6 +24628,7 @@
                 <w:szCs w:val="24"/>
                 <w:lang w:val="en-US"/>
               </w:rPr>
+              <w:lastRenderedPageBreak/>
               <w:t>Context</w:t>
             </w:r>
             <w:r>
@@ -24170,6 +24878,7 @@
                 <w:sz w:val="24"/>
                 <w:szCs w:val="24"/>
               </w:rPr>
+              <w:lastRenderedPageBreak/>
               <w:t>Invariante</w:t>
             </w:r>
           </w:p>
@@ -24200,10 +24909,8 @@
         </w:numPr>
         <w:ind w:left="576" w:hanging="576"/>
       </w:pPr>
-      <w:bookmarkStart w:id="16" w:name="_Toc27672914"/>
-      <w:bookmarkStart w:id="17" w:name="_Toc27672915"/>
-      <w:bookmarkStart w:id="18" w:name="_GoBack"/>
-      <w:bookmarkEnd w:id="16"/>
+      <w:bookmarkStart w:id="17" w:name="_Toc27672914"/>
+      <w:bookmarkStart w:id="18" w:name="_Toc27672915"/>
       <w:bookmarkEnd w:id="17"/>
       <w:bookmarkEnd w:id="18"/>
     </w:p>
@@ -24363,16 +25070,7 @@
                 <w:szCs w:val="24"/>
                 <w:lang w:val="en-US"/>
               </w:rPr>
-              <w:t xml:space="preserve">+doGet(request: HttpServletRequest, response: </w:t>
-            </w:r>
-            <w:r>
-              <w:rPr>
-                <w:sz w:val="24"/>
-                <w:szCs w:val="24"/>
-                <w:lang w:val="en-US"/>
-              </w:rPr>
-              <w:lastRenderedPageBreak/>
-              <w:t xml:space="preserve">HttpServletRequest):void </w:t>
+              <w:t xml:space="preserve">+doGet(request: HttpServletRequest, response: HttpServletRequest):void </w:t>
             </w:r>
           </w:p>
         </w:tc>
@@ -24397,7 +25095,6 @@
                 <w:sz w:val="24"/>
                 <w:szCs w:val="24"/>
               </w:rPr>
-              <w:lastRenderedPageBreak/>
               <w:t>Pre-condizioni</w:t>
             </w:r>
           </w:p>
@@ -25706,16 +26403,7 @@
                 <w:szCs w:val="24"/>
                 <w:lang w:val="en-US"/>
               </w:rPr>
-              <w:t xml:space="preserve">+doGet(request: HttpServletRequest, response: </w:t>
-            </w:r>
-            <w:r>
-              <w:rPr>
-                <w:sz w:val="24"/>
-                <w:szCs w:val="24"/>
-                <w:lang w:val="en-US"/>
-              </w:rPr>
-              <w:lastRenderedPageBreak/>
-              <w:t xml:space="preserve">HttpServletRequest):void </w:t>
+              <w:t xml:space="preserve">+doGet(request: HttpServletRequest, response: HttpServletRequest):void </w:t>
             </w:r>
           </w:p>
         </w:tc>
@@ -25740,7 +26428,6 @@
                 <w:sz w:val="24"/>
                 <w:szCs w:val="24"/>
               </w:rPr>
-              <w:lastRenderedPageBreak/>
               <w:t>Pre-condizioni</w:t>
             </w:r>
           </w:p>
@@ -26362,6 +27049,7 @@
                 <w:szCs w:val="24"/>
                 <w:lang w:val="en-US"/>
               </w:rPr>
+              <w:lastRenderedPageBreak/>
               <w:t>request.getParameter(“punteggioSquadra1”) != null and</w:t>
             </w:r>
           </w:p>
@@ -26445,6 +27133,7 @@
                 <w:sz w:val="24"/>
                 <w:szCs w:val="24"/>
               </w:rPr>
+              <w:lastRenderedPageBreak/>
               <w:t>Post-condizioni</w:t>
             </w:r>
           </w:p>
@@ -26748,7 +27437,6 @@
                 <w:sz w:val="24"/>
                 <w:szCs w:val="24"/>
               </w:rPr>
-              <w:lastRenderedPageBreak/>
               <w:t>Descrizione</w:t>
             </w:r>
           </w:p>
@@ -27321,7 +28009,16 @@
                 <w:szCs w:val="24"/>
                 <w:lang w:val="en-US"/>
               </w:rPr>
-              <w:t>:: doGet(request: HttpServletRequest, response: HttpServletRequest)</w:t>
+              <w:t xml:space="preserve">:: doGet(request: HttpServletRequest, </w:t>
+            </w:r>
+            <w:r>
+              <w:rPr>
+                <w:sz w:val="24"/>
+                <w:szCs w:val="24"/>
+                <w:lang w:val="en-US"/>
+              </w:rPr>
+              <w:lastRenderedPageBreak/>
+              <w:t>response: HttpServletRequest)</w:t>
             </w:r>
           </w:p>
           <w:p>
@@ -27400,6 +28097,7 @@
                 <w:sz w:val="24"/>
                 <w:szCs w:val="24"/>
               </w:rPr>
+              <w:lastRenderedPageBreak/>
               <w:t>Post-condizioni</w:t>
             </w:r>
           </w:p>
@@ -27787,7 +28485,6 @@
                 <w:sz w:val="24"/>
                 <w:szCs w:val="24"/>
               </w:rPr>
-              <w:lastRenderedPageBreak/>
               <w:t>Pre</w:t>
             </w:r>
             <w:r>
@@ -27837,7 +28534,6 @@
                 <w:sz w:val="24"/>
                 <w:szCs w:val="24"/>
               </w:rPr>
-              <w:lastRenderedPageBreak/>
               <w:t>Post-condizioni</w:t>
             </w:r>
           </w:p>
@@ -28295,7 +28991,15 @@
                 <w:sz w:val="24"/>
                 <w:szCs w:val="24"/>
               </w:rPr>
-              <w:t xml:space="preserve"> InserisciGiocatoreSquadraServlet::doGet(request: HttpServletRequest, response: HttpServletRequest)</w:t>
+              <w:t xml:space="preserve"> InserisciGiocatoreSquadraServlet::doGet(request: </w:t>
+            </w:r>
+            <w:r>
+              <w:rPr>
+                <w:sz w:val="24"/>
+                <w:szCs w:val="24"/>
+              </w:rPr>
+              <w:lastRenderedPageBreak/>
+              <w:t>HttpServletRequest, response: HttpServletRequest)</w:t>
             </w:r>
           </w:p>
           <w:p>
@@ -28374,6 +29078,7 @@
                 <w:sz w:val="24"/>
                 <w:szCs w:val="24"/>
               </w:rPr>
+              <w:lastRenderedPageBreak/>
               <w:t>Invariante</w:t>
             </w:r>
           </w:p>
@@ -28760,7 +29465,6 @@
                 <w:sz w:val="24"/>
                 <w:szCs w:val="24"/>
               </w:rPr>
-              <w:lastRenderedPageBreak/>
               <w:t>Post</w:t>
             </w:r>
             <w:r>
@@ -28801,7 +29505,6 @@
                 <w:sz w:val="24"/>
                 <w:szCs w:val="24"/>
               </w:rPr>
-              <w:lastRenderedPageBreak/>
               <w:t>Invariante</w:t>
             </w:r>
           </w:p>
@@ -29262,7 +29965,15 @@
                 <w:sz w:val="24"/>
                 <w:szCs w:val="24"/>
               </w:rPr>
-              <w:t>:ScambioDAO.getScambioById(idGiocatore1,idGiocatore2,Allenatore1,Allenatore2)</w:t>
+              <w:t>:ScambioDAO.getScambioById(idGiocatore1,idGiocatore2,Allenato</w:t>
+            </w:r>
+            <w:r>
+              <w:rPr>
+                <w:sz w:val="24"/>
+                <w:szCs w:val="24"/>
+              </w:rPr>
+              <w:lastRenderedPageBreak/>
+              <w:t>re1,Allenatore2)</w:t>
             </w:r>
             <w:r>
               <w:rPr>
@@ -29318,6 +30029,7 @@
                 <w:sz w:val="24"/>
                 <w:szCs w:val="24"/>
               </w:rPr>
+              <w:lastRenderedPageBreak/>
               <w:t>Invariante</w:t>
             </w:r>
           </w:p>
@@ -29768,7 +30480,6 @@
                 <w:sz w:val="24"/>
                 <w:szCs w:val="24"/>
               </w:rPr>
-              <w:lastRenderedPageBreak/>
               <w:t>Post</w:t>
             </w:r>
             <w:r>
@@ -29921,7 +30632,6 @@
                 <w:sz w:val="24"/>
                 <w:szCs w:val="24"/>
               </w:rPr>
-              <w:lastRenderedPageBreak/>
               <w:t>Invariante</w:t>
             </w:r>
           </w:p>
@@ -30296,6 +31006,7 @@
                 <w:sz w:val="24"/>
                 <w:szCs w:val="24"/>
               </w:rPr>
+              <w:lastRenderedPageBreak/>
               <w:t>Post</w:t>
             </w:r>
             <w:r>
@@ -30395,6 +31106,7 @@
                 <w:sz w:val="24"/>
                 <w:szCs w:val="24"/>
               </w:rPr>
+              <w:lastRenderedPageBreak/>
               <w:t>Invariante</w:t>
             </w:r>
           </w:p>
@@ -30807,15 +31519,7 @@
                 <w:sz w:val="24"/>
                 <w:szCs w:val="24"/>
               </w:rPr>
-              <w:t>).getFormazione().getGiocatori().contai</w:t>
-            </w:r>
-            <w:r>
-              <w:rPr>
-                <w:sz w:val="24"/>
-                <w:szCs w:val="24"/>
-              </w:rPr>
-              <w:lastRenderedPageBreak/>
-              <w:t>ns(giocatore)</w:t>
+              <w:t>).getFormazione().getGiocatori().contains(giocatore)</w:t>
             </w:r>
             <w:r>
               <w:rPr>
@@ -30856,7 +31560,6 @@
                 <w:sz w:val="24"/>
                 <w:szCs w:val="24"/>
               </w:rPr>
-              <w:lastRenderedPageBreak/>
               <w:t>Invariante</w:t>
             </w:r>
           </w:p>
@@ -31404,6 +32107,7 @@
                 <w:sz w:val="24"/>
                 <w:szCs w:val="24"/>
               </w:rPr>
+              <w:lastRenderedPageBreak/>
               <w:t>Invariante</w:t>
             </w:r>
           </w:p>
@@ -31881,7 +32585,6 @@
                 <w:sz w:val="24"/>
                 <w:szCs w:val="24"/>
               </w:rPr>
-              <w:lastRenderedPageBreak/>
               <w:t>Nome classe</w:t>
             </w:r>
           </w:p>
@@ -32759,7 +33462,6 @@
                 <w:sz w:val="24"/>
                 <w:szCs w:val="24"/>
               </w:rPr>
-              <w:lastRenderedPageBreak/>
               <w:t>Post-condizioni</w:t>
             </w:r>
           </w:p>
@@ -33316,7 +34018,16 @@
                 <w:szCs w:val="24"/>
                 <w:lang w:val="en-US"/>
               </w:rPr>
-              <w:t>: true if AllenatoreDAO.request.getSession().setAttribute(“user”,user), else altrimenti</w:t>
+              <w:t xml:space="preserve">: true if AllenatoreDAO.request.getSession().setAttribute(“user”,user), else </w:t>
+            </w:r>
+            <w:r>
+              <w:rPr>
+                <w:sz w:val="24"/>
+                <w:szCs w:val="24"/>
+                <w:lang w:val="en-US"/>
+              </w:rPr>
+              <w:lastRenderedPageBreak/>
+              <w:t>altrimenti</w:t>
             </w:r>
           </w:p>
           <w:p>
@@ -33357,6 +34068,7 @@
                 <w:sz w:val="24"/>
                 <w:szCs w:val="24"/>
               </w:rPr>
+              <w:lastRenderedPageBreak/>
               <w:t>Invariante</w:t>
             </w:r>
           </w:p>
@@ -33770,16 +34482,7 @@
                 <w:szCs w:val="24"/>
                 <w:lang w:val="en-US"/>
               </w:rPr>
-              <w:t xml:space="preserve"> ModificaDatiPersonaliServlet::doGet(request: </w:t>
-            </w:r>
-            <w:r>
-              <w:rPr>
-                <w:sz w:val="24"/>
-                <w:szCs w:val="24"/>
-                <w:lang w:val="en-US"/>
-              </w:rPr>
-              <w:lastRenderedPageBreak/>
-              <w:t>HttpServletRequest, response: HttpServletRequest)</w:t>
+              <w:t xml:space="preserve"> ModificaDatiPersonaliServlet::doGet(request: HttpServletRequest, response: HttpServletRequest)</w:t>
             </w:r>
           </w:p>
           <w:p>
@@ -33859,7 +34562,6 @@
                 <w:sz w:val="24"/>
                 <w:szCs w:val="24"/>
               </w:rPr>
-              <w:lastRenderedPageBreak/>
               <w:t>Invariante</w:t>
             </w:r>
           </w:p>
@@ -34506,6 +35208,7 @@
                 <w:sz w:val="24"/>
                 <w:szCs w:val="24"/>
               </w:rPr>
+              <w:lastRenderedPageBreak/>
               <w:t>Descrizione</w:t>
             </w:r>
           </w:p>
@@ -35198,16 +35901,7 @@
                 <w:szCs w:val="24"/>
                 <w:lang w:val="en-US"/>
               </w:rPr>
-              <w:t xml:space="preserve">::doGet(request:HttpServletRequest, response: </w:t>
-            </w:r>
-            <w:r>
-              <w:rPr>
-                <w:sz w:val="24"/>
-                <w:szCs w:val="24"/>
-                <w:lang w:val="en-US"/>
-              </w:rPr>
-              <w:lastRenderedPageBreak/>
-              <w:t>HttpServletRequest)</w:t>
+              <w:t>::doGet(request:HttpServletRequest, response: HttpServletRequest)</w:t>
             </w:r>
           </w:p>
           <w:p>
@@ -35271,7 +35965,6 @@
                 <w:sz w:val="24"/>
                 <w:szCs w:val="24"/>
               </w:rPr>
-              <w:lastRenderedPageBreak/>
               <w:t>Post-condizioni</w:t>
             </w:r>
           </w:p>
@@ -35736,7 +36429,16 @@
                 <w:szCs w:val="24"/>
                 <w:lang w:val="en-US"/>
               </w:rPr>
-              <w:t>request.getParamter(“NomeLega”)!=null and deve essere presente nel database.</w:t>
+              <w:t xml:space="preserve">request.getParamter(“NomeLega”)!=null and deve essere presente </w:t>
+            </w:r>
+            <w:r>
+              <w:rPr>
+                <w:sz w:val="24"/>
+                <w:szCs w:val="24"/>
+                <w:lang w:val="en-US"/>
+              </w:rPr>
+              <w:lastRenderedPageBreak/>
+              <w:t>nel database.</w:t>
             </w:r>
             <w:r>
               <w:rPr>
@@ -35777,6 +36479,7 @@
                 <w:sz w:val="24"/>
                 <w:szCs w:val="24"/>
               </w:rPr>
+              <w:lastRenderedPageBreak/>
               <w:t>Post-condizioni</w:t>
             </w:r>
           </w:p>
@@ -36389,7 +37092,6 @@
                 <w:sz w:val="24"/>
                 <w:szCs w:val="24"/>
               </w:rPr>
-              <w:lastRenderedPageBreak/>
               <w:t>Post</w:t>
             </w:r>
             <w:r>
@@ -36437,7 +37139,6 @@
                 <w:sz w:val="24"/>
                 <w:szCs w:val="24"/>
               </w:rPr>
-              <w:lastRenderedPageBreak/>
               <w:t>Invariante</w:t>
             </w:r>
           </w:p>
@@ -36984,6 +37685,7 @@
                 <w:sz w:val="24"/>
                 <w:szCs w:val="24"/>
               </w:rPr>
+              <w:lastRenderedPageBreak/>
               <w:t>Invariante</w:t>
             </w:r>
           </w:p>
@@ -39755,7 +40457,7 @@
 </file>
 
 <file path=customXml/itemProps1.xml><?xml version="1.0" encoding="utf-8"?>
-<ds:datastoreItem xmlns:ds="http://schemas.openxmlformats.org/officeDocument/2006/customXml" ds:itemID="{1C1BBB1E-F7F4-4AD0-990D-7805545DD811}">
+<ds:datastoreItem xmlns:ds="http://schemas.openxmlformats.org/officeDocument/2006/customXml" ds:itemID="{DDFF3522-0064-4CFA-948B-B24496F5C5A5}">
   <ds:schemaRefs>
     <ds:schemaRef ds:uri="http://schemas.openxmlformats.org/officeDocument/2006/bibliography"/>
   </ds:schemaRefs>

</xml_diff>

<commit_message>
la grafica non funziona!
</commit_message>
<xml_diff>
--- a/ODD_FantaFootball.docx
+++ b/ODD_FantaFootball.docx
@@ -26933,7 +26933,14 @@
                 <w:sz w:val="24"/>
                 <w:szCs w:val="24"/>
               </w:rPr>
-              <w:t xml:space="preserve">Questa classe è un control che si occupa di passare a PostDAO i dati di un post da pubblicare </w:t>
+              <w:t>Questa classe è un control che si occupa di passare a PostDAO i dati di un post da pubblicare</w:t>
+            </w:r>
+            <w:r>
+              <w:rPr>
+                <w:sz w:val="24"/>
+                <w:szCs w:val="24"/>
+              </w:rPr>
+              <w:t>.</w:t>
             </w:r>
           </w:p>
         </w:tc>
@@ -27214,8 +27221,6 @@
               </w:rPr>
               <w:t xml:space="preserve">   </w:t>
             </w:r>
-            <w:bookmarkStart w:id="19" w:name="_GoBack"/>
-            <w:bookmarkEnd w:id="19"/>
           </w:p>
           <w:p>
             <w:pPr>
@@ -27374,7 +27379,23 @@
                 <w:sz w:val="24"/>
                 <w:szCs w:val="24"/>
               </w:rPr>
-              <w:t xml:space="preserve">Questa classe è un control che si occupa di passare a PostDAO i dati di un post da rimuovere </w:t>
+              <w:t>Questa classe è un control che si occupa di passare a PostDAO i dati di un post da rimuovere</w:t>
+            </w:r>
+            <w:r>
+              <w:rPr>
+                <w:sz w:val="24"/>
+                <w:szCs w:val="24"/>
+              </w:rPr>
+              <w:t>.</w:t>
+            </w:r>
+            <w:bookmarkStart w:id="19" w:name="_GoBack"/>
+            <w:bookmarkEnd w:id="19"/>
+            <w:r>
+              <w:rPr>
+                <w:sz w:val="24"/>
+                <w:szCs w:val="24"/>
+              </w:rPr>
+              <w:t xml:space="preserve"> </w:t>
             </w:r>
           </w:p>
         </w:tc>
@@ -42393,7 +42414,7 @@
 </file>
 
 <file path=customXml/itemProps1.xml><?xml version="1.0" encoding="utf-8"?>
-<ds:datastoreItem xmlns:ds="http://schemas.openxmlformats.org/officeDocument/2006/customXml" ds:itemID="{F1C86FE6-9F3E-46CA-8CB5-BEC3AF9D5481}">
+<ds:datastoreItem xmlns:ds="http://schemas.openxmlformats.org/officeDocument/2006/customXml" ds:itemID="{B5A3A828-8F26-4465-B882-A07A3326A3CD}">
   <ds:schemaRefs>
     <ds:schemaRef ds:uri="http://schemas.openxmlformats.org/officeDocument/2006/bibliography"/>
   </ds:schemaRefs>

</xml_diff>

<commit_message>
aggiunta operazione in PostDAO
</commit_message>
<xml_diff>
--- a/ODD_FantaFootball.docx
+++ b/ODD_FantaFootball.docx
@@ -21,7 +21,6 @@
           <w:docPartUnique/>
         </w:docPartObj>
       </w:sdtPr>
-      <w:sdtEndPr/>
       <w:sdtContent>
         <w:p>
           <w:pPr>
@@ -12228,21 +12227,7 @@
                 <w:sz w:val="24"/>
                 <w:szCs w:val="24"/>
               </w:rPr>
-              <w:t>By</w:t>
-            </w:r>
-            <w:r>
-              <w:rPr>
-                <w:sz w:val="24"/>
-                <w:szCs w:val="24"/>
-              </w:rPr>
-              <w:t>Presidente</w:t>
-            </w:r>
-            <w:r>
-              <w:rPr>
-                <w:sz w:val="24"/>
-                <w:szCs w:val="24"/>
-              </w:rPr>
-              <w:t>(</w:t>
+              <w:t>ByPresidente(</w:t>
             </w:r>
             <w:r>
               <w:rPr>
@@ -12628,14 +12613,7 @@
                 <w:sz w:val="24"/>
                 <w:szCs w:val="24"/>
               </w:rPr>
-              <w:t xml:space="preserve">: </w:t>
-            </w:r>
-            <w:r>
-              <w:rPr>
-                <w:sz w:val="24"/>
-                <w:szCs w:val="24"/>
-              </w:rPr>
-              <w:t>leghe-&gt;select(l|lega.presidente=</w:t>
+              <w:t>: leghe-&gt;select(l|lega.presidente=</w:t>
             </w:r>
             <w:r>
               <w:rPr>
@@ -12644,8 +12622,6 @@
               </w:rPr>
               <w:t>allenatore.getUsername()</w:t>
             </w:r>
-            <w:bookmarkStart w:id="16" w:name="_GoBack"/>
-            <w:bookmarkEnd w:id="16"/>
             <w:r>
               <w:rPr>
                 <w:sz w:val="24"/>
@@ -25824,6 +25800,21 @@
               <w:t>+ getAllPost(): List&lt;Post&gt;</w:t>
             </w:r>
           </w:p>
+          <w:p>
+            <w:pPr>
+              <w:rPr>
+                <w:sz w:val="24"/>
+                <w:szCs w:val="24"/>
+              </w:rPr>
+            </w:pPr>
+            <w:r>
+              <w:rPr>
+                <w:sz w:val="24"/>
+                <w:szCs w:val="24"/>
+              </w:rPr>
+              <w:t>+ getPostById(idPost: int): Post</w:t>
+            </w:r>
+          </w:p>
         </w:tc>
       </w:tr>
       <w:tr>
@@ -26258,6 +26249,62 @@
               <w:t xml:space="preserve">: </w:t>
             </w:r>
           </w:p>
+          <w:p>
+            <w:pPr>
+              <w:rPr>
+                <w:sz w:val="24"/>
+                <w:szCs w:val="24"/>
+              </w:rPr>
+            </w:pPr>
+          </w:p>
+          <w:p>
+            <w:pPr>
+              <w:rPr>
+                <w:sz w:val="24"/>
+                <w:szCs w:val="24"/>
+              </w:rPr>
+            </w:pPr>
+            <w:r>
+              <w:rPr>
+                <w:b/>
+                <w:bCs/>
+                <w:sz w:val="24"/>
+                <w:szCs w:val="24"/>
+              </w:rPr>
+              <w:t>Context</w:t>
+            </w:r>
+            <w:r>
+              <w:rPr>
+                <w:sz w:val="24"/>
+                <w:szCs w:val="24"/>
+              </w:rPr>
+              <w:t xml:space="preserve"> PostDAO::getPostById (idPost)</w:t>
+            </w:r>
+          </w:p>
+          <w:p>
+            <w:pPr>
+              <w:rPr>
+                <w:sz w:val="24"/>
+                <w:szCs w:val="24"/>
+              </w:rPr>
+            </w:pPr>
+            <w:r>
+              <w:rPr>
+                <w:b/>
+                <w:bCs/>
+                <w:sz w:val="24"/>
+                <w:szCs w:val="24"/>
+              </w:rPr>
+              <w:t>Pre</w:t>
+            </w:r>
+            <w:r>
+              <w:rPr>
+                <w:sz w:val="24"/>
+                <w:szCs w:val="24"/>
+              </w:rPr>
+              <w:t>:idPost!=null</w:t>
+            </w:r>
+          </w:p>
         </w:tc>
       </w:tr>
       <w:tr>
@@ -26665,6 +26712,142 @@
               <w:t>: database.post</w:t>
             </w:r>
           </w:p>
+          <w:p>
+            <w:pPr>
+              <w:rPr>
+                <w:sz w:val="24"/>
+                <w:szCs w:val="24"/>
+                <w:lang w:val="en-US"/>
+              </w:rPr>
+            </w:pPr>
+          </w:p>
+          <w:p>
+            <w:pPr>
+              <w:rPr>
+                <w:sz w:val="24"/>
+                <w:szCs w:val="24"/>
+                <w:lang w:val="en-US"/>
+              </w:rPr>
+            </w:pPr>
+            <w:r>
+              <w:rPr>
+                <w:b/>
+                <w:bCs/>
+                <w:sz w:val="24"/>
+                <w:szCs w:val="24"/>
+                <w:lang w:val="en-US"/>
+              </w:rPr>
+              <w:t>Context</w:t>
+            </w:r>
+            <w:r>
+              <w:rPr>
+                <w:sz w:val="24"/>
+                <w:szCs w:val="24"/>
+                <w:lang w:val="en-US"/>
+              </w:rPr>
+              <w:t xml:space="preserve"> PostDAO::getPostBy</w:t>
+            </w:r>
+            <w:r>
+              <w:rPr>
+                <w:sz w:val="24"/>
+                <w:szCs w:val="24"/>
+                <w:lang w:val="en-US"/>
+              </w:rPr>
+              <w:t>Id</w:t>
+            </w:r>
+            <w:r>
+              <w:rPr>
+                <w:sz w:val="24"/>
+                <w:szCs w:val="24"/>
+                <w:lang w:val="en-US"/>
+              </w:rPr>
+              <w:t xml:space="preserve"> (</w:t>
+            </w:r>
+            <w:r>
+              <w:rPr>
+                <w:sz w:val="24"/>
+                <w:szCs w:val="24"/>
+                <w:lang w:val="en-US"/>
+              </w:rPr>
+              <w:t>idPost</w:t>
+            </w:r>
+            <w:r>
+              <w:rPr>
+                <w:sz w:val="24"/>
+                <w:szCs w:val="24"/>
+                <w:lang w:val="en-US"/>
+              </w:rPr>
+              <w:t>)</w:t>
+            </w:r>
+          </w:p>
+          <w:p>
+            <w:pPr>
+              <w:rPr>
+                <w:sz w:val="24"/>
+                <w:szCs w:val="24"/>
+                <w:lang w:val="en-US"/>
+              </w:rPr>
+            </w:pPr>
+            <w:r>
+              <w:rPr>
+                <w:b/>
+                <w:bCs/>
+                <w:sz w:val="24"/>
+                <w:szCs w:val="24"/>
+                <w:lang w:val="en-US"/>
+              </w:rPr>
+              <w:t>Post</w:t>
+            </w:r>
+            <w:r>
+              <w:rPr>
+                <w:sz w:val="24"/>
+                <w:szCs w:val="24"/>
+                <w:lang w:val="en-US"/>
+              </w:rPr>
+              <w:t>: post-&gt;select(p|post.</w:t>
+            </w:r>
+            <w:r>
+              <w:rPr>
+                <w:sz w:val="24"/>
+                <w:szCs w:val="24"/>
+                <w:lang w:val="en-US"/>
+              </w:rPr>
+              <w:t>idPost</w:t>
+            </w:r>
+            <w:r>
+              <w:rPr>
+                <w:sz w:val="24"/>
+                <w:szCs w:val="24"/>
+                <w:lang w:val="en-US"/>
+              </w:rPr>
+              <w:t>=</w:t>
+            </w:r>
+            <w:r>
+              <w:rPr>
+                <w:sz w:val="24"/>
+                <w:szCs w:val="24"/>
+                <w:lang w:val="en-US"/>
+              </w:rPr>
+              <w:t>idPost</w:t>
+            </w:r>
+            <w:r>
+              <w:rPr>
+                <w:sz w:val="24"/>
+                <w:szCs w:val="24"/>
+                <w:lang w:val="en-US"/>
+              </w:rPr>
+              <w:t>)</w:t>
+            </w:r>
+          </w:p>
+          <w:p>
+            <w:pPr>
+              <w:rPr>
+                <w:sz w:val="24"/>
+                <w:szCs w:val="24"/>
+                <w:lang w:val="en-US"/>
+              </w:rPr>
+            </w:pPr>
+          </w:p>
         </w:tc>
       </w:tr>
       <w:tr>
@@ -26687,6 +26870,7 @@
                 <w:sz w:val="24"/>
                 <w:szCs w:val="24"/>
               </w:rPr>
+              <w:lastRenderedPageBreak/>
               <w:t>Invariante</w:t>
             </w:r>
           </w:p>
@@ -26717,23 +26901,23 @@
         </w:numPr>
         <w:ind w:left="576" w:hanging="576"/>
       </w:pPr>
-      <w:bookmarkStart w:id="17" w:name="_Toc27672914"/>
-      <w:bookmarkStart w:id="18" w:name="_Toc27672915"/>
+      <w:bookmarkStart w:id="16" w:name="_Toc27672914"/>
+      <w:bookmarkStart w:id="17" w:name="_Toc27672915"/>
+      <w:bookmarkEnd w:id="16"/>
       <w:bookmarkEnd w:id="17"/>
-      <w:bookmarkEnd w:id="18"/>
     </w:p>
     <w:p>
       <w:pPr>
         <w:pStyle w:val="Titolo2"/>
       </w:pPr>
-      <w:bookmarkStart w:id="19" w:name="_Toc27672916"/>
+      <w:bookmarkStart w:id="18" w:name="_Toc27672916"/>
       <w:r>
         <w:t>Control</w:t>
       </w:r>
       <w:r>
         <w:t>(pasq)</w:t>
       </w:r>
-      <w:bookmarkEnd w:id="19"/>
+      <w:bookmarkEnd w:id="18"/>
     </w:p>
     <w:p>
       <w:r>
@@ -26770,7 +26954,6 @@
                 <w:sz w:val="24"/>
                 <w:szCs w:val="24"/>
               </w:rPr>
-              <w:lastRenderedPageBreak/>
               <w:t>Nome classe</w:t>
             </w:r>
           </w:p>
@@ -26982,7 +27165,7 @@
                 <w:szCs w:val="24"/>
                 <w:lang w:val="en-US"/>
               </w:rPr>
-              <w:t>:  request.getParameter(“categoria”)!=null and request.getParam</w:t>
+              <w:t>:  request.getParam</w:t>
             </w:r>
             <w:r>
               <w:rPr>
@@ -26999,6 +27182,14 @@
                 <w:lang w:val="en-US"/>
               </w:rPr>
               <w:t xml:space="preserve">ter(“testo”)!=null </w:t>
+            </w:r>
+            <w:r>
+              <w:rPr>
+                <w:sz w:val="24"/>
+                <w:szCs w:val="24"/>
+                <w:lang w:val="en-US"/>
+              </w:rPr>
+              <w:t xml:space="preserve"> and request.getParameter(“titolo”)!=null</w:t>
             </w:r>
           </w:p>
         </w:tc>
@@ -27894,7 +28085,16 @@
                 <w:szCs w:val="24"/>
                 <w:lang w:val="en-US"/>
               </w:rPr>
-              <w:t>request.getParameter(“idPost”) != null and request.getParameter(“testo”) != null</w:t>
+              <w:t xml:space="preserve">request.getParameter(“idPost”) != null and </w:t>
+            </w:r>
+            <w:r>
+              <w:rPr>
+                <w:sz w:val="24"/>
+                <w:szCs w:val="24"/>
+                <w:lang w:val="en-US"/>
+              </w:rPr>
+              <w:lastRenderedPageBreak/>
+              <w:t>request.getParameter(“testo”) != null</w:t>
             </w:r>
             <w:r>
               <w:rPr>
@@ -27946,6 +28146,7 @@
                 <w:sz w:val="24"/>
                 <w:szCs w:val="24"/>
               </w:rPr>
+              <w:lastRenderedPageBreak/>
               <w:t>Post-condizioni</w:t>
             </w:r>
           </w:p>
@@ -28132,7 +28333,6 @@
                 <w:sz w:val="24"/>
                 <w:szCs w:val="24"/>
               </w:rPr>
-              <w:lastRenderedPageBreak/>
               <w:t>Nome classe</w:t>
             </w:r>
           </w:p>
@@ -29078,6 +29278,7 @@
                 <w:sz w:val="24"/>
                 <w:szCs w:val="24"/>
               </w:rPr>
+              <w:lastRenderedPageBreak/>
               <w:t>PartitaDAO.getPartitaById(squadra1,squadra2,giornata)</w:t>
             </w:r>
             <w:r>
@@ -29118,6 +29319,7 @@
                 <w:sz w:val="24"/>
                 <w:szCs w:val="24"/>
               </w:rPr>
+              <w:lastRenderedPageBreak/>
               <w:t>Invariante</w:t>
             </w:r>
           </w:p>
@@ -30209,7 +30411,6 @@
                 <w:sz w:val="24"/>
                 <w:szCs w:val="24"/>
               </w:rPr>
-              <w:lastRenderedPageBreak/>
               <w:t>Signature dei metodi</w:t>
             </w:r>
           </w:p>
@@ -31166,16 +31367,7 @@
                 <w:szCs w:val="24"/>
                 <w:lang w:val="en-US"/>
               </w:rPr>
-              <w:t xml:space="preserve">:  request.getParameter(“lega”) != null and </w:t>
-            </w:r>
-            <w:r>
-              <w:rPr>
-                <w:sz w:val="24"/>
-                <w:szCs w:val="24"/>
-                <w:lang w:val="en-US"/>
-              </w:rPr>
-              <w:lastRenderedPageBreak/>
-              <w:t>LegaDAO.getLegaById(leg</w:t>
+              <w:t>:  request.getParameter(“lega”) != null and LegaDAO.getLegaById(leg</w:t>
             </w:r>
             <w:r>
               <w:rPr>
@@ -31217,7 +31409,6 @@
                 <w:sz w:val="24"/>
                 <w:szCs w:val="24"/>
               </w:rPr>
-              <w:lastRenderedPageBreak/>
               <w:t>Post-condizioni</w:t>
             </w:r>
           </w:p>
@@ -32014,7 +32205,16 @@
                 <w:szCs w:val="24"/>
                 <w:lang w:val="en-US"/>
               </w:rPr>
-              <w:t xml:space="preserve">+doGet(request: HttpServletRequest, response: HttpServletRequest):void </w:t>
+              <w:t xml:space="preserve">+doGet(request: HttpServletRequest, response: </w:t>
+            </w:r>
+            <w:r>
+              <w:rPr>
+                <w:sz w:val="24"/>
+                <w:szCs w:val="24"/>
+                <w:lang w:val="en-US"/>
+              </w:rPr>
+              <w:lastRenderedPageBreak/>
+              <w:t xml:space="preserve">HttpServletRequest):void </w:t>
             </w:r>
           </w:p>
         </w:tc>
@@ -32039,6 +32239,7 @@
                 <w:sz w:val="24"/>
                 <w:szCs w:val="24"/>
               </w:rPr>
+              <w:lastRenderedPageBreak/>
               <w:t>Pre-condizioni</w:t>
             </w:r>
           </w:p>
@@ -32172,15 +32373,7 @@
                 <w:sz w:val="24"/>
                 <w:szCs w:val="24"/>
               </w:rPr>
-              <w:t>ScambioDAO.getScambioById(idGiocatore1,idGiocatore2,Allenatore1,A</w:t>
-            </w:r>
-            <w:r>
-              <w:rPr>
-                <w:sz w:val="24"/>
-                <w:szCs w:val="24"/>
-              </w:rPr>
-              <w:lastRenderedPageBreak/>
-              <w:t xml:space="preserve">llenatore2) </w:t>
+              <w:t xml:space="preserve">ScambioDAO.getScambioById(idGiocatore1,idGiocatore2,Allenatore1,Allenatore2) </w:t>
             </w:r>
             <w:r>
               <w:rPr>
@@ -32238,7 +32431,6 @@
                 <w:sz w:val="24"/>
                 <w:szCs w:val="24"/>
               </w:rPr>
-              <w:lastRenderedPageBreak/>
               <w:t>Post-condizioni</w:t>
             </w:r>
           </w:p>
@@ -33076,6 +33268,7 @@
                 <w:sz w:val="24"/>
                 <w:szCs w:val="24"/>
               </w:rPr>
+              <w:lastRenderedPageBreak/>
               <w:t>Signature dei metodi</w:t>
             </w:r>
           </w:p>
@@ -33248,7 +33441,6 @@
                 <w:sz w:val="24"/>
                 <w:szCs w:val="24"/>
               </w:rPr>
-              <w:lastRenderedPageBreak/>
               <w:t>Post-condizioni</w:t>
             </w:r>
           </w:p>
@@ -34062,6 +34254,7 @@
                 <w:sz w:val="24"/>
                 <w:szCs w:val="24"/>
               </w:rPr>
+              <w:lastRenderedPageBreak/>
               <w:t>Descrizione</w:t>
             </w:r>
           </w:p>
@@ -34288,16 +34481,7 @@
                 <w:szCs w:val="24"/>
                 <w:lang w:val="en-US"/>
               </w:rPr>
-              <w:t xml:space="preserve"> VisualizzaSquadraServlet::doGet(request: HttpServletRequest, </w:t>
-            </w:r>
-            <w:r>
-              <w:rPr>
-                <w:sz w:val="24"/>
-                <w:szCs w:val="24"/>
-                <w:lang w:val="en-US"/>
-              </w:rPr>
-              <w:lastRenderedPageBreak/>
-              <w:t>response: HttpServletRequest)</w:t>
+              <w:t xml:space="preserve"> VisualizzaSquadraServlet::doGet(request: HttpServletRequest, response: HttpServletRequest)</w:t>
             </w:r>
           </w:p>
           <w:p>
@@ -34349,7 +34533,6 @@
                 <w:sz w:val="24"/>
                 <w:szCs w:val="24"/>
               </w:rPr>
-              <w:lastRenderedPageBreak/>
               <w:t>Invariante</w:t>
             </w:r>
           </w:p>
@@ -34887,23 +35070,26 @@
       </w:tr>
     </w:tbl>
     <w:p/>
-    <w:p/>
     <w:p>
       <w:pPr>
         <w:pStyle w:val="Titolo2"/>
+        <w:numPr>
+          <w:ilvl w:val="0"/>
+          <w:numId w:val="0"/>
+        </w:numPr>
       </w:pPr>
-      <w:bookmarkStart w:id="20" w:name="_Toc27672917"/>
-      <w:bookmarkEnd w:id="20"/>
+      <w:bookmarkStart w:id="19" w:name="_Toc27672917"/>
+      <w:bookmarkEnd w:id="19"/>
     </w:p>
     <w:p>
       <w:pPr>
         <w:pStyle w:val="Titolo2"/>
       </w:pPr>
-      <w:bookmarkStart w:id="21" w:name="_Toc27672918"/>
+      <w:bookmarkStart w:id="20" w:name="_Toc27672918"/>
       <w:r>
         <w:t>Control(tae)</w:t>
       </w:r>
-      <w:bookmarkEnd w:id="21"/>
+      <w:bookmarkEnd w:id="20"/>
     </w:p>
     <w:p/>
     <w:p>
@@ -35112,7 +35298,16 @@
                 <w:szCs w:val="24"/>
                 <w:lang w:val="en-US"/>
               </w:rPr>
-              <w:t xml:space="preserve">+doGet(request: HttpServletRequest, response: HttpServletRequest):void </w:t>
+              <w:t xml:space="preserve">+doGet(request: HttpServletRequest, response: </w:t>
+            </w:r>
+            <w:r>
+              <w:rPr>
+                <w:sz w:val="24"/>
+                <w:szCs w:val="24"/>
+                <w:lang w:val="en-US"/>
+              </w:rPr>
+              <w:lastRenderedPageBreak/>
+              <w:t xml:space="preserve">HttpServletRequest):void </w:t>
             </w:r>
           </w:p>
         </w:tc>
@@ -35144,6 +35339,7 @@
                 <w:sz w:val="24"/>
                 <w:szCs w:val="24"/>
               </w:rPr>
+              <w:lastRenderedPageBreak/>
               <w:t>Pre-condizioni</w:t>
             </w:r>
           </w:p>
@@ -35231,17 +35427,7 @@
                 <w:sz w:val="20"/>
                 <w:shd w:val="clear" w:color="auto" w:fill="FFFFFF"/>
               </w:rPr>
-              <w:t xml:space="preserve">^(?=.{4,20}$)(?![_.])(?!.*[_.]{2})[a-zA-Z0-9._]$”and non dev’essere presente nel database. Request.getParameter(“password”)!=null </w:t>
-            </w:r>
-            <w:r>
-              <w:rPr>
-                <w:rFonts w:ascii="Tahoma" w:hAnsi="Tahoma" w:cs="Tahoma"/>
-                <w:color w:val="000000"/>
-                <w:sz w:val="20"/>
-                <w:shd w:val="clear" w:color="auto" w:fill="FFFFFF"/>
-              </w:rPr>
-              <w:lastRenderedPageBreak/>
-              <w:t>and rispetta il formato “^(?=.*[a-z])(?=.*[A-Z])(?=.*[0-9])(?=.{4,10})$”. Request.getParameter(“email”)!=null and rispetta il formato “^</w:t>
+              <w:t>^(?=.{4,20}$)(?![_.])(?!.*[_.]{2})[a-zA-Z0-9._]$”and non dev’essere presente nel database. Request.getParameter(“password”)!=null and rispetta il formato “^(?=.*[a-z])(?=.*[A-Z])(?=.*[0-9])(?=.{4,10})$”. Request.getParameter(“email”)!=null and rispetta il formato “^</w:t>
             </w:r>
             <w:r>
               <w:rPr>
@@ -35299,7 +35485,6 @@
                 <w:sz w:val="24"/>
                 <w:szCs w:val="24"/>
               </w:rPr>
-              <w:lastRenderedPageBreak/>
               <w:t>Post-condizioni</w:t>
             </w:r>
           </w:p>
@@ -36067,14 +36252,28 @@
                 <w:sz w:val="24"/>
                 <w:szCs w:val="24"/>
               </w:rPr>
-              <w:t>Questa classe è un control che si occupa di cambiare le credenziali dell’utente, prima verifca che queste rispettino gli standard e poi chiama il dao addetto all’update delle credenziali</w:t>
-            </w:r>
-            <w:r>
-              <w:rPr>
-                <w:sz w:val="24"/>
-                <w:szCs w:val="24"/>
-              </w:rPr>
-              <w:t>(UpdateAllenatore)</w:t>
+              <w:t>Questa classe è un control che si occupa di cambiare le credenziali dell’utente, prima verif</w:t>
+            </w:r>
+            <w:r>
+              <w:rPr>
+                <w:sz w:val="24"/>
+                <w:szCs w:val="24"/>
+              </w:rPr>
+              <w:t>i</w:t>
+            </w:r>
+            <w:r>
+              <w:rPr>
+                <w:sz w:val="24"/>
+                <w:szCs w:val="24"/>
+              </w:rPr>
+              <w:t>ca che queste rispettino gli standard e poi chiama il dao addetto all’update delle credenziali</w:t>
+            </w:r>
+            <w:r>
+              <w:rPr>
+                <w:sz w:val="24"/>
+                <w:szCs w:val="24"/>
+              </w:rPr>
+              <w:t>.</w:t>
             </w:r>
           </w:p>
         </w:tc>
@@ -36135,7 +36334,16 @@
                 <w:szCs w:val="24"/>
                 <w:lang w:val="en-US"/>
               </w:rPr>
-              <w:t xml:space="preserve">+doGet(request: HttpServletRequest, response: HttpServletRequest):void </w:t>
+              <w:t xml:space="preserve">+doGet(request: HttpServletRequest, response: </w:t>
+            </w:r>
+            <w:r>
+              <w:rPr>
+                <w:sz w:val="24"/>
+                <w:szCs w:val="24"/>
+                <w:lang w:val="en-US"/>
+              </w:rPr>
+              <w:lastRenderedPageBreak/>
+              <w:t xml:space="preserve">HttpServletRequest):void </w:t>
             </w:r>
           </w:p>
         </w:tc>
@@ -36167,6 +36375,7 @@
                 <w:sz w:val="24"/>
                 <w:szCs w:val="24"/>
               </w:rPr>
+              <w:lastRenderedPageBreak/>
               <w:t>Pre-condizioni</w:t>
             </w:r>
           </w:p>
@@ -36229,15 +36438,7 @@
                 <w:sz w:val="24"/>
                 <w:szCs w:val="24"/>
               </w:rPr>
-              <w:t>: Request.getSession().getParameter(“user”) != null , Request.getParameter(“password”)!=null and rispetta il formato “^(?=.*[a-z])(?=.*[A-Z])(?=.*[0-9])(?=.{4,10})$”. Request.getParameter(“email”)!=null and rispetta il formato “^[A-Za-</w:t>
-            </w:r>
-            <w:r>
-              <w:rPr>
-                <w:sz w:val="24"/>
-                <w:szCs w:val="24"/>
-              </w:rPr>
-              <w:lastRenderedPageBreak/>
-              <w:t xml:space="preserve">z0-9. _%+-] @ [A-Za-z] [.A-Za-z]. [A-Za-z]*$” and non dev’essere presente nel database. </w:t>
+              <w:t xml:space="preserve">: Request.getSession().getParameter(“user”) != null , Request.getParameter(“password”)!=null and rispetta il formato “^(?=.*[a-z])(?=.*[A-Z])(?=.*[0-9])(?=.{4,10})$”. Request.getParameter(“email”)!=null and rispetta il formato “^[A-Za-z0-9. _%+-] @ [A-Za-z] [.A-Za-z]. [A-Za-z]*$” and non dev’essere presente nel database. </w:t>
             </w:r>
           </w:p>
           <w:p>
@@ -36277,7 +36478,6 @@
                 <w:sz w:val="24"/>
                 <w:szCs w:val="24"/>
               </w:rPr>
-              <w:lastRenderedPageBreak/>
               <w:t>Post-condizioni</w:t>
             </w:r>
           </w:p>
@@ -36497,7 +36697,23 @@
                 <w:sz w:val="24"/>
                 <w:szCs w:val="24"/>
               </w:rPr>
-              <w:t>CancellaUtenteServlet</w:t>
+              <w:t>Cancella</w:t>
+            </w:r>
+            <w:r>
+              <w:rPr>
+                <w:sz w:val="24"/>
+                <w:szCs w:val="24"/>
+              </w:rPr>
+              <w:t>Profilo</w:t>
+            </w:r>
+            <w:bookmarkStart w:id="21" w:name="_GoBack"/>
+            <w:bookmarkEnd w:id="21"/>
+            <w:r>
+              <w:rPr>
+                <w:sz w:val="24"/>
+                <w:szCs w:val="24"/>
+              </w:rPr>
+              <w:t>Servlet</w:t>
             </w:r>
           </w:p>
         </w:tc>
@@ -36557,13 +36773,6 @@
                 <w:szCs w:val="24"/>
               </w:rPr>
               <w:t xml:space="preserve">Questa classe è un control che si occupa di cancellare l’account di un certo utente </w:t>
-            </w:r>
-            <w:r>
-              <w:rPr>
-                <w:sz w:val="24"/>
-                <w:szCs w:val="24"/>
-              </w:rPr>
-              <w:t>(DeleteAllenatore)</w:t>
             </w:r>
           </w:p>
         </w:tc>
@@ -37339,7 +37548,16 @@
                 <w:szCs w:val="24"/>
                 <w:lang w:val="en-US"/>
               </w:rPr>
-              <w:t xml:space="preserve"> CreaSquadraServlet::doGet(request: HttpServletRequest, response: HttpServletRequest)</w:t>
+              <w:t xml:space="preserve"> CreaSquadraServlet::doGet(request: HttpServletRequest, </w:t>
+            </w:r>
+            <w:r>
+              <w:rPr>
+                <w:sz w:val="24"/>
+                <w:szCs w:val="24"/>
+                <w:lang w:val="en-US"/>
+              </w:rPr>
+              <w:lastRenderedPageBreak/>
+              <w:t>response: HttpServletRequest)</w:t>
             </w:r>
           </w:p>
           <w:p>
@@ -37403,6 +37621,7 @@
                 <w:sz w:val="24"/>
                 <w:szCs w:val="24"/>
               </w:rPr>
+              <w:lastRenderedPageBreak/>
               <w:t>Invariante</w:t>
             </w:r>
           </w:p>
@@ -37563,15 +37782,7 @@
                 <w:sz w:val="24"/>
                 <w:szCs w:val="24"/>
               </w:rPr>
-              <w:t xml:space="preserve">Questa classe è un control che si occupa di verificare se i dati inseriti per la creazione della lega sono validi, se validi, il control invocherà il </w:t>
-            </w:r>
-            <w:r>
-              <w:rPr>
-                <w:sz w:val="24"/>
-                <w:szCs w:val="24"/>
-              </w:rPr>
-              <w:lastRenderedPageBreak/>
-              <w:t>DAO adatto alla memorizzazione della lega.</w:t>
+              <w:t>Questa classe è un control che si occupa di verificare se i dati inseriti per la creazione della lega sono validi, se validi, il control invocherà il DAO adatto alla memorizzazione della lega.</w:t>
             </w:r>
             <w:r>
               <w:rPr>
@@ -37610,7 +37821,6 @@
                 <w:sz w:val="24"/>
                 <w:szCs w:val="24"/>
               </w:rPr>
-              <w:lastRenderedPageBreak/>
               <w:t>Signature dei metodi</w:t>
             </w:r>
           </w:p>
@@ -38614,6 +38824,7 @@
                 <w:sz w:val="24"/>
                 <w:szCs w:val="24"/>
               </w:rPr>
+              <w:lastRenderedPageBreak/>
               <w:t xml:space="preserve">(GetAsteByAllenatore) </w:t>
             </w:r>
             <w:r>
@@ -38660,6 +38871,7 @@
                 <w:sz w:val="24"/>
                 <w:szCs w:val="24"/>
               </w:rPr>
+              <w:lastRenderedPageBreak/>
               <w:t>Signature dei metodi</w:t>
             </w:r>
           </w:p>
@@ -38797,15 +39009,7 @@
                 <w:sz w:val="24"/>
                 <w:szCs w:val="24"/>
               </w:rPr>
-              <w:t xml:space="preserve">request.getParamter(“NomeLega”)!=null and deve essere presente </w:t>
-            </w:r>
-            <w:r>
-              <w:rPr>
-                <w:sz w:val="24"/>
-                <w:szCs w:val="24"/>
-              </w:rPr>
-              <w:lastRenderedPageBreak/>
-              <w:t xml:space="preserve">nel database and </w:t>
+              <w:t xml:space="preserve">request.getParamter(“NomeLega”)!=null and deve essere presente nel database and </w:t>
             </w:r>
             <w:r>
               <w:rPr>
@@ -38860,7 +39064,6 @@
                 <w:sz w:val="24"/>
                 <w:szCs w:val="24"/>
               </w:rPr>
-              <w:lastRenderedPageBreak/>
               <w:t>Post-condizioni</w:t>
             </w:r>
           </w:p>
@@ -39838,7 +40041,16 @@
                 <w:szCs w:val="24"/>
                 <w:lang w:val="en-US"/>
               </w:rPr>
-              <w:t>::doGet(request:HttpServletRequest, response: HttpServletRequest)</w:t>
+              <w:t xml:space="preserve">::doGet(request:HttpServletRequest, </w:t>
+            </w:r>
+            <w:r>
+              <w:rPr>
+                <w:sz w:val="24"/>
+                <w:szCs w:val="24"/>
+                <w:lang w:val="en-US"/>
+              </w:rPr>
+              <w:lastRenderedPageBreak/>
+              <w:t>response: HttpServletRequest)</w:t>
             </w:r>
           </w:p>
           <w:p>
@@ -39943,6 +40155,7 @@
                 <w:szCs w:val="24"/>
                 <w:lang w:val="en-US"/>
               </w:rPr>
+              <w:lastRenderedPageBreak/>
               <w:t>Post-condizioni</w:t>
             </w:r>
           </w:p>
@@ -40047,7 +40260,6 @@
                 <w:sz w:val="24"/>
                 <w:szCs w:val="24"/>
               </w:rPr>
-              <w:lastRenderedPageBreak/>
               <w:t>Invariante</w:t>
             </w:r>
           </w:p>
@@ -40945,6 +41157,7 @@
     <w:lsdException w:name="HTML Sample" w:semiHidden="1" w:unhideWhenUsed="1"/>
     <w:lsdException w:name="HTML Typewriter" w:semiHidden="1" w:unhideWhenUsed="1"/>
     <w:lsdException w:name="HTML Variable" w:semiHidden="1" w:unhideWhenUsed="1"/>
+    <w:lsdException w:name="Normal Table" w:semiHidden="1" w:unhideWhenUsed="1"/>
     <w:lsdException w:name="annotation subject" w:semiHidden="1" w:unhideWhenUsed="1"/>
     <w:lsdException w:name="No List" w:semiHidden="1" w:unhideWhenUsed="1"/>
     <w:lsdException w:name="Outline List 1" w:semiHidden="1" w:unhideWhenUsed="1"/>
@@ -40991,8 +41204,10 @@
     <w:lsdException w:name="Table Subtle 2" w:semiHidden="1" w:unhideWhenUsed="1"/>
     <w:lsdException w:name="Table Web 1" w:semiHidden="1" w:unhideWhenUsed="1"/>
     <w:lsdException w:name="Table Web 2" w:semiHidden="1" w:unhideWhenUsed="1"/>
+    <w:lsdException w:name="Table Web 3" w:semiHidden="1" w:unhideWhenUsed="1"/>
     <w:lsdException w:name="Balloon Text" w:semiHidden="1" w:unhideWhenUsed="1"/>
     <w:lsdException w:name="Table Grid" w:uiPriority="39"/>
+    <w:lsdException w:name="Table Theme" w:semiHidden="1" w:unhideWhenUsed="1"/>
     <w:lsdException w:name="Placeholder Text" w:semiHidden="1"/>
     <w:lsdException w:name="No Spacing" w:uiPriority="1" w:qFormat="1"/>
     <w:lsdException w:name="Light Shading" w:uiPriority="60"/>
@@ -42291,7 +42506,7 @@
 </file>
 
 <file path=customXml/itemProps1.xml><?xml version="1.0" encoding="utf-8"?>
-<ds:datastoreItem xmlns:ds="http://schemas.openxmlformats.org/officeDocument/2006/customXml" ds:itemID="{EC281A83-AF94-4E8A-836D-A18246C70784}">
+<ds:datastoreItem xmlns:ds="http://schemas.openxmlformats.org/officeDocument/2006/customXml" ds:itemID="{61802A9B-32A8-4DAF-BBF7-39FB542272E7}">
   <ds:schemaRefs>
     <ds:schemaRef ds:uri="http://schemas.openxmlformats.org/officeDocument/2006/bibliography"/>
   </ds:schemaRefs>

</xml_diff>

<commit_message>
tolte 2 query da formazioni perchè useless
</commit_message>
<xml_diff>
--- a/ODD_FantaFootball.docx
+++ b/ODD_FantaFootball.docx
@@ -1,6 +1,6 @@
 
 <file path=word/document.xml><?xml version="1.0" encoding="utf-8"?>
-<w:document xmlns:wpc="http://schemas.microsoft.com/office/word/2010/wordprocessingCanvas" xmlns:cx="http://schemas.microsoft.com/office/drawing/2014/chartex" xmlns:cx1="http://schemas.microsoft.com/office/drawing/2015/9/8/chartex" xmlns:cx2="http://schemas.microsoft.com/office/drawing/2015/10/21/chartex" xmlns:cx3="http://schemas.microsoft.com/office/drawing/2016/5/9/chartex" xmlns:cx4="http://schemas.microsoft.com/office/drawing/2016/5/10/chartex" xmlns:cx5="http://schemas.microsoft.com/office/drawing/2016/5/11/chartex" xmlns:cx6="http://schemas.microsoft.com/office/drawing/2016/5/12/chartex" xmlns:cx7="http://schemas.microsoft.com/office/drawing/2016/5/13/chartex" xmlns:cx8="http://schemas.microsoft.com/office/drawing/2016/5/14/chartex" xmlns:mc="http://schemas.openxmlformats.org/markup-compatibility/2006" xmlns:aink="http://schemas.microsoft.com/office/drawing/2016/ink" xmlns:am3d="http://schemas.microsoft.com/office/drawing/2017/model3d" xmlns:o="urn:schemas-microsoft-com:office:office" xmlns:r="http://schemas.openxmlformats.org/officeDocument/2006/relationships" xmlns:m="http://schemas.openxmlformats.org/officeDocument/2006/math" xmlns:v="urn:schemas-microsoft-com:vml" xmlns:wp14="http://schemas.microsoft.com/office/word/2010/wordprocessingDrawing" xmlns:wp="http://schemas.openxmlformats.org/drawingml/2006/wordprocessingDrawing" xmlns:w10="urn:schemas-microsoft-com:office:word" xmlns:w="http://schemas.openxmlformats.org/wordprocessingml/2006/main" xmlns:w14="http://schemas.microsoft.com/office/word/2010/wordml" xmlns:w15="http://schemas.microsoft.com/office/word/2012/wordml" xmlns:w16cid="http://schemas.microsoft.com/office/word/2016/wordml/cid" xmlns:w16se="http://schemas.microsoft.com/office/word/2015/wordml/symex" xmlns:wpg="http://schemas.microsoft.com/office/word/2010/wordprocessingGroup" xmlns:wpi="http://schemas.microsoft.com/office/word/2010/wordprocessingInk" xmlns:wne="http://schemas.microsoft.com/office/word/2006/wordml" xmlns:wps="http://schemas.microsoft.com/office/word/2010/wordprocessingShape" mc:Ignorable="w14 w15 w16se w16cid wp14">
+<w:document xmlns:wpc="http://schemas.microsoft.com/office/word/2010/wordprocessingCanvas" xmlns:mc="http://schemas.openxmlformats.org/markup-compatibility/2006" xmlns:o="urn:schemas-microsoft-com:office:office" xmlns:r="http://schemas.openxmlformats.org/officeDocument/2006/relationships" xmlns:m="http://schemas.openxmlformats.org/officeDocument/2006/math" xmlns:v="urn:schemas-microsoft-com:vml" xmlns:wp14="http://schemas.microsoft.com/office/word/2010/wordprocessingDrawing" xmlns:wp="http://schemas.openxmlformats.org/drawingml/2006/wordprocessingDrawing" xmlns:w10="urn:schemas-microsoft-com:office:word" xmlns:w="http://schemas.openxmlformats.org/wordprocessingml/2006/main" xmlns:w14="http://schemas.microsoft.com/office/word/2010/wordml" xmlns:wpg="http://schemas.microsoft.com/office/word/2010/wordprocessingGroup" xmlns:wpi="http://schemas.microsoft.com/office/word/2010/wordprocessingInk" xmlns:wne="http://schemas.microsoft.com/office/word/2006/wordml" xmlns:wps="http://schemas.microsoft.com/office/word/2010/wordprocessingShape" mc:Ignorable="w14 wp14">
   <w:body>
     <w:bookmarkStart w:id="0" w:name="_Hlk27672553" w:displacedByCustomXml="next"/>
     <w:bookmarkEnd w:id="0" w:displacedByCustomXml="next"/>
@@ -21,6 +21,7 @@
           <w:docPartUnique/>
         </w:docPartObj>
       </w:sdtPr>
+      <w:sdtEndPr/>
       <w:sdtContent>
         <w:p>
           <w:pPr>
@@ -1881,7 +1882,7 @@
         </w:rPr>
         <w:t>che è un framework open source che contiene una raccolta di strumenti </w:t>
       </w:r>
-      <w:hyperlink r:id="rId6" w:tooltip="Software libero" w:history="1">
+      <w:hyperlink r:id="rId7" w:tooltip="Software libero" w:history="1">
         <w:r>
           <w:rPr>
             <w:sz w:val="24"/>
@@ -1897,7 +1898,7 @@
         </w:rPr>
         <w:t> per la creazione di </w:t>
       </w:r>
-      <w:hyperlink r:id="rId7" w:tooltip="Sito web" w:history="1">
+      <w:hyperlink r:id="rId8" w:tooltip="Sito web" w:history="1">
         <w:r>
           <w:rPr>
             <w:sz w:val="24"/>
@@ -1913,7 +1914,7 @@
         </w:rPr>
         <w:t> e </w:t>
       </w:r>
-      <w:hyperlink r:id="rId8" w:tooltip="Applicazione web" w:history="1">
+      <w:hyperlink r:id="rId9" w:tooltip="Applicazione web" w:history="1">
         <w:r>
           <w:rPr>
             <w:sz w:val="24"/>
@@ -1929,7 +1930,7 @@
         </w:rPr>
         <w:t> per il </w:t>
       </w:r>
-      <w:hyperlink r:id="rId9" w:tooltip="Web" w:history="1">
+      <w:hyperlink r:id="rId10" w:tooltip="Web" w:history="1">
         <w:r>
           <w:rPr>
             <w:sz w:val="24"/>
@@ -1945,7 +1946,7 @@
         </w:rPr>
         <w:t>. Essa contiene </w:t>
       </w:r>
-      <w:hyperlink r:id="rId10" w:tooltip="Template" w:history="1">
+      <w:hyperlink r:id="rId11" w:tooltip="Template" w:history="1">
         <w:r>
           <w:rPr>
             <w:sz w:val="24"/>
@@ -1961,7 +1962,7 @@
         </w:rPr>
         <w:t> di progettazione basati su </w:t>
       </w:r>
-      <w:hyperlink r:id="rId11" w:tooltip="HTML" w:history="1">
+      <w:hyperlink r:id="rId12" w:tooltip="HTML" w:history="1">
         <w:r>
           <w:rPr>
             <w:sz w:val="24"/>
@@ -1977,7 +1978,7 @@
         </w:rPr>
         <w:t> e </w:t>
       </w:r>
-      <w:hyperlink r:id="rId12" w:tooltip="CSS" w:history="1">
+      <w:hyperlink r:id="rId13" w:tooltip="CSS" w:history="1">
         <w:r>
           <w:rPr>
             <w:sz w:val="24"/>
@@ -1993,7 +1994,7 @@
         </w:rPr>
         <w:t>, sia per la </w:t>
       </w:r>
-      <w:hyperlink r:id="rId13" w:tooltip="Tipografia" w:history="1">
+      <w:hyperlink r:id="rId14" w:tooltip="Tipografia" w:history="1">
         <w:r>
           <w:rPr>
             <w:sz w:val="24"/>
@@ -2009,7 +2010,7 @@
         </w:rPr>
         <w:t>, che per le varie componenti dell'interfaccia, come </w:t>
       </w:r>
-      <w:hyperlink r:id="rId14" w:tooltip="Form" w:history="1">
+      <w:hyperlink r:id="rId15" w:tooltip="Form" w:history="1">
         <w:r>
           <w:rPr>
             <w:sz w:val="24"/>
@@ -2025,7 +2026,7 @@
         </w:rPr>
         <w:t>, bottoni e navigazione, e altri componenti dell'interfaccia, così come alcune estensioni opzionali di </w:t>
       </w:r>
-      <w:hyperlink r:id="rId15" w:tooltip="JavaScript" w:history="1">
+      <w:hyperlink r:id="rId16" w:tooltip="JavaScript" w:history="1">
         <w:r>
           <w:rPr>
             <w:sz w:val="24"/>
@@ -2849,7 +2850,7 @@
                     </pic:cNvPicPr>
                   </pic:nvPicPr>
                   <pic:blipFill>
-                    <a:blip r:embed="rId16">
+                    <a:blip r:embed="rId17">
                       <a:extLst>
                         <a:ext uri="{28A0092B-C50C-407E-A947-70E740481C1C}">
                           <a14:useLocalDpi xmlns:a14="http://schemas.microsoft.com/office/drawing/2010/main" val="0"/>
@@ -3053,7 +3054,7 @@
                     </pic:cNvPicPr>
                   </pic:nvPicPr>
                   <pic:blipFill>
-                    <a:blip r:embed="rId17">
+                    <a:blip r:embed="rId18">
                       <a:extLst>
                         <a:ext uri="{28A0092B-C50C-407E-A947-70E740481C1C}">
                           <a14:useLocalDpi xmlns:a14="http://schemas.microsoft.com/office/drawing/2010/main" val="0"/>
@@ -3125,7 +3126,7 @@
                     </pic:cNvPicPr>
                   </pic:nvPicPr>
                   <pic:blipFill>
-                    <a:blip r:embed="rId18">
+                    <a:blip r:embed="rId19">
                       <a:extLst>
                         <a:ext uri="{28A0092B-C50C-407E-A947-70E740481C1C}">
                           <a14:useLocalDpi xmlns:a14="http://schemas.microsoft.com/office/drawing/2010/main" val="0"/>
@@ -3214,7 +3215,7 @@
                     </pic:cNvPicPr>
                   </pic:nvPicPr>
                   <pic:blipFill>
-                    <a:blip r:embed="rId19">
+                    <a:blip r:embed="rId20">
                       <a:extLst>
                         <a:ext uri="{28A0092B-C50C-407E-A947-70E740481C1C}">
                           <a14:useLocalDpi xmlns:a14="http://schemas.microsoft.com/office/drawing/2010/main" val="0"/>
@@ -3294,7 +3295,7 @@
                     </pic:cNvPicPr>
                   </pic:nvPicPr>
                   <pic:blipFill>
-                    <a:blip r:embed="rId20">
+                    <a:blip r:embed="rId21">
                       <a:extLst>
                         <a:ext uri="{28A0092B-C50C-407E-A947-70E740481C1C}">
                           <a14:useLocalDpi xmlns:a14="http://schemas.microsoft.com/office/drawing/2010/main" val="0"/>
@@ -3362,6 +3363,7 @@
       <w:r>
         <w:rPr>
           <w:noProof/>
+          <w:lang w:eastAsia="it-IT"/>
         </w:rPr>
         <w:drawing>
           <wp:inline distT="0" distB="0" distL="0" distR="0" wp14:anchorId="7001D9DD" wp14:editId="1877953D">
@@ -3381,7 +3383,7 @@
                     </pic:cNvPicPr>
                   </pic:nvPicPr>
                   <pic:blipFill>
-                    <a:blip r:embed="rId21">
+                    <a:blip r:embed="rId22">
                       <a:extLst>
                         <a:ext uri="{28A0092B-C50C-407E-A947-70E740481C1C}">
                           <a14:useLocalDpi xmlns:a14="http://schemas.microsoft.com/office/drawing/2010/main" val="0"/>
@@ -21488,6 +21490,13 @@
                 <w:sz w:val="24"/>
                 <w:szCs w:val="24"/>
               </w:rPr>
+              <w:t>, posizione: Int</w:t>
+            </w:r>
+            <w:r>
+              <w:rPr>
+                <w:sz w:val="24"/>
+                <w:szCs w:val="24"/>
+              </w:rPr>
               <w:t>): boolean</w:t>
             </w:r>
           </w:p>
@@ -21585,56 +21594,6 @@
                 <w:szCs w:val="24"/>
               </w:rPr>
               <w:t>): boolean</w:t>
-            </w:r>
-          </w:p>
-          <w:p>
-            <w:pPr>
-              <w:rPr>
-                <w:sz w:val="24"/>
-                <w:szCs w:val="24"/>
-              </w:rPr>
-            </w:pPr>
-            <w:r>
-              <w:t xml:space="preserve">+ </w:t>
-            </w:r>
-            <w:r>
-              <w:rPr>
-                <w:sz w:val="24"/>
-                <w:szCs w:val="24"/>
-              </w:rPr>
-              <w:t>aggiornaPanchina (</w:t>
-            </w:r>
-            <w:r>
-              <w:rPr>
-                <w:sz w:val="24"/>
-                <w:szCs w:val="24"/>
-              </w:rPr>
-              <w:t>formazione: Formazione, giocatore: Giocatore, numero: int</w:t>
-            </w:r>
-            <w:r>
-              <w:rPr>
-                <w:sz w:val="24"/>
-                <w:szCs w:val="24"/>
-              </w:rPr>
-              <w:t>): boolean</w:t>
-            </w:r>
-          </w:p>
-          <w:p>
-            <w:pPr>
-              <w:rPr>
-                <w:sz w:val="24"/>
-                <w:szCs w:val="24"/>
-              </w:rPr>
-            </w:pPr>
-            <w:r>
-              <w:t xml:space="preserve">+ </w:t>
-            </w:r>
-            <w:r>
-              <w:rPr>
-                <w:sz w:val="24"/>
-                <w:szCs w:val="24"/>
-              </w:rPr>
-              <w:t>getFormazioniBySquadra(nomeSquadra: String, nomeLega: String): List&lt;Formazione&gt;</w:t>
             </w:r>
           </w:p>
           <w:p>
@@ -21814,6 +21773,13 @@
                 <w:sz w:val="24"/>
                 <w:szCs w:val="24"/>
               </w:rPr>
+              <w:t>, posizione</w:t>
+            </w:r>
+            <w:r>
+              <w:rPr>
+                <w:sz w:val="24"/>
+                <w:szCs w:val="24"/>
+              </w:rPr>
               <w:t>)</w:t>
             </w:r>
           </w:p>
@@ -21847,6 +21813,13 @@
               </w:rPr>
               <w:t>formazione!=null and giocatore!=null</w:t>
             </w:r>
+            <w:r>
+              <w:rPr>
+                <w:sz w:val="24"/>
+                <w:szCs w:val="24"/>
+              </w:rPr>
+              <w:t xml:space="preserve"> and posizione!=null </w:t>
+            </w:r>
           </w:p>
           <w:p>
             <w:pPr>
@@ -22139,47 +22112,36 @@
           <w:p>
             <w:pPr>
               <w:rPr>
-                <w:sz w:val="24"/>
-                <w:szCs w:val="24"/>
-              </w:rPr>
-            </w:pPr>
-            <w:r>
-              <w:rPr>
-                <w:b/>
-                <w:bCs/>
-                <w:sz w:val="24"/>
-                <w:szCs w:val="24"/>
-              </w:rPr>
-              <w:t>Context</w:t>
-            </w:r>
-            <w:r>
-              <w:rPr>
-                <w:sz w:val="24"/>
-                <w:szCs w:val="24"/>
-              </w:rPr>
-              <w:t xml:space="preserve"> FormazioneDAO::aggiornaPanchina (</w:t>
-            </w:r>
-            <w:r>
-              <w:rPr>
-                <w:sz w:val="24"/>
-                <w:szCs w:val="24"/>
-              </w:rPr>
-              <w:t>formazione</w:t>
-            </w:r>
-            <w:r>
-              <w:rPr>
-                <w:sz w:val="24"/>
-                <w:szCs w:val="24"/>
-              </w:rPr>
-              <w:t>, giocatore, numero</w:t>
-            </w:r>
-            <w:r>
-              <w:rPr>
-                <w:sz w:val="24"/>
-                <w:szCs w:val="24"/>
-              </w:rPr>
-              <w:t>)</w:t>
-            </w:r>
+                <w:b/>
+                <w:bCs/>
+                <w:sz w:val="24"/>
+                <w:szCs w:val="24"/>
+              </w:rPr>
+            </w:pPr>
+          </w:p>
+          <w:p>
+            <w:pPr>
+              <w:rPr>
+                <w:sz w:val="24"/>
+                <w:szCs w:val="24"/>
+              </w:rPr>
+            </w:pPr>
+          </w:p>
+          <w:p>
+            <w:pPr>
+              <w:rPr>
+                <w:sz w:val="24"/>
+                <w:szCs w:val="24"/>
+              </w:rPr>
+            </w:pPr>
+          </w:p>
+          <w:p>
+            <w:pPr>
+              <w:rPr>
+                <w:sz w:val="24"/>
+                <w:szCs w:val="24"/>
+              </w:rPr>
+            </w:pPr>
           </w:p>
           <w:p>
             <w:pPr>
@@ -22196,115 +22158,6 @@
                 <w:szCs w:val="24"/>
               </w:rPr>
               <w:lastRenderedPageBreak/>
-              <w:t>Pre</w:t>
-            </w:r>
-            <w:r>
-              <w:rPr>
-                <w:sz w:val="24"/>
-                <w:szCs w:val="24"/>
-              </w:rPr>
-              <w:t xml:space="preserve">: </w:t>
-            </w:r>
-            <w:r>
-              <w:rPr>
-                <w:sz w:val="24"/>
-                <w:szCs w:val="24"/>
-              </w:rPr>
-              <w:t xml:space="preserve">formazione!=null </w:t>
-            </w:r>
-            <w:r>
-              <w:rPr>
-                <w:sz w:val="24"/>
-                <w:szCs w:val="24"/>
-              </w:rPr>
-              <w:t>and giocatore!=null and numero!=null</w:t>
-            </w:r>
-          </w:p>
-          <w:p>
-            <w:pPr>
-              <w:rPr>
-                <w:sz w:val="24"/>
-                <w:szCs w:val="24"/>
-              </w:rPr>
-            </w:pPr>
-          </w:p>
-          <w:p>
-            <w:pPr>
-              <w:rPr>
-                <w:sz w:val="24"/>
-                <w:szCs w:val="24"/>
-              </w:rPr>
-            </w:pPr>
-            <w:r>
-              <w:rPr>
-                <w:b/>
-                <w:bCs/>
-                <w:sz w:val="24"/>
-                <w:szCs w:val="24"/>
-              </w:rPr>
-              <w:t>Context</w:t>
-            </w:r>
-            <w:r>
-              <w:rPr>
-                <w:sz w:val="24"/>
-                <w:szCs w:val="24"/>
-              </w:rPr>
-              <w:t xml:space="preserve"> FormazioneDAO::getFormazioniBySquadra(nomeSquadra, nomeLega)</w:t>
-            </w:r>
-          </w:p>
-          <w:p>
-            <w:pPr>
-              <w:rPr>
-                <w:sz w:val="24"/>
-                <w:szCs w:val="24"/>
-              </w:rPr>
-            </w:pPr>
-            <w:r>
-              <w:rPr>
-                <w:b/>
-                <w:bCs/>
-                <w:sz w:val="24"/>
-                <w:szCs w:val="24"/>
-              </w:rPr>
-              <w:t>Pre</w:t>
-            </w:r>
-            <w:r>
-              <w:rPr>
-                <w:sz w:val="24"/>
-                <w:szCs w:val="24"/>
-              </w:rPr>
-              <w:t>:</w:t>
-            </w:r>
-            <w:r>
-              <w:rPr>
-                <w:sz w:val="24"/>
-                <w:szCs w:val="24"/>
-              </w:rPr>
-              <w:t xml:space="preserve"> nomeSquadra!=null and nomeLega!=null</w:t>
-            </w:r>
-          </w:p>
-          <w:p>
-            <w:pPr>
-              <w:rPr>
-                <w:sz w:val="24"/>
-                <w:szCs w:val="24"/>
-              </w:rPr>
-            </w:pPr>
-          </w:p>
-          <w:p>
-            <w:pPr>
-              <w:rPr>
-                <w:sz w:val="24"/>
-                <w:szCs w:val="24"/>
-              </w:rPr>
-            </w:pPr>
-            <w:r>
-              <w:rPr>
-                <w:b/>
-                <w:bCs/>
-                <w:sz w:val="24"/>
-                <w:szCs w:val="24"/>
-              </w:rPr>
               <w:t>Context</w:t>
             </w:r>
             <w:r>
@@ -23088,205 +22941,16 @@
                 <w:szCs w:val="24"/>
               </w:rPr>
             </w:pPr>
-            <w:r>
-              <w:rPr>
-                <w:b/>
-                <w:bCs/>
-                <w:sz w:val="24"/>
-                <w:szCs w:val="24"/>
-              </w:rPr>
-              <w:t>Context</w:t>
-            </w:r>
-            <w:r>
-              <w:rPr>
-                <w:sz w:val="24"/>
-                <w:szCs w:val="24"/>
-              </w:rPr>
-              <w:t xml:space="preserve"> FormazioneDAO::aggiornaPanchina (nomeSquadra, nomeLega, giornata, giocatore, numero)</w:t>
-            </w:r>
-          </w:p>
-          <w:p>
-            <w:pPr>
-              <w:rPr>
-                <w:sz w:val="24"/>
-                <w:szCs w:val="24"/>
-              </w:rPr>
-            </w:pPr>
-            <w:r>
-              <w:rPr>
-                <w:b/>
-                <w:bCs/>
-                <w:sz w:val="24"/>
-                <w:szCs w:val="24"/>
-              </w:rPr>
-              <w:t>P</w:t>
-            </w:r>
-            <w:r>
-              <w:rPr>
-                <w:b/>
-                <w:bCs/>
-                <w:sz w:val="24"/>
-                <w:szCs w:val="24"/>
-              </w:rPr>
-              <w:t>ost</w:t>
-            </w:r>
-            <w:r>
-              <w:rPr>
-                <w:sz w:val="24"/>
-                <w:szCs w:val="24"/>
-              </w:rPr>
-              <w:t xml:space="preserve">: </w:t>
-            </w:r>
-            <w:r>
-              <w:rPr>
-                <w:sz w:val="24"/>
-                <w:szCs w:val="24"/>
-              </w:rPr>
-              <w:t>database.giocatoreFormazione-&gt; includes(</w:t>
-            </w:r>
-            <w:r>
-              <w:rPr>
-                <w:sz w:val="24"/>
-                <w:szCs w:val="24"/>
-              </w:rPr>
-              <w:t>select(f|giocatoreFormazione.nomeSquadra=</w:t>
-            </w:r>
-            <w:r>
-              <w:rPr>
-                <w:sz w:val="24"/>
-                <w:szCs w:val="24"/>
-              </w:rPr>
-              <w:t>formazione.getSquadra().getNome()</w:t>
-            </w:r>
-            <w:r>
-              <w:rPr>
-                <w:sz w:val="24"/>
-                <w:szCs w:val="24"/>
-              </w:rPr>
-              <w:t xml:space="preserve"> and giocatoreFormazione.nomeLega=</w:t>
-            </w:r>
-            <w:r>
-              <w:rPr>
-                <w:sz w:val="24"/>
-                <w:szCs w:val="24"/>
-              </w:rPr>
-              <w:t xml:space="preserve"> formazione.getSquadra().getLega().getNome()</w:t>
-            </w:r>
-            <w:r>
-              <w:rPr>
-                <w:sz w:val="24"/>
-                <w:szCs w:val="24"/>
-              </w:rPr>
-              <w:t xml:space="preserve"> and giocatoreFormazione.giornata=</w:t>
-            </w:r>
-            <w:r>
-              <w:rPr>
-                <w:sz w:val="24"/>
-                <w:szCs w:val="24"/>
-              </w:rPr>
-              <w:t xml:space="preserve"> formazione.getGiornata()</w:t>
-            </w:r>
-            <w:r>
-              <w:rPr>
-                <w:sz w:val="24"/>
-                <w:szCs w:val="24"/>
-              </w:rPr>
-              <w:t xml:space="preserve"> and giocatoreFormazione.giocatore=</w:t>
-            </w:r>
-            <w:r>
-              <w:rPr>
-                <w:sz w:val="24"/>
-                <w:szCs w:val="24"/>
-              </w:rPr>
-              <w:t xml:space="preserve">giocatore.getId() and </w:t>
-            </w:r>
-            <w:r>
-              <w:rPr>
-                <w:sz w:val="24"/>
-                <w:szCs w:val="24"/>
-              </w:rPr>
-              <w:lastRenderedPageBreak/>
-              <w:t>giocatoreFormazione.numero=numero</w:t>
-            </w:r>
-            <w:r>
-              <w:rPr>
-                <w:sz w:val="24"/>
-                <w:szCs w:val="24"/>
-              </w:rPr>
-              <w:t>))</w:t>
-            </w:r>
-          </w:p>
-          <w:p>
-            <w:pPr>
-              <w:rPr>
-                <w:sz w:val="24"/>
-                <w:szCs w:val="24"/>
-              </w:rPr>
-            </w:pPr>
-          </w:p>
-          <w:p>
-            <w:pPr>
-              <w:rPr>
-                <w:sz w:val="24"/>
-                <w:szCs w:val="24"/>
-              </w:rPr>
-            </w:pPr>
-            <w:r>
-              <w:rPr>
-                <w:b/>
-                <w:bCs/>
-                <w:sz w:val="24"/>
-                <w:szCs w:val="24"/>
-              </w:rPr>
-              <w:t>Context</w:t>
-            </w:r>
-            <w:r>
-              <w:rPr>
-                <w:sz w:val="24"/>
-                <w:szCs w:val="24"/>
-              </w:rPr>
-              <w:t xml:space="preserve"> FormazioneDAO::getFormazioniBySquadra(nomeSquadra, nomeLega)</w:t>
-            </w:r>
-          </w:p>
-          <w:p>
-            <w:pPr>
-              <w:rPr>
-                <w:sz w:val="24"/>
-                <w:szCs w:val="24"/>
-              </w:rPr>
-            </w:pPr>
-            <w:r>
-              <w:rPr>
-                <w:b/>
-                <w:bCs/>
-                <w:sz w:val="24"/>
-                <w:szCs w:val="24"/>
-              </w:rPr>
-              <w:t>P</w:t>
-            </w:r>
-            <w:r>
-              <w:rPr>
-                <w:b/>
-                <w:bCs/>
-                <w:sz w:val="24"/>
-                <w:szCs w:val="24"/>
-              </w:rPr>
-              <w:t>ost</w:t>
-            </w:r>
-            <w:r>
-              <w:rPr>
-                <w:sz w:val="24"/>
-                <w:szCs w:val="24"/>
-              </w:rPr>
-              <w:t>:</w:t>
-            </w:r>
-            <w:r>
-              <w:rPr>
-                <w:sz w:val="24"/>
-                <w:szCs w:val="24"/>
-              </w:rPr>
-              <w:t xml:space="preserve"> formazioni-&gt; select(f|formazione.nomeSquadra=nomeSquadra and formazione.nomeLega=nomeLega)</w:t>
-            </w:r>
+          </w:p>
+          <w:p>
+            <w:pPr>
+              <w:rPr>
+                <w:sz w:val="24"/>
+                <w:szCs w:val="24"/>
+              </w:rPr>
+            </w:pPr>
+            <w:bookmarkStart w:id="16" w:name="_GoBack"/>
+            <w:bookmarkEnd w:id="16"/>
           </w:p>
           <w:p>
             <w:pPr>
@@ -23382,7 +23046,6 @@
                 <w:sz w:val="24"/>
                 <w:szCs w:val="24"/>
               </w:rPr>
-              <w:lastRenderedPageBreak/>
               <w:t>Invariante</w:t>
             </w:r>
           </w:p>
@@ -23495,6 +23158,7 @@
                 <w:sz w:val="24"/>
                 <w:szCs w:val="24"/>
               </w:rPr>
+              <w:lastRenderedPageBreak/>
               <w:t>Descrizione</w:t>
             </w:r>
           </w:p>
@@ -24426,297 +24090,304 @@
                 <w:sz w:val="24"/>
                 <w:szCs w:val="24"/>
               </w:rPr>
+              <w:t>Context</w:t>
+            </w:r>
+            <w:r>
+              <w:rPr>
+                <w:sz w:val="24"/>
+                <w:szCs w:val="24"/>
+              </w:rPr>
+              <w:t xml:space="preserve"> ScambioDAO::accettaScambio (</w:t>
+            </w:r>
+            <w:r>
+              <w:rPr>
+                <w:sz w:val="24"/>
+                <w:szCs w:val="24"/>
+              </w:rPr>
+              <w:t>scambio</w:t>
+            </w:r>
+          </w:p>
+          <w:p>
+            <w:pPr>
+              <w:rPr>
+                <w:sz w:val="24"/>
+                <w:szCs w:val="24"/>
+              </w:rPr>
+            </w:pPr>
+            <w:r>
+              <w:rPr>
+                <w:b/>
+                <w:bCs/>
+                <w:sz w:val="24"/>
+                <w:szCs w:val="24"/>
+              </w:rPr>
+              <w:t>P</w:t>
+            </w:r>
+            <w:r>
+              <w:rPr>
+                <w:b/>
+                <w:bCs/>
+                <w:sz w:val="24"/>
+                <w:szCs w:val="24"/>
+              </w:rPr>
+              <w:t>ost</w:t>
+            </w:r>
+            <w:r>
+              <w:rPr>
+                <w:sz w:val="24"/>
+                <w:szCs w:val="24"/>
+              </w:rPr>
+              <w:t>:</w:t>
+            </w:r>
+            <w:r>
+              <w:rPr>
+                <w:sz w:val="24"/>
+                <w:szCs w:val="24"/>
+              </w:rPr>
+              <w:t xml:space="preserve"> database.squadraGiocatore-&gt;includes(select(g| squadraGiocatore.</w:t>
+            </w:r>
+            <w:r>
+              <w:rPr>
+                <w:sz w:val="24"/>
+                <w:szCs w:val="24"/>
+              </w:rPr>
+              <w:t>nomeSquadra=</w:t>
+            </w:r>
+            <w:r>
+              <w:rPr>
+                <w:sz w:val="24"/>
+                <w:szCs w:val="24"/>
+              </w:rPr>
+              <w:t>scambio.getSquadra1().getNome()</w:t>
+            </w:r>
+            <w:r>
+              <w:rPr>
+                <w:sz w:val="24"/>
+                <w:szCs w:val="24"/>
+              </w:rPr>
+              <w:t xml:space="preserve"> and squadraGiocatore.nomeLega=</w:t>
+            </w:r>
+            <w:r>
+              <w:rPr>
+                <w:sz w:val="24"/>
+                <w:szCs w:val="24"/>
+              </w:rPr>
+              <w:t>scambio.getSquadra1().getLega().getNome()</w:t>
+            </w:r>
+            <w:r>
+              <w:rPr>
+                <w:sz w:val="24"/>
+                <w:szCs w:val="24"/>
+              </w:rPr>
+              <w:t xml:space="preserve"> and squadraGiocatore.giocatore=</w:t>
+            </w:r>
+            <w:r>
+              <w:rPr>
+                <w:sz w:val="24"/>
+                <w:szCs w:val="24"/>
+              </w:rPr>
+              <w:t>scambio.getGiocatore2().getId()</w:t>
+            </w:r>
+            <w:r>
+              <w:rPr>
+                <w:sz w:val="24"/>
+                <w:szCs w:val="24"/>
+              </w:rPr>
+              <w:t>) and (select(g| squadraGiocatore.nomeSquadra=</w:t>
+            </w:r>
+            <w:r>
+              <w:rPr>
+                <w:sz w:val="24"/>
+                <w:szCs w:val="24"/>
+              </w:rPr>
+              <w:t xml:space="preserve"> scambio.getSquadra2().getNome() </w:t>
+            </w:r>
+            <w:r>
+              <w:rPr>
+                <w:sz w:val="24"/>
+                <w:szCs w:val="24"/>
+              </w:rPr>
+              <w:t>and squadraGiocatore.nomeLega=</w:t>
+            </w:r>
+            <w:r>
+              <w:rPr>
+                <w:sz w:val="24"/>
+                <w:szCs w:val="24"/>
+              </w:rPr>
+              <w:t xml:space="preserve"> scambio.getSquadra2().getLega().getNome() </w:t>
+            </w:r>
+            <w:r>
+              <w:rPr>
+                <w:sz w:val="24"/>
+                <w:szCs w:val="24"/>
+              </w:rPr>
+              <w:t>and squadraGiocatore.giocatore</w:t>
+            </w:r>
+            <w:r>
+              <w:rPr>
+                <w:sz w:val="24"/>
+                <w:szCs w:val="24"/>
+              </w:rPr>
+              <w:t>=scambio.getGiocatore1().getId()</w:t>
+            </w:r>
+            <w:r>
+              <w:rPr>
+                <w:sz w:val="24"/>
+                <w:szCs w:val="24"/>
+              </w:rPr>
+              <w:t>)</w:t>
+            </w:r>
+          </w:p>
+          <w:p>
+            <w:pPr>
+              <w:rPr>
+                <w:sz w:val="24"/>
+                <w:szCs w:val="24"/>
+              </w:rPr>
+            </w:pPr>
+          </w:p>
+          <w:p>
+            <w:pPr>
+              <w:rPr>
+                <w:sz w:val="24"/>
+                <w:szCs w:val="24"/>
+              </w:rPr>
+            </w:pPr>
+            <w:r>
+              <w:rPr>
+                <w:b/>
+                <w:bCs/>
+                <w:sz w:val="24"/>
+                <w:szCs w:val="24"/>
+              </w:rPr>
+              <w:t>Context</w:t>
+            </w:r>
+            <w:r>
+              <w:rPr>
+                <w:sz w:val="24"/>
+                <w:szCs w:val="24"/>
+              </w:rPr>
+              <w:t xml:space="preserve"> ScambioDAO::rifiutaScambio (</w:t>
+            </w:r>
+            <w:r>
+              <w:rPr>
+                <w:sz w:val="24"/>
+                <w:szCs w:val="24"/>
+              </w:rPr>
+              <w:t>scambio)</w:t>
+            </w:r>
+          </w:p>
+          <w:p>
+            <w:pPr>
+              <w:rPr>
+                <w:sz w:val="24"/>
+                <w:szCs w:val="24"/>
+              </w:rPr>
+            </w:pPr>
+            <w:r>
+              <w:rPr>
+                <w:b/>
+                <w:bCs/>
+                <w:sz w:val="24"/>
+                <w:szCs w:val="24"/>
+              </w:rPr>
+              <w:t>P</w:t>
+            </w:r>
+            <w:r>
+              <w:rPr>
+                <w:b/>
+                <w:bCs/>
+                <w:sz w:val="24"/>
+                <w:szCs w:val="24"/>
+              </w:rPr>
+              <w:t>ost</w:t>
+            </w:r>
+            <w:r>
+              <w:rPr>
+                <w:sz w:val="24"/>
+                <w:szCs w:val="24"/>
+              </w:rPr>
+              <w:t xml:space="preserve">: </w:t>
+            </w:r>
+          </w:p>
+          <w:p>
+            <w:pPr>
+              <w:rPr>
+                <w:sz w:val="24"/>
+                <w:szCs w:val="24"/>
+              </w:rPr>
+            </w:pPr>
+          </w:p>
+          <w:p>
+            <w:pPr>
+              <w:rPr>
+                <w:sz w:val="24"/>
+                <w:szCs w:val="24"/>
+              </w:rPr>
+            </w:pPr>
+            <w:r>
+              <w:rPr>
+                <w:b/>
+                <w:bCs/>
+                <w:sz w:val="24"/>
+                <w:szCs w:val="24"/>
+              </w:rPr>
+              <w:t>Context</w:t>
+            </w:r>
+            <w:r>
+              <w:rPr>
+                <w:sz w:val="24"/>
+                <w:szCs w:val="24"/>
+              </w:rPr>
+              <w:t xml:space="preserve"> ScambioDAO::getScambiNonAccettatiSquadra (squadra)</w:t>
+            </w:r>
+          </w:p>
+          <w:p>
+            <w:pPr>
+              <w:rPr>
+                <w:sz w:val="24"/>
+                <w:szCs w:val="24"/>
+              </w:rPr>
+            </w:pPr>
+            <w:r>
+              <w:rPr>
+                <w:b/>
+                <w:bCs/>
+                <w:sz w:val="24"/>
+                <w:szCs w:val="24"/>
+              </w:rPr>
+              <w:t>P</w:t>
+            </w:r>
+            <w:r>
+              <w:rPr>
+                <w:b/>
+                <w:bCs/>
+                <w:sz w:val="24"/>
+                <w:szCs w:val="24"/>
+              </w:rPr>
+              <w:t>ost</w:t>
+            </w:r>
+            <w:r>
+              <w:rPr>
+                <w:sz w:val="24"/>
+                <w:szCs w:val="24"/>
+              </w:rPr>
+              <w:t xml:space="preserve">: </w:t>
+            </w:r>
+            <w:r>
+              <w:rPr>
+                <w:sz w:val="24"/>
+                <w:szCs w:val="24"/>
+              </w:rPr>
+              <w:t xml:space="preserve">scambi-&gt;select(s|scambio.squadra2=squadra.nome and </w:t>
+            </w:r>
+            <w:r>
+              <w:rPr>
+                <w:sz w:val="24"/>
+                <w:szCs w:val="24"/>
+              </w:rPr>
               <w:lastRenderedPageBreak/>
-              <w:t>Context</w:t>
-            </w:r>
-            <w:r>
-              <w:rPr>
-                <w:sz w:val="24"/>
-                <w:szCs w:val="24"/>
-              </w:rPr>
-              <w:t xml:space="preserve"> ScambioDAO::accettaScambio (</w:t>
-            </w:r>
-            <w:r>
-              <w:rPr>
-                <w:sz w:val="24"/>
-                <w:szCs w:val="24"/>
-              </w:rPr>
-              <w:t>scambio</w:t>
-            </w:r>
-          </w:p>
-          <w:p>
-            <w:pPr>
-              <w:rPr>
-                <w:sz w:val="24"/>
-                <w:szCs w:val="24"/>
-              </w:rPr>
-            </w:pPr>
-            <w:r>
-              <w:rPr>
-                <w:b/>
-                <w:bCs/>
-                <w:sz w:val="24"/>
-                <w:szCs w:val="24"/>
-              </w:rPr>
-              <w:t>P</w:t>
-            </w:r>
-            <w:r>
-              <w:rPr>
-                <w:b/>
-                <w:bCs/>
-                <w:sz w:val="24"/>
-                <w:szCs w:val="24"/>
-              </w:rPr>
-              <w:t>ost</w:t>
-            </w:r>
-            <w:r>
-              <w:rPr>
-                <w:sz w:val="24"/>
-                <w:szCs w:val="24"/>
-              </w:rPr>
-              <w:t>:</w:t>
-            </w:r>
-            <w:r>
-              <w:rPr>
-                <w:sz w:val="24"/>
-                <w:szCs w:val="24"/>
-              </w:rPr>
-              <w:t xml:space="preserve"> database.squadraGiocatore-&gt;includes(select(g| squadraGiocatore.</w:t>
-            </w:r>
-            <w:r>
-              <w:rPr>
-                <w:sz w:val="24"/>
-                <w:szCs w:val="24"/>
-              </w:rPr>
-              <w:t>nomeSquadra=</w:t>
-            </w:r>
-            <w:r>
-              <w:rPr>
-                <w:sz w:val="24"/>
-                <w:szCs w:val="24"/>
-              </w:rPr>
-              <w:t>scambio.getSquadra1().getNome()</w:t>
-            </w:r>
-            <w:r>
-              <w:rPr>
-                <w:sz w:val="24"/>
-                <w:szCs w:val="24"/>
-              </w:rPr>
-              <w:t xml:space="preserve"> and squadraGiocatore.nomeLega=</w:t>
-            </w:r>
-            <w:r>
-              <w:rPr>
-                <w:sz w:val="24"/>
-                <w:szCs w:val="24"/>
-              </w:rPr>
-              <w:t>scambio.getSquadra1().getLega().getNome()</w:t>
-            </w:r>
-            <w:r>
-              <w:rPr>
-                <w:sz w:val="24"/>
-                <w:szCs w:val="24"/>
-              </w:rPr>
-              <w:t xml:space="preserve"> and squadraGiocatore.giocatore=</w:t>
-            </w:r>
-            <w:r>
-              <w:rPr>
-                <w:sz w:val="24"/>
-                <w:szCs w:val="24"/>
-              </w:rPr>
-              <w:t>scambio.getGiocatore2().getId()</w:t>
-            </w:r>
-            <w:r>
-              <w:rPr>
-                <w:sz w:val="24"/>
-                <w:szCs w:val="24"/>
-              </w:rPr>
-              <w:t>) and (select(g| squadraGiocatore.nomeSquadra=</w:t>
-            </w:r>
-            <w:r>
-              <w:rPr>
-                <w:sz w:val="24"/>
-                <w:szCs w:val="24"/>
-              </w:rPr>
-              <w:t xml:space="preserve"> scambio.getSquadra2().getNome() </w:t>
-            </w:r>
-            <w:r>
-              <w:rPr>
-                <w:sz w:val="24"/>
-                <w:szCs w:val="24"/>
-              </w:rPr>
-              <w:t>and squadraGiocatore.nomeLega=</w:t>
-            </w:r>
-            <w:r>
-              <w:rPr>
-                <w:sz w:val="24"/>
-                <w:szCs w:val="24"/>
-              </w:rPr>
-              <w:t xml:space="preserve"> scambio.getSquadra2().getLega().getNome() </w:t>
-            </w:r>
-            <w:r>
-              <w:rPr>
-                <w:sz w:val="24"/>
-                <w:szCs w:val="24"/>
-              </w:rPr>
-              <w:t>and squadraGiocatore.giocatore</w:t>
-            </w:r>
-            <w:r>
-              <w:rPr>
-                <w:sz w:val="24"/>
-                <w:szCs w:val="24"/>
-              </w:rPr>
-              <w:t>=scambio.getGiocatore1().getId()</w:t>
-            </w:r>
-            <w:r>
-              <w:rPr>
-                <w:sz w:val="24"/>
-                <w:szCs w:val="24"/>
-              </w:rPr>
-              <w:t>)</w:t>
-            </w:r>
-          </w:p>
-          <w:p>
-            <w:pPr>
-              <w:rPr>
-                <w:sz w:val="24"/>
-                <w:szCs w:val="24"/>
-              </w:rPr>
-            </w:pPr>
-          </w:p>
-          <w:p>
-            <w:pPr>
-              <w:rPr>
-                <w:sz w:val="24"/>
-                <w:szCs w:val="24"/>
-              </w:rPr>
-            </w:pPr>
-            <w:r>
-              <w:rPr>
-                <w:b/>
-                <w:bCs/>
-                <w:sz w:val="24"/>
-                <w:szCs w:val="24"/>
-              </w:rPr>
-              <w:t>Context</w:t>
-            </w:r>
-            <w:r>
-              <w:rPr>
-                <w:sz w:val="24"/>
-                <w:szCs w:val="24"/>
-              </w:rPr>
-              <w:t xml:space="preserve"> ScambioDAO::rifiutaScambio (</w:t>
-            </w:r>
-            <w:r>
-              <w:rPr>
-                <w:sz w:val="24"/>
-                <w:szCs w:val="24"/>
-              </w:rPr>
-              <w:t>scambio)</w:t>
-            </w:r>
-          </w:p>
-          <w:p>
-            <w:pPr>
-              <w:rPr>
-                <w:sz w:val="24"/>
-                <w:szCs w:val="24"/>
-              </w:rPr>
-            </w:pPr>
-            <w:r>
-              <w:rPr>
-                <w:b/>
-                <w:bCs/>
-                <w:sz w:val="24"/>
-                <w:szCs w:val="24"/>
-              </w:rPr>
-              <w:t>P</w:t>
-            </w:r>
-            <w:r>
-              <w:rPr>
-                <w:b/>
-                <w:bCs/>
-                <w:sz w:val="24"/>
-                <w:szCs w:val="24"/>
-              </w:rPr>
-              <w:t>ost</w:t>
-            </w:r>
-            <w:r>
-              <w:rPr>
-                <w:sz w:val="24"/>
-                <w:szCs w:val="24"/>
-              </w:rPr>
-              <w:t xml:space="preserve">: </w:t>
-            </w:r>
-          </w:p>
-          <w:p>
-            <w:pPr>
-              <w:rPr>
-                <w:sz w:val="24"/>
-                <w:szCs w:val="24"/>
-              </w:rPr>
-            </w:pPr>
-          </w:p>
-          <w:p>
-            <w:pPr>
-              <w:rPr>
-                <w:sz w:val="24"/>
-                <w:szCs w:val="24"/>
-              </w:rPr>
-            </w:pPr>
-            <w:r>
-              <w:rPr>
-                <w:b/>
-                <w:bCs/>
-                <w:sz w:val="24"/>
-                <w:szCs w:val="24"/>
-              </w:rPr>
-              <w:t>Context</w:t>
-            </w:r>
-            <w:r>
-              <w:rPr>
-                <w:sz w:val="24"/>
-                <w:szCs w:val="24"/>
-              </w:rPr>
-              <w:t xml:space="preserve"> ScambioDAO::getScambiNonAccettatiSquadra (squadra)</w:t>
-            </w:r>
-          </w:p>
-          <w:p>
-            <w:pPr>
-              <w:rPr>
-                <w:sz w:val="24"/>
-                <w:szCs w:val="24"/>
-              </w:rPr>
-            </w:pPr>
-            <w:r>
-              <w:rPr>
-                <w:b/>
-                <w:bCs/>
-                <w:sz w:val="24"/>
-                <w:szCs w:val="24"/>
-              </w:rPr>
-              <w:t>P</w:t>
-            </w:r>
-            <w:r>
-              <w:rPr>
-                <w:b/>
-                <w:bCs/>
-                <w:sz w:val="24"/>
-                <w:szCs w:val="24"/>
-              </w:rPr>
-              <w:t>ost</w:t>
-            </w:r>
-            <w:r>
-              <w:rPr>
-                <w:sz w:val="24"/>
-                <w:szCs w:val="24"/>
-              </w:rPr>
-              <w:t xml:space="preserve">: </w:t>
-            </w:r>
-            <w:r>
-              <w:rPr>
-                <w:sz w:val="24"/>
-                <w:szCs w:val="24"/>
-              </w:rPr>
-              <w:t>scambi-&gt;select(s|scambio.squadra2=squadra.nome and scambio.nomeLega2=squadra.nomeLega)</w:t>
+              <w:t>scambio.nomeLega2=squadra.nomeLega)</w:t>
             </w:r>
           </w:p>
           <w:p>
@@ -25505,7 +25176,6 @@
                 <w:sz w:val="24"/>
                 <w:szCs w:val="24"/>
               </w:rPr>
-              <w:lastRenderedPageBreak/>
               <w:t>Invariante</w:t>
             </w:r>
           </w:p>
@@ -25837,6 +25507,7 @@
                 <w:sz w:val="24"/>
                 <w:szCs w:val="24"/>
               </w:rPr>
+              <w:lastRenderedPageBreak/>
               <w:t>Pre-condizioni</w:t>
             </w:r>
           </w:p>
@@ -26870,7 +26541,6 @@
                 <w:sz w:val="24"/>
                 <w:szCs w:val="24"/>
               </w:rPr>
-              <w:lastRenderedPageBreak/>
               <w:t>Invariante</w:t>
             </w:r>
           </w:p>
@@ -26901,23 +26571,23 @@
         </w:numPr>
         <w:ind w:left="576" w:hanging="576"/>
       </w:pPr>
-      <w:bookmarkStart w:id="16" w:name="_Toc27672914"/>
-      <w:bookmarkStart w:id="17" w:name="_Toc27672915"/>
-      <w:bookmarkEnd w:id="16"/>
+      <w:bookmarkStart w:id="17" w:name="_Toc27672914"/>
+      <w:bookmarkStart w:id="18" w:name="_Toc27672915"/>
       <w:bookmarkEnd w:id="17"/>
+      <w:bookmarkEnd w:id="18"/>
     </w:p>
     <w:p>
       <w:pPr>
         <w:pStyle w:val="Titolo2"/>
       </w:pPr>
-      <w:bookmarkStart w:id="18" w:name="_Toc27672916"/>
+      <w:bookmarkStart w:id="19" w:name="_Toc27672916"/>
       <w:r>
         <w:t>Control</w:t>
       </w:r>
       <w:r>
         <w:t>(pasq)</w:t>
       </w:r>
-      <w:bookmarkEnd w:id="18"/>
+      <w:bookmarkEnd w:id="19"/>
     </w:p>
     <w:p>
       <w:r>
@@ -27073,7 +26743,16 @@
                 <w:szCs w:val="24"/>
                 <w:lang w:val="en-US"/>
               </w:rPr>
-              <w:t xml:space="preserve">+doGet(request: HttpServletRequest, response: HttpServletRequest):void </w:t>
+              <w:t xml:space="preserve">+doGet(request: HttpServletRequest, response: </w:t>
+            </w:r>
+            <w:r>
+              <w:rPr>
+                <w:sz w:val="24"/>
+                <w:szCs w:val="24"/>
+                <w:lang w:val="en-US"/>
+              </w:rPr>
+              <w:lastRenderedPageBreak/>
+              <w:t xml:space="preserve">HttpServletRequest):void </w:t>
             </w:r>
           </w:p>
         </w:tc>
@@ -27098,6 +26777,7 @@
                 <w:sz w:val="24"/>
                 <w:szCs w:val="24"/>
               </w:rPr>
+              <w:lastRenderedPageBreak/>
               <w:t>Pre-condizioni</w:t>
             </w:r>
           </w:p>
@@ -28085,16 +27765,7 @@
                 <w:szCs w:val="24"/>
                 <w:lang w:val="en-US"/>
               </w:rPr>
-              <w:t xml:space="preserve">request.getParameter(“idPost”) != null and </w:t>
-            </w:r>
-            <w:r>
-              <w:rPr>
-                <w:sz w:val="24"/>
-                <w:szCs w:val="24"/>
-                <w:lang w:val="en-US"/>
-              </w:rPr>
-              <w:lastRenderedPageBreak/>
-              <w:t>request.getParameter(“testo”) != null</w:t>
+              <w:t>request.getParameter(“idPost”) != null and request.getParameter(“testo”) != null</w:t>
             </w:r>
             <w:r>
               <w:rPr>
@@ -28146,7 +27817,6 @@
                 <w:sz w:val="24"/>
                 <w:szCs w:val="24"/>
               </w:rPr>
-              <w:lastRenderedPageBreak/>
               <w:t>Post-condizioni</w:t>
             </w:r>
           </w:p>
@@ -28445,7 +28115,16 @@
                 <w:szCs w:val="24"/>
                 <w:lang w:val="en-US"/>
               </w:rPr>
-              <w:t xml:space="preserve">+doGet(request: HttpServletRequest, response: HttpServletRequest):void </w:t>
+              <w:t xml:space="preserve">+doGet(request: HttpServletRequest, response: </w:t>
+            </w:r>
+            <w:r>
+              <w:rPr>
+                <w:sz w:val="24"/>
+                <w:szCs w:val="24"/>
+                <w:lang w:val="en-US"/>
+              </w:rPr>
+              <w:lastRenderedPageBreak/>
+              <w:t xml:space="preserve">HttpServletRequest):void </w:t>
             </w:r>
           </w:p>
         </w:tc>
@@ -28470,6 +28149,7 @@
                 <w:sz w:val="24"/>
                 <w:szCs w:val="24"/>
               </w:rPr>
+              <w:lastRenderedPageBreak/>
               <w:t>Pre-condizioni</w:t>
             </w:r>
           </w:p>
@@ -29278,7 +28958,6 @@
                 <w:sz w:val="24"/>
                 <w:szCs w:val="24"/>
               </w:rPr>
-              <w:lastRenderedPageBreak/>
               <w:t>PartitaDAO.getPartitaById(squadra1,squadra2,giornata)</w:t>
             </w:r>
             <w:r>
@@ -29319,7 +28998,6 @@
                 <w:sz w:val="24"/>
                 <w:szCs w:val="24"/>
               </w:rPr>
-              <w:lastRenderedPageBreak/>
               <w:t>Invariante</w:t>
             </w:r>
           </w:p>
@@ -29467,6 +29145,7 @@
                 <w:sz w:val="24"/>
                 <w:szCs w:val="24"/>
               </w:rPr>
+              <w:lastRenderedPageBreak/>
               <w:t>Descrizione</w:t>
             </w:r>
           </w:p>
@@ -30504,6 +30183,7 @@
                 <w:sz w:val="24"/>
                 <w:szCs w:val="24"/>
               </w:rPr>
+              <w:lastRenderedPageBreak/>
               <w:t>Pre</w:t>
             </w:r>
             <w:r>
@@ -30553,6 +30233,7 @@
                 <w:sz w:val="24"/>
                 <w:szCs w:val="24"/>
               </w:rPr>
+              <w:lastRenderedPageBreak/>
               <w:t>Post-condizioni</w:t>
             </w:r>
           </w:p>
@@ -31475,6 +31156,7 @@
                 <w:sz w:val="24"/>
                 <w:szCs w:val="24"/>
               </w:rPr>
+              <w:lastRenderedPageBreak/>
               <w:t>Post</w:t>
             </w:r>
             <w:r>
@@ -31515,6 +31197,7 @@
                 <w:sz w:val="24"/>
                 <w:szCs w:val="24"/>
               </w:rPr>
+              <w:lastRenderedPageBreak/>
               <w:t>Invariante</w:t>
             </w:r>
           </w:p>
@@ -32205,16 +31888,7 @@
                 <w:szCs w:val="24"/>
                 <w:lang w:val="en-US"/>
               </w:rPr>
-              <w:t xml:space="preserve">+doGet(request: HttpServletRequest, response: </w:t>
-            </w:r>
-            <w:r>
-              <w:rPr>
-                <w:sz w:val="24"/>
-                <w:szCs w:val="24"/>
-                <w:lang w:val="en-US"/>
-              </w:rPr>
-              <w:lastRenderedPageBreak/>
-              <w:t xml:space="preserve">HttpServletRequest):void </w:t>
+              <w:t xml:space="preserve">+doGet(request: HttpServletRequest, response: HttpServletRequest):void </w:t>
             </w:r>
           </w:p>
         </w:tc>
@@ -32239,7 +31913,6 @@
                 <w:sz w:val="24"/>
                 <w:szCs w:val="24"/>
               </w:rPr>
-              <w:lastRenderedPageBreak/>
               <w:t>Pre-condizioni</w:t>
             </w:r>
           </w:p>
@@ -32491,6 +32164,7 @@
                 <w:sz w:val="24"/>
                 <w:szCs w:val="24"/>
               </w:rPr>
+              <w:lastRenderedPageBreak/>
               <w:t>Post</w:t>
             </w:r>
             <w:r>
@@ -32643,6 +32317,7 @@
                 <w:sz w:val="24"/>
                 <w:szCs w:val="24"/>
               </w:rPr>
+              <w:lastRenderedPageBreak/>
               <w:t>Invariante</w:t>
             </w:r>
           </w:p>
@@ -33268,7 +32943,6 @@
                 <w:sz w:val="24"/>
                 <w:szCs w:val="24"/>
               </w:rPr>
-              <w:lastRenderedPageBreak/>
               <w:t>Signature dei metodi</w:t>
             </w:r>
           </w:p>
@@ -33529,7 +33203,15 @@
                 <w:sz w:val="24"/>
                 <w:szCs w:val="24"/>
               </w:rPr>
-              <w:t>).getFormazione().getGiocatori().contains(giocatore)</w:t>
+              <w:t>).getFormazione().getGiocatori().contai</w:t>
+            </w:r>
+            <w:r>
+              <w:rPr>
+                <w:sz w:val="24"/>
+                <w:szCs w:val="24"/>
+              </w:rPr>
+              <w:lastRenderedPageBreak/>
+              <w:t>ns(giocatore)</w:t>
             </w:r>
             <w:r>
               <w:rPr>
@@ -33570,6 +33252,7 @@
                 <w:sz w:val="24"/>
                 <w:szCs w:val="24"/>
               </w:rPr>
+              <w:lastRenderedPageBreak/>
               <w:t>Invariante</w:t>
             </w:r>
           </w:p>
@@ -34254,7 +33937,6 @@
                 <w:sz w:val="24"/>
                 <w:szCs w:val="24"/>
               </w:rPr>
-              <w:lastRenderedPageBreak/>
               <w:t>Descrizione</w:t>
             </w:r>
           </w:p>
@@ -34595,6 +34277,7 @@
                 <w:sz w:val="24"/>
                 <w:szCs w:val="24"/>
               </w:rPr>
+              <w:lastRenderedPageBreak/>
               <w:t>Nome classe</w:t>
             </w:r>
           </w:p>
@@ -35078,18 +34761,18 @@
           <w:numId w:val="0"/>
         </w:numPr>
       </w:pPr>
-      <w:bookmarkStart w:id="19" w:name="_Toc27672917"/>
-      <w:bookmarkEnd w:id="19"/>
+      <w:bookmarkStart w:id="20" w:name="_Toc27672917"/>
+      <w:bookmarkEnd w:id="20"/>
     </w:p>
     <w:p>
       <w:pPr>
         <w:pStyle w:val="Titolo2"/>
       </w:pPr>
-      <w:bookmarkStart w:id="20" w:name="_Toc27672918"/>
+      <w:bookmarkStart w:id="21" w:name="_Toc27672918"/>
       <w:r>
         <w:t>Control(tae)</w:t>
       </w:r>
-      <w:bookmarkEnd w:id="20"/>
+      <w:bookmarkEnd w:id="21"/>
     </w:p>
     <w:p/>
     <w:p>
@@ -35298,16 +34981,7 @@
                 <w:szCs w:val="24"/>
                 <w:lang w:val="en-US"/>
               </w:rPr>
-              <w:t xml:space="preserve">+doGet(request: HttpServletRequest, response: </w:t>
-            </w:r>
-            <w:r>
-              <w:rPr>
-                <w:sz w:val="24"/>
-                <w:szCs w:val="24"/>
-                <w:lang w:val="en-US"/>
-              </w:rPr>
-              <w:lastRenderedPageBreak/>
-              <w:t xml:space="preserve">HttpServletRequest):void </w:t>
+              <w:t xml:space="preserve">+doGet(request: HttpServletRequest, response: HttpServletRequest):void </w:t>
             </w:r>
           </w:p>
         </w:tc>
@@ -35339,7 +35013,6 @@
                 <w:sz w:val="24"/>
                 <w:szCs w:val="24"/>
               </w:rPr>
-              <w:lastRenderedPageBreak/>
               <w:t>Pre-condizioni</w:t>
             </w:r>
           </w:p>
@@ -35542,6 +35215,7 @@
                 <w:szCs w:val="24"/>
                 <w:lang w:val="en-US"/>
               </w:rPr>
+              <w:lastRenderedPageBreak/>
               <w:t>Post</w:t>
             </w:r>
             <w:r>
@@ -35591,6 +35265,7 @@
                 <w:sz w:val="24"/>
                 <w:szCs w:val="24"/>
               </w:rPr>
+              <w:lastRenderedPageBreak/>
               <w:t>Invariante</w:t>
             </w:r>
           </w:p>
@@ -36334,16 +36009,7 @@
                 <w:szCs w:val="24"/>
                 <w:lang w:val="en-US"/>
               </w:rPr>
-              <w:t xml:space="preserve">+doGet(request: HttpServletRequest, response: </w:t>
-            </w:r>
-            <w:r>
-              <w:rPr>
-                <w:sz w:val="24"/>
-                <w:szCs w:val="24"/>
-                <w:lang w:val="en-US"/>
-              </w:rPr>
-              <w:lastRenderedPageBreak/>
-              <w:t xml:space="preserve">HttpServletRequest):void </w:t>
+              <w:t xml:space="preserve">+doGet(request: HttpServletRequest, response: HttpServletRequest):void </w:t>
             </w:r>
           </w:p>
         </w:tc>
@@ -36375,7 +36041,6 @@
                 <w:sz w:val="24"/>
                 <w:szCs w:val="24"/>
               </w:rPr>
-              <w:lastRenderedPageBreak/>
               <w:t>Pre-condizioni</w:t>
             </w:r>
           </w:p>
@@ -36596,6 +36261,7 @@
                 <w:sz w:val="24"/>
                 <w:szCs w:val="24"/>
               </w:rPr>
+              <w:lastRenderedPageBreak/>
               <w:t>Invariante</w:t>
             </w:r>
           </w:p>
@@ -36706,8 +36372,6 @@
               </w:rPr>
               <w:t>Profilo</w:t>
             </w:r>
-            <w:bookmarkStart w:id="21" w:name="_GoBack"/>
-            <w:bookmarkEnd w:id="21"/>
             <w:r>
               <w:rPr>
                 <w:sz w:val="24"/>
@@ -37548,16 +37212,7 @@
                 <w:szCs w:val="24"/>
                 <w:lang w:val="en-US"/>
               </w:rPr>
-              <w:t xml:space="preserve"> CreaSquadraServlet::doGet(request: HttpServletRequest, </w:t>
-            </w:r>
-            <w:r>
-              <w:rPr>
-                <w:sz w:val="24"/>
-                <w:szCs w:val="24"/>
-                <w:lang w:val="en-US"/>
-              </w:rPr>
-              <w:lastRenderedPageBreak/>
-              <w:t>response: HttpServletRequest)</w:t>
+              <w:t xml:space="preserve"> CreaSquadraServlet::doGet(request: HttpServletRequest, response: HttpServletRequest)</w:t>
             </w:r>
           </w:p>
           <w:p>
@@ -37621,7 +37276,6 @@
                 <w:sz w:val="24"/>
                 <w:szCs w:val="24"/>
               </w:rPr>
-              <w:lastRenderedPageBreak/>
               <w:t>Invariante</w:t>
             </w:r>
           </w:p>
@@ -37984,7 +37638,15 @@
                 <w:sz w:val="24"/>
                 <w:szCs w:val="24"/>
               </w:rPr>
-              <w:t>request.getParamter(“Nome”)!=null and rispetta il formato “^{4,50}$” and non deve essere presente nella lega. Request.getParameter(“logo”) rispetta il formato “([^\s]+(\.(?i)(jpg|png|img|))$)”. Request.getParameter(“Quota)!=null and rispetta il formato “^[0-9]{0,2}*$”. Request.getParamter(“Percentuale”)!=null and rispetta il formato “^[0-9]{0,2}*$”</w:t>
+              <w:t xml:space="preserve">request.getParamter(“Nome”)!=null and rispetta il formato </w:t>
+            </w:r>
+            <w:r>
+              <w:rPr>
+                <w:sz w:val="24"/>
+                <w:szCs w:val="24"/>
+              </w:rPr>
+              <w:lastRenderedPageBreak/>
+              <w:t>“^{4,50}$” and non deve essere presente nella lega. Request.getParameter(“logo”) rispetta il formato “([^\s]+(\.(?i)(jpg|png|img|))$)”. Request.getParameter(“Quota)!=null and rispetta il formato “^[0-9]{0,2}*$”. Request.getParamter(“Percentuale”)!=null and rispetta il formato “^[0-9]{0,2}*$”</w:t>
             </w:r>
           </w:p>
         </w:tc>
@@ -38016,6 +37678,7 @@
                 <w:sz w:val="24"/>
                 <w:szCs w:val="24"/>
               </w:rPr>
+              <w:lastRenderedPageBreak/>
               <w:t>Post-condizioni</w:t>
             </w:r>
           </w:p>
@@ -38824,7 +38487,6 @@
                 <w:sz w:val="24"/>
                 <w:szCs w:val="24"/>
               </w:rPr>
-              <w:lastRenderedPageBreak/>
               <w:t xml:space="preserve">(GetAsteByAllenatore) </w:t>
             </w:r>
             <w:r>
@@ -38871,7 +38533,6 @@
                 <w:sz w:val="24"/>
                 <w:szCs w:val="24"/>
               </w:rPr>
-              <w:lastRenderedPageBreak/>
               <w:t>Signature dei metodi</w:t>
             </w:r>
           </w:p>
@@ -39181,6 +38842,7 @@
                 <w:sz w:val="24"/>
                 <w:szCs w:val="24"/>
               </w:rPr>
+              <w:lastRenderedPageBreak/>
               <w:t>Invariante</w:t>
             </w:r>
           </w:p>
@@ -40041,16 +39703,7 @@
                 <w:szCs w:val="24"/>
                 <w:lang w:val="en-US"/>
               </w:rPr>
-              <w:t xml:space="preserve">::doGet(request:HttpServletRequest, </w:t>
-            </w:r>
-            <w:r>
-              <w:rPr>
-                <w:sz w:val="24"/>
-                <w:szCs w:val="24"/>
-                <w:lang w:val="en-US"/>
-              </w:rPr>
-              <w:lastRenderedPageBreak/>
-              <w:t>response: HttpServletRequest)</w:t>
+              <w:t>::doGet(request:HttpServletRequest, response: HttpServletRequest)</w:t>
             </w:r>
           </w:p>
           <w:p>
@@ -40155,7 +39808,6 @@
                 <w:szCs w:val="24"/>
                 <w:lang w:val="en-US"/>
               </w:rPr>
-              <w:lastRenderedPageBreak/>
               <w:t>Post-condizioni</w:t>
             </w:r>
           </w:p>
@@ -40299,8 +39951,8 @@
 </file>
 
 <file path=word/numbering.xml><?xml version="1.0" encoding="utf-8"?>
-<w:numbering xmlns:wpc="http://schemas.microsoft.com/office/word/2010/wordprocessingCanvas" xmlns:cx="http://schemas.microsoft.com/office/drawing/2014/chartex" xmlns:cx1="http://schemas.microsoft.com/office/drawing/2015/9/8/chartex" xmlns:cx2="http://schemas.microsoft.com/office/drawing/2015/10/21/chartex" xmlns:cx3="http://schemas.microsoft.com/office/drawing/2016/5/9/chartex" xmlns:cx4="http://schemas.microsoft.com/office/drawing/2016/5/10/chartex" xmlns:cx5="http://schemas.microsoft.com/office/drawing/2016/5/11/chartex" xmlns:cx6="http://schemas.microsoft.com/office/drawing/2016/5/12/chartex" xmlns:cx7="http://schemas.microsoft.com/office/drawing/2016/5/13/chartex" xmlns:cx8="http://schemas.microsoft.com/office/drawing/2016/5/14/chartex" xmlns:mc="http://schemas.openxmlformats.org/markup-compatibility/2006" xmlns:aink="http://schemas.microsoft.com/office/drawing/2016/ink" xmlns:am3d="http://schemas.microsoft.com/office/drawing/2017/model3d" xmlns:o="urn:schemas-microsoft-com:office:office" xmlns:r="http://schemas.openxmlformats.org/officeDocument/2006/relationships" xmlns:m="http://schemas.openxmlformats.org/officeDocument/2006/math" xmlns:v="urn:schemas-microsoft-com:vml" xmlns:wp14="http://schemas.microsoft.com/office/word/2010/wordprocessingDrawing" xmlns:wp="http://schemas.openxmlformats.org/drawingml/2006/wordprocessingDrawing" xmlns:w10="urn:schemas-microsoft-com:office:word" xmlns:w="http://schemas.openxmlformats.org/wordprocessingml/2006/main" xmlns:w14="http://schemas.microsoft.com/office/word/2010/wordml" xmlns:w15="http://schemas.microsoft.com/office/word/2012/wordml" xmlns:w16cid="http://schemas.microsoft.com/office/word/2016/wordml/cid" xmlns:w16se="http://schemas.microsoft.com/office/word/2015/wordml/symex" xmlns:wpg="http://schemas.microsoft.com/office/word/2010/wordprocessingGroup" xmlns:wpi="http://schemas.microsoft.com/office/word/2010/wordprocessingInk" xmlns:wne="http://schemas.microsoft.com/office/word/2006/wordml" xmlns:wps="http://schemas.microsoft.com/office/word/2010/wordprocessingShape" mc:Ignorable="w14 w15 w16se w16cid wp14">
-  <w:abstractNum w:abstractNumId="0" w15:restartNumberingAfterBreak="0">
+<w:numbering xmlns:wpc="http://schemas.microsoft.com/office/word/2010/wordprocessingCanvas" xmlns:mc="http://schemas.openxmlformats.org/markup-compatibility/2006" xmlns:o="urn:schemas-microsoft-com:office:office" xmlns:r="http://schemas.openxmlformats.org/officeDocument/2006/relationships" xmlns:m="http://schemas.openxmlformats.org/officeDocument/2006/math" xmlns:v="urn:schemas-microsoft-com:vml" xmlns:wp14="http://schemas.microsoft.com/office/word/2010/wordprocessingDrawing" xmlns:wp="http://schemas.openxmlformats.org/drawingml/2006/wordprocessingDrawing" xmlns:w10="urn:schemas-microsoft-com:office:word" xmlns:w="http://schemas.openxmlformats.org/wordprocessingml/2006/main" xmlns:w14="http://schemas.microsoft.com/office/word/2010/wordml" xmlns:wpg="http://schemas.microsoft.com/office/word/2010/wordprocessingGroup" xmlns:wpi="http://schemas.microsoft.com/office/word/2010/wordprocessingInk" xmlns:wne="http://schemas.microsoft.com/office/word/2006/wordml" xmlns:wps="http://schemas.microsoft.com/office/word/2010/wordprocessingShape" mc:Ignorable="w14 wp14">
+  <w:abstractNum w:abstractNumId="0">
     <w:nsid w:val="09651489"/>
     <w:multiLevelType w:val="hybridMultilevel"/>
     <w:tmpl w:val="DF1A9652"/>
@@ -40413,7 +40065,7 @@
       </w:rPr>
     </w:lvl>
   </w:abstractNum>
-  <w:abstractNum w:abstractNumId="1" w15:restartNumberingAfterBreak="0">
+  <w:abstractNum w:abstractNumId="1">
     <w:nsid w:val="0F961AEF"/>
     <w:multiLevelType w:val="hybridMultilevel"/>
     <w:tmpl w:val="14463B76"/>
@@ -40526,7 +40178,7 @@
       </w:rPr>
     </w:lvl>
   </w:abstractNum>
-  <w:abstractNum w:abstractNumId="2" w15:restartNumberingAfterBreak="0">
+  <w:abstractNum w:abstractNumId="2">
     <w:nsid w:val="1482775B"/>
     <w:multiLevelType w:val="multilevel"/>
     <w:tmpl w:val="E3C6E4B4"/>
@@ -40647,7 +40299,7 @@
       </w:rPr>
     </w:lvl>
   </w:abstractNum>
-  <w:abstractNum w:abstractNumId="3" w15:restartNumberingAfterBreak="0">
+  <w:abstractNum w:abstractNumId="3">
     <w:nsid w:val="39AA7D1E"/>
     <w:multiLevelType w:val="hybridMultilevel"/>
     <w:tmpl w:val="21D67508"/>
@@ -40760,7 +40412,7 @@
       </w:rPr>
     </w:lvl>
   </w:abstractNum>
-  <w:abstractNum w:abstractNumId="4" w15:restartNumberingAfterBreak="0">
+  <w:abstractNum w:abstractNumId="4">
     <w:nsid w:val="41B0498C"/>
     <w:multiLevelType w:val="hybridMultilevel"/>
     <w:tmpl w:val="8B4ECDF0"/>
@@ -40873,7 +40525,7 @@
       </w:rPr>
     </w:lvl>
   </w:abstractNum>
-  <w:abstractNum w:abstractNumId="5" w15:restartNumberingAfterBreak="0">
+  <w:abstractNum w:abstractNumId="5">
     <w:nsid w:val="5AF3739B"/>
     <w:multiLevelType w:val="hybridMultilevel"/>
     <w:tmpl w:val="C400E85C"/>
@@ -41035,7 +40687,7 @@
 </file>
 
 <file path=word/styles.xml><?xml version="1.0" encoding="utf-8"?>
-<w:styles xmlns:mc="http://schemas.openxmlformats.org/markup-compatibility/2006" xmlns:r="http://schemas.openxmlformats.org/officeDocument/2006/relationships" xmlns:w="http://schemas.openxmlformats.org/wordprocessingml/2006/main" xmlns:w14="http://schemas.microsoft.com/office/word/2010/wordml" xmlns:w15="http://schemas.microsoft.com/office/word/2012/wordml" xmlns:w16cid="http://schemas.microsoft.com/office/word/2016/wordml/cid" xmlns:w16se="http://schemas.microsoft.com/office/word/2015/wordml/symex" mc:Ignorable="w14 w15 w16se w16cid">
+<w:styles xmlns:mc="http://schemas.openxmlformats.org/markup-compatibility/2006" xmlns:r="http://schemas.openxmlformats.org/officeDocument/2006/relationships" xmlns:w="http://schemas.openxmlformats.org/wordprocessingml/2006/main" xmlns:w14="http://schemas.microsoft.com/office/word/2010/wordml" mc:Ignorable="w14">
   <w:docDefaults>
     <w:rPrDefault>
       <w:rPr>
@@ -41051,384 +40703,144 @@
       </w:pPr>
     </w:pPrDefault>
   </w:docDefaults>
-  <w:latentStyles w:defLockedState="0" w:defUIPriority="99" w:defSemiHidden="0" w:defUnhideWhenUsed="0" w:defQFormat="0" w:count="377">
-    <w:lsdException w:name="Normal" w:uiPriority="0" w:qFormat="1"/>
-    <w:lsdException w:name="heading 1" w:uiPriority="9" w:qFormat="1"/>
-    <w:lsdException w:name="heading 2" w:semiHidden="1" w:uiPriority="9" w:unhideWhenUsed="1" w:qFormat="1"/>
-    <w:lsdException w:name="heading 3" w:semiHidden="1" w:uiPriority="9" w:unhideWhenUsed="1" w:qFormat="1"/>
-    <w:lsdException w:name="heading 4" w:semiHidden="1" w:uiPriority="9" w:unhideWhenUsed="1" w:qFormat="1"/>
-    <w:lsdException w:name="heading 5" w:semiHidden="1" w:uiPriority="9" w:unhideWhenUsed="1" w:qFormat="1"/>
-    <w:lsdException w:name="heading 6" w:semiHidden="1" w:uiPriority="9" w:unhideWhenUsed="1" w:qFormat="1"/>
-    <w:lsdException w:name="heading 7" w:semiHidden="1" w:uiPriority="9" w:unhideWhenUsed="1" w:qFormat="1"/>
-    <w:lsdException w:name="heading 8" w:semiHidden="1" w:uiPriority="9" w:unhideWhenUsed="1" w:qFormat="1"/>
-    <w:lsdException w:name="heading 9" w:semiHidden="1" w:uiPriority="9" w:unhideWhenUsed="1" w:qFormat="1"/>
-    <w:lsdException w:name="index 1" w:semiHidden="1" w:unhideWhenUsed="1"/>
-    <w:lsdException w:name="index 2" w:semiHidden="1" w:unhideWhenUsed="1"/>
-    <w:lsdException w:name="index 3" w:semiHidden="1" w:unhideWhenUsed="1"/>
-    <w:lsdException w:name="index 4" w:semiHidden="1" w:unhideWhenUsed="1"/>
-    <w:lsdException w:name="index 5" w:semiHidden="1" w:unhideWhenUsed="1"/>
-    <w:lsdException w:name="index 6" w:semiHidden="1" w:unhideWhenUsed="1"/>
-    <w:lsdException w:name="index 7" w:semiHidden="1" w:unhideWhenUsed="1"/>
-    <w:lsdException w:name="index 8" w:semiHidden="1" w:unhideWhenUsed="1"/>
-    <w:lsdException w:name="index 9" w:semiHidden="1" w:unhideWhenUsed="1"/>
-    <w:lsdException w:name="toc 1" w:semiHidden="1" w:uiPriority="39" w:unhideWhenUsed="1"/>
-    <w:lsdException w:name="toc 2" w:semiHidden="1" w:uiPriority="39" w:unhideWhenUsed="1"/>
-    <w:lsdException w:name="toc 3" w:semiHidden="1" w:uiPriority="39" w:unhideWhenUsed="1"/>
-    <w:lsdException w:name="toc 4" w:semiHidden="1" w:uiPriority="39" w:unhideWhenUsed="1"/>
-    <w:lsdException w:name="toc 5" w:semiHidden="1" w:uiPriority="39" w:unhideWhenUsed="1"/>
-    <w:lsdException w:name="toc 6" w:semiHidden="1" w:uiPriority="39" w:unhideWhenUsed="1"/>
-    <w:lsdException w:name="toc 7" w:semiHidden="1" w:uiPriority="39" w:unhideWhenUsed="1"/>
-    <w:lsdException w:name="toc 8" w:semiHidden="1" w:uiPriority="39" w:unhideWhenUsed="1"/>
-    <w:lsdException w:name="toc 9" w:semiHidden="1" w:uiPriority="39" w:unhideWhenUsed="1"/>
-    <w:lsdException w:name="Normal Indent" w:semiHidden="1" w:unhideWhenUsed="1"/>
-    <w:lsdException w:name="footnote text" w:semiHidden="1" w:unhideWhenUsed="1"/>
-    <w:lsdException w:name="annotation text" w:semiHidden="1" w:unhideWhenUsed="1"/>
-    <w:lsdException w:name="header" w:semiHidden="1" w:unhideWhenUsed="1"/>
-    <w:lsdException w:name="footer" w:semiHidden="1" w:unhideWhenUsed="1"/>
-    <w:lsdException w:name="index heading" w:semiHidden="1" w:unhideWhenUsed="1"/>
-    <w:lsdException w:name="caption" w:semiHidden="1" w:uiPriority="35" w:unhideWhenUsed="1" w:qFormat="1"/>
-    <w:lsdException w:name="table of figures" w:semiHidden="1" w:unhideWhenUsed="1"/>
-    <w:lsdException w:name="envelope address" w:semiHidden="1" w:unhideWhenUsed="1"/>
-    <w:lsdException w:name="envelope return" w:semiHidden="1" w:unhideWhenUsed="1"/>
-    <w:lsdException w:name="footnote reference" w:semiHidden="1" w:unhideWhenUsed="1"/>
-    <w:lsdException w:name="annotation reference" w:semiHidden="1" w:unhideWhenUsed="1"/>
-    <w:lsdException w:name="line number" w:semiHidden="1" w:unhideWhenUsed="1"/>
-    <w:lsdException w:name="page number" w:semiHidden="1" w:unhideWhenUsed="1"/>
-    <w:lsdException w:name="endnote reference" w:semiHidden="1" w:unhideWhenUsed="1"/>
-    <w:lsdException w:name="endnote text" w:semiHidden="1" w:unhideWhenUsed="1"/>
-    <w:lsdException w:name="table of authorities" w:semiHidden="1" w:unhideWhenUsed="1"/>
-    <w:lsdException w:name="macro" w:semiHidden="1" w:unhideWhenUsed="1"/>
-    <w:lsdException w:name="toa heading" w:semiHidden="1" w:unhideWhenUsed="1"/>
-    <w:lsdException w:name="List" w:semiHidden="1" w:unhideWhenUsed="1"/>
-    <w:lsdException w:name="List Bullet" w:semiHidden="1" w:unhideWhenUsed="1"/>
-    <w:lsdException w:name="List Number" w:semiHidden="1" w:unhideWhenUsed="1"/>
-    <w:lsdException w:name="List 2" w:semiHidden="1" w:unhideWhenUsed="1"/>
-    <w:lsdException w:name="List 3" w:semiHidden="1" w:unhideWhenUsed="1"/>
-    <w:lsdException w:name="List 4" w:semiHidden="1" w:unhideWhenUsed="1"/>
-    <w:lsdException w:name="List 5" w:semiHidden="1" w:unhideWhenUsed="1"/>
-    <w:lsdException w:name="List Bullet 2" w:semiHidden="1" w:unhideWhenUsed="1"/>
-    <w:lsdException w:name="List Bullet 3" w:semiHidden="1" w:unhideWhenUsed="1"/>
-    <w:lsdException w:name="List Bullet 4" w:semiHidden="1" w:unhideWhenUsed="1"/>
-    <w:lsdException w:name="List Bullet 5" w:semiHidden="1" w:unhideWhenUsed="1"/>
-    <w:lsdException w:name="List Number 2" w:semiHidden="1" w:unhideWhenUsed="1"/>
-    <w:lsdException w:name="List Number 3" w:semiHidden="1" w:unhideWhenUsed="1"/>
-    <w:lsdException w:name="List Number 4" w:semiHidden="1" w:unhideWhenUsed="1"/>
-    <w:lsdException w:name="List Number 5" w:semiHidden="1" w:unhideWhenUsed="1"/>
-    <w:lsdException w:name="Title" w:uiPriority="10" w:qFormat="1"/>
-    <w:lsdException w:name="Closing" w:semiHidden="1" w:unhideWhenUsed="1"/>
-    <w:lsdException w:name="Signature" w:semiHidden="1" w:unhideWhenUsed="1"/>
-    <w:lsdException w:name="Default Paragraph Font" w:semiHidden="1" w:uiPriority="1" w:unhideWhenUsed="1"/>
-    <w:lsdException w:name="Body Text" w:semiHidden="1" w:unhideWhenUsed="1"/>
-    <w:lsdException w:name="Body Text Indent" w:semiHidden="1" w:unhideWhenUsed="1"/>
-    <w:lsdException w:name="List Continue" w:semiHidden="1" w:unhideWhenUsed="1"/>
-    <w:lsdException w:name="List Continue 2" w:semiHidden="1" w:unhideWhenUsed="1"/>
-    <w:lsdException w:name="List Continue 3" w:semiHidden="1" w:unhideWhenUsed="1"/>
-    <w:lsdException w:name="List Continue 4" w:semiHidden="1" w:unhideWhenUsed="1"/>
-    <w:lsdException w:name="List Continue 5" w:semiHidden="1" w:unhideWhenUsed="1"/>
-    <w:lsdException w:name="Message Header" w:semiHidden="1" w:unhideWhenUsed="1"/>
-    <w:lsdException w:name="Subtitle" w:uiPriority="11" w:qFormat="1"/>
-    <w:lsdException w:name="Salutation" w:semiHidden="1" w:unhideWhenUsed="1"/>
-    <w:lsdException w:name="Date" w:semiHidden="1" w:unhideWhenUsed="1"/>
-    <w:lsdException w:name="Body Text First Indent" w:semiHidden="1" w:unhideWhenUsed="1"/>
-    <w:lsdException w:name="Body Text First Indent 2" w:semiHidden="1" w:unhideWhenUsed="1"/>
-    <w:lsdException w:name="Note Heading" w:semiHidden="1" w:unhideWhenUsed="1"/>
-    <w:lsdException w:name="Body Text 2" w:semiHidden="1" w:unhideWhenUsed="1"/>
-    <w:lsdException w:name="Body Text 3" w:semiHidden="1" w:unhideWhenUsed="1"/>
-    <w:lsdException w:name="Body Text Indent 2" w:semiHidden="1" w:unhideWhenUsed="1"/>
-    <w:lsdException w:name="Body Text Indent 3" w:semiHidden="1" w:unhideWhenUsed="1"/>
-    <w:lsdException w:name="Block Text" w:semiHidden="1" w:unhideWhenUsed="1"/>
-    <w:lsdException w:name="Hyperlink" w:semiHidden="1" w:unhideWhenUsed="1"/>
-    <w:lsdException w:name="FollowedHyperlink" w:semiHidden="1" w:unhideWhenUsed="1"/>
-    <w:lsdException w:name="Strong" w:uiPriority="22" w:qFormat="1"/>
-    <w:lsdException w:name="Emphasis" w:uiPriority="20" w:qFormat="1"/>
-    <w:lsdException w:name="Document Map" w:semiHidden="1" w:unhideWhenUsed="1"/>
-    <w:lsdException w:name="Plain Text" w:semiHidden="1" w:unhideWhenUsed="1"/>
-    <w:lsdException w:name="E-mail Signature" w:semiHidden="1" w:unhideWhenUsed="1"/>
-    <w:lsdException w:name="HTML Top of Form" w:semiHidden="1" w:unhideWhenUsed="1"/>
-    <w:lsdException w:name="HTML Bottom of Form" w:semiHidden="1" w:unhideWhenUsed="1"/>
-    <w:lsdException w:name="Normal (Web)" w:semiHidden="1" w:unhideWhenUsed="1"/>
-    <w:lsdException w:name="HTML Acronym" w:semiHidden="1" w:unhideWhenUsed="1"/>
-    <w:lsdException w:name="HTML Address" w:semiHidden="1" w:unhideWhenUsed="1"/>
-    <w:lsdException w:name="HTML Cite" w:semiHidden="1" w:unhideWhenUsed="1"/>
-    <w:lsdException w:name="HTML Code" w:semiHidden="1" w:unhideWhenUsed="1"/>
-    <w:lsdException w:name="HTML Definition" w:semiHidden="1" w:unhideWhenUsed="1"/>
-    <w:lsdException w:name="HTML Keyboard" w:semiHidden="1" w:unhideWhenUsed="1"/>
-    <w:lsdException w:name="HTML Preformatted" w:semiHidden="1" w:unhideWhenUsed="1"/>
-    <w:lsdException w:name="HTML Sample" w:semiHidden="1" w:unhideWhenUsed="1"/>
-    <w:lsdException w:name="HTML Typewriter" w:semiHidden="1" w:unhideWhenUsed="1"/>
-    <w:lsdException w:name="HTML Variable" w:semiHidden="1" w:unhideWhenUsed="1"/>
-    <w:lsdException w:name="Normal Table" w:semiHidden="1" w:unhideWhenUsed="1"/>
-    <w:lsdException w:name="annotation subject" w:semiHidden="1" w:unhideWhenUsed="1"/>
-    <w:lsdException w:name="No List" w:semiHidden="1" w:unhideWhenUsed="1"/>
-    <w:lsdException w:name="Outline List 1" w:semiHidden="1" w:unhideWhenUsed="1"/>
-    <w:lsdException w:name="Outline List 2" w:semiHidden="1" w:unhideWhenUsed="1"/>
-    <w:lsdException w:name="Outline List 3" w:semiHidden="1" w:unhideWhenUsed="1"/>
-    <w:lsdException w:name="Table Simple 1" w:semiHidden="1" w:unhideWhenUsed="1"/>
-    <w:lsdException w:name="Table Simple 2" w:semiHidden="1" w:unhideWhenUsed="1"/>
-    <w:lsdException w:name="Table Simple 3" w:semiHidden="1" w:unhideWhenUsed="1"/>
-    <w:lsdException w:name="Table Classic 1" w:semiHidden="1" w:unhideWhenUsed="1"/>
-    <w:lsdException w:name="Table Classic 2" w:semiHidden="1" w:unhideWhenUsed="1"/>
-    <w:lsdException w:name="Table Classic 3" w:semiHidden="1" w:unhideWhenUsed="1"/>
-    <w:lsdException w:name="Table Classic 4" w:semiHidden="1" w:unhideWhenUsed="1"/>
-    <w:lsdException w:name="Table Colorful 1" w:semiHidden="1" w:unhideWhenUsed="1"/>
-    <w:lsdException w:name="Table Colorful 2" w:semiHidden="1" w:unhideWhenUsed="1"/>
-    <w:lsdException w:name="Table Colorful 3" w:semiHidden="1" w:unhideWhenUsed="1"/>
-    <w:lsdException w:name="Table Columns 1" w:semiHidden="1" w:unhideWhenUsed="1"/>
-    <w:lsdException w:name="Table Columns 2" w:semiHidden="1" w:unhideWhenUsed="1"/>
-    <w:lsdException w:name="Table Columns 3" w:semiHidden="1" w:unhideWhenUsed="1"/>
-    <w:lsdException w:name="Table Columns 4" w:semiHidden="1" w:unhideWhenUsed="1"/>
-    <w:lsdException w:name="Table Columns 5" w:semiHidden="1" w:unhideWhenUsed="1"/>
-    <w:lsdException w:name="Table Grid 1" w:semiHidden="1" w:unhideWhenUsed="1"/>
-    <w:lsdException w:name="Table Grid 2" w:semiHidden="1" w:unhideWhenUsed="1"/>
-    <w:lsdException w:name="Table Grid 3" w:semiHidden="1" w:unhideWhenUsed="1"/>
-    <w:lsdException w:name="Table Grid 4" w:semiHidden="1" w:unhideWhenUsed="1"/>
-    <w:lsdException w:name="Table Grid 5" w:semiHidden="1" w:unhideWhenUsed="1"/>
-    <w:lsdException w:name="Table Grid 6" w:semiHidden="1" w:unhideWhenUsed="1"/>
-    <w:lsdException w:name="Table Grid 7" w:semiHidden="1" w:unhideWhenUsed="1"/>
-    <w:lsdException w:name="Table Grid 8" w:semiHidden="1" w:unhideWhenUsed="1"/>
-    <w:lsdException w:name="Table List 1" w:semiHidden="1" w:unhideWhenUsed="1"/>
-    <w:lsdException w:name="Table List 2" w:semiHidden="1" w:unhideWhenUsed="1"/>
-    <w:lsdException w:name="Table List 3" w:semiHidden="1" w:unhideWhenUsed="1"/>
-    <w:lsdException w:name="Table List 4" w:semiHidden="1" w:unhideWhenUsed="1"/>
-    <w:lsdException w:name="Table List 5" w:semiHidden="1" w:unhideWhenUsed="1"/>
-    <w:lsdException w:name="Table List 6" w:semiHidden="1" w:unhideWhenUsed="1"/>
-    <w:lsdException w:name="Table List 7" w:semiHidden="1" w:unhideWhenUsed="1"/>
-    <w:lsdException w:name="Table List 8" w:semiHidden="1" w:unhideWhenUsed="1"/>
-    <w:lsdException w:name="Table 3D effects 1" w:semiHidden="1" w:unhideWhenUsed="1"/>
-    <w:lsdException w:name="Table 3D effects 2" w:semiHidden="1" w:unhideWhenUsed="1"/>
-    <w:lsdException w:name="Table 3D effects 3" w:semiHidden="1" w:unhideWhenUsed="1"/>
-    <w:lsdException w:name="Table Contemporary" w:semiHidden="1" w:unhideWhenUsed="1"/>
-    <w:lsdException w:name="Table Elegant" w:semiHidden="1" w:unhideWhenUsed="1"/>
-    <w:lsdException w:name="Table Professional" w:semiHidden="1" w:unhideWhenUsed="1"/>
-    <w:lsdException w:name="Table Subtle 1" w:semiHidden="1" w:unhideWhenUsed="1"/>
-    <w:lsdException w:name="Table Subtle 2" w:semiHidden="1" w:unhideWhenUsed="1"/>
-    <w:lsdException w:name="Table Web 1" w:semiHidden="1" w:unhideWhenUsed="1"/>
-    <w:lsdException w:name="Table Web 2" w:semiHidden="1" w:unhideWhenUsed="1"/>
-    <w:lsdException w:name="Table Web 3" w:semiHidden="1" w:unhideWhenUsed="1"/>
-    <w:lsdException w:name="Balloon Text" w:semiHidden="1" w:unhideWhenUsed="1"/>
-    <w:lsdException w:name="Table Grid" w:uiPriority="39"/>
-    <w:lsdException w:name="Table Theme" w:semiHidden="1" w:unhideWhenUsed="1"/>
-    <w:lsdException w:name="Placeholder Text" w:semiHidden="1"/>
-    <w:lsdException w:name="No Spacing" w:uiPriority="1" w:qFormat="1"/>
-    <w:lsdException w:name="Light Shading" w:uiPriority="60"/>
-    <w:lsdException w:name="Light List" w:uiPriority="61"/>
-    <w:lsdException w:name="Light Grid" w:uiPriority="62"/>
-    <w:lsdException w:name="Medium Shading 1" w:uiPriority="63"/>
-    <w:lsdException w:name="Medium Shading 2" w:uiPriority="64"/>
-    <w:lsdException w:name="Medium List 1" w:uiPriority="65"/>
-    <w:lsdException w:name="Medium List 2" w:uiPriority="66"/>
-    <w:lsdException w:name="Medium Grid 1" w:uiPriority="67"/>
-    <w:lsdException w:name="Medium Grid 2" w:uiPriority="68"/>
-    <w:lsdException w:name="Medium Grid 3" w:uiPriority="69"/>
-    <w:lsdException w:name="Dark List" w:uiPriority="70"/>
-    <w:lsdException w:name="Colorful Shading" w:uiPriority="71"/>
-    <w:lsdException w:name="Colorful List" w:uiPriority="72"/>
-    <w:lsdException w:name="Colorful Grid" w:uiPriority="73"/>
-    <w:lsdException w:name="Light Shading Accent 1" w:uiPriority="60"/>
-    <w:lsdException w:name="Light List Accent 1" w:uiPriority="61"/>
-    <w:lsdException w:name="Light Grid Accent 1" w:uiPriority="62"/>
-    <w:lsdException w:name="Medium Shading 1 Accent 1" w:uiPriority="63"/>
-    <w:lsdException w:name="Medium Shading 2 Accent 1" w:uiPriority="64"/>
-    <w:lsdException w:name="Medium List 1 Accent 1" w:uiPriority="65"/>
-    <w:lsdException w:name="Revision" w:semiHidden="1"/>
-    <w:lsdException w:name="List Paragraph" w:uiPriority="34" w:qFormat="1"/>
-    <w:lsdException w:name="Quote" w:uiPriority="29" w:qFormat="1"/>
-    <w:lsdException w:name="Intense Quote" w:uiPriority="30" w:qFormat="1"/>
-    <w:lsdException w:name="Medium List 2 Accent 1" w:uiPriority="66"/>
-    <w:lsdException w:name="Medium Grid 1 Accent 1" w:uiPriority="67"/>
-    <w:lsdException w:name="Medium Grid 2 Accent 1" w:uiPriority="68"/>
-    <w:lsdException w:name="Medium Grid 3 Accent 1" w:uiPriority="69"/>
-    <w:lsdException w:name="Dark List Accent 1" w:uiPriority="70"/>
-    <w:lsdException w:name="Colorful Shading Accent 1" w:uiPriority="71"/>
-    <w:lsdException w:name="Colorful List Accent 1" w:uiPriority="72"/>
-    <w:lsdException w:name="Colorful Grid Accent 1" w:uiPriority="73"/>
-    <w:lsdException w:name="Light Shading Accent 2" w:uiPriority="60"/>
-    <w:lsdException w:name="Light List Accent 2" w:uiPriority="61"/>
-    <w:lsdException w:name="Light Grid Accent 2" w:uiPriority="62"/>
-    <w:lsdException w:name="Medium Shading 1 Accent 2" w:uiPriority="63"/>
-    <w:lsdException w:name="Medium Shading 2 Accent 2" w:uiPriority="64"/>
-    <w:lsdException w:name="Medium List 1 Accent 2" w:uiPriority="65"/>
-    <w:lsdException w:name="Medium List 2 Accent 2" w:uiPriority="66"/>
-    <w:lsdException w:name="Medium Grid 1 Accent 2" w:uiPriority="67"/>
-    <w:lsdException w:name="Medium Grid 2 Accent 2" w:uiPriority="68"/>
-    <w:lsdException w:name="Medium Grid 3 Accent 2" w:uiPriority="69"/>
-    <w:lsdException w:name="Dark List Accent 2" w:uiPriority="70"/>
-    <w:lsdException w:name="Colorful Shading Accent 2" w:uiPriority="71"/>
-    <w:lsdException w:name="Colorful List Accent 2" w:uiPriority="72"/>
-    <w:lsdException w:name="Colorful Grid Accent 2" w:uiPriority="73"/>
-    <w:lsdException w:name="Light Shading Accent 3" w:uiPriority="60"/>
-    <w:lsdException w:name="Light List Accent 3" w:uiPriority="61"/>
-    <w:lsdException w:name="Light Grid Accent 3" w:uiPriority="62"/>
-    <w:lsdException w:name="Medium Shading 1 Accent 3" w:uiPriority="63"/>
-    <w:lsdException w:name="Medium Shading 2 Accent 3" w:uiPriority="64"/>
-    <w:lsdException w:name="Medium List 1 Accent 3" w:uiPriority="65"/>
-    <w:lsdException w:name="Medium List 2 Accent 3" w:uiPriority="66"/>
-    <w:lsdException w:name="Medium Grid 1 Accent 3" w:uiPriority="67"/>
-    <w:lsdException w:name="Medium Grid 2 Accent 3" w:uiPriority="68"/>
-    <w:lsdException w:name="Medium Grid 3 Accent 3" w:uiPriority="69"/>
-    <w:lsdException w:name="Dark List Accent 3" w:uiPriority="70"/>
-    <w:lsdException w:name="Colorful Shading Accent 3" w:uiPriority="71"/>
-    <w:lsdException w:name="Colorful List Accent 3" w:uiPriority="72"/>
-    <w:lsdException w:name="Colorful Grid Accent 3" w:uiPriority="73"/>
-    <w:lsdException w:name="Light Shading Accent 4" w:uiPriority="60"/>
-    <w:lsdException w:name="Light List Accent 4" w:uiPriority="61"/>
-    <w:lsdException w:name="Light Grid Accent 4" w:uiPriority="62"/>
-    <w:lsdException w:name="Medium Shading 1 Accent 4" w:uiPriority="63"/>
-    <w:lsdException w:name="Medium Shading 2 Accent 4" w:uiPriority="64"/>
-    <w:lsdException w:name="Medium List 1 Accent 4" w:uiPriority="65"/>
-    <w:lsdException w:name="Medium List 2 Accent 4" w:uiPriority="66"/>
-    <w:lsdException w:name="Medium Grid 1 Accent 4" w:uiPriority="67"/>
-    <w:lsdException w:name="Medium Grid 2 Accent 4" w:uiPriority="68"/>
-    <w:lsdException w:name="Medium Grid 3 Accent 4" w:uiPriority="69"/>
-    <w:lsdException w:name="Dark List Accent 4" w:uiPriority="70"/>
-    <w:lsdException w:name="Colorful Shading Accent 4" w:uiPriority="71"/>
-    <w:lsdException w:name="Colorful List Accent 4" w:uiPriority="72"/>
-    <w:lsdException w:name="Colorful Grid Accent 4" w:uiPriority="73"/>
-    <w:lsdException w:name="Light Shading Accent 5" w:uiPriority="60"/>
-    <w:lsdException w:name="Light List Accent 5" w:uiPriority="61"/>
-    <w:lsdException w:name="Light Grid Accent 5" w:uiPriority="62"/>
-    <w:lsdException w:name="Medium Shading 1 Accent 5" w:uiPriority="63"/>
-    <w:lsdException w:name="Medium Shading 2 Accent 5" w:uiPriority="64"/>
-    <w:lsdException w:name="Medium List 1 Accent 5" w:uiPriority="65"/>
-    <w:lsdException w:name="Medium List 2 Accent 5" w:uiPriority="66"/>
-    <w:lsdException w:name="Medium Grid 1 Accent 5" w:uiPriority="67"/>
-    <w:lsdException w:name="Medium Grid 2 Accent 5" w:uiPriority="68"/>
-    <w:lsdException w:name="Medium Grid 3 Accent 5" w:uiPriority="69"/>
-    <w:lsdException w:name="Dark List Accent 5" w:uiPriority="70"/>
-    <w:lsdException w:name="Colorful Shading Accent 5" w:uiPriority="71"/>
-    <w:lsdException w:name="Colorful List Accent 5" w:uiPriority="72"/>
-    <w:lsdException w:name="Colorful Grid Accent 5" w:uiPriority="73"/>
-    <w:lsdException w:name="Light Shading Accent 6" w:uiPriority="60"/>
-    <w:lsdException w:name="Light List Accent 6" w:uiPriority="61"/>
-    <w:lsdException w:name="Light Grid Accent 6" w:uiPriority="62"/>
-    <w:lsdException w:name="Medium Shading 1 Accent 6" w:uiPriority="63"/>
-    <w:lsdException w:name="Medium Shading 2 Accent 6" w:uiPriority="64"/>
-    <w:lsdException w:name="Medium List 1 Accent 6" w:uiPriority="65"/>
-    <w:lsdException w:name="Medium List 2 Accent 6" w:uiPriority="66"/>
-    <w:lsdException w:name="Medium Grid 1 Accent 6" w:uiPriority="67"/>
-    <w:lsdException w:name="Medium Grid 2 Accent 6" w:uiPriority="68"/>
-    <w:lsdException w:name="Medium Grid 3 Accent 6" w:uiPriority="69"/>
-    <w:lsdException w:name="Dark List Accent 6" w:uiPriority="70"/>
-    <w:lsdException w:name="Colorful Shading Accent 6" w:uiPriority="71"/>
-    <w:lsdException w:name="Colorful List Accent 6" w:uiPriority="72"/>
-    <w:lsdException w:name="Colorful Grid Accent 6" w:uiPriority="73"/>
-    <w:lsdException w:name="Subtle Emphasis" w:uiPriority="19" w:qFormat="1"/>
-    <w:lsdException w:name="Intense Emphasis" w:uiPriority="21" w:qFormat="1"/>
-    <w:lsdException w:name="Subtle Reference" w:uiPriority="31" w:qFormat="1"/>
-    <w:lsdException w:name="Intense Reference" w:uiPriority="32" w:qFormat="1"/>
-    <w:lsdException w:name="Book Title" w:uiPriority="33" w:qFormat="1"/>
-    <w:lsdException w:name="Bibliography" w:semiHidden="1" w:uiPriority="37" w:unhideWhenUsed="1"/>
-    <w:lsdException w:name="TOC Heading" w:semiHidden="1" w:uiPriority="39" w:unhideWhenUsed="1" w:qFormat="1"/>
-    <w:lsdException w:name="Plain Table 1" w:uiPriority="41"/>
-    <w:lsdException w:name="Plain Table 2" w:uiPriority="42"/>
-    <w:lsdException w:name="Plain Table 3" w:uiPriority="43"/>
-    <w:lsdException w:name="Plain Table 4" w:uiPriority="44"/>
-    <w:lsdException w:name="Plain Table 5" w:uiPriority="45"/>
-    <w:lsdException w:name="Grid Table Light" w:uiPriority="40"/>
-    <w:lsdException w:name="Grid Table 1 Light" w:uiPriority="46"/>
-    <w:lsdException w:name="Grid Table 2" w:uiPriority="47"/>
-    <w:lsdException w:name="Grid Table 3" w:uiPriority="48"/>
-    <w:lsdException w:name="Grid Table 4" w:uiPriority="49"/>
-    <w:lsdException w:name="Grid Table 5 Dark" w:uiPriority="50"/>
-    <w:lsdException w:name="Grid Table 6 Colorful" w:uiPriority="51"/>
-    <w:lsdException w:name="Grid Table 7 Colorful" w:uiPriority="52"/>
-    <w:lsdException w:name="Grid Table 1 Light Accent 1" w:uiPriority="46"/>
-    <w:lsdException w:name="Grid Table 2 Accent 1" w:uiPriority="47"/>
-    <w:lsdException w:name="Grid Table 3 Accent 1" w:uiPriority="48"/>
-    <w:lsdException w:name="Grid Table 4 Accent 1" w:uiPriority="49"/>
-    <w:lsdException w:name="Grid Table 5 Dark Accent 1" w:uiPriority="50"/>
-    <w:lsdException w:name="Grid Table 6 Colorful Accent 1" w:uiPriority="51"/>
-    <w:lsdException w:name="Grid Table 7 Colorful Accent 1" w:uiPriority="52"/>
-    <w:lsdException w:name="Grid Table 1 Light Accent 2" w:uiPriority="46"/>
-    <w:lsdException w:name="Grid Table 2 Accent 2" w:uiPriority="47"/>
-    <w:lsdException w:name="Grid Table 3 Accent 2" w:uiPriority="48"/>
-    <w:lsdException w:name="Grid Table 4 Accent 2" w:uiPriority="49"/>
-    <w:lsdException w:name="Grid Table 5 Dark Accent 2" w:uiPriority="50"/>
-    <w:lsdException w:name="Grid Table 6 Colorful Accent 2" w:uiPriority="51"/>
-    <w:lsdException w:name="Grid Table 7 Colorful Accent 2" w:uiPriority="52"/>
-    <w:lsdException w:name="Grid Table 1 Light Accent 3" w:uiPriority="46"/>
-    <w:lsdException w:name="Grid Table 2 Accent 3" w:uiPriority="47"/>
-    <w:lsdException w:name="Grid Table 3 Accent 3" w:uiPriority="48"/>
-    <w:lsdException w:name="Grid Table 4 Accent 3" w:uiPriority="49"/>
-    <w:lsdException w:name="Grid Table 5 Dark Accent 3" w:uiPriority="50"/>
-    <w:lsdException w:name="Grid Table 6 Colorful Accent 3" w:uiPriority="51"/>
-    <w:lsdException w:name="Grid Table 7 Colorful Accent 3" w:uiPriority="52"/>
-    <w:lsdException w:name="Grid Table 1 Light Accent 4" w:uiPriority="46"/>
-    <w:lsdException w:name="Grid Table 2 Accent 4" w:uiPriority="47"/>
-    <w:lsdException w:name="Grid Table 3 Accent 4" w:uiPriority="48"/>
-    <w:lsdException w:name="Grid Table 4 Accent 4" w:uiPriority="49"/>
-    <w:lsdException w:name="Grid Table 5 Dark Accent 4" w:uiPriority="50"/>
-    <w:lsdException w:name="Grid Table 6 Colorful Accent 4" w:uiPriority="51"/>
-    <w:lsdException w:name="Grid Table 7 Colorful Accent 4" w:uiPriority="52"/>
-    <w:lsdException w:name="Grid Table 1 Light Accent 5" w:uiPriority="46"/>
-    <w:lsdException w:name="Grid Table 2 Accent 5" w:uiPriority="47"/>
-    <w:lsdException w:name="Grid Table 3 Accent 5" w:uiPriority="48"/>
-    <w:lsdException w:name="Grid Table 4 Accent 5" w:uiPriority="49"/>
-    <w:lsdException w:name="Grid Table 5 Dark Accent 5" w:uiPriority="50"/>
-    <w:lsdException w:name="Grid Table 6 Colorful Accent 5" w:uiPriority="51"/>
-    <w:lsdException w:name="Grid Table 7 Colorful Accent 5" w:uiPriority="52"/>
-    <w:lsdException w:name="Grid Table 1 Light Accent 6" w:uiPriority="46"/>
-    <w:lsdException w:name="Grid Table 2 Accent 6" w:uiPriority="47"/>
-    <w:lsdException w:name="Grid Table 3 Accent 6" w:uiPriority="48"/>
-    <w:lsdException w:name="Grid Table 4 Accent 6" w:uiPriority="49"/>
-    <w:lsdException w:name="Grid Table 5 Dark Accent 6" w:uiPriority="50"/>
-    <w:lsdException w:name="Grid Table 6 Colorful Accent 6" w:uiPriority="51"/>
-    <w:lsdException w:name="Grid Table 7 Colorful Accent 6" w:uiPriority="52"/>
-    <w:lsdException w:name="List Table 1 Light" w:uiPriority="46"/>
-    <w:lsdException w:name="List Table 2" w:uiPriority="47"/>
-    <w:lsdException w:name="List Table 3" w:uiPriority="48"/>
-    <w:lsdException w:name="List Table 4" w:uiPriority="49"/>
-    <w:lsdException w:name="List Table 5 Dark" w:uiPriority="50"/>
-    <w:lsdException w:name="List Table 6 Colorful" w:uiPriority="51"/>
-    <w:lsdException w:name="List Table 7 Colorful" w:uiPriority="52"/>
-    <w:lsdException w:name="List Table 1 Light Accent 1" w:uiPriority="46"/>
-    <w:lsdException w:name="List Table 2 Accent 1" w:uiPriority="47"/>
-    <w:lsdException w:name="List Table 3 Accent 1" w:uiPriority="48"/>
-    <w:lsdException w:name="List Table 4 Accent 1" w:uiPriority="49"/>
-    <w:lsdException w:name="List Table 5 Dark Accent 1" w:uiPriority="50"/>
-    <w:lsdException w:name="List Table 6 Colorful Accent 1" w:uiPriority="51"/>
-    <w:lsdException w:name="List Table 7 Colorful Accent 1" w:uiPriority="52"/>
-    <w:lsdException w:name="List Table 1 Light Accent 2" w:uiPriority="46"/>
-    <w:lsdException w:name="List Table 2 Accent 2" w:uiPriority="47"/>
-    <w:lsdException w:name="List Table 3 Accent 2" w:uiPriority="48"/>
-    <w:lsdException w:name="List Table 4 Accent 2" w:uiPriority="49"/>
-    <w:lsdException w:name="List Table 5 Dark Accent 2" w:uiPriority="50"/>
-    <w:lsdException w:name="List Table 6 Colorful Accent 2" w:uiPriority="51"/>
-    <w:lsdException w:name="List Table 7 Colorful Accent 2" w:uiPriority="52"/>
-    <w:lsdException w:name="List Table 1 Light Accent 3" w:uiPriority="46"/>
-    <w:lsdException w:name="List Table 2 Accent 3" w:uiPriority="47"/>
-    <w:lsdException w:name="List Table 3 Accent 3" w:uiPriority="48"/>
-    <w:lsdException w:name="List Table 4 Accent 3" w:uiPriority="49"/>
-    <w:lsdException w:name="List Table 5 Dark Accent 3" w:uiPriority="50"/>
-    <w:lsdException w:name="List Table 6 Colorful Accent 3" w:uiPriority="51"/>
-    <w:lsdException w:name="List Table 7 Colorful Accent 3" w:uiPriority="52"/>
-    <w:lsdException w:name="List Table 1 Light Accent 4" w:uiPriority="46"/>
-    <w:lsdException w:name="List Table 2 Accent 4" w:uiPriority="47"/>
-    <w:lsdException w:name="List Table 3 Accent 4" w:uiPriority="48"/>
-    <w:lsdException w:name="List Table 4 Accent 4" w:uiPriority="49"/>
-    <w:lsdException w:name="List Table 5 Dark Accent 4" w:uiPriority="50"/>
-    <w:lsdException w:name="List Table 6 Colorful Accent 4" w:uiPriority="51"/>
-    <w:lsdException w:name="List Table 7 Colorful Accent 4" w:uiPriority="52"/>
-    <w:lsdException w:name="List Table 1 Light Accent 5" w:uiPriority="46"/>
-    <w:lsdException w:name="List Table 2 Accent 5" w:uiPriority="47"/>
-    <w:lsdException w:name="List Table 3 Accent 5" w:uiPriority="48"/>
-    <w:lsdException w:name="List Table 4 Accent 5" w:uiPriority="49"/>
-    <w:lsdException w:name="List Table 5 Dark Accent 5" w:uiPriority="50"/>
-    <w:lsdException w:name="List Table 6 Colorful Accent 5" w:uiPriority="51"/>
-    <w:lsdException w:name="List Table 7 Colorful Accent 5" w:uiPriority="52"/>
-    <w:lsdException w:name="List Table 1 Light Accent 6" w:uiPriority="46"/>
-    <w:lsdException w:name="List Table 2 Accent 6" w:uiPriority="47"/>
-    <w:lsdException w:name="List Table 3 Accent 6" w:uiPriority="48"/>
-    <w:lsdException w:name="List Table 4 Accent 6" w:uiPriority="49"/>
-    <w:lsdException w:name="List Table 5 Dark Accent 6" w:uiPriority="50"/>
-    <w:lsdException w:name="List Table 6 Colorful Accent 6" w:uiPriority="51"/>
-    <w:lsdException w:name="List Table 7 Colorful Accent 6" w:uiPriority="52"/>
-    <w:lsdException w:name="Mention" w:semiHidden="1" w:unhideWhenUsed="1"/>
-    <w:lsdException w:name="Smart Hyperlink" w:semiHidden="1" w:unhideWhenUsed="1"/>
-    <w:lsdException w:name="Hashtag" w:semiHidden="1" w:unhideWhenUsed="1"/>
-    <w:lsdException w:name="Unresolved Mention" w:semiHidden="1" w:unhideWhenUsed="1"/>
-    <w:lsdException w:name="Smart Link" w:semiHidden="1" w:unhideWhenUsed="1"/>
-    <w:lsdException w:name="Smart Link Error" w:semiHidden="1" w:unhideWhenUsed="1"/>
+  <w:latentStyles w:defLockedState="0" w:defUIPriority="99" w:defSemiHidden="1" w:defUnhideWhenUsed="1" w:defQFormat="0" w:count="267">
+    <w:lsdException w:name="Normal" w:semiHidden="0" w:uiPriority="0" w:unhideWhenUsed="0" w:qFormat="1"/>
+    <w:lsdException w:name="heading 1" w:semiHidden="0" w:uiPriority="9" w:unhideWhenUsed="0" w:qFormat="1"/>
+    <w:lsdException w:name="heading 2" w:uiPriority="9" w:qFormat="1"/>
+    <w:lsdException w:name="heading 3" w:uiPriority="9" w:qFormat="1"/>
+    <w:lsdException w:name="heading 4" w:uiPriority="9" w:qFormat="1"/>
+    <w:lsdException w:name="heading 5" w:uiPriority="9" w:qFormat="1"/>
+    <w:lsdException w:name="heading 6" w:uiPriority="9" w:qFormat="1"/>
+    <w:lsdException w:name="heading 7" w:uiPriority="9" w:qFormat="1"/>
+    <w:lsdException w:name="heading 8" w:uiPriority="9" w:qFormat="1"/>
+    <w:lsdException w:name="heading 9" w:uiPriority="9" w:qFormat="1"/>
+    <w:lsdException w:name="toc 1" w:uiPriority="39"/>
+    <w:lsdException w:name="toc 2" w:uiPriority="39"/>
+    <w:lsdException w:name="toc 3" w:uiPriority="39"/>
+    <w:lsdException w:name="toc 4" w:uiPriority="39"/>
+    <w:lsdException w:name="toc 5" w:uiPriority="39"/>
+    <w:lsdException w:name="toc 6" w:uiPriority="39"/>
+    <w:lsdException w:name="toc 7" w:uiPriority="39"/>
+    <w:lsdException w:name="toc 8" w:uiPriority="39"/>
+    <w:lsdException w:name="toc 9" w:uiPriority="39"/>
+    <w:lsdException w:name="caption" w:uiPriority="35" w:qFormat="1"/>
+    <w:lsdException w:name="Title" w:semiHidden="0" w:uiPriority="10" w:unhideWhenUsed="0" w:qFormat="1"/>
+    <w:lsdException w:name="Default Paragraph Font" w:uiPriority="1"/>
+    <w:lsdException w:name="Subtitle" w:semiHidden="0" w:uiPriority="11" w:unhideWhenUsed="0" w:qFormat="1"/>
+    <w:lsdException w:name="Strong" w:semiHidden="0" w:uiPriority="22" w:unhideWhenUsed="0" w:qFormat="1"/>
+    <w:lsdException w:name="Emphasis" w:semiHidden="0" w:uiPriority="20" w:unhideWhenUsed="0" w:qFormat="1"/>
+    <w:lsdException w:name="Table Grid" w:semiHidden="0" w:uiPriority="39" w:unhideWhenUsed="0"/>
+    <w:lsdException w:name="Placeholder Text" w:unhideWhenUsed="0"/>
+    <w:lsdException w:name="No Spacing" w:semiHidden="0" w:uiPriority="1" w:unhideWhenUsed="0" w:qFormat="1"/>
+    <w:lsdException w:name="Light Shading" w:semiHidden="0" w:uiPriority="60" w:unhideWhenUsed="0"/>
+    <w:lsdException w:name="Light List" w:semiHidden="0" w:uiPriority="61" w:unhideWhenUsed="0"/>
+    <w:lsdException w:name="Light Grid" w:semiHidden="0" w:uiPriority="62" w:unhideWhenUsed="0"/>
+    <w:lsdException w:name="Medium Shading 1" w:semiHidden="0" w:uiPriority="63" w:unhideWhenUsed="0"/>
+    <w:lsdException w:name="Medium Shading 2" w:semiHidden="0" w:uiPriority="64" w:unhideWhenUsed="0"/>
+    <w:lsdException w:name="Medium List 1" w:semiHidden="0" w:uiPriority="65" w:unhideWhenUsed="0"/>
+    <w:lsdException w:name="Medium List 2" w:semiHidden="0" w:uiPriority="66" w:unhideWhenUsed="0"/>
+    <w:lsdException w:name="Medium Grid 1" w:semiHidden="0" w:uiPriority="67" w:unhideWhenUsed="0"/>
+    <w:lsdException w:name="Medium Grid 2" w:semiHidden="0" w:uiPriority="68" w:unhideWhenUsed="0"/>
+    <w:lsdException w:name="Medium Grid 3" w:semiHidden="0" w:uiPriority="69" w:unhideWhenUsed="0"/>
+    <w:lsdException w:name="Dark List" w:semiHidden="0" w:uiPriority="70" w:unhideWhenUsed="0"/>
+    <w:lsdException w:name="Colorful Shading" w:semiHidden="0" w:uiPriority="71" w:unhideWhenUsed="0"/>
+    <w:lsdException w:name="Colorful List" w:semiHidden="0" w:uiPriority="72" w:unhideWhenUsed="0"/>
+    <w:lsdException w:name="Colorful Grid" w:semiHidden="0" w:uiPriority="73" w:unhideWhenUsed="0"/>
+    <w:lsdException w:name="Light Shading Accent 1" w:semiHidden="0" w:uiPriority="60" w:unhideWhenUsed="0"/>
+    <w:lsdException w:name="Light List Accent 1" w:semiHidden="0" w:uiPriority="61" w:unhideWhenUsed="0"/>
+    <w:lsdException w:name="Light Grid Accent 1" w:semiHidden="0" w:uiPriority="62" w:unhideWhenUsed="0"/>
+    <w:lsdException w:name="Medium Shading 1 Accent 1" w:semiHidden="0" w:uiPriority="63" w:unhideWhenUsed="0"/>
+    <w:lsdException w:name="Medium Shading 2 Accent 1" w:semiHidden="0" w:uiPriority="64" w:unhideWhenUsed="0"/>
+    <w:lsdException w:name="Medium List 1 Accent 1" w:semiHidden="0" w:uiPriority="65" w:unhideWhenUsed="0"/>
+    <w:lsdException w:name="Revision" w:unhideWhenUsed="0"/>
+    <w:lsdException w:name="List Paragraph" w:semiHidden="0" w:uiPriority="34" w:unhideWhenUsed="0" w:qFormat="1"/>
+    <w:lsdException w:name="Quote" w:semiHidden="0" w:uiPriority="29" w:unhideWhenUsed="0" w:qFormat="1"/>
+    <w:lsdException w:name="Intense Quote" w:semiHidden="0" w:uiPriority="30" w:unhideWhenUsed="0" w:qFormat="1"/>
+    <w:lsdException w:name="Medium List 2 Accent 1" w:semiHidden="0" w:uiPriority="66" w:unhideWhenUsed="0"/>
+    <w:lsdException w:name="Medium Grid 1 Accent 1" w:semiHidden="0" w:uiPriority="67" w:unhideWhenUsed="0"/>
+    <w:lsdException w:name="Medium Grid 2 Accent 1" w:semiHidden="0" w:uiPriority="68" w:unhideWhenUsed="0"/>
+    <w:lsdException w:name="Medium Grid 3 Accent 1" w:semiHidden="0" w:uiPriority="69" w:unhideWhenUsed="0"/>
+    <w:lsdException w:name="Dark List Accent 1" w:semiHidden="0" w:uiPriority="70" w:unhideWhenUsed="0"/>
+    <w:lsdException w:name="Colorful Shading Accent 1" w:semiHidden="0" w:uiPriority="71" w:unhideWhenUsed="0"/>
+    <w:lsdException w:name="Colorful List Accent 1" w:semiHidden="0" w:uiPriority="72" w:unhideWhenUsed="0"/>
+    <w:lsdException w:name="Colorful Grid Accent 1" w:semiHidden="0" w:uiPriority="73" w:unhideWhenUsed="0"/>
+    <w:lsdException w:name="Light Shading Accent 2" w:semiHidden="0" w:uiPriority="60" w:unhideWhenUsed="0"/>
+    <w:lsdException w:name="Light List Accent 2" w:semiHidden="0" w:uiPriority="61" w:unhideWhenUsed="0"/>
+    <w:lsdException w:name="Light Grid Accent 2" w:semiHidden="0" w:uiPriority="62" w:unhideWhenUsed="0"/>
+    <w:lsdException w:name="Medium Shading 1 Accent 2" w:semiHidden="0" w:uiPriority="63" w:unhideWhenUsed="0"/>
+    <w:lsdException w:name="Medium Shading 2 Accent 2" w:semiHidden="0" w:uiPriority="64" w:unhideWhenUsed="0"/>
+    <w:lsdException w:name="Medium List 1 Accent 2" w:semiHidden="0" w:uiPriority="65" w:unhideWhenUsed="0"/>
+    <w:lsdException w:name="Medium List 2 Accent 2" w:semiHidden="0" w:uiPriority="66" w:unhideWhenUsed="0"/>
+    <w:lsdException w:name="Medium Grid 1 Accent 2" w:semiHidden="0" w:uiPriority="67" w:unhideWhenUsed="0"/>
+    <w:lsdException w:name="Medium Grid 2 Accent 2" w:semiHidden="0" w:uiPriority="68" w:unhideWhenUsed="0"/>
+    <w:lsdException w:name="Medium Grid 3 Accent 2" w:semiHidden="0" w:uiPriority="69" w:unhideWhenUsed="0"/>
+    <w:lsdException w:name="Dark List Accent 2" w:semiHidden="0" w:uiPriority="70" w:unhideWhenUsed="0"/>
+    <w:lsdException w:name="Colorful Shading Accent 2" w:semiHidden="0" w:uiPriority="71" w:unhideWhenUsed="0"/>
+    <w:lsdException w:name="Colorful List Accent 2" w:semiHidden="0" w:uiPriority="72" w:unhideWhenUsed="0"/>
+    <w:lsdException w:name="Colorful Grid Accent 2" w:semiHidden="0" w:uiPriority="73" w:unhideWhenUsed="0"/>
+    <w:lsdException w:name="Light Shading Accent 3" w:semiHidden="0" w:uiPriority="60" w:unhideWhenUsed="0"/>
+    <w:lsdException w:name="Light List Accent 3" w:semiHidden="0" w:uiPriority="61" w:unhideWhenUsed="0"/>
+    <w:lsdException w:name="Light Grid Accent 3" w:semiHidden="0" w:uiPriority="62" w:unhideWhenUsed="0"/>
+    <w:lsdException w:name="Medium Shading 1 Accent 3" w:semiHidden="0" w:uiPriority="63" w:unhideWhenUsed="0"/>
+    <w:lsdException w:name="Medium Shading 2 Accent 3" w:semiHidden="0" w:uiPriority="64" w:unhideWhenUsed="0"/>
+    <w:lsdException w:name="Medium List 1 Accent 3" w:semiHidden="0" w:uiPriority="65" w:unhideWhenUsed="0"/>
+    <w:lsdException w:name="Medium List 2 Accent 3" w:semiHidden="0" w:uiPriority="66" w:unhideWhenUsed="0"/>
+    <w:lsdException w:name="Medium Grid 1 Accent 3" w:semiHidden="0" w:uiPriority="67" w:unhideWhenUsed="0"/>
+    <w:lsdException w:name="Medium Grid 2 Accent 3" w:semiHidden="0" w:uiPriority="68" w:unhideWhenUsed="0"/>
+    <w:lsdException w:name="Medium Grid 3 Accent 3" w:semiHidden="0" w:uiPriority="69" w:unhideWhenUsed="0"/>
+    <w:lsdException w:name="Dark List Accent 3" w:semiHidden="0" w:uiPriority="70" w:unhideWhenUsed="0"/>
+    <w:lsdException w:name="Colorful Shading Accent 3" w:semiHidden="0" w:uiPriority="71" w:unhideWhenUsed="0"/>
+    <w:lsdException w:name="Colorful List Accent 3" w:semiHidden="0" w:uiPriority="72" w:unhideWhenUsed="0"/>
+    <w:lsdException w:name="Colorful Grid Accent 3" w:semiHidden="0" w:uiPriority="73" w:unhideWhenUsed="0"/>
+    <w:lsdException w:name="Light Shading Accent 4" w:semiHidden="0" w:uiPriority="60" w:unhideWhenUsed="0"/>
+    <w:lsdException w:name="Light List Accent 4" w:semiHidden="0" w:uiPriority="61" w:unhideWhenUsed="0"/>
+    <w:lsdException w:name="Light Grid Accent 4" w:semiHidden="0" w:uiPriority="62" w:unhideWhenUsed="0"/>
+    <w:lsdException w:name="Medium Shading 1 Accent 4" w:semiHidden="0" w:uiPriority="63" w:unhideWhenUsed="0"/>
+    <w:lsdException w:name="Medium Shading 2 Accent 4" w:semiHidden="0" w:uiPriority="64" w:unhideWhenUsed="0"/>
+    <w:lsdException w:name="Medium List 1 Accent 4" w:semiHidden="0" w:uiPriority="65" w:unhideWhenUsed="0"/>
+    <w:lsdException w:name="Medium List 2 Accent 4" w:semiHidden="0" w:uiPriority="66" w:unhideWhenUsed="0"/>
+    <w:lsdException w:name="Medium Grid 1 Accent 4" w:semiHidden="0" w:uiPriority="67" w:unhideWhenUsed="0"/>
+    <w:lsdException w:name="Medium Grid 2 Accent 4" w:semiHidden="0" w:uiPriority="68" w:unhideWhenUsed="0"/>
+    <w:lsdException w:name="Medium Grid 3 Accent 4" w:semiHidden="0" w:uiPriority="69" w:unhideWhenUsed="0"/>
+    <w:lsdException w:name="Dark List Accent 4" w:semiHidden="0" w:uiPriority="70" w:unhideWhenUsed="0"/>
+    <w:lsdException w:name="Colorful Shading Accent 4" w:semiHidden="0" w:uiPriority="71" w:unhideWhenUsed="0"/>
+    <w:lsdException w:name="Colorful List Accent 4" w:semiHidden="0" w:uiPriority="72" w:unhideWhenUsed="0"/>
+    <w:lsdException w:name="Colorful Grid Accent 4" w:semiHidden="0" w:uiPriority="73" w:unhideWhenUsed="0"/>
+    <w:lsdException w:name="Light Shading Accent 5" w:semiHidden="0" w:uiPriority="60" w:unhideWhenUsed="0"/>
+    <w:lsdException w:name="Light List Accent 5" w:semiHidden="0" w:uiPriority="61" w:unhideWhenUsed="0"/>
+    <w:lsdException w:name="Light Grid Accent 5" w:semiHidden="0" w:uiPriority="62" w:unhideWhenUsed="0"/>
+    <w:lsdException w:name="Medium Shading 1 Accent 5" w:semiHidden="0" w:uiPriority="63" w:unhideWhenUsed="0"/>
+    <w:lsdException w:name="Medium Shading 2 Accent 5" w:semiHidden="0" w:uiPriority="64" w:unhideWhenUsed="0"/>
+    <w:lsdException w:name="Medium List 1 Accent 5" w:semiHidden="0" w:uiPriority="65" w:unhideWhenUsed="0"/>
+    <w:lsdException w:name="Medium List 2 Accent 5" w:semiHidden="0" w:uiPriority="66" w:unhideWhenUsed="0"/>
+    <w:lsdException w:name="Medium Grid 1 Accent 5" w:semiHidden="0" w:uiPriority="67" w:unhideWhenUsed="0"/>
+    <w:lsdException w:name="Medium Grid 2 Accent 5" w:semiHidden="0" w:uiPriority="68" w:unhideWhenUsed="0"/>
+    <w:lsdException w:name="Medium Grid 3 Accent 5" w:semiHidden="0" w:uiPriority="69" w:unhideWhenUsed="0"/>
+    <w:lsdException w:name="Dark List Accent 5" w:semiHidden="0" w:uiPriority="70" w:unhideWhenUsed="0"/>
+    <w:lsdException w:name="Colorful Shading Accent 5" w:semiHidden="0" w:uiPriority="71" w:unhideWhenUsed="0"/>
+    <w:lsdException w:name="Colorful List Accent 5" w:semiHidden="0" w:uiPriority="72" w:unhideWhenUsed="0"/>
+    <w:lsdException w:name="Colorful Grid Accent 5" w:semiHidden="0" w:uiPriority="73" w:unhideWhenUsed="0"/>
+    <w:lsdException w:name="Light Shading Accent 6" w:semiHidden="0" w:uiPriority="60" w:unhideWhenUsed="0"/>
+    <w:lsdException w:name="Light List Accent 6" w:semiHidden="0" w:uiPriority="61" w:unhideWhenUsed="0"/>
+    <w:lsdException w:name="Light Grid Accent 6" w:semiHidden="0" w:uiPriority="62" w:unhideWhenUsed="0"/>
+    <w:lsdException w:name="Medium Shading 1 Accent 6" w:semiHidden="0" w:uiPriority="63" w:unhideWhenUsed="0"/>
+    <w:lsdException w:name="Medium Shading 2 Accent 6" w:semiHidden="0" w:uiPriority="64" w:unhideWhenUsed="0"/>
+    <w:lsdException w:name="Medium List 1 Accent 6" w:semiHidden="0" w:uiPriority="65" w:unhideWhenUsed="0"/>
+    <w:lsdException w:name="Medium List 2 Accent 6" w:semiHidden="0" w:uiPriority="66" w:unhideWhenUsed="0"/>
+    <w:lsdException w:name="Medium Grid 1 Accent 6" w:semiHidden="0" w:uiPriority="67" w:unhideWhenUsed="0"/>
+    <w:lsdException w:name="Medium Grid 2 Accent 6" w:semiHidden="0" w:uiPriority="68" w:unhideWhenUsed="0"/>
+    <w:lsdException w:name="Medium Grid 3 Accent 6" w:semiHidden="0" w:uiPriority="69" w:unhideWhenUsed="0"/>
+    <w:lsdException w:name="Dark List Accent 6" w:semiHidden="0" w:uiPriority="70" w:unhideWhenUsed="0"/>
+    <w:lsdException w:name="Colorful Shading Accent 6" w:semiHidden="0" w:uiPriority="71" w:unhideWhenUsed="0"/>
+    <w:lsdException w:name="Colorful List Accent 6" w:semiHidden="0" w:uiPriority="72" w:unhideWhenUsed="0"/>
+    <w:lsdException w:name="Colorful Grid Accent 6" w:semiHidden="0" w:uiPriority="73" w:unhideWhenUsed="0"/>
+    <w:lsdException w:name="Subtle Emphasis" w:semiHidden="0" w:uiPriority="19" w:unhideWhenUsed="0" w:qFormat="1"/>
+    <w:lsdException w:name="Intense Emphasis" w:semiHidden="0" w:uiPriority="21" w:unhideWhenUsed="0" w:qFormat="1"/>
+    <w:lsdException w:name="Subtle Reference" w:semiHidden="0" w:uiPriority="31" w:unhideWhenUsed="0" w:qFormat="1"/>
+    <w:lsdException w:name="Intense Reference" w:semiHidden="0" w:uiPriority="32" w:unhideWhenUsed="0" w:qFormat="1"/>
+    <w:lsdException w:name="Book Title" w:semiHidden="0" w:uiPriority="33" w:unhideWhenUsed="0" w:qFormat="1"/>
+    <w:lsdException w:name="Bibliography" w:uiPriority="37"/>
+    <w:lsdException w:name="TOC Heading" w:uiPriority="39" w:qFormat="1"/>
   </w:latentStyles>
   <w:style w:type="paragraph" w:default="1" w:styleId="Normale">
     <w:name w:val="Normal"/>
@@ -42151,6 +41563,7 @@
       <w:spacing w:after="0" w:line="240" w:lineRule="auto"/>
     </w:pPr>
     <w:tblPr>
+      <w:tblInd w:w="0" w:type="dxa"/>
       <w:tblBorders>
         <w:top w:val="single" w:sz="4" w:space="0" w:color="auto"/>
         <w:left w:val="single" w:sz="4" w:space="0" w:color="auto"/>
@@ -42159,6 +41572,951 @@
         <w:insideH w:val="single" w:sz="4" w:space="0" w:color="auto"/>
         <w:insideV w:val="single" w:sz="4" w:space="0" w:color="auto"/>
       </w:tblBorders>
+      <w:tblCellMar>
+        <w:top w:w="0" w:type="dxa"/>
+        <w:left w:w="108" w:type="dxa"/>
+        <w:bottom w:w="0" w:type="dxa"/>
+        <w:right w:w="108" w:type="dxa"/>
+      </w:tblCellMar>
+    </w:tblPr>
+  </w:style>
+  <w:style w:type="character" w:customStyle="1" w:styleId="Menzionenonrisolta1">
+    <w:name w:val="Menzione non risolta1"/>
+    <w:basedOn w:val="Carpredefinitoparagrafo"/>
+    <w:uiPriority w:val="99"/>
+    <w:semiHidden/>
+    <w:unhideWhenUsed/>
+    <w:rsid w:val="002F3D62"/>
+    <w:rPr>
+      <w:color w:val="605E5C"/>
+      <w:shd w:val="clear" w:color="auto" w:fill="E1DFDD"/>
+    </w:rPr>
+  </w:style>
+  <w:style w:type="paragraph" w:styleId="Testofumetto">
+    <w:name w:val="Balloon Text"/>
+    <w:basedOn w:val="Normale"/>
+    <w:link w:val="TestofumettoCarattere"/>
+    <w:uiPriority w:val="99"/>
+    <w:semiHidden/>
+    <w:unhideWhenUsed/>
+    <w:rsid w:val="00860F1C"/>
+    <w:pPr>
+      <w:spacing w:after="0" w:line="240" w:lineRule="auto"/>
+    </w:pPr>
+    <w:rPr>
+      <w:rFonts w:ascii="Segoe UI" w:hAnsi="Segoe UI" w:cs="Segoe UI"/>
+      <w:sz w:val="18"/>
+      <w:szCs w:val="18"/>
+    </w:rPr>
+  </w:style>
+  <w:style w:type="character" w:customStyle="1" w:styleId="TestofumettoCarattere">
+    <w:name w:val="Testo fumetto Carattere"/>
+    <w:basedOn w:val="Carpredefinitoparagrafo"/>
+    <w:link w:val="Testofumetto"/>
+    <w:uiPriority w:val="99"/>
+    <w:semiHidden/>
+    <w:rsid w:val="00860F1C"/>
+    <w:rPr>
+      <w:rFonts w:ascii="Segoe UI" w:hAnsi="Segoe UI" w:cs="Segoe UI"/>
+      <w:sz w:val="18"/>
+      <w:szCs w:val="18"/>
+    </w:rPr>
+  </w:style>
+</w:styles>
+</file>
+
+<file path=word/stylesWithEffects.xml><?xml version="1.0" encoding="utf-8"?>
+<w:styles xmlns:wpc="http://schemas.microsoft.com/office/word/2010/wordprocessingCanvas" xmlns:mc="http://schemas.openxmlformats.org/markup-compatibility/2006" xmlns:o="urn:schemas-microsoft-com:office:office" xmlns:r="http://schemas.openxmlformats.org/officeDocument/2006/relationships" xmlns:m="http://schemas.openxmlformats.org/officeDocument/2006/math" xmlns:v="urn:schemas-microsoft-com:vml" xmlns:wp14="http://schemas.microsoft.com/office/word/2010/wordprocessingDrawing" xmlns:wp="http://schemas.openxmlformats.org/drawingml/2006/wordprocessingDrawing" xmlns:w10="urn:schemas-microsoft-com:office:word" xmlns:w="http://schemas.openxmlformats.org/wordprocessingml/2006/main" xmlns:w14="http://schemas.microsoft.com/office/word/2010/wordml" xmlns:wpg="http://schemas.microsoft.com/office/word/2010/wordprocessingGroup" xmlns:wpi="http://schemas.microsoft.com/office/word/2010/wordprocessingInk" xmlns:wne="http://schemas.microsoft.com/office/word/2006/wordml" xmlns:wps="http://schemas.microsoft.com/office/word/2010/wordprocessingShape" mc:Ignorable="w14 wp14">
+  <w:docDefaults>
+    <w:rPrDefault>
+      <w:rPr>
+        <w:rFonts w:asciiTheme="minorHAnsi" w:eastAsiaTheme="minorEastAsia" w:hAnsiTheme="minorHAnsi" w:cstheme="minorBidi"/>
+        <w:sz w:val="22"/>
+        <w:szCs w:val="22"/>
+        <w:lang w:val="it-IT" w:eastAsia="en-US" w:bidi="ar-SA"/>
+      </w:rPr>
+    </w:rPrDefault>
+    <w:pPrDefault>
+      <w:pPr>
+        <w:spacing w:after="160" w:line="259" w:lineRule="auto"/>
+      </w:pPr>
+    </w:pPrDefault>
+  </w:docDefaults>
+  <w:latentStyles w:defLockedState="0" w:defUIPriority="99" w:defSemiHidden="1" w:defUnhideWhenUsed="1" w:defQFormat="0" w:count="267">
+    <w:lsdException w:name="Normal" w:semiHidden="0" w:uiPriority="0" w:unhideWhenUsed="0" w:qFormat="1"/>
+    <w:lsdException w:name="heading 1" w:semiHidden="0" w:uiPriority="9" w:unhideWhenUsed="0" w:qFormat="1"/>
+    <w:lsdException w:name="heading 2" w:uiPriority="9" w:qFormat="1"/>
+    <w:lsdException w:name="heading 3" w:uiPriority="9" w:qFormat="1"/>
+    <w:lsdException w:name="heading 4" w:uiPriority="9" w:qFormat="1"/>
+    <w:lsdException w:name="heading 5" w:uiPriority="9" w:qFormat="1"/>
+    <w:lsdException w:name="heading 6" w:uiPriority="9" w:qFormat="1"/>
+    <w:lsdException w:name="heading 7" w:uiPriority="9" w:qFormat="1"/>
+    <w:lsdException w:name="heading 8" w:uiPriority="9" w:qFormat="1"/>
+    <w:lsdException w:name="heading 9" w:uiPriority="9" w:qFormat="1"/>
+    <w:lsdException w:name="toc 1" w:uiPriority="39"/>
+    <w:lsdException w:name="toc 2" w:uiPriority="39"/>
+    <w:lsdException w:name="toc 3" w:uiPriority="39"/>
+    <w:lsdException w:name="toc 4" w:uiPriority="39"/>
+    <w:lsdException w:name="toc 5" w:uiPriority="39"/>
+    <w:lsdException w:name="toc 6" w:uiPriority="39"/>
+    <w:lsdException w:name="toc 7" w:uiPriority="39"/>
+    <w:lsdException w:name="toc 8" w:uiPriority="39"/>
+    <w:lsdException w:name="toc 9" w:uiPriority="39"/>
+    <w:lsdException w:name="caption" w:uiPriority="35" w:qFormat="1"/>
+    <w:lsdException w:name="Title" w:semiHidden="0" w:uiPriority="10" w:unhideWhenUsed="0" w:qFormat="1"/>
+    <w:lsdException w:name="Default Paragraph Font" w:uiPriority="1"/>
+    <w:lsdException w:name="Subtitle" w:semiHidden="0" w:uiPriority="11" w:unhideWhenUsed="0" w:qFormat="1"/>
+    <w:lsdException w:name="Strong" w:semiHidden="0" w:uiPriority="22" w:unhideWhenUsed="0" w:qFormat="1"/>
+    <w:lsdException w:name="Emphasis" w:semiHidden="0" w:uiPriority="20" w:unhideWhenUsed="0" w:qFormat="1"/>
+    <w:lsdException w:name="Table Grid" w:semiHidden="0" w:uiPriority="39" w:unhideWhenUsed="0"/>
+    <w:lsdException w:name="Placeholder Text" w:unhideWhenUsed="0"/>
+    <w:lsdException w:name="No Spacing" w:semiHidden="0" w:uiPriority="1" w:unhideWhenUsed="0" w:qFormat="1"/>
+    <w:lsdException w:name="Light Shading" w:semiHidden="0" w:uiPriority="60" w:unhideWhenUsed="0"/>
+    <w:lsdException w:name="Light List" w:semiHidden="0" w:uiPriority="61" w:unhideWhenUsed="0"/>
+    <w:lsdException w:name="Light Grid" w:semiHidden="0" w:uiPriority="62" w:unhideWhenUsed="0"/>
+    <w:lsdException w:name="Medium Shading 1" w:semiHidden="0" w:uiPriority="63" w:unhideWhenUsed="0"/>
+    <w:lsdException w:name="Medium Shading 2" w:semiHidden="0" w:uiPriority="64" w:unhideWhenUsed="0"/>
+    <w:lsdException w:name="Medium List 1" w:semiHidden="0" w:uiPriority="65" w:unhideWhenUsed="0"/>
+    <w:lsdException w:name="Medium List 2" w:semiHidden="0" w:uiPriority="66" w:unhideWhenUsed="0"/>
+    <w:lsdException w:name="Medium Grid 1" w:semiHidden="0" w:uiPriority="67" w:unhideWhenUsed="0"/>
+    <w:lsdException w:name="Medium Grid 2" w:semiHidden="0" w:uiPriority="68" w:unhideWhenUsed="0"/>
+    <w:lsdException w:name="Medium Grid 3" w:semiHidden="0" w:uiPriority="69" w:unhideWhenUsed="0"/>
+    <w:lsdException w:name="Dark List" w:semiHidden="0" w:uiPriority="70" w:unhideWhenUsed="0"/>
+    <w:lsdException w:name="Colorful Shading" w:semiHidden="0" w:uiPriority="71" w:unhideWhenUsed="0"/>
+    <w:lsdException w:name="Colorful List" w:semiHidden="0" w:uiPriority="72" w:unhideWhenUsed="0"/>
+    <w:lsdException w:name="Colorful Grid" w:semiHidden="0" w:uiPriority="73" w:unhideWhenUsed="0"/>
+    <w:lsdException w:name="Light Shading Accent 1" w:semiHidden="0" w:uiPriority="60" w:unhideWhenUsed="0"/>
+    <w:lsdException w:name="Light List Accent 1" w:semiHidden="0" w:uiPriority="61" w:unhideWhenUsed="0"/>
+    <w:lsdException w:name="Light Grid Accent 1" w:semiHidden="0" w:uiPriority="62" w:unhideWhenUsed="0"/>
+    <w:lsdException w:name="Medium Shading 1 Accent 1" w:semiHidden="0" w:uiPriority="63" w:unhideWhenUsed="0"/>
+    <w:lsdException w:name="Medium Shading 2 Accent 1" w:semiHidden="0" w:uiPriority="64" w:unhideWhenUsed="0"/>
+    <w:lsdException w:name="Medium List 1 Accent 1" w:semiHidden="0" w:uiPriority="65" w:unhideWhenUsed="0"/>
+    <w:lsdException w:name="Revision" w:unhideWhenUsed="0"/>
+    <w:lsdException w:name="List Paragraph" w:semiHidden="0" w:uiPriority="34" w:unhideWhenUsed="0" w:qFormat="1"/>
+    <w:lsdException w:name="Quote" w:semiHidden="0" w:uiPriority="29" w:unhideWhenUsed="0" w:qFormat="1"/>
+    <w:lsdException w:name="Intense Quote" w:semiHidden="0" w:uiPriority="30" w:unhideWhenUsed="0" w:qFormat="1"/>
+    <w:lsdException w:name="Medium List 2 Accent 1" w:semiHidden="0" w:uiPriority="66" w:unhideWhenUsed="0"/>
+    <w:lsdException w:name="Medium Grid 1 Accent 1" w:semiHidden="0" w:uiPriority="67" w:unhideWhenUsed="0"/>
+    <w:lsdException w:name="Medium Grid 2 Accent 1" w:semiHidden="0" w:uiPriority="68" w:unhideWhenUsed="0"/>
+    <w:lsdException w:name="Medium Grid 3 Accent 1" w:semiHidden="0" w:uiPriority="69" w:unhideWhenUsed="0"/>
+    <w:lsdException w:name="Dark List Accent 1" w:semiHidden="0" w:uiPriority="70" w:unhideWhenUsed="0"/>
+    <w:lsdException w:name="Colorful Shading Accent 1" w:semiHidden="0" w:uiPriority="71" w:unhideWhenUsed="0"/>
+    <w:lsdException w:name="Colorful List Accent 1" w:semiHidden="0" w:uiPriority="72" w:unhideWhenUsed="0"/>
+    <w:lsdException w:name="Colorful Grid Accent 1" w:semiHidden="0" w:uiPriority="73" w:unhideWhenUsed="0"/>
+    <w:lsdException w:name="Light Shading Accent 2" w:semiHidden="0" w:uiPriority="60" w:unhideWhenUsed="0"/>
+    <w:lsdException w:name="Light List Accent 2" w:semiHidden="0" w:uiPriority="61" w:unhideWhenUsed="0"/>
+    <w:lsdException w:name="Light Grid Accent 2" w:semiHidden="0" w:uiPriority="62" w:unhideWhenUsed="0"/>
+    <w:lsdException w:name="Medium Shading 1 Accent 2" w:semiHidden="0" w:uiPriority="63" w:unhideWhenUsed="0"/>
+    <w:lsdException w:name="Medium Shading 2 Accent 2" w:semiHidden="0" w:uiPriority="64" w:unhideWhenUsed="0"/>
+    <w:lsdException w:name="Medium List 1 Accent 2" w:semiHidden="0" w:uiPriority="65" w:unhideWhenUsed="0"/>
+    <w:lsdException w:name="Medium List 2 Accent 2" w:semiHidden="0" w:uiPriority="66" w:unhideWhenUsed="0"/>
+    <w:lsdException w:name="Medium Grid 1 Accent 2" w:semiHidden="0" w:uiPriority="67" w:unhideWhenUsed="0"/>
+    <w:lsdException w:name="Medium Grid 2 Accent 2" w:semiHidden="0" w:uiPriority="68" w:unhideWhenUsed="0"/>
+    <w:lsdException w:name="Medium Grid 3 Accent 2" w:semiHidden="0" w:uiPriority="69" w:unhideWhenUsed="0"/>
+    <w:lsdException w:name="Dark List Accent 2" w:semiHidden="0" w:uiPriority="70" w:unhideWhenUsed="0"/>
+    <w:lsdException w:name="Colorful Shading Accent 2" w:semiHidden="0" w:uiPriority="71" w:unhideWhenUsed="0"/>
+    <w:lsdException w:name="Colorful List Accent 2" w:semiHidden="0" w:uiPriority="72" w:unhideWhenUsed="0"/>
+    <w:lsdException w:name="Colorful Grid Accent 2" w:semiHidden="0" w:uiPriority="73" w:unhideWhenUsed="0"/>
+    <w:lsdException w:name="Light Shading Accent 3" w:semiHidden="0" w:uiPriority="60" w:unhideWhenUsed="0"/>
+    <w:lsdException w:name="Light List Accent 3" w:semiHidden="0" w:uiPriority="61" w:unhideWhenUsed="0"/>
+    <w:lsdException w:name="Light Grid Accent 3" w:semiHidden="0" w:uiPriority="62" w:unhideWhenUsed="0"/>
+    <w:lsdException w:name="Medium Shading 1 Accent 3" w:semiHidden="0" w:uiPriority="63" w:unhideWhenUsed="0"/>
+    <w:lsdException w:name="Medium Shading 2 Accent 3" w:semiHidden="0" w:uiPriority="64" w:unhideWhenUsed="0"/>
+    <w:lsdException w:name="Medium List 1 Accent 3" w:semiHidden="0" w:uiPriority="65" w:unhideWhenUsed="0"/>
+    <w:lsdException w:name="Medium List 2 Accent 3" w:semiHidden="0" w:uiPriority="66" w:unhideWhenUsed="0"/>
+    <w:lsdException w:name="Medium Grid 1 Accent 3" w:semiHidden="0" w:uiPriority="67" w:unhideWhenUsed="0"/>
+    <w:lsdException w:name="Medium Grid 2 Accent 3" w:semiHidden="0" w:uiPriority="68" w:unhideWhenUsed="0"/>
+    <w:lsdException w:name="Medium Grid 3 Accent 3" w:semiHidden="0" w:uiPriority="69" w:unhideWhenUsed="0"/>
+    <w:lsdException w:name="Dark List Accent 3" w:semiHidden="0" w:uiPriority="70" w:unhideWhenUsed="0"/>
+    <w:lsdException w:name="Colorful Shading Accent 3" w:semiHidden="0" w:uiPriority="71" w:unhideWhenUsed="0"/>
+    <w:lsdException w:name="Colorful List Accent 3" w:semiHidden="0" w:uiPriority="72" w:unhideWhenUsed="0"/>
+    <w:lsdException w:name="Colorful Grid Accent 3" w:semiHidden="0" w:uiPriority="73" w:unhideWhenUsed="0"/>
+    <w:lsdException w:name="Light Shading Accent 4" w:semiHidden="0" w:uiPriority="60" w:unhideWhenUsed="0"/>
+    <w:lsdException w:name="Light List Accent 4" w:semiHidden="0" w:uiPriority="61" w:unhideWhenUsed="0"/>
+    <w:lsdException w:name="Light Grid Accent 4" w:semiHidden="0" w:uiPriority="62" w:unhideWhenUsed="0"/>
+    <w:lsdException w:name="Medium Shading 1 Accent 4" w:semiHidden="0" w:uiPriority="63" w:unhideWhenUsed="0"/>
+    <w:lsdException w:name="Medium Shading 2 Accent 4" w:semiHidden="0" w:uiPriority="64" w:unhideWhenUsed="0"/>
+    <w:lsdException w:name="Medium List 1 Accent 4" w:semiHidden="0" w:uiPriority="65" w:unhideWhenUsed="0"/>
+    <w:lsdException w:name="Medium List 2 Accent 4" w:semiHidden="0" w:uiPriority="66" w:unhideWhenUsed="0"/>
+    <w:lsdException w:name="Medium Grid 1 Accent 4" w:semiHidden="0" w:uiPriority="67" w:unhideWhenUsed="0"/>
+    <w:lsdException w:name="Medium Grid 2 Accent 4" w:semiHidden="0" w:uiPriority="68" w:unhideWhenUsed="0"/>
+    <w:lsdException w:name="Medium Grid 3 Accent 4" w:semiHidden="0" w:uiPriority="69" w:unhideWhenUsed="0"/>
+    <w:lsdException w:name="Dark List Accent 4" w:semiHidden="0" w:uiPriority="70" w:unhideWhenUsed="0"/>
+    <w:lsdException w:name="Colorful Shading Accent 4" w:semiHidden="0" w:uiPriority="71" w:unhideWhenUsed="0"/>
+    <w:lsdException w:name="Colorful List Accent 4" w:semiHidden="0" w:uiPriority="72" w:unhideWhenUsed="0"/>
+    <w:lsdException w:name="Colorful Grid Accent 4" w:semiHidden="0" w:uiPriority="73" w:unhideWhenUsed="0"/>
+    <w:lsdException w:name="Light Shading Accent 5" w:semiHidden="0" w:uiPriority="60" w:unhideWhenUsed="0"/>
+    <w:lsdException w:name="Light List Accent 5" w:semiHidden="0" w:uiPriority="61" w:unhideWhenUsed="0"/>
+    <w:lsdException w:name="Light Grid Accent 5" w:semiHidden="0" w:uiPriority="62" w:unhideWhenUsed="0"/>
+    <w:lsdException w:name="Medium Shading 1 Accent 5" w:semiHidden="0" w:uiPriority="63" w:unhideWhenUsed="0"/>
+    <w:lsdException w:name="Medium Shading 2 Accent 5" w:semiHidden="0" w:uiPriority="64" w:unhideWhenUsed="0"/>
+    <w:lsdException w:name="Medium List 1 Accent 5" w:semiHidden="0" w:uiPriority="65" w:unhideWhenUsed="0"/>
+    <w:lsdException w:name="Medium List 2 Accent 5" w:semiHidden="0" w:uiPriority="66" w:unhideWhenUsed="0"/>
+    <w:lsdException w:name="Medium Grid 1 Accent 5" w:semiHidden="0" w:uiPriority="67" w:unhideWhenUsed="0"/>
+    <w:lsdException w:name="Medium Grid 2 Accent 5" w:semiHidden="0" w:uiPriority="68" w:unhideWhenUsed="0"/>
+    <w:lsdException w:name="Medium Grid 3 Accent 5" w:semiHidden="0" w:uiPriority="69" w:unhideWhenUsed="0"/>
+    <w:lsdException w:name="Dark List Accent 5" w:semiHidden="0" w:uiPriority="70" w:unhideWhenUsed="0"/>
+    <w:lsdException w:name="Colorful Shading Accent 5" w:semiHidden="0" w:uiPriority="71" w:unhideWhenUsed="0"/>
+    <w:lsdException w:name="Colorful List Accent 5" w:semiHidden="0" w:uiPriority="72" w:unhideWhenUsed="0"/>
+    <w:lsdException w:name="Colorful Grid Accent 5" w:semiHidden="0" w:uiPriority="73" w:unhideWhenUsed="0"/>
+    <w:lsdException w:name="Light Shading Accent 6" w:semiHidden="0" w:uiPriority="60" w:unhideWhenUsed="0"/>
+    <w:lsdException w:name="Light List Accent 6" w:semiHidden="0" w:uiPriority="61" w:unhideWhenUsed="0"/>
+    <w:lsdException w:name="Light Grid Accent 6" w:semiHidden="0" w:uiPriority="62" w:unhideWhenUsed="0"/>
+    <w:lsdException w:name="Medium Shading 1 Accent 6" w:semiHidden="0" w:uiPriority="63" w:unhideWhenUsed="0"/>
+    <w:lsdException w:name="Medium Shading 2 Accent 6" w:semiHidden="0" w:uiPriority="64" w:unhideWhenUsed="0"/>
+    <w:lsdException w:name="Medium List 1 Accent 6" w:semiHidden="0" w:uiPriority="65" w:unhideWhenUsed="0"/>
+    <w:lsdException w:name="Medium List 2 Accent 6" w:semiHidden="0" w:uiPriority="66" w:unhideWhenUsed="0"/>
+    <w:lsdException w:name="Medium Grid 1 Accent 6" w:semiHidden="0" w:uiPriority="67" w:unhideWhenUsed="0"/>
+    <w:lsdException w:name="Medium Grid 2 Accent 6" w:semiHidden="0" w:uiPriority="68" w:unhideWhenUsed="0"/>
+    <w:lsdException w:name="Medium Grid 3 Accent 6" w:semiHidden="0" w:uiPriority="69" w:unhideWhenUsed="0"/>
+    <w:lsdException w:name="Dark List Accent 6" w:semiHidden="0" w:uiPriority="70" w:unhideWhenUsed="0"/>
+    <w:lsdException w:name="Colorful Shading Accent 6" w:semiHidden="0" w:uiPriority="71" w:unhideWhenUsed="0"/>
+    <w:lsdException w:name="Colorful List Accent 6" w:semiHidden="0" w:uiPriority="72" w:unhideWhenUsed="0"/>
+    <w:lsdException w:name="Colorful Grid Accent 6" w:semiHidden="0" w:uiPriority="73" w:unhideWhenUsed="0"/>
+    <w:lsdException w:name="Subtle Emphasis" w:semiHidden="0" w:uiPriority="19" w:unhideWhenUsed="0" w:qFormat="1"/>
+    <w:lsdException w:name="Intense Emphasis" w:semiHidden="0" w:uiPriority="21" w:unhideWhenUsed="0" w:qFormat="1"/>
+    <w:lsdException w:name="Subtle Reference" w:semiHidden="0" w:uiPriority="31" w:unhideWhenUsed="0" w:qFormat="1"/>
+    <w:lsdException w:name="Intense Reference" w:semiHidden="0" w:uiPriority="32" w:unhideWhenUsed="0" w:qFormat="1"/>
+    <w:lsdException w:name="Book Title" w:semiHidden="0" w:uiPriority="33" w:unhideWhenUsed="0" w:qFormat="1"/>
+    <w:lsdException w:name="Bibliography" w:uiPriority="37"/>
+    <w:lsdException w:name="TOC Heading" w:uiPriority="39" w:qFormat="1"/>
+  </w:latentStyles>
+  <w:style w:type="paragraph" w:default="1" w:styleId="Normale">
+    <w:name w:val="Normal"/>
+    <w:qFormat/>
+    <w:rsid w:val="00A66DE7"/>
+  </w:style>
+  <w:style w:type="paragraph" w:styleId="Titolo1">
+    <w:name w:val="heading 1"/>
+    <w:basedOn w:val="Normale"/>
+    <w:next w:val="Normale"/>
+    <w:link w:val="Titolo1Carattere"/>
+    <w:uiPriority w:val="9"/>
+    <w:qFormat/>
+    <w:rsid w:val="00A66DE7"/>
+    <w:pPr>
+      <w:keepNext/>
+      <w:keepLines/>
+      <w:numPr>
+        <w:numId w:val="15"/>
+      </w:numPr>
+      <w:pBdr>
+        <w:bottom w:val="single" w:sz="4" w:space="1" w:color="595959" w:themeColor="text1" w:themeTint="A6"/>
+      </w:pBdr>
+      <w:spacing w:before="360"/>
+      <w:outlineLvl w:val="0"/>
+    </w:pPr>
+    <w:rPr>
+      <w:rFonts w:asciiTheme="majorHAnsi" w:eastAsiaTheme="majorEastAsia" w:hAnsiTheme="majorHAnsi" w:cstheme="majorBidi"/>
+      <w:b/>
+      <w:bCs/>
+      <w:smallCaps/>
+      <w:color w:val="000000" w:themeColor="text1"/>
+      <w:sz w:val="36"/>
+      <w:szCs w:val="36"/>
+    </w:rPr>
+  </w:style>
+  <w:style w:type="paragraph" w:styleId="Titolo2">
+    <w:name w:val="heading 2"/>
+    <w:basedOn w:val="Normale"/>
+    <w:next w:val="Normale"/>
+    <w:link w:val="Titolo2Carattere"/>
+    <w:uiPriority w:val="9"/>
+    <w:unhideWhenUsed/>
+    <w:qFormat/>
+    <w:rsid w:val="00A66DE7"/>
+    <w:pPr>
+      <w:keepNext/>
+      <w:keepLines/>
+      <w:numPr>
+        <w:ilvl w:val="1"/>
+        <w:numId w:val="15"/>
+      </w:numPr>
+      <w:spacing w:before="360" w:after="0"/>
+      <w:outlineLvl w:val="1"/>
+    </w:pPr>
+    <w:rPr>
+      <w:rFonts w:asciiTheme="majorHAnsi" w:eastAsiaTheme="majorEastAsia" w:hAnsiTheme="majorHAnsi" w:cstheme="majorBidi"/>
+      <w:b/>
+      <w:bCs/>
+      <w:smallCaps/>
+      <w:color w:val="000000" w:themeColor="text1"/>
+      <w:sz w:val="28"/>
+      <w:szCs w:val="28"/>
+    </w:rPr>
+  </w:style>
+  <w:style w:type="paragraph" w:styleId="Titolo3">
+    <w:name w:val="heading 3"/>
+    <w:basedOn w:val="Normale"/>
+    <w:next w:val="Normale"/>
+    <w:link w:val="Titolo3Carattere"/>
+    <w:uiPriority w:val="9"/>
+    <w:unhideWhenUsed/>
+    <w:qFormat/>
+    <w:rsid w:val="00A66DE7"/>
+    <w:pPr>
+      <w:keepNext/>
+      <w:keepLines/>
+      <w:numPr>
+        <w:ilvl w:val="2"/>
+        <w:numId w:val="15"/>
+      </w:numPr>
+      <w:spacing w:before="200" w:after="0"/>
+      <w:outlineLvl w:val="2"/>
+    </w:pPr>
+    <w:rPr>
+      <w:rFonts w:asciiTheme="majorHAnsi" w:eastAsiaTheme="majorEastAsia" w:hAnsiTheme="majorHAnsi" w:cstheme="majorBidi"/>
+      <w:b/>
+      <w:bCs/>
+      <w:color w:val="000000" w:themeColor="text1"/>
+    </w:rPr>
+  </w:style>
+  <w:style w:type="paragraph" w:styleId="Titolo4">
+    <w:name w:val="heading 4"/>
+    <w:basedOn w:val="Normale"/>
+    <w:next w:val="Normale"/>
+    <w:link w:val="Titolo4Carattere"/>
+    <w:uiPriority w:val="9"/>
+    <w:semiHidden/>
+    <w:unhideWhenUsed/>
+    <w:qFormat/>
+    <w:rsid w:val="00A66DE7"/>
+    <w:pPr>
+      <w:keepNext/>
+      <w:keepLines/>
+      <w:numPr>
+        <w:ilvl w:val="3"/>
+        <w:numId w:val="15"/>
+      </w:numPr>
+      <w:spacing w:before="200" w:after="0"/>
+      <w:outlineLvl w:val="3"/>
+    </w:pPr>
+    <w:rPr>
+      <w:rFonts w:asciiTheme="majorHAnsi" w:eastAsiaTheme="majorEastAsia" w:hAnsiTheme="majorHAnsi" w:cstheme="majorBidi"/>
+      <w:b/>
+      <w:bCs/>
+      <w:i/>
+      <w:iCs/>
+      <w:color w:val="000000" w:themeColor="text1"/>
+    </w:rPr>
+  </w:style>
+  <w:style w:type="paragraph" w:styleId="Titolo5">
+    <w:name w:val="heading 5"/>
+    <w:basedOn w:val="Normale"/>
+    <w:next w:val="Normale"/>
+    <w:link w:val="Titolo5Carattere"/>
+    <w:uiPriority w:val="9"/>
+    <w:semiHidden/>
+    <w:unhideWhenUsed/>
+    <w:qFormat/>
+    <w:rsid w:val="00A66DE7"/>
+    <w:pPr>
+      <w:keepNext/>
+      <w:keepLines/>
+      <w:numPr>
+        <w:ilvl w:val="4"/>
+        <w:numId w:val="15"/>
+      </w:numPr>
+      <w:spacing w:before="200" w:after="0"/>
+      <w:outlineLvl w:val="4"/>
+    </w:pPr>
+    <w:rPr>
+      <w:rFonts w:asciiTheme="majorHAnsi" w:eastAsiaTheme="majorEastAsia" w:hAnsiTheme="majorHAnsi" w:cstheme="majorBidi"/>
+      <w:color w:val="323E4F" w:themeColor="text2" w:themeShade="BF"/>
+    </w:rPr>
+  </w:style>
+  <w:style w:type="paragraph" w:styleId="Titolo6">
+    <w:name w:val="heading 6"/>
+    <w:basedOn w:val="Normale"/>
+    <w:next w:val="Normale"/>
+    <w:link w:val="Titolo6Carattere"/>
+    <w:uiPriority w:val="9"/>
+    <w:semiHidden/>
+    <w:unhideWhenUsed/>
+    <w:qFormat/>
+    <w:rsid w:val="00A66DE7"/>
+    <w:pPr>
+      <w:keepNext/>
+      <w:keepLines/>
+      <w:numPr>
+        <w:ilvl w:val="5"/>
+        <w:numId w:val="15"/>
+      </w:numPr>
+      <w:spacing w:before="200" w:after="0"/>
+      <w:outlineLvl w:val="5"/>
+    </w:pPr>
+    <w:rPr>
+      <w:rFonts w:asciiTheme="majorHAnsi" w:eastAsiaTheme="majorEastAsia" w:hAnsiTheme="majorHAnsi" w:cstheme="majorBidi"/>
+      <w:i/>
+      <w:iCs/>
+      <w:color w:val="323E4F" w:themeColor="text2" w:themeShade="BF"/>
+    </w:rPr>
+  </w:style>
+  <w:style w:type="paragraph" w:styleId="Titolo7">
+    <w:name w:val="heading 7"/>
+    <w:basedOn w:val="Normale"/>
+    <w:next w:val="Normale"/>
+    <w:link w:val="Titolo7Carattere"/>
+    <w:uiPriority w:val="9"/>
+    <w:semiHidden/>
+    <w:unhideWhenUsed/>
+    <w:qFormat/>
+    <w:rsid w:val="00A66DE7"/>
+    <w:pPr>
+      <w:keepNext/>
+      <w:keepLines/>
+      <w:numPr>
+        <w:ilvl w:val="6"/>
+        <w:numId w:val="15"/>
+      </w:numPr>
+      <w:spacing w:before="200" w:after="0"/>
+      <w:outlineLvl w:val="6"/>
+    </w:pPr>
+    <w:rPr>
+      <w:rFonts w:asciiTheme="majorHAnsi" w:eastAsiaTheme="majorEastAsia" w:hAnsiTheme="majorHAnsi" w:cstheme="majorBidi"/>
+      <w:i/>
+      <w:iCs/>
+      <w:color w:val="404040" w:themeColor="text1" w:themeTint="BF"/>
+    </w:rPr>
+  </w:style>
+  <w:style w:type="paragraph" w:styleId="Titolo8">
+    <w:name w:val="heading 8"/>
+    <w:basedOn w:val="Normale"/>
+    <w:next w:val="Normale"/>
+    <w:link w:val="Titolo8Carattere"/>
+    <w:uiPriority w:val="9"/>
+    <w:semiHidden/>
+    <w:unhideWhenUsed/>
+    <w:qFormat/>
+    <w:rsid w:val="00A66DE7"/>
+    <w:pPr>
+      <w:keepNext/>
+      <w:keepLines/>
+      <w:numPr>
+        <w:ilvl w:val="7"/>
+        <w:numId w:val="15"/>
+      </w:numPr>
+      <w:spacing w:before="200" w:after="0"/>
+      <w:outlineLvl w:val="7"/>
+    </w:pPr>
+    <w:rPr>
+      <w:rFonts w:asciiTheme="majorHAnsi" w:eastAsiaTheme="majorEastAsia" w:hAnsiTheme="majorHAnsi" w:cstheme="majorBidi"/>
+      <w:color w:val="404040" w:themeColor="text1" w:themeTint="BF"/>
+      <w:sz w:val="20"/>
+      <w:szCs w:val="20"/>
+    </w:rPr>
+  </w:style>
+  <w:style w:type="paragraph" w:styleId="Titolo9">
+    <w:name w:val="heading 9"/>
+    <w:basedOn w:val="Normale"/>
+    <w:next w:val="Normale"/>
+    <w:link w:val="Titolo9Carattere"/>
+    <w:uiPriority w:val="9"/>
+    <w:semiHidden/>
+    <w:unhideWhenUsed/>
+    <w:qFormat/>
+    <w:rsid w:val="00A66DE7"/>
+    <w:pPr>
+      <w:keepNext/>
+      <w:keepLines/>
+      <w:numPr>
+        <w:ilvl w:val="8"/>
+        <w:numId w:val="15"/>
+      </w:numPr>
+      <w:spacing w:before="200" w:after="0"/>
+      <w:outlineLvl w:val="8"/>
+    </w:pPr>
+    <w:rPr>
+      <w:rFonts w:asciiTheme="majorHAnsi" w:eastAsiaTheme="majorEastAsia" w:hAnsiTheme="majorHAnsi" w:cstheme="majorBidi"/>
+      <w:i/>
+      <w:iCs/>
+      <w:color w:val="404040" w:themeColor="text1" w:themeTint="BF"/>
+      <w:sz w:val="20"/>
+      <w:szCs w:val="20"/>
+    </w:rPr>
+  </w:style>
+  <w:style w:type="character" w:default="1" w:styleId="Carpredefinitoparagrafo">
+    <w:name w:val="Default Paragraph Font"/>
+    <w:uiPriority w:val="1"/>
+    <w:semiHidden/>
+    <w:unhideWhenUsed/>
+  </w:style>
+  <w:style w:type="table" w:default="1" w:styleId="Tabellanormale">
+    <w:name w:val="Normal Table"/>
+    <w:uiPriority w:val="99"/>
+    <w:semiHidden/>
+    <w:unhideWhenUsed/>
+    <w:tblPr>
+      <w:tblInd w:w="0" w:type="dxa"/>
+      <w:tblCellMar>
+        <w:top w:w="0" w:type="dxa"/>
+        <w:left w:w="108" w:type="dxa"/>
+        <w:bottom w:w="0" w:type="dxa"/>
+        <w:right w:w="108" w:type="dxa"/>
+      </w:tblCellMar>
+    </w:tblPr>
+  </w:style>
+  <w:style w:type="numbering" w:default="1" w:styleId="Nessunelenco">
+    <w:name w:val="No List"/>
+    <w:uiPriority w:val="99"/>
+    <w:semiHidden/>
+    <w:unhideWhenUsed/>
+  </w:style>
+  <w:style w:type="character" w:customStyle="1" w:styleId="Titolo1Carattere">
+    <w:name w:val="Titolo 1 Carattere"/>
+    <w:basedOn w:val="Carpredefinitoparagrafo"/>
+    <w:link w:val="Titolo1"/>
+    <w:uiPriority w:val="9"/>
+    <w:rsid w:val="00A66DE7"/>
+    <w:rPr>
+      <w:rFonts w:asciiTheme="majorHAnsi" w:eastAsiaTheme="majorEastAsia" w:hAnsiTheme="majorHAnsi" w:cstheme="majorBidi"/>
+      <w:b/>
+      <w:bCs/>
+      <w:smallCaps/>
+      <w:color w:val="000000" w:themeColor="text1"/>
+      <w:sz w:val="36"/>
+      <w:szCs w:val="36"/>
+    </w:rPr>
+  </w:style>
+  <w:style w:type="character" w:customStyle="1" w:styleId="Titolo2Carattere">
+    <w:name w:val="Titolo 2 Carattere"/>
+    <w:basedOn w:val="Carpredefinitoparagrafo"/>
+    <w:link w:val="Titolo2"/>
+    <w:uiPriority w:val="9"/>
+    <w:rsid w:val="00A66DE7"/>
+    <w:rPr>
+      <w:rFonts w:asciiTheme="majorHAnsi" w:eastAsiaTheme="majorEastAsia" w:hAnsiTheme="majorHAnsi" w:cstheme="majorBidi"/>
+      <w:b/>
+      <w:bCs/>
+      <w:smallCaps/>
+      <w:color w:val="000000" w:themeColor="text1"/>
+      <w:sz w:val="28"/>
+      <w:szCs w:val="28"/>
+    </w:rPr>
+  </w:style>
+  <w:style w:type="character" w:customStyle="1" w:styleId="Titolo3Carattere">
+    <w:name w:val="Titolo 3 Carattere"/>
+    <w:basedOn w:val="Carpredefinitoparagrafo"/>
+    <w:link w:val="Titolo3"/>
+    <w:uiPriority w:val="9"/>
+    <w:rsid w:val="00A66DE7"/>
+    <w:rPr>
+      <w:rFonts w:asciiTheme="majorHAnsi" w:eastAsiaTheme="majorEastAsia" w:hAnsiTheme="majorHAnsi" w:cstheme="majorBidi"/>
+      <w:b/>
+      <w:bCs/>
+      <w:color w:val="000000" w:themeColor="text1"/>
+    </w:rPr>
+  </w:style>
+  <w:style w:type="character" w:customStyle="1" w:styleId="Titolo4Carattere">
+    <w:name w:val="Titolo 4 Carattere"/>
+    <w:basedOn w:val="Carpredefinitoparagrafo"/>
+    <w:link w:val="Titolo4"/>
+    <w:uiPriority w:val="9"/>
+    <w:semiHidden/>
+    <w:rsid w:val="00A66DE7"/>
+    <w:rPr>
+      <w:rFonts w:asciiTheme="majorHAnsi" w:eastAsiaTheme="majorEastAsia" w:hAnsiTheme="majorHAnsi" w:cstheme="majorBidi"/>
+      <w:b/>
+      <w:bCs/>
+      <w:i/>
+      <w:iCs/>
+      <w:color w:val="000000" w:themeColor="text1"/>
+    </w:rPr>
+  </w:style>
+  <w:style w:type="character" w:customStyle="1" w:styleId="Titolo5Carattere">
+    <w:name w:val="Titolo 5 Carattere"/>
+    <w:basedOn w:val="Carpredefinitoparagrafo"/>
+    <w:link w:val="Titolo5"/>
+    <w:uiPriority w:val="9"/>
+    <w:semiHidden/>
+    <w:rsid w:val="00A66DE7"/>
+    <w:rPr>
+      <w:rFonts w:asciiTheme="majorHAnsi" w:eastAsiaTheme="majorEastAsia" w:hAnsiTheme="majorHAnsi" w:cstheme="majorBidi"/>
+      <w:color w:val="323E4F" w:themeColor="text2" w:themeShade="BF"/>
+    </w:rPr>
+  </w:style>
+  <w:style w:type="character" w:customStyle="1" w:styleId="Titolo6Carattere">
+    <w:name w:val="Titolo 6 Carattere"/>
+    <w:basedOn w:val="Carpredefinitoparagrafo"/>
+    <w:link w:val="Titolo6"/>
+    <w:uiPriority w:val="9"/>
+    <w:semiHidden/>
+    <w:rsid w:val="00A66DE7"/>
+    <w:rPr>
+      <w:rFonts w:asciiTheme="majorHAnsi" w:eastAsiaTheme="majorEastAsia" w:hAnsiTheme="majorHAnsi" w:cstheme="majorBidi"/>
+      <w:i/>
+      <w:iCs/>
+      <w:color w:val="323E4F" w:themeColor="text2" w:themeShade="BF"/>
+    </w:rPr>
+  </w:style>
+  <w:style w:type="character" w:customStyle="1" w:styleId="Titolo7Carattere">
+    <w:name w:val="Titolo 7 Carattere"/>
+    <w:basedOn w:val="Carpredefinitoparagrafo"/>
+    <w:link w:val="Titolo7"/>
+    <w:uiPriority w:val="9"/>
+    <w:semiHidden/>
+    <w:rsid w:val="00A66DE7"/>
+    <w:rPr>
+      <w:rFonts w:asciiTheme="majorHAnsi" w:eastAsiaTheme="majorEastAsia" w:hAnsiTheme="majorHAnsi" w:cstheme="majorBidi"/>
+      <w:i/>
+      <w:iCs/>
+      <w:color w:val="404040" w:themeColor="text1" w:themeTint="BF"/>
+    </w:rPr>
+  </w:style>
+  <w:style w:type="character" w:customStyle="1" w:styleId="Titolo8Carattere">
+    <w:name w:val="Titolo 8 Carattere"/>
+    <w:basedOn w:val="Carpredefinitoparagrafo"/>
+    <w:link w:val="Titolo8"/>
+    <w:uiPriority w:val="9"/>
+    <w:semiHidden/>
+    <w:rsid w:val="00A66DE7"/>
+    <w:rPr>
+      <w:rFonts w:asciiTheme="majorHAnsi" w:eastAsiaTheme="majorEastAsia" w:hAnsiTheme="majorHAnsi" w:cstheme="majorBidi"/>
+      <w:color w:val="404040" w:themeColor="text1" w:themeTint="BF"/>
+      <w:sz w:val="20"/>
+      <w:szCs w:val="20"/>
+    </w:rPr>
+  </w:style>
+  <w:style w:type="character" w:customStyle="1" w:styleId="Titolo9Carattere">
+    <w:name w:val="Titolo 9 Carattere"/>
+    <w:basedOn w:val="Carpredefinitoparagrafo"/>
+    <w:link w:val="Titolo9"/>
+    <w:uiPriority w:val="9"/>
+    <w:semiHidden/>
+    <w:rsid w:val="00A66DE7"/>
+    <w:rPr>
+      <w:rFonts w:asciiTheme="majorHAnsi" w:eastAsiaTheme="majorEastAsia" w:hAnsiTheme="majorHAnsi" w:cstheme="majorBidi"/>
+      <w:i/>
+      <w:iCs/>
+      <w:color w:val="404040" w:themeColor="text1" w:themeTint="BF"/>
+      <w:sz w:val="20"/>
+      <w:szCs w:val="20"/>
+    </w:rPr>
+  </w:style>
+  <w:style w:type="paragraph" w:styleId="Didascalia">
+    <w:name w:val="caption"/>
+    <w:basedOn w:val="Normale"/>
+    <w:next w:val="Normale"/>
+    <w:uiPriority w:val="35"/>
+    <w:semiHidden/>
+    <w:unhideWhenUsed/>
+    <w:qFormat/>
+    <w:rsid w:val="00A66DE7"/>
+    <w:pPr>
+      <w:spacing w:after="200" w:line="240" w:lineRule="auto"/>
+    </w:pPr>
+    <w:rPr>
+      <w:i/>
+      <w:iCs/>
+      <w:color w:val="44546A" w:themeColor="text2"/>
+      <w:sz w:val="18"/>
+      <w:szCs w:val="18"/>
+    </w:rPr>
+  </w:style>
+  <w:style w:type="paragraph" w:styleId="Titolo">
+    <w:name w:val="Title"/>
+    <w:basedOn w:val="Normale"/>
+    <w:next w:val="Normale"/>
+    <w:link w:val="TitoloCarattere"/>
+    <w:uiPriority w:val="10"/>
+    <w:qFormat/>
+    <w:rsid w:val="00A66DE7"/>
+    <w:pPr>
+      <w:spacing w:after="0" w:line="240" w:lineRule="auto"/>
+      <w:contextualSpacing/>
+    </w:pPr>
+    <w:rPr>
+      <w:rFonts w:asciiTheme="majorHAnsi" w:eastAsiaTheme="majorEastAsia" w:hAnsiTheme="majorHAnsi" w:cstheme="majorBidi"/>
+      <w:color w:val="000000" w:themeColor="text1"/>
+      <w:sz w:val="56"/>
+      <w:szCs w:val="56"/>
+    </w:rPr>
+  </w:style>
+  <w:style w:type="character" w:customStyle="1" w:styleId="TitoloCarattere">
+    <w:name w:val="Titolo Carattere"/>
+    <w:basedOn w:val="Carpredefinitoparagrafo"/>
+    <w:link w:val="Titolo"/>
+    <w:uiPriority w:val="10"/>
+    <w:rsid w:val="00A66DE7"/>
+    <w:rPr>
+      <w:rFonts w:asciiTheme="majorHAnsi" w:eastAsiaTheme="majorEastAsia" w:hAnsiTheme="majorHAnsi" w:cstheme="majorBidi"/>
+      <w:color w:val="000000" w:themeColor="text1"/>
+      <w:sz w:val="56"/>
+      <w:szCs w:val="56"/>
+    </w:rPr>
+  </w:style>
+  <w:style w:type="paragraph" w:styleId="Sottotitolo">
+    <w:name w:val="Subtitle"/>
+    <w:basedOn w:val="Normale"/>
+    <w:next w:val="Normale"/>
+    <w:link w:val="SottotitoloCarattere"/>
+    <w:uiPriority w:val="11"/>
+    <w:qFormat/>
+    <w:rsid w:val="00A66DE7"/>
+    <w:pPr>
+      <w:numPr>
+        <w:ilvl w:val="1"/>
+      </w:numPr>
+    </w:pPr>
+    <w:rPr>
+      <w:color w:val="5A5A5A" w:themeColor="text1" w:themeTint="A5"/>
+      <w:spacing w:val="10"/>
+    </w:rPr>
+  </w:style>
+  <w:style w:type="character" w:customStyle="1" w:styleId="SottotitoloCarattere">
+    <w:name w:val="Sottotitolo Carattere"/>
+    <w:basedOn w:val="Carpredefinitoparagrafo"/>
+    <w:link w:val="Sottotitolo"/>
+    <w:uiPriority w:val="11"/>
+    <w:rsid w:val="00A66DE7"/>
+    <w:rPr>
+      <w:color w:val="5A5A5A" w:themeColor="text1" w:themeTint="A5"/>
+      <w:spacing w:val="10"/>
+    </w:rPr>
+  </w:style>
+  <w:style w:type="character" w:styleId="Enfasigrassetto">
+    <w:name w:val="Strong"/>
+    <w:basedOn w:val="Carpredefinitoparagrafo"/>
+    <w:uiPriority w:val="22"/>
+    <w:qFormat/>
+    <w:rsid w:val="00A66DE7"/>
+    <w:rPr>
+      <w:b/>
+      <w:bCs/>
+      <w:color w:val="000000" w:themeColor="text1"/>
+    </w:rPr>
+  </w:style>
+  <w:style w:type="character" w:styleId="Enfasicorsivo">
+    <w:name w:val="Emphasis"/>
+    <w:basedOn w:val="Carpredefinitoparagrafo"/>
+    <w:uiPriority w:val="20"/>
+    <w:qFormat/>
+    <w:rsid w:val="00A66DE7"/>
+    <w:rPr>
+      <w:i/>
+      <w:iCs/>
+      <w:color w:val="auto"/>
+    </w:rPr>
+  </w:style>
+  <w:style w:type="paragraph" w:styleId="Nessunaspaziatura">
+    <w:name w:val="No Spacing"/>
+    <w:uiPriority w:val="1"/>
+    <w:qFormat/>
+    <w:rsid w:val="00A66DE7"/>
+    <w:pPr>
+      <w:spacing w:after="0" w:line="240" w:lineRule="auto"/>
+    </w:pPr>
+  </w:style>
+  <w:style w:type="paragraph" w:styleId="Citazione">
+    <w:name w:val="Quote"/>
+    <w:basedOn w:val="Normale"/>
+    <w:next w:val="Normale"/>
+    <w:link w:val="CitazioneCarattere"/>
+    <w:uiPriority w:val="29"/>
+    <w:qFormat/>
+    <w:rsid w:val="00A66DE7"/>
+    <w:pPr>
+      <w:spacing w:before="160"/>
+      <w:ind w:left="720" w:right="720"/>
+    </w:pPr>
+    <w:rPr>
+      <w:i/>
+      <w:iCs/>
+      <w:color w:val="000000" w:themeColor="text1"/>
+    </w:rPr>
+  </w:style>
+  <w:style w:type="character" w:customStyle="1" w:styleId="CitazioneCarattere">
+    <w:name w:val="Citazione Carattere"/>
+    <w:basedOn w:val="Carpredefinitoparagrafo"/>
+    <w:link w:val="Citazione"/>
+    <w:uiPriority w:val="29"/>
+    <w:rsid w:val="00A66DE7"/>
+    <w:rPr>
+      <w:i/>
+      <w:iCs/>
+      <w:color w:val="000000" w:themeColor="text1"/>
+    </w:rPr>
+  </w:style>
+  <w:style w:type="paragraph" w:styleId="Citazioneintensa">
+    <w:name w:val="Intense Quote"/>
+    <w:basedOn w:val="Normale"/>
+    <w:next w:val="Normale"/>
+    <w:link w:val="CitazioneintensaCarattere"/>
+    <w:uiPriority w:val="30"/>
+    <w:qFormat/>
+    <w:rsid w:val="00A66DE7"/>
+    <w:pPr>
+      <w:pBdr>
+        <w:top w:val="single" w:sz="24" w:space="1" w:color="F2F2F2" w:themeColor="background1" w:themeShade="F2"/>
+        <w:bottom w:val="single" w:sz="24" w:space="1" w:color="F2F2F2" w:themeColor="background1" w:themeShade="F2"/>
+      </w:pBdr>
+      <w:shd w:val="clear" w:color="auto" w:fill="F2F2F2" w:themeFill="background1" w:themeFillShade="F2"/>
+      <w:spacing w:before="240" w:after="240"/>
+      <w:ind w:left="936" w:right="936"/>
+      <w:jc w:val="center"/>
+    </w:pPr>
+    <w:rPr>
+      <w:color w:val="000000" w:themeColor="text1"/>
+    </w:rPr>
+  </w:style>
+  <w:style w:type="character" w:customStyle="1" w:styleId="CitazioneintensaCarattere">
+    <w:name w:val="Citazione intensa Carattere"/>
+    <w:basedOn w:val="Carpredefinitoparagrafo"/>
+    <w:link w:val="Citazioneintensa"/>
+    <w:uiPriority w:val="30"/>
+    <w:rsid w:val="00A66DE7"/>
+    <w:rPr>
+      <w:color w:val="000000" w:themeColor="text1"/>
+      <w:shd w:val="clear" w:color="auto" w:fill="F2F2F2" w:themeFill="background1" w:themeFillShade="F2"/>
+    </w:rPr>
+  </w:style>
+  <w:style w:type="character" w:styleId="Enfasidelicata">
+    <w:name w:val="Subtle Emphasis"/>
+    <w:basedOn w:val="Carpredefinitoparagrafo"/>
+    <w:uiPriority w:val="19"/>
+    <w:qFormat/>
+    <w:rsid w:val="00A66DE7"/>
+    <w:rPr>
+      <w:i/>
+      <w:iCs/>
+      <w:color w:val="404040" w:themeColor="text1" w:themeTint="BF"/>
+    </w:rPr>
+  </w:style>
+  <w:style w:type="character" w:styleId="Enfasiintensa">
+    <w:name w:val="Intense Emphasis"/>
+    <w:basedOn w:val="Carpredefinitoparagrafo"/>
+    <w:uiPriority w:val="21"/>
+    <w:qFormat/>
+    <w:rsid w:val="00A66DE7"/>
+    <w:rPr>
+      <w:b/>
+      <w:bCs/>
+      <w:i/>
+      <w:iCs/>
+      <w:caps/>
+    </w:rPr>
+  </w:style>
+  <w:style w:type="character" w:styleId="Riferimentodelicato">
+    <w:name w:val="Subtle Reference"/>
+    <w:basedOn w:val="Carpredefinitoparagrafo"/>
+    <w:uiPriority w:val="31"/>
+    <w:qFormat/>
+    <w:rsid w:val="00A66DE7"/>
+    <w:rPr>
+      <w:smallCaps/>
+      <w:color w:val="404040" w:themeColor="text1" w:themeTint="BF"/>
+      <w:u w:val="single" w:color="7F7F7F" w:themeColor="text1" w:themeTint="80"/>
+    </w:rPr>
+  </w:style>
+  <w:style w:type="character" w:styleId="Riferimentointenso">
+    <w:name w:val="Intense Reference"/>
+    <w:basedOn w:val="Carpredefinitoparagrafo"/>
+    <w:uiPriority w:val="32"/>
+    <w:qFormat/>
+    <w:rsid w:val="00A66DE7"/>
+    <w:rPr>
+      <w:b/>
+      <w:bCs/>
+      <w:smallCaps/>
+      <w:u w:val="single"/>
+    </w:rPr>
+  </w:style>
+  <w:style w:type="character" w:styleId="Titolodellibro">
+    <w:name w:val="Book Title"/>
+    <w:basedOn w:val="Carpredefinitoparagrafo"/>
+    <w:uiPriority w:val="33"/>
+    <w:qFormat/>
+    <w:rsid w:val="00A66DE7"/>
+    <w:rPr>
+      <w:b w:val="0"/>
+      <w:bCs w:val="0"/>
+      <w:smallCaps/>
+      <w:spacing w:val="5"/>
+    </w:rPr>
+  </w:style>
+  <w:style w:type="paragraph" w:styleId="Titolosommario">
+    <w:name w:val="TOC Heading"/>
+    <w:basedOn w:val="Titolo1"/>
+    <w:next w:val="Normale"/>
+    <w:uiPriority w:val="39"/>
+    <w:unhideWhenUsed/>
+    <w:qFormat/>
+    <w:rsid w:val="00A66DE7"/>
+    <w:pPr>
+      <w:outlineLvl w:val="9"/>
+    </w:pPr>
+  </w:style>
+  <w:style w:type="paragraph" w:styleId="Sommario1">
+    <w:name w:val="toc 1"/>
+    <w:basedOn w:val="Normale"/>
+    <w:next w:val="Normale"/>
+    <w:autoRedefine/>
+    <w:uiPriority w:val="39"/>
+    <w:unhideWhenUsed/>
+    <w:rsid w:val="00C65935"/>
+    <w:pPr>
+      <w:spacing w:after="100"/>
+    </w:pPr>
+  </w:style>
+  <w:style w:type="paragraph" w:styleId="Sommario2">
+    <w:name w:val="toc 2"/>
+    <w:basedOn w:val="Normale"/>
+    <w:next w:val="Normale"/>
+    <w:autoRedefine/>
+    <w:uiPriority w:val="39"/>
+    <w:unhideWhenUsed/>
+    <w:rsid w:val="00C65935"/>
+    <w:pPr>
+      <w:spacing w:after="100"/>
+      <w:ind w:left="220"/>
+    </w:pPr>
+  </w:style>
+  <w:style w:type="character" w:styleId="Collegamentoipertestuale">
+    <w:name w:val="Hyperlink"/>
+    <w:basedOn w:val="Carpredefinitoparagrafo"/>
+    <w:uiPriority w:val="99"/>
+    <w:unhideWhenUsed/>
+    <w:rsid w:val="00C65935"/>
+    <w:rPr>
+      <w:color w:val="0563C1" w:themeColor="hyperlink"/>
+      <w:u w:val="single"/>
+    </w:rPr>
+  </w:style>
+  <w:style w:type="paragraph" w:styleId="Paragrafoelenco">
+    <w:name w:val="List Paragraph"/>
+    <w:basedOn w:val="Normale"/>
+    <w:uiPriority w:val="34"/>
+    <w:qFormat/>
+    <w:rsid w:val="00C85F96"/>
+    <w:pPr>
+      <w:ind w:left="720"/>
+      <w:contextualSpacing/>
+    </w:pPr>
+  </w:style>
+  <w:style w:type="table" w:styleId="Grigliatabella">
+    <w:name w:val="Table Grid"/>
+    <w:basedOn w:val="Tabellanormale"/>
+    <w:uiPriority w:val="39"/>
+    <w:rsid w:val="00B03010"/>
+    <w:pPr>
+      <w:spacing w:after="0" w:line="240" w:lineRule="auto"/>
+    </w:pPr>
+    <w:tblPr>
+      <w:tblInd w:w="0" w:type="dxa"/>
+      <w:tblBorders>
+        <w:top w:val="single" w:sz="4" w:space="0" w:color="auto"/>
+        <w:left w:val="single" w:sz="4" w:space="0" w:color="auto"/>
+        <w:bottom w:val="single" w:sz="4" w:space="0" w:color="auto"/>
+        <w:right w:val="single" w:sz="4" w:space="0" w:color="auto"/>
+        <w:insideH w:val="single" w:sz="4" w:space="0" w:color="auto"/>
+        <w:insideV w:val="single" w:sz="4" w:space="0" w:color="auto"/>
+      </w:tblBorders>
+      <w:tblCellMar>
+        <w:top w:w="0" w:type="dxa"/>
+        <w:left w:w="108" w:type="dxa"/>
+        <w:bottom w:w="0" w:type="dxa"/>
+        <w:right w:w="108" w:type="dxa"/>
+      </w:tblCellMar>
     </w:tblPr>
   </w:style>
   <w:style w:type="character" w:customStyle="1" w:styleId="Menzionenonrisolta1">
@@ -42495,7 +42853,7 @@
   <a:extraClrSchemeLst/>
   <a:extLst>
     <a:ext uri="{05A4C25C-085E-4340-85A3-A5531E510DB2}">
-      <thm15:themeFamily xmlns:thm15="http://schemas.microsoft.com/office/thememl/2012/main" name="Office Theme" id="{62F939B6-93AF-4DB8-9C6B-D6C7DFDC589F}" vid="{4A3C46E8-61CC-4603-A589-7422A47A8E4A}"/>
+      <thm15:themeFamily xmlns:thm15="http://schemas.microsoft.com/office/thememl/2012/main" xmlns="" name="Office Theme" id="{62F939B6-93AF-4DB8-9C6B-D6C7DFDC589F}" vid="{4A3C46E8-61CC-4603-A589-7422A47A8E4A}"/>
     </a:ext>
   </a:extLst>
 </a:theme>
@@ -42506,7 +42864,7 @@
 </file>
 
 <file path=customXml/itemProps1.xml><?xml version="1.0" encoding="utf-8"?>
-<ds:datastoreItem xmlns:ds="http://schemas.openxmlformats.org/officeDocument/2006/customXml" ds:itemID="{61802A9B-32A8-4DAF-BBF7-39FB542272E7}">
+<ds:datastoreItem xmlns:ds="http://schemas.openxmlformats.org/officeDocument/2006/customXml" ds:itemID="{C22C249B-8769-46D6-8C91-2DE93A0CBE89}">
   <ds:schemaRefs>
     <ds:schemaRef ds:uri="http://schemas.openxmlformats.org/officeDocument/2006/bibliography"/>
   </ds:schemaRefs>

</xml_diff>

<commit_message>
aggiunte servlet per offerta
</commit_message>
<xml_diff>
--- a/ODD_FantaFootball.docx
+++ b/ODD_FantaFootball.docx
@@ -21,6 +21,7 @@
           <w:docPartUnique/>
         </w:docPartObj>
       </w:sdtPr>
+      <w:sdtEndPr/>
       <w:sdtContent>
         <w:p>
           <w:pPr>
@@ -13865,6 +13866,21 @@
                 <w:sz w:val="24"/>
                 <w:szCs w:val="24"/>
               </w:rPr>
+              <w:t>+updateSquadra(squadra: Squadra): boolean</w:t>
+            </w:r>
+          </w:p>
+          <w:p>
+            <w:pPr>
+              <w:rPr>
+                <w:sz w:val="24"/>
+                <w:szCs w:val="24"/>
+              </w:rPr>
+            </w:pPr>
+            <w:r>
+              <w:rPr>
+                <w:sz w:val="24"/>
+                <w:szCs w:val="24"/>
+              </w:rPr>
               <w:t>+ addGiocatoreSquadra(</w:t>
             </w:r>
             <w:r>
@@ -14169,6 +14185,62 @@
                 <w:sz w:val="24"/>
                 <w:szCs w:val="24"/>
               </w:rPr>
+              <w:t xml:space="preserve"> SquadraDAO::updateSquadra(squadra)</w:t>
+            </w:r>
+          </w:p>
+          <w:p>
+            <w:pPr>
+              <w:rPr>
+                <w:sz w:val="24"/>
+                <w:szCs w:val="24"/>
+              </w:rPr>
+            </w:pPr>
+            <w:r>
+              <w:rPr>
+                <w:b/>
+                <w:bCs/>
+                <w:sz w:val="24"/>
+                <w:szCs w:val="24"/>
+              </w:rPr>
+              <w:t>Pre</w:t>
+            </w:r>
+            <w:r>
+              <w:rPr>
+                <w:sz w:val="24"/>
+                <w:szCs w:val="24"/>
+              </w:rPr>
+              <w:t>: squadra!=null</w:t>
+            </w:r>
+          </w:p>
+          <w:p>
+            <w:pPr>
+              <w:rPr>
+                <w:sz w:val="24"/>
+                <w:szCs w:val="24"/>
+              </w:rPr>
+            </w:pPr>
+          </w:p>
+          <w:p>
+            <w:pPr>
+              <w:rPr>
+                <w:sz w:val="24"/>
+                <w:szCs w:val="24"/>
+              </w:rPr>
+            </w:pPr>
+            <w:r>
+              <w:rPr>
+                <w:b/>
+                <w:bCs/>
+                <w:sz w:val="24"/>
+                <w:szCs w:val="24"/>
+              </w:rPr>
+              <w:t>Context</w:t>
+            </w:r>
+            <w:r>
+              <w:rPr>
+                <w:sz w:val="24"/>
+                <w:szCs w:val="24"/>
+              </w:rPr>
               <w:t xml:space="preserve"> </w:t>
             </w:r>
             <w:r>
@@ -14285,132 +14357,6 @@
                 <w:szCs w:val="24"/>
               </w:rPr>
               <w:t>giocatore!=null</w:t>
-            </w:r>
-          </w:p>
-          <w:p>
-            <w:pPr>
-              <w:rPr>
-                <w:sz w:val="24"/>
-                <w:szCs w:val="24"/>
-              </w:rPr>
-            </w:pPr>
-          </w:p>
-          <w:p>
-            <w:pPr>
-              <w:rPr>
-                <w:sz w:val="24"/>
-                <w:szCs w:val="24"/>
-              </w:rPr>
-            </w:pPr>
-            <w:r>
-              <w:rPr>
-                <w:b/>
-                <w:bCs/>
-                <w:sz w:val="24"/>
-                <w:szCs w:val="24"/>
-              </w:rPr>
-              <w:t>Context</w:t>
-            </w:r>
-            <w:r>
-              <w:rPr>
-                <w:sz w:val="24"/>
-                <w:szCs w:val="24"/>
-              </w:rPr>
-              <w:t xml:space="preserve"> </w:t>
-            </w:r>
-            <w:r>
-              <w:rPr>
-                <w:sz w:val="24"/>
-                <w:szCs w:val="24"/>
-              </w:rPr>
-              <w:t>SquadraDAO</w:t>
-            </w:r>
-            <w:r>
-              <w:rPr>
-                <w:sz w:val="24"/>
-                <w:szCs w:val="24"/>
-              </w:rPr>
-              <w:t>::</w:t>
-            </w:r>
-            <w:r>
-              <w:rPr>
-                <w:sz w:val="24"/>
-                <w:szCs w:val="24"/>
-              </w:rPr>
-              <w:t xml:space="preserve"> deleteGiocatoreSquadra(</w:t>
-            </w:r>
-            <w:r>
-              <w:rPr>
-                <w:sz w:val="24"/>
-                <w:szCs w:val="24"/>
-              </w:rPr>
-              <w:t>nomeSquadra, nomeLega</w:t>
-            </w:r>
-            <w:r>
-              <w:rPr>
-                <w:sz w:val="24"/>
-                <w:szCs w:val="24"/>
-              </w:rPr>
-              <w:t>, giocatore)</w:t>
-            </w:r>
-          </w:p>
-          <w:p>
-            <w:pPr>
-              <w:rPr>
-                <w:sz w:val="24"/>
-                <w:szCs w:val="24"/>
-              </w:rPr>
-            </w:pPr>
-            <w:r>
-              <w:rPr>
-                <w:b/>
-                <w:bCs/>
-                <w:sz w:val="24"/>
-                <w:szCs w:val="24"/>
-              </w:rPr>
-              <w:t>Pre</w:t>
-            </w:r>
-            <w:r>
-              <w:rPr>
-                <w:sz w:val="24"/>
-                <w:szCs w:val="24"/>
-              </w:rPr>
-              <w:t xml:space="preserve">: </w:t>
-            </w:r>
-            <w:r>
-              <w:rPr>
-                <w:sz w:val="24"/>
-                <w:szCs w:val="24"/>
-              </w:rPr>
-              <w:t>nomeS</w:t>
-            </w:r>
-            <w:r>
-              <w:rPr>
-                <w:sz w:val="24"/>
-                <w:szCs w:val="24"/>
-              </w:rPr>
-              <w:t>q</w:t>
-            </w:r>
-            <w:r>
-              <w:rPr>
-                <w:sz w:val="24"/>
-                <w:szCs w:val="24"/>
-              </w:rPr>
-              <w:t>uadra!=null</w:t>
-            </w:r>
-            <w:r>
-              <w:rPr>
-                <w:sz w:val="24"/>
-                <w:szCs w:val="24"/>
-              </w:rPr>
-              <w:t xml:space="preserve"> and nomeLega!=null</w:t>
-            </w:r>
-            <w:r>
-              <w:rPr>
-                <w:sz w:val="24"/>
-                <w:szCs w:val="24"/>
-              </w:rPr>
-              <w:t xml:space="preserve"> and giocatore!=null</w:t>
             </w:r>
           </w:p>
           <w:p>
@@ -14457,6 +14403,132 @@
                 <w:sz w:val="24"/>
                 <w:szCs w:val="24"/>
               </w:rPr>
+              <w:t>::</w:t>
+            </w:r>
+            <w:r>
+              <w:rPr>
+                <w:sz w:val="24"/>
+                <w:szCs w:val="24"/>
+              </w:rPr>
+              <w:t xml:space="preserve"> deleteGiocatoreSquadra(</w:t>
+            </w:r>
+            <w:r>
+              <w:rPr>
+                <w:sz w:val="24"/>
+                <w:szCs w:val="24"/>
+              </w:rPr>
+              <w:t>nomeSquadra, nomeLega</w:t>
+            </w:r>
+            <w:r>
+              <w:rPr>
+                <w:sz w:val="24"/>
+                <w:szCs w:val="24"/>
+              </w:rPr>
+              <w:t>, giocatore)</w:t>
+            </w:r>
+          </w:p>
+          <w:p>
+            <w:pPr>
+              <w:rPr>
+                <w:sz w:val="24"/>
+                <w:szCs w:val="24"/>
+              </w:rPr>
+            </w:pPr>
+            <w:r>
+              <w:rPr>
+                <w:b/>
+                <w:bCs/>
+                <w:sz w:val="24"/>
+                <w:szCs w:val="24"/>
+              </w:rPr>
+              <w:t>Pre</w:t>
+            </w:r>
+            <w:r>
+              <w:rPr>
+                <w:sz w:val="24"/>
+                <w:szCs w:val="24"/>
+              </w:rPr>
+              <w:t xml:space="preserve">: </w:t>
+            </w:r>
+            <w:r>
+              <w:rPr>
+                <w:sz w:val="24"/>
+                <w:szCs w:val="24"/>
+              </w:rPr>
+              <w:t>nomeS</w:t>
+            </w:r>
+            <w:r>
+              <w:rPr>
+                <w:sz w:val="24"/>
+                <w:szCs w:val="24"/>
+              </w:rPr>
+              <w:t>q</w:t>
+            </w:r>
+            <w:r>
+              <w:rPr>
+                <w:sz w:val="24"/>
+                <w:szCs w:val="24"/>
+              </w:rPr>
+              <w:t>uadra!=null</w:t>
+            </w:r>
+            <w:r>
+              <w:rPr>
+                <w:sz w:val="24"/>
+                <w:szCs w:val="24"/>
+              </w:rPr>
+              <w:t xml:space="preserve"> and nomeLega!=null</w:t>
+            </w:r>
+            <w:r>
+              <w:rPr>
+                <w:sz w:val="24"/>
+                <w:szCs w:val="24"/>
+              </w:rPr>
+              <w:t xml:space="preserve"> and giocatore!=null</w:t>
+            </w:r>
+          </w:p>
+          <w:p>
+            <w:pPr>
+              <w:rPr>
+                <w:sz w:val="24"/>
+                <w:szCs w:val="24"/>
+              </w:rPr>
+            </w:pPr>
+          </w:p>
+          <w:p>
+            <w:pPr>
+              <w:rPr>
+                <w:sz w:val="24"/>
+                <w:szCs w:val="24"/>
+              </w:rPr>
+            </w:pPr>
+            <w:r>
+              <w:rPr>
+                <w:b/>
+                <w:bCs/>
+                <w:sz w:val="24"/>
+                <w:szCs w:val="24"/>
+              </w:rPr>
+              <w:t>Context</w:t>
+            </w:r>
+            <w:r>
+              <w:rPr>
+                <w:sz w:val="24"/>
+                <w:szCs w:val="24"/>
+              </w:rPr>
+              <w:t xml:space="preserve"> </w:t>
+            </w:r>
+            <w:r>
+              <w:rPr>
+                <w:sz w:val="24"/>
+                <w:szCs w:val="24"/>
+              </w:rPr>
+              <w:t>SquadraDAO</w:t>
+            </w:r>
+            <w:r>
+              <w:rPr>
+                <w:sz w:val="24"/>
+                <w:szCs w:val="24"/>
+              </w:rPr>
               <w:t>::getSquadreByAllenatore</w:t>
             </w:r>
             <w:r>
@@ -14925,6 +14997,64 @@
                 <w:sz w:val="24"/>
                 <w:szCs w:val="24"/>
               </w:rPr>
+              <w:t xml:space="preserve"> SquadraDAO::updateSquadra(squadra)</w:t>
+            </w:r>
+          </w:p>
+          <w:p>
+            <w:pPr>
+              <w:rPr>
+                <w:sz w:val="24"/>
+                <w:szCs w:val="24"/>
+              </w:rPr>
+            </w:pPr>
+            <w:r>
+              <w:rPr>
+                <w:b/>
+                <w:bCs/>
+                <w:sz w:val="24"/>
+                <w:szCs w:val="24"/>
+              </w:rPr>
+              <w:t>P</w:t>
+            </w:r>
+            <w:r>
+              <w:rPr>
+                <w:b/>
+                <w:bCs/>
+                <w:sz w:val="24"/>
+                <w:szCs w:val="24"/>
+              </w:rPr>
+              <w:t xml:space="preserve">ost: </w:t>
+            </w:r>
+          </w:p>
+          <w:p>
+            <w:pPr>
+              <w:rPr>
+                <w:sz w:val="24"/>
+                <w:szCs w:val="24"/>
+              </w:rPr>
+            </w:pPr>
+          </w:p>
+          <w:p>
+            <w:pPr>
+              <w:rPr>
+                <w:sz w:val="24"/>
+                <w:szCs w:val="24"/>
+              </w:rPr>
+            </w:pPr>
+            <w:r>
+              <w:rPr>
+                <w:b/>
+                <w:bCs/>
+                <w:sz w:val="24"/>
+                <w:szCs w:val="24"/>
+              </w:rPr>
+              <w:t>Context</w:t>
+            </w:r>
+            <w:r>
+              <w:rPr>
+                <w:sz w:val="24"/>
+                <w:szCs w:val="24"/>
+              </w:rPr>
               <w:t xml:space="preserve"> SquadraDAO::addGiocatoreSquadra(</w:t>
             </w:r>
             <w:r>
@@ -15428,6 +15558,7 @@
                 <w:sz w:val="24"/>
                 <w:szCs w:val="24"/>
               </w:rPr>
+              <w:lastRenderedPageBreak/>
               <w:t>P</w:t>
             </w:r>
             <w:r>
@@ -15477,6 +15608,7 @@
                 <w:sz w:val="24"/>
                 <w:szCs w:val="24"/>
               </w:rPr>
+              <w:lastRenderedPageBreak/>
               <w:t>Invariante</w:t>
             </w:r>
           </w:p>
@@ -15589,7 +15721,6 @@
                 <w:sz w:val="24"/>
                 <w:szCs w:val="24"/>
               </w:rPr>
-              <w:lastRenderedPageBreak/>
               <w:t>Descrizione</w:t>
             </w:r>
           </w:p>
@@ -17088,15 +17219,7 @@
                 <w:sz w:val="24"/>
                 <w:szCs w:val="24"/>
               </w:rPr>
-              <w:t xml:space="preserve">or </w:t>
-            </w:r>
-            <w:r>
-              <w:rPr>
-                <w:sz w:val="24"/>
-                <w:szCs w:val="24"/>
-              </w:rPr>
-              <w:lastRenderedPageBreak/>
-              <w:t>partita.</w:t>
+              <w:t>or partita.</w:t>
             </w:r>
             <w:r>
               <w:rPr>
@@ -18355,7 +18478,6 @@
                 <w:sz w:val="24"/>
                 <w:szCs w:val="24"/>
               </w:rPr>
-              <w:lastRenderedPageBreak/>
               <w:t>Pre</w:t>
             </w:r>
             <w:r>
@@ -19459,7 +19581,15 @@
                 <w:sz w:val="24"/>
                 <w:szCs w:val="24"/>
               </w:rPr>
-              <w:t xml:space="preserve"> offerte-&gt; select(o|offerta.giocatore=giocatore and offerta.dataInizioAsta=dataInizioAsta and offerta.nomeLega=nomeLega)</w:t>
+              <w:t xml:space="preserve"> offerte-&gt; select(o|offerta.giocatore=giocatore and </w:t>
+            </w:r>
+            <w:r>
+              <w:rPr>
+                <w:sz w:val="24"/>
+                <w:szCs w:val="24"/>
+              </w:rPr>
+              <w:lastRenderedPageBreak/>
+              <w:t>offerta.dataInizioAsta=dataInizioAsta and offerta.nomeLega=nomeLega)</w:t>
             </w:r>
           </w:p>
           <w:p/>
@@ -19560,15 +19690,7 @@
                 <w:sz w:val="24"/>
                 <w:szCs w:val="24"/>
               </w:rPr>
-              <w:t xml:space="preserve"> </w:t>
-            </w:r>
-            <w:r>
-              <w:rPr>
-                <w:sz w:val="24"/>
-                <w:szCs w:val="24"/>
-              </w:rPr>
-              <w:lastRenderedPageBreak/>
-              <w:t>and offerta.</w:t>
+              <w:t xml:space="preserve"> and offerta.</w:t>
             </w:r>
             <w:r>
               <w:rPr>
@@ -20736,6 +20858,7 @@
                 <w:sz w:val="24"/>
                 <w:szCs w:val="24"/>
               </w:rPr>
+              <w:lastRenderedPageBreak/>
               <w:t>+ aggiornaGiocatore(giocatore: Giocatore)</w:t>
             </w:r>
             <w:r>
@@ -20790,6 +20913,7 @@
                 <w:sz w:val="24"/>
                 <w:szCs w:val="24"/>
               </w:rPr>
+              <w:lastRenderedPageBreak/>
               <w:t>Pre-condizioni</w:t>
             </w:r>
           </w:p>
@@ -21003,7 +21127,6 @@
                 <w:sz w:val="24"/>
                 <w:szCs w:val="24"/>
               </w:rPr>
-              <w:lastRenderedPageBreak/>
               <w:t>Post-condizioni</w:t>
             </w:r>
           </w:p>
@@ -21968,6 +22091,7 @@
                 <w:sz w:val="24"/>
                 <w:szCs w:val="24"/>
               </w:rPr>
+              <w:lastRenderedPageBreak/>
               <w:t>Context</w:t>
             </w:r>
             <w:r>
@@ -22195,7 +22319,6 @@
                 <w:sz w:val="24"/>
                 <w:szCs w:val="24"/>
               </w:rPr>
-              <w:lastRenderedPageBreak/>
               <w:t>Pre</w:t>
             </w:r>
             <w:r>
@@ -23095,6 +23218,7 @@
                 <w:sz w:val="24"/>
                 <w:szCs w:val="24"/>
               </w:rPr>
+              <w:lastRenderedPageBreak/>
               <w:t>Context</w:t>
             </w:r>
             <w:r>
@@ -23198,15 +23322,7 @@
                 <w:sz w:val="24"/>
                 <w:szCs w:val="24"/>
               </w:rPr>
-              <w:t xml:space="preserve">giocatore.getId() and </w:t>
-            </w:r>
-            <w:r>
-              <w:rPr>
-                <w:sz w:val="24"/>
-                <w:szCs w:val="24"/>
-              </w:rPr>
-              <w:lastRenderedPageBreak/>
-              <w:t>giocatoreFormazione.numero=numero</w:t>
+              <w:t>giocatore.getId() and giocatoreFormazione.numero=numero</w:t>
             </w:r>
             <w:r>
               <w:rPr>
@@ -24245,6 +24361,7 @@
                 <w:sz w:val="24"/>
                 <w:szCs w:val="24"/>
               </w:rPr>
+              <w:lastRenderedPageBreak/>
               <w:t>P</w:t>
             </w:r>
             <w:r>
@@ -24426,7 +24543,6 @@
                 <w:sz w:val="24"/>
                 <w:szCs w:val="24"/>
               </w:rPr>
-              <w:lastRenderedPageBreak/>
               <w:t>Context</w:t>
             </w:r>
             <w:r>
@@ -25333,6 +25449,7 @@
                 <w:sz w:val="24"/>
                 <w:szCs w:val="24"/>
               </w:rPr>
+              <w:lastRenderedPageBreak/>
               <w:t>Post-condizioni</w:t>
             </w:r>
           </w:p>
@@ -25505,7 +25622,6 @@
                 <w:sz w:val="24"/>
                 <w:szCs w:val="24"/>
               </w:rPr>
-              <w:lastRenderedPageBreak/>
               <w:t>Invariante</w:t>
             </w:r>
           </w:p>
@@ -26638,6 +26754,7 @@
                 <w:szCs w:val="24"/>
                 <w:lang w:val="en-US"/>
               </w:rPr>
+              <w:lastRenderedPageBreak/>
               <w:t>Post</w:t>
             </w:r>
             <w:r>
@@ -27917,6 +28034,7 @@
                 <w:sz w:val="24"/>
                 <w:szCs w:val="24"/>
               </w:rPr>
+              <w:lastRenderedPageBreak/>
               <w:t>Descrizione</w:t>
             </w:r>
           </w:p>
@@ -28085,16 +28203,7 @@
                 <w:szCs w:val="24"/>
                 <w:lang w:val="en-US"/>
               </w:rPr>
-              <w:t xml:space="preserve">request.getParameter(“idPost”) != null and </w:t>
-            </w:r>
-            <w:r>
-              <w:rPr>
-                <w:sz w:val="24"/>
-                <w:szCs w:val="24"/>
-                <w:lang w:val="en-US"/>
-              </w:rPr>
-              <w:lastRenderedPageBreak/>
-              <w:t>request.getParameter(“testo”) != null</w:t>
+              <w:t>request.getParameter(“idPost”) != null and request.getParameter(“testo”) != null</w:t>
             </w:r>
             <w:r>
               <w:rPr>
@@ -28146,7 +28255,6 @@
                 <w:sz w:val="24"/>
                 <w:szCs w:val="24"/>
               </w:rPr>
-              <w:lastRenderedPageBreak/>
               <w:t>Post-condizioni</w:t>
             </w:r>
           </w:p>
@@ -29115,6 +29223,7 @@
                 <w:sz w:val="24"/>
                 <w:szCs w:val="24"/>
               </w:rPr>
+              <w:lastRenderedPageBreak/>
               <w:t>PartitaDAO.getPartitaBy</w:t>
             </w:r>
             <w:r>
@@ -29162,6 +29271,7 @@
                 <w:sz w:val="24"/>
                 <w:szCs w:val="24"/>
               </w:rPr>
+              <w:lastRenderedPageBreak/>
               <w:t>Post-condizioni</w:t>
             </w:r>
           </w:p>
@@ -29278,7 +29388,6 @@
                 <w:sz w:val="24"/>
                 <w:szCs w:val="24"/>
               </w:rPr>
-              <w:lastRenderedPageBreak/>
               <w:t>PartitaDAO.getPartitaById(squadra1,squadra2,giornata)</w:t>
             </w:r>
             <w:r>
@@ -29319,7 +29428,6 @@
                 <w:sz w:val="24"/>
                 <w:szCs w:val="24"/>
               </w:rPr>
-              <w:lastRenderedPageBreak/>
               <w:t>Invariante</w:t>
             </w:r>
           </w:p>
@@ -30084,6 +30192,7 @@
                 <w:sz w:val="24"/>
                 <w:szCs w:val="24"/>
               </w:rPr>
+              <w:lastRenderedPageBreak/>
               <w:t>LegaDAO.getLegaById(lega) != null</w:t>
             </w:r>
           </w:p>
@@ -30117,6 +30226,7 @@
                 <w:sz w:val="24"/>
                 <w:szCs w:val="24"/>
               </w:rPr>
+              <w:lastRenderedPageBreak/>
               <w:t>Post-condizioni</w:t>
             </w:r>
           </w:p>
@@ -31049,7 +31159,15 @@
                 <w:sz w:val="24"/>
                 <w:szCs w:val="24"/>
               </w:rPr>
-              <w:t>.nome, squadra.nomeLega</w:t>
+              <w:t xml:space="preserve">.nome, </w:t>
+            </w:r>
+            <w:r>
+              <w:rPr>
+                <w:sz w:val="24"/>
+                <w:szCs w:val="24"/>
+              </w:rPr>
+              <w:lastRenderedPageBreak/>
+              <w:t>squadra.nomeLega</w:t>
             </w:r>
             <w:r>
               <w:rPr>
@@ -31089,6 +31207,7 @@
                 <w:sz w:val="24"/>
                 <w:szCs w:val="24"/>
               </w:rPr>
+              <w:lastRenderedPageBreak/>
               <w:t>Invariante</w:t>
             </w:r>
           </w:p>
@@ -32031,6 +32150,7 @@
                 <w:sz w:val="24"/>
                 <w:szCs w:val="24"/>
               </w:rPr>
+              <w:lastRenderedPageBreak/>
               <w:t>Invariante</w:t>
             </w:r>
           </w:p>
@@ -32205,16 +32325,7 @@
                 <w:szCs w:val="24"/>
                 <w:lang w:val="en-US"/>
               </w:rPr>
-              <w:t xml:space="preserve">+doGet(request: HttpServletRequest, response: </w:t>
-            </w:r>
-            <w:r>
-              <w:rPr>
-                <w:sz w:val="24"/>
-                <w:szCs w:val="24"/>
-                <w:lang w:val="en-US"/>
-              </w:rPr>
-              <w:lastRenderedPageBreak/>
-              <w:t xml:space="preserve">HttpServletRequest):void </w:t>
+              <w:t xml:space="preserve">+doGet(request: HttpServletRequest, response: HttpServletRequest):void </w:t>
             </w:r>
           </w:p>
         </w:tc>
@@ -32239,7 +32350,6 @@
                 <w:sz w:val="24"/>
                 <w:szCs w:val="24"/>
               </w:rPr>
-              <w:lastRenderedPageBreak/>
               <w:t>Pre-condizioni</w:t>
             </w:r>
           </w:p>
@@ -33116,6 +33226,7 @@
                 <w:sz w:val="24"/>
                 <w:szCs w:val="24"/>
               </w:rPr>
+              <w:lastRenderedPageBreak/>
               <w:t>Invariante</w:t>
             </w:r>
           </w:p>
@@ -33268,7 +33379,6 @@
                 <w:sz w:val="24"/>
                 <w:szCs w:val="24"/>
               </w:rPr>
-              <w:lastRenderedPageBreak/>
               <w:t>Signature dei metodi</w:t>
             </w:r>
           </w:p>
@@ -34254,7 +34364,6 @@
                 <w:sz w:val="24"/>
                 <w:szCs w:val="24"/>
               </w:rPr>
-              <w:lastRenderedPageBreak/>
               <w:t>Descrizione</w:t>
             </w:r>
           </w:p>
@@ -34615,6 +34724,13 @@
                 <w:sz w:val="24"/>
                 <w:szCs w:val="24"/>
               </w:rPr>
+              <w:t>Fai</w:t>
+            </w:r>
+            <w:r>
+              <w:rPr>
+                <w:sz w:val="24"/>
+                <w:szCs w:val="24"/>
+              </w:rPr>
               <w:t>OffertaServlet</w:t>
             </w:r>
           </w:p>
@@ -34807,7 +34923,15 @@
                 <w:szCs w:val="24"/>
                 <w:lang w:val="en-US"/>
               </w:rPr>
-              <w:t>Request.getParameter(“dataInizioAsta”)!= null and</w:t>
+              <w:t>Request.getParameter(“data”)!= null and</w:t>
+            </w:r>
+            <w:r>
+              <w:rPr>
+                <w:sz w:val="24"/>
+                <w:szCs w:val="24"/>
+                <w:lang w:val="en-US"/>
+              </w:rPr>
+              <w:t xml:space="preserve"> request.getParameter(“lega”)!=null</w:t>
             </w:r>
           </w:p>
           <w:p>
@@ -34874,40 +34998,41 @@
                 <w:szCs w:val="24"/>
                 <w:lang w:val="en-US"/>
               </w:rPr>
-              <w:t>request.getParameter(“sommaOfferta”) != null and</w:t>
-            </w:r>
-          </w:p>
-          <w:p>
-            <w:pPr>
-              <w:rPr>
-                <w:sz w:val="24"/>
-                <w:szCs w:val="24"/>
-              </w:rPr>
-            </w:pPr>
-            <w:r>
-              <w:rPr>
-                <w:sz w:val="24"/>
-                <w:szCs w:val="24"/>
-              </w:rPr>
-              <w:t>OffertaDAO.getOffertaGiocatoreAllenatore(lega,dataInizioAsta,i</w:t>
-            </w:r>
-            <w:r>
-              <w:rPr>
-                <w:sz w:val="24"/>
-                <w:szCs w:val="24"/>
-              </w:rPr>
-              <w:t>dAllenatore,giocatore).getSomma() &lt; sommaOfferta</w:t>
-            </w:r>
-          </w:p>
-          <w:p>
-            <w:pPr>
-              <w:rPr>
-                <w:b/>
-                <w:bCs/>
-                <w:sz w:val="24"/>
-                <w:szCs w:val="24"/>
-              </w:rPr>
-            </w:pPr>
+              <w:t>request.getParameter(“somma</w:t>
+            </w:r>
+            <w:r>
+              <w:rPr>
+                <w:sz w:val="24"/>
+                <w:szCs w:val="24"/>
+                <w:lang w:val="en-US"/>
+              </w:rPr>
+              <w:t>Offerta</w:t>
+            </w:r>
+            <w:r>
+              <w:rPr>
+                <w:sz w:val="24"/>
+                <w:szCs w:val="24"/>
+                <w:lang w:val="en-US"/>
+              </w:rPr>
+              <w:t>”) != null and</w:t>
+            </w:r>
+          </w:p>
+          <w:p>
+            <w:pPr>
+              <w:rPr>
+                <w:b/>
+                <w:bCs/>
+                <w:sz w:val="24"/>
+                <w:szCs w:val="24"/>
+              </w:rPr>
+            </w:pPr>
+            <w:r>
+              <w:rPr>
+                <w:sz w:val="24"/>
+                <w:szCs w:val="24"/>
+              </w:rPr>
+              <w:t>SquadraDAO.getSquadraById(squadra, lega).getBudgetRimanente()&gt;=sommaOfferta</w:t>
+            </w:r>
           </w:p>
         </w:tc>
       </w:tr>
@@ -34995,35 +35120,21 @@
                 <w:sz w:val="24"/>
                 <w:szCs w:val="24"/>
               </w:rPr>
-              <w:t>: OffertaDAO.getOffertaGiocatore</w:t>
-            </w:r>
-            <w:r>
-              <w:rPr>
-                <w:sz w:val="24"/>
-                <w:szCs w:val="24"/>
-              </w:rPr>
-              <w:t>Squadra</w:t>
-            </w:r>
-            <w:r>
-              <w:rPr>
-                <w:sz w:val="24"/>
-                <w:szCs w:val="24"/>
-              </w:rPr>
-              <w:t>(lega,dataInizioAsta,</w:t>
-            </w:r>
-            <w:r>
-              <w:rPr>
-                <w:sz w:val="24"/>
-                <w:szCs w:val="24"/>
-              </w:rPr>
-              <w:t>squadra</w:t>
-            </w:r>
-            <w:r>
-              <w:rPr>
-                <w:sz w:val="24"/>
-                <w:szCs w:val="24"/>
-              </w:rPr>
-              <w:t>,giocatore).getSomma() == sommaOfferta</w:t>
+              <w:t xml:space="preserve">: </w:t>
+            </w:r>
+            <w:r>
+              <w:rPr>
+                <w:sz w:val="24"/>
+                <w:szCs w:val="24"/>
+              </w:rPr>
+              <w:t>OffertaDAO.getOffertaGiocatoreAllenatore(</w:t>
+            </w:r>
+            <w:r>
+              <w:rPr>
+                <w:sz w:val="24"/>
+                <w:szCs w:val="24"/>
+              </w:rPr>
+              <w:t xml:space="preserve">giocatore, data, lega, squadra)!=null </w:t>
             </w:r>
           </w:p>
         </w:tc>
@@ -35070,6 +35181,547 @@
       </w:tr>
     </w:tbl>
     <w:p/>
+    <w:tbl>
+      <w:tblPr>
+        <w:tblStyle w:val="Grigliatabella"/>
+        <w:tblW w:w="9628" w:type="dxa"/>
+        <w:tblLayout w:type="fixed"/>
+        <w:tblLook w:val="04A0" w:firstRow="1" w:lastRow="0" w:firstColumn="1" w:lastColumn="0" w:noHBand="0" w:noVBand="1"/>
+      </w:tblPr>
+      <w:tblGrid>
+        <w:gridCol w:w="2405"/>
+        <w:gridCol w:w="7223"/>
+      </w:tblGrid>
+      <w:tr>
+        <w:tc>
+          <w:tcPr>
+            <w:tcW w:w="2405" w:type="dxa"/>
+            <w:shd w:val="clear" w:color="auto" w:fill="2E74B5"/>
+          </w:tcPr>
+          <w:p>
+            <w:pPr>
+              <w:rPr>
+                <w:color w:val="FFFFFF" w:themeColor="background1"/>
+                <w:sz w:val="24"/>
+                <w:szCs w:val="24"/>
+              </w:rPr>
+            </w:pPr>
+            <w:bookmarkStart w:id="19" w:name="_Toc27672917"/>
+            <w:bookmarkEnd w:id="19"/>
+            <w:r>
+              <w:rPr>
+                <w:color w:val="FFFFFF" w:themeColor="background1"/>
+                <w:sz w:val="24"/>
+                <w:szCs w:val="24"/>
+              </w:rPr>
+              <w:t>Nome classe</w:t>
+            </w:r>
+          </w:p>
+        </w:tc>
+        <w:tc>
+          <w:tcPr>
+            <w:tcW w:w="7223" w:type="dxa"/>
+          </w:tcPr>
+          <w:p>
+            <w:pPr>
+              <w:rPr>
+                <w:sz w:val="24"/>
+                <w:szCs w:val="24"/>
+              </w:rPr>
+            </w:pPr>
+            <w:r>
+              <w:rPr>
+                <w:sz w:val="24"/>
+                <w:szCs w:val="24"/>
+              </w:rPr>
+              <w:t>Modifica</w:t>
+            </w:r>
+            <w:r>
+              <w:rPr>
+                <w:sz w:val="24"/>
+                <w:szCs w:val="24"/>
+              </w:rPr>
+              <w:t>OffertaServlet</w:t>
+            </w:r>
+          </w:p>
+        </w:tc>
+      </w:tr>
+      <w:tr>
+        <w:tc>
+          <w:tcPr>
+            <w:tcW w:w="2405" w:type="dxa"/>
+            <w:shd w:val="clear" w:color="auto" w:fill="2E74B5"/>
+          </w:tcPr>
+          <w:p>
+            <w:pPr>
+              <w:rPr>
+                <w:color w:val="FFFFFF" w:themeColor="background1"/>
+                <w:sz w:val="24"/>
+                <w:szCs w:val="24"/>
+              </w:rPr>
+            </w:pPr>
+            <w:r>
+              <w:rPr>
+                <w:color w:val="FFFFFF" w:themeColor="background1"/>
+                <w:sz w:val="24"/>
+                <w:szCs w:val="24"/>
+              </w:rPr>
+              <w:t>Descrizione</w:t>
+            </w:r>
+          </w:p>
+        </w:tc>
+        <w:tc>
+          <w:tcPr>
+            <w:tcW w:w="7223" w:type="dxa"/>
+          </w:tcPr>
+          <w:p>
+            <w:pPr>
+              <w:rPr>
+                <w:sz w:val="24"/>
+                <w:szCs w:val="24"/>
+              </w:rPr>
+            </w:pPr>
+            <w:r>
+              <w:rPr>
+                <w:sz w:val="24"/>
+                <w:szCs w:val="24"/>
+              </w:rPr>
+              <w:t>Questa classe è un control che si occupa di passare a OffertaDAO i dati di un’offerta da registrare</w:t>
+            </w:r>
+          </w:p>
+        </w:tc>
+      </w:tr>
+      <w:tr>
+        <w:tc>
+          <w:tcPr>
+            <w:tcW w:w="2405" w:type="dxa"/>
+            <w:shd w:val="clear" w:color="auto" w:fill="2E74B5"/>
+          </w:tcPr>
+          <w:p>
+            <w:pPr>
+              <w:rPr>
+                <w:color w:val="FFFFFF" w:themeColor="background1"/>
+                <w:sz w:val="24"/>
+                <w:szCs w:val="24"/>
+              </w:rPr>
+            </w:pPr>
+            <w:r>
+              <w:rPr>
+                <w:color w:val="FFFFFF" w:themeColor="background1"/>
+                <w:sz w:val="24"/>
+                <w:szCs w:val="24"/>
+              </w:rPr>
+              <w:t>Signature dei metodi</w:t>
+            </w:r>
+          </w:p>
+        </w:tc>
+        <w:tc>
+          <w:tcPr>
+            <w:tcW w:w="7223" w:type="dxa"/>
+          </w:tcPr>
+          <w:p>
+            <w:pPr>
+              <w:rPr>
+                <w:sz w:val="24"/>
+                <w:szCs w:val="24"/>
+                <w:lang w:val="en-US"/>
+              </w:rPr>
+            </w:pPr>
+            <w:r>
+              <w:rPr>
+                <w:sz w:val="24"/>
+                <w:szCs w:val="24"/>
+                <w:lang w:val="en-US"/>
+              </w:rPr>
+              <w:t xml:space="preserve">+doGet(request: HttpServletRequest, response: HttpServletRequest):void </w:t>
+            </w:r>
+          </w:p>
+        </w:tc>
+      </w:tr>
+      <w:tr>
+        <w:tc>
+          <w:tcPr>
+            <w:tcW w:w="2405" w:type="dxa"/>
+            <w:shd w:val="clear" w:color="auto" w:fill="2E74B5"/>
+          </w:tcPr>
+          <w:p>
+            <w:pPr>
+              <w:rPr>
+                <w:color w:val="FFFFFF" w:themeColor="background1"/>
+                <w:sz w:val="24"/>
+                <w:szCs w:val="24"/>
+              </w:rPr>
+            </w:pPr>
+            <w:r>
+              <w:rPr>
+                <w:color w:val="FFFFFF" w:themeColor="background1"/>
+                <w:sz w:val="24"/>
+                <w:szCs w:val="24"/>
+              </w:rPr>
+              <w:t>Pre-condizioni</w:t>
+            </w:r>
+          </w:p>
+        </w:tc>
+        <w:tc>
+          <w:tcPr>
+            <w:tcW w:w="7223" w:type="dxa"/>
+          </w:tcPr>
+          <w:p>
+            <w:pPr>
+              <w:rPr>
+                <w:sz w:val="24"/>
+                <w:szCs w:val="24"/>
+                <w:lang w:val="en-US"/>
+              </w:rPr>
+            </w:pPr>
+            <w:r>
+              <w:rPr>
+                <w:b/>
+                <w:bCs/>
+                <w:sz w:val="24"/>
+                <w:szCs w:val="24"/>
+                <w:lang w:val="en-US"/>
+              </w:rPr>
+              <w:t xml:space="preserve">Context </w:t>
+            </w:r>
+            <w:r>
+              <w:rPr>
+                <w:sz w:val="24"/>
+                <w:szCs w:val="24"/>
+                <w:lang w:val="en-US"/>
+              </w:rPr>
+              <w:t>OffertaServlet</w:t>
+            </w:r>
+            <w:r>
+              <w:rPr>
+                <w:sz w:val="24"/>
+                <w:szCs w:val="24"/>
+                <w:lang w:val="en-US"/>
+              </w:rPr>
+              <w:t>:: doGet(request: HttpServletRequest, response: HttpServletRequest)</w:t>
+            </w:r>
+          </w:p>
+          <w:p>
+            <w:pPr>
+              <w:rPr>
+                <w:sz w:val="24"/>
+                <w:szCs w:val="24"/>
+                <w:lang w:val="en-US"/>
+              </w:rPr>
+            </w:pPr>
+            <w:r>
+              <w:rPr>
+                <w:b/>
+                <w:bCs/>
+                <w:sz w:val="24"/>
+                <w:szCs w:val="24"/>
+                <w:lang w:val="en-US"/>
+              </w:rPr>
+              <w:t>Pre</w:t>
+            </w:r>
+            <w:r>
+              <w:rPr>
+                <w:sz w:val="24"/>
+                <w:szCs w:val="24"/>
+                <w:lang w:val="en-US"/>
+              </w:rPr>
+              <w:t>:</w:t>
+            </w:r>
+            <w:r>
+              <w:rPr>
+                <w:sz w:val="24"/>
+                <w:szCs w:val="24"/>
+                <w:lang w:val="en-US"/>
+              </w:rPr>
+              <w:t xml:space="preserve"> </w:t>
+            </w:r>
+            <w:r>
+              <w:rPr>
+                <w:sz w:val="24"/>
+                <w:szCs w:val="24"/>
+                <w:lang w:val="en-US"/>
+              </w:rPr>
+              <w:t>Request.getParameter(“data”)!= null and</w:t>
+            </w:r>
+            <w:r>
+              <w:rPr>
+                <w:sz w:val="24"/>
+                <w:szCs w:val="24"/>
+                <w:lang w:val="en-US"/>
+              </w:rPr>
+              <w:t xml:space="preserve"> </w:t>
+            </w:r>
+            <w:r>
+              <w:rPr>
+                <w:sz w:val="24"/>
+                <w:szCs w:val="24"/>
+                <w:lang w:val="en-US"/>
+              </w:rPr>
+              <w:lastRenderedPageBreak/>
+              <w:t>request.getParameter(“lega”)!=null</w:t>
+            </w:r>
+          </w:p>
+          <w:p>
+            <w:pPr>
+              <w:rPr>
+                <w:sz w:val="24"/>
+                <w:szCs w:val="24"/>
+                <w:lang w:val="en-US"/>
+              </w:rPr>
+            </w:pPr>
+            <w:r>
+              <w:rPr>
+                <w:sz w:val="24"/>
+                <w:szCs w:val="24"/>
+                <w:lang w:val="en-US"/>
+              </w:rPr>
+              <w:t>request.getParameter(“squadra”) != null and</w:t>
+            </w:r>
+          </w:p>
+          <w:p>
+            <w:pPr>
+              <w:rPr>
+                <w:sz w:val="24"/>
+                <w:szCs w:val="24"/>
+                <w:lang w:val="en-US"/>
+              </w:rPr>
+            </w:pPr>
+            <w:r>
+              <w:rPr>
+                <w:sz w:val="24"/>
+                <w:szCs w:val="24"/>
+                <w:lang w:val="en-US"/>
+              </w:rPr>
+              <w:t xml:space="preserve">request.getParameter(“giocatore”) != null and </w:t>
+            </w:r>
+          </w:p>
+          <w:p>
+            <w:pPr>
+              <w:rPr>
+                <w:sz w:val="24"/>
+                <w:szCs w:val="24"/>
+                <w:lang w:val="en-US"/>
+              </w:rPr>
+            </w:pPr>
+            <w:r>
+              <w:rPr>
+                <w:sz w:val="24"/>
+                <w:szCs w:val="24"/>
+                <w:lang w:val="en-US"/>
+              </w:rPr>
+              <w:t>request.getParameter(“somma</w:t>
+            </w:r>
+            <w:r>
+              <w:rPr>
+                <w:sz w:val="24"/>
+                <w:szCs w:val="24"/>
+                <w:lang w:val="en-US"/>
+              </w:rPr>
+              <w:t>Offerta</w:t>
+            </w:r>
+            <w:r>
+              <w:rPr>
+                <w:sz w:val="24"/>
+                <w:szCs w:val="24"/>
+                <w:lang w:val="en-US"/>
+              </w:rPr>
+              <w:t>”) != null and</w:t>
+            </w:r>
+          </w:p>
+          <w:p>
+            <w:pPr>
+              <w:rPr>
+                <w:sz w:val="24"/>
+                <w:szCs w:val="24"/>
+              </w:rPr>
+            </w:pPr>
+            <w:r>
+              <w:rPr>
+                <w:sz w:val="24"/>
+                <w:szCs w:val="24"/>
+              </w:rPr>
+              <w:t>OffertaDAO.getOffertaGiocatoreAllenatore(</w:t>
+            </w:r>
+            <w:r>
+              <w:rPr>
+                <w:sz w:val="24"/>
+                <w:szCs w:val="24"/>
+              </w:rPr>
+              <w:t>giocatore, data, lega, squadra)!=</w:t>
+            </w:r>
+            <w:r>
+              <w:rPr>
+                <w:sz w:val="24"/>
+                <w:szCs w:val="24"/>
+              </w:rPr>
+              <w:t xml:space="preserve">null </w:t>
+            </w:r>
+          </w:p>
+          <w:p>
+            <w:pPr>
+              <w:rPr>
+                <w:b/>
+                <w:bCs/>
+                <w:sz w:val="24"/>
+                <w:szCs w:val="24"/>
+              </w:rPr>
+            </w:pPr>
+          </w:p>
+        </w:tc>
+      </w:tr>
+      <w:tr>
+        <w:tc>
+          <w:tcPr>
+            <w:tcW w:w="2405" w:type="dxa"/>
+            <w:shd w:val="clear" w:color="auto" w:fill="2E74B5"/>
+          </w:tcPr>
+          <w:p>
+            <w:pPr>
+              <w:rPr>
+                <w:color w:val="FFFFFF" w:themeColor="background1"/>
+                <w:sz w:val="24"/>
+                <w:szCs w:val="24"/>
+              </w:rPr>
+            </w:pPr>
+            <w:r>
+              <w:rPr>
+                <w:color w:val="FFFFFF" w:themeColor="background1"/>
+                <w:sz w:val="24"/>
+                <w:szCs w:val="24"/>
+              </w:rPr>
+              <w:lastRenderedPageBreak/>
+              <w:t>Post-condizioni</w:t>
+            </w:r>
+          </w:p>
+        </w:tc>
+        <w:tc>
+          <w:tcPr>
+            <w:tcW w:w="7223" w:type="dxa"/>
+          </w:tcPr>
+          <w:p>
+            <w:pPr>
+              <w:rPr>
+                <w:sz w:val="24"/>
+                <w:szCs w:val="24"/>
+                <w:lang w:val="en-US"/>
+              </w:rPr>
+            </w:pPr>
+            <w:r>
+              <w:rPr>
+                <w:b/>
+                <w:bCs/>
+                <w:sz w:val="24"/>
+                <w:szCs w:val="24"/>
+                <w:lang w:val="en-US"/>
+              </w:rPr>
+              <w:t>Context</w:t>
+            </w:r>
+            <w:r>
+              <w:rPr>
+                <w:sz w:val="24"/>
+                <w:szCs w:val="24"/>
+                <w:lang w:val="en-US"/>
+              </w:rPr>
+              <w:t xml:space="preserve"> </w:t>
+            </w:r>
+            <w:r>
+              <w:rPr>
+                <w:sz w:val="24"/>
+                <w:szCs w:val="24"/>
+                <w:lang w:val="en-US"/>
+              </w:rPr>
+              <w:t>OffertaServlet::doGet(request: HttpServletRequest, response: HttpServletRequest)</w:t>
+            </w:r>
+          </w:p>
+          <w:p>
+            <w:pPr>
+              <w:rPr>
+                <w:sz w:val="24"/>
+                <w:szCs w:val="24"/>
+              </w:rPr>
+            </w:pPr>
+            <w:r>
+              <w:rPr>
+                <w:b/>
+                <w:bCs/>
+                <w:sz w:val="24"/>
+                <w:szCs w:val="24"/>
+              </w:rPr>
+              <w:t>Post</w:t>
+            </w:r>
+            <w:r>
+              <w:rPr>
+                <w:sz w:val="24"/>
+                <w:szCs w:val="24"/>
+              </w:rPr>
+              <w:t>: OffertaDAO.getOffertaGiocatoreAllenatore(</w:t>
+            </w:r>
+            <w:r>
+              <w:rPr>
+                <w:sz w:val="24"/>
+                <w:szCs w:val="24"/>
+              </w:rPr>
+              <w:t>giocatore, data, lega, squadra)</w:t>
+            </w:r>
+            <w:r>
+              <w:rPr>
+                <w:sz w:val="24"/>
+                <w:szCs w:val="24"/>
+              </w:rPr>
+              <w:t>.getSomma()=sommaOfferta</w:t>
+            </w:r>
+          </w:p>
+          <w:p>
+            <w:pPr>
+              <w:rPr>
+                <w:sz w:val="24"/>
+                <w:szCs w:val="24"/>
+              </w:rPr>
+            </w:pPr>
+          </w:p>
+        </w:tc>
+      </w:tr>
+      <w:tr>
+        <w:tc>
+          <w:tcPr>
+            <w:tcW w:w="2405" w:type="dxa"/>
+            <w:shd w:val="clear" w:color="auto" w:fill="2E74B5"/>
+          </w:tcPr>
+          <w:p>
+            <w:pPr>
+              <w:rPr>
+                <w:color w:val="FFFFFF" w:themeColor="background1"/>
+                <w:sz w:val="24"/>
+                <w:szCs w:val="24"/>
+              </w:rPr>
+            </w:pPr>
+            <w:r>
+              <w:rPr>
+                <w:color w:val="FFFFFF" w:themeColor="background1"/>
+                <w:sz w:val="24"/>
+                <w:szCs w:val="24"/>
+              </w:rPr>
+              <w:t>Invariante</w:t>
+            </w:r>
+          </w:p>
+        </w:tc>
+        <w:tc>
+          <w:tcPr>
+            <w:tcW w:w="7223" w:type="dxa"/>
+          </w:tcPr>
+          <w:p>
+            <w:pPr>
+              <w:rPr>
+                <w:b/>
+                <w:bCs/>
+                <w:sz w:val="24"/>
+                <w:szCs w:val="24"/>
+              </w:rPr>
+            </w:pPr>
+          </w:p>
+        </w:tc>
+      </w:tr>
+    </w:tbl>
     <w:p>
       <w:pPr>
         <w:pStyle w:val="Titolo2"/>
@@ -35078,9 +35730,498 @@
           <w:numId w:val="0"/>
         </w:numPr>
       </w:pPr>
-      <w:bookmarkStart w:id="19" w:name="_Toc27672917"/>
-      <w:bookmarkEnd w:id="19"/>
     </w:p>
+    <w:tbl>
+      <w:tblPr>
+        <w:tblStyle w:val="Grigliatabella"/>
+        <w:tblW w:w="9628" w:type="dxa"/>
+        <w:tblLayout w:type="fixed"/>
+        <w:tblLook w:val="04A0" w:firstRow="1" w:lastRow="0" w:firstColumn="1" w:lastColumn="0" w:noHBand="0" w:noVBand="1"/>
+      </w:tblPr>
+      <w:tblGrid>
+        <w:gridCol w:w="2405"/>
+        <w:gridCol w:w="7223"/>
+      </w:tblGrid>
+      <w:tr>
+        <w:tc>
+          <w:tcPr>
+            <w:tcW w:w="2405" w:type="dxa"/>
+            <w:shd w:val="clear" w:color="auto" w:fill="2E74B5"/>
+          </w:tcPr>
+          <w:p>
+            <w:pPr>
+              <w:rPr>
+                <w:color w:val="FFFFFF" w:themeColor="background1"/>
+                <w:sz w:val="24"/>
+                <w:szCs w:val="24"/>
+              </w:rPr>
+            </w:pPr>
+            <w:r>
+              <w:rPr>
+                <w:color w:val="FFFFFF" w:themeColor="background1"/>
+                <w:sz w:val="24"/>
+                <w:szCs w:val="24"/>
+              </w:rPr>
+              <w:t>Nome classe</w:t>
+            </w:r>
+          </w:p>
+        </w:tc>
+        <w:tc>
+          <w:tcPr>
+            <w:tcW w:w="7223" w:type="dxa"/>
+          </w:tcPr>
+          <w:p>
+            <w:pPr>
+              <w:rPr>
+                <w:sz w:val="24"/>
+                <w:szCs w:val="24"/>
+              </w:rPr>
+            </w:pPr>
+            <w:r>
+              <w:rPr>
+                <w:sz w:val="24"/>
+                <w:szCs w:val="24"/>
+              </w:rPr>
+              <w:t>Cancella</w:t>
+            </w:r>
+            <w:r>
+              <w:rPr>
+                <w:sz w:val="24"/>
+                <w:szCs w:val="24"/>
+              </w:rPr>
+              <w:t>OffertaServlet</w:t>
+            </w:r>
+          </w:p>
+        </w:tc>
+      </w:tr>
+      <w:tr>
+        <w:tc>
+          <w:tcPr>
+            <w:tcW w:w="2405" w:type="dxa"/>
+            <w:shd w:val="clear" w:color="auto" w:fill="2E74B5"/>
+          </w:tcPr>
+          <w:p>
+            <w:pPr>
+              <w:rPr>
+                <w:color w:val="FFFFFF" w:themeColor="background1"/>
+                <w:sz w:val="24"/>
+                <w:szCs w:val="24"/>
+              </w:rPr>
+            </w:pPr>
+            <w:r>
+              <w:rPr>
+                <w:color w:val="FFFFFF" w:themeColor="background1"/>
+                <w:sz w:val="24"/>
+                <w:szCs w:val="24"/>
+              </w:rPr>
+              <w:t>Descrizione</w:t>
+            </w:r>
+          </w:p>
+        </w:tc>
+        <w:tc>
+          <w:tcPr>
+            <w:tcW w:w="7223" w:type="dxa"/>
+          </w:tcPr>
+          <w:p>
+            <w:pPr>
+              <w:rPr>
+                <w:sz w:val="24"/>
+                <w:szCs w:val="24"/>
+              </w:rPr>
+            </w:pPr>
+            <w:r>
+              <w:rPr>
+                <w:sz w:val="24"/>
+                <w:szCs w:val="24"/>
+              </w:rPr>
+              <w:t>Questa classe è un control che si occupa di passare a OffertaDAO i dati di un’offerta da registrare</w:t>
+            </w:r>
+          </w:p>
+        </w:tc>
+      </w:tr>
+      <w:tr>
+        <w:tc>
+          <w:tcPr>
+            <w:tcW w:w="2405" w:type="dxa"/>
+            <w:shd w:val="clear" w:color="auto" w:fill="2E74B5"/>
+          </w:tcPr>
+          <w:p>
+            <w:pPr>
+              <w:rPr>
+                <w:color w:val="FFFFFF" w:themeColor="background1"/>
+                <w:sz w:val="24"/>
+                <w:szCs w:val="24"/>
+              </w:rPr>
+            </w:pPr>
+            <w:r>
+              <w:rPr>
+                <w:color w:val="FFFFFF" w:themeColor="background1"/>
+                <w:sz w:val="24"/>
+                <w:szCs w:val="24"/>
+              </w:rPr>
+              <w:t>Signature dei metodi</w:t>
+            </w:r>
+          </w:p>
+        </w:tc>
+        <w:tc>
+          <w:tcPr>
+            <w:tcW w:w="7223" w:type="dxa"/>
+          </w:tcPr>
+          <w:p>
+            <w:pPr>
+              <w:rPr>
+                <w:sz w:val="24"/>
+                <w:szCs w:val="24"/>
+                <w:lang w:val="en-US"/>
+              </w:rPr>
+            </w:pPr>
+            <w:r>
+              <w:rPr>
+                <w:sz w:val="24"/>
+                <w:szCs w:val="24"/>
+                <w:lang w:val="en-US"/>
+              </w:rPr>
+              <w:t xml:space="preserve">+doGet(request: HttpServletRequest, response: HttpServletRequest):void </w:t>
+            </w:r>
+          </w:p>
+        </w:tc>
+      </w:tr>
+      <w:tr>
+        <w:tc>
+          <w:tcPr>
+            <w:tcW w:w="2405" w:type="dxa"/>
+            <w:shd w:val="clear" w:color="auto" w:fill="2E74B5"/>
+          </w:tcPr>
+          <w:p>
+            <w:pPr>
+              <w:rPr>
+                <w:color w:val="FFFFFF" w:themeColor="background1"/>
+                <w:sz w:val="24"/>
+                <w:szCs w:val="24"/>
+              </w:rPr>
+            </w:pPr>
+            <w:r>
+              <w:rPr>
+                <w:color w:val="FFFFFF" w:themeColor="background1"/>
+                <w:sz w:val="24"/>
+                <w:szCs w:val="24"/>
+              </w:rPr>
+              <w:t>Pre-condizioni</w:t>
+            </w:r>
+          </w:p>
+        </w:tc>
+        <w:tc>
+          <w:tcPr>
+            <w:tcW w:w="7223" w:type="dxa"/>
+          </w:tcPr>
+          <w:p>
+            <w:pPr>
+              <w:rPr>
+                <w:sz w:val="24"/>
+                <w:szCs w:val="24"/>
+                <w:lang w:val="en-US"/>
+              </w:rPr>
+            </w:pPr>
+            <w:r>
+              <w:rPr>
+                <w:b/>
+                <w:bCs/>
+                <w:sz w:val="24"/>
+                <w:szCs w:val="24"/>
+                <w:lang w:val="en-US"/>
+              </w:rPr>
+              <w:t xml:space="preserve">Context </w:t>
+            </w:r>
+            <w:r>
+              <w:rPr>
+                <w:sz w:val="24"/>
+                <w:szCs w:val="24"/>
+                <w:lang w:val="en-US"/>
+              </w:rPr>
+              <w:t>OffertaServlet</w:t>
+            </w:r>
+            <w:r>
+              <w:rPr>
+                <w:sz w:val="24"/>
+                <w:szCs w:val="24"/>
+                <w:lang w:val="en-US"/>
+              </w:rPr>
+              <w:t>:: doGet(request: HttpServletRequest, response: HttpServletRequest)</w:t>
+            </w:r>
+          </w:p>
+          <w:p>
+            <w:pPr>
+              <w:rPr>
+                <w:sz w:val="24"/>
+                <w:szCs w:val="24"/>
+                <w:lang w:val="en-US"/>
+              </w:rPr>
+            </w:pPr>
+            <w:r>
+              <w:rPr>
+                <w:b/>
+                <w:bCs/>
+                <w:sz w:val="24"/>
+                <w:szCs w:val="24"/>
+                <w:lang w:val="en-US"/>
+              </w:rPr>
+              <w:t>Pre</w:t>
+            </w:r>
+            <w:r>
+              <w:rPr>
+                <w:sz w:val="24"/>
+                <w:szCs w:val="24"/>
+                <w:lang w:val="en-US"/>
+              </w:rPr>
+              <w:t>:</w:t>
+            </w:r>
+            <w:r>
+              <w:rPr>
+                <w:sz w:val="24"/>
+                <w:szCs w:val="24"/>
+                <w:lang w:val="en-US"/>
+              </w:rPr>
+              <w:t xml:space="preserve"> </w:t>
+            </w:r>
+            <w:r>
+              <w:rPr>
+                <w:sz w:val="24"/>
+                <w:szCs w:val="24"/>
+                <w:lang w:val="en-US"/>
+              </w:rPr>
+              <w:t>r</w:t>
+            </w:r>
+            <w:r>
+              <w:rPr>
+                <w:sz w:val="24"/>
+                <w:szCs w:val="24"/>
+                <w:lang w:val="en-US"/>
+              </w:rPr>
+              <w:t>equest.getParameter(“data”)!= null and</w:t>
+            </w:r>
+            <w:r>
+              <w:rPr>
+                <w:sz w:val="24"/>
+                <w:szCs w:val="24"/>
+                <w:lang w:val="en-US"/>
+              </w:rPr>
+              <w:t xml:space="preserve"> request.getParameter(“lega”)!=null</w:t>
+            </w:r>
+          </w:p>
+          <w:p>
+            <w:pPr>
+              <w:rPr>
+                <w:sz w:val="24"/>
+                <w:szCs w:val="24"/>
+                <w:lang w:val="en-US"/>
+              </w:rPr>
+            </w:pPr>
+            <w:r>
+              <w:rPr>
+                <w:sz w:val="24"/>
+                <w:szCs w:val="24"/>
+                <w:lang w:val="en-US"/>
+              </w:rPr>
+              <w:t>request.getParameter(“squadra”) != null and</w:t>
+            </w:r>
+          </w:p>
+          <w:p>
+            <w:pPr>
+              <w:rPr>
+                <w:sz w:val="24"/>
+                <w:szCs w:val="24"/>
+                <w:lang w:val="en-US"/>
+              </w:rPr>
+            </w:pPr>
+            <w:r>
+              <w:rPr>
+                <w:sz w:val="24"/>
+                <w:szCs w:val="24"/>
+                <w:lang w:val="en-US"/>
+              </w:rPr>
+              <w:t xml:space="preserve">request.getParameter(“giocatore”) != null </w:t>
+            </w:r>
+            <w:r>
+              <w:rPr>
+                <w:sz w:val="24"/>
+                <w:szCs w:val="24"/>
+                <w:lang w:val="en-US"/>
+              </w:rPr>
+              <w:t>and</w:t>
+            </w:r>
+          </w:p>
+          <w:p>
+            <w:pPr>
+              <w:rPr>
+                <w:sz w:val="24"/>
+                <w:szCs w:val="24"/>
+              </w:rPr>
+            </w:pPr>
+            <w:r>
+              <w:rPr>
+                <w:sz w:val="24"/>
+                <w:szCs w:val="24"/>
+              </w:rPr>
+              <w:t>OffertaDAO.getOffertaGiocatoreAllenatore(</w:t>
+            </w:r>
+            <w:r>
+              <w:rPr>
+                <w:sz w:val="24"/>
+                <w:szCs w:val="24"/>
+              </w:rPr>
+              <w:t>giocatore, data, lega, squadra)!=null</w:t>
+            </w:r>
+          </w:p>
+          <w:p>
+            <w:pPr>
+              <w:rPr>
+                <w:b/>
+                <w:bCs/>
+                <w:sz w:val="24"/>
+                <w:szCs w:val="24"/>
+              </w:rPr>
+            </w:pPr>
+          </w:p>
+        </w:tc>
+      </w:tr>
+      <w:tr>
+        <w:tc>
+          <w:tcPr>
+            <w:tcW w:w="2405" w:type="dxa"/>
+            <w:shd w:val="clear" w:color="auto" w:fill="2E74B5"/>
+          </w:tcPr>
+          <w:p>
+            <w:pPr>
+              <w:rPr>
+                <w:color w:val="FFFFFF" w:themeColor="background1"/>
+                <w:sz w:val="24"/>
+                <w:szCs w:val="24"/>
+              </w:rPr>
+            </w:pPr>
+            <w:r>
+              <w:rPr>
+                <w:color w:val="FFFFFF" w:themeColor="background1"/>
+                <w:sz w:val="24"/>
+                <w:szCs w:val="24"/>
+              </w:rPr>
+              <w:t>Post-condizioni</w:t>
+            </w:r>
+          </w:p>
+        </w:tc>
+        <w:tc>
+          <w:tcPr>
+            <w:tcW w:w="7223" w:type="dxa"/>
+          </w:tcPr>
+          <w:p>
+            <w:pPr>
+              <w:rPr>
+                <w:sz w:val="24"/>
+                <w:szCs w:val="24"/>
+                <w:lang w:val="en-US"/>
+              </w:rPr>
+            </w:pPr>
+            <w:r>
+              <w:rPr>
+                <w:b/>
+                <w:bCs/>
+                <w:sz w:val="24"/>
+                <w:szCs w:val="24"/>
+                <w:lang w:val="en-US"/>
+              </w:rPr>
+              <w:t>Context</w:t>
+            </w:r>
+            <w:r>
+              <w:rPr>
+                <w:sz w:val="24"/>
+                <w:szCs w:val="24"/>
+                <w:lang w:val="en-US"/>
+              </w:rPr>
+              <w:t xml:space="preserve"> </w:t>
+            </w:r>
+            <w:r>
+              <w:rPr>
+                <w:sz w:val="24"/>
+                <w:szCs w:val="24"/>
+                <w:lang w:val="en-US"/>
+              </w:rPr>
+              <w:t>OffertaServlet::doGet(request: HttpServletRequest, response: HttpServletRequest)</w:t>
+            </w:r>
+          </w:p>
+          <w:p>
+            <w:pPr>
+              <w:rPr>
+                <w:sz w:val="24"/>
+                <w:szCs w:val="24"/>
+              </w:rPr>
+            </w:pPr>
+            <w:r>
+              <w:rPr>
+                <w:b/>
+                <w:bCs/>
+                <w:sz w:val="24"/>
+                <w:szCs w:val="24"/>
+              </w:rPr>
+              <w:t>Post</w:t>
+            </w:r>
+            <w:r>
+              <w:rPr>
+                <w:sz w:val="24"/>
+                <w:szCs w:val="24"/>
+              </w:rPr>
+              <w:t>: OffertaDAO.getOffertaGiocatoreAllenatore(</w:t>
+            </w:r>
+            <w:r>
+              <w:rPr>
+                <w:sz w:val="24"/>
+                <w:szCs w:val="24"/>
+              </w:rPr>
+              <w:t>giocatore, data, lega, squadra)=null</w:t>
+            </w:r>
+          </w:p>
+        </w:tc>
+      </w:tr>
+      <w:tr>
+        <w:tc>
+          <w:tcPr>
+            <w:tcW w:w="2405" w:type="dxa"/>
+            <w:shd w:val="clear" w:color="auto" w:fill="2E74B5"/>
+          </w:tcPr>
+          <w:p>
+            <w:pPr>
+              <w:rPr>
+                <w:color w:val="FFFFFF" w:themeColor="background1"/>
+                <w:sz w:val="24"/>
+                <w:szCs w:val="24"/>
+              </w:rPr>
+            </w:pPr>
+            <w:r>
+              <w:rPr>
+                <w:color w:val="FFFFFF" w:themeColor="background1"/>
+                <w:sz w:val="24"/>
+                <w:szCs w:val="24"/>
+              </w:rPr>
+              <w:t>Invariante</w:t>
+            </w:r>
+          </w:p>
+        </w:tc>
+        <w:tc>
+          <w:tcPr>
+            <w:tcW w:w="7223" w:type="dxa"/>
+          </w:tcPr>
+          <w:p>
+            <w:pPr>
+              <w:rPr>
+                <w:b/>
+                <w:bCs/>
+                <w:sz w:val="24"/>
+                <w:szCs w:val="24"/>
+              </w:rPr>
+            </w:pPr>
+          </w:p>
+        </w:tc>
+      </w:tr>
+    </w:tbl>
+    <w:p/>
     <w:p>
       <w:pPr>
         <w:pStyle w:val="Titolo2"/>
@@ -35091,7 +36232,6 @@
       </w:r>
       <w:bookmarkEnd w:id="20"/>
     </w:p>
-    <w:p/>
     <w:p>
       <w:pPr>
         <w:rPr>
@@ -35298,16 +36438,7 @@
                 <w:szCs w:val="24"/>
                 <w:lang w:val="en-US"/>
               </w:rPr>
-              <w:t xml:space="preserve">+doGet(request: HttpServletRequest, response: </w:t>
-            </w:r>
-            <w:r>
-              <w:rPr>
-                <w:sz w:val="24"/>
-                <w:szCs w:val="24"/>
-                <w:lang w:val="en-US"/>
-              </w:rPr>
-              <w:lastRenderedPageBreak/>
-              <w:t xml:space="preserve">HttpServletRequest):void </w:t>
+              <w:t xml:space="preserve">+doGet(request: HttpServletRequest, response: HttpServletRequest):void </w:t>
             </w:r>
           </w:p>
         </w:tc>
@@ -35339,7 +36470,6 @@
                 <w:sz w:val="24"/>
                 <w:szCs w:val="24"/>
               </w:rPr>
-              <w:lastRenderedPageBreak/>
               <w:t>Pre-condizioni</w:t>
             </w:r>
           </w:p>
@@ -35392,6 +36522,7 @@
                 <w:sz w:val="24"/>
                 <w:szCs w:val="24"/>
               </w:rPr>
+              <w:lastRenderedPageBreak/>
               <w:t>Pre</w:t>
             </w:r>
             <w:r>
@@ -35485,6 +36616,7 @@
                 <w:sz w:val="24"/>
                 <w:szCs w:val="24"/>
               </w:rPr>
+              <w:lastRenderedPageBreak/>
               <w:t>Post-condizioni</w:t>
             </w:r>
           </w:p>
@@ -35933,9 +37065,11 @@
             </w:r>
             <w:r>
               <w:rPr>
-                <w:szCs w:val="24"/>
-              </w:rPr>
-              <w:t xml:space="preserve">Request.getParamter(“username”)!=null </w:t>
+                <w:sz w:val="24"/>
+                <w:szCs w:val="24"/>
+                <w:lang w:val="en-US"/>
+              </w:rPr>
+              <w:t>Request.getParamter(“username”)!=null Request.getParameter(“password”)!=null</w:t>
             </w:r>
             <w:r>
               <w:rPr>
@@ -35944,7 +37078,7 @@
                 <w:sz w:val="20"/>
                 <w:shd w:val="clear" w:color="auto" w:fill="FFFFFF"/>
               </w:rPr>
-              <w:t xml:space="preserve">Request.getParameter(“password”)!=null </w:t>
+              <w:t xml:space="preserve"> </w:t>
             </w:r>
           </w:p>
         </w:tc>
@@ -36334,16 +37468,7 @@
                 <w:szCs w:val="24"/>
                 <w:lang w:val="en-US"/>
               </w:rPr>
-              <w:t xml:space="preserve">+doGet(request: HttpServletRequest, response: </w:t>
-            </w:r>
-            <w:r>
-              <w:rPr>
-                <w:sz w:val="24"/>
-                <w:szCs w:val="24"/>
-                <w:lang w:val="en-US"/>
-              </w:rPr>
-              <w:lastRenderedPageBreak/>
-              <w:t xml:space="preserve">HttpServletRequest):void </w:t>
+              <w:t xml:space="preserve">+doGet(request: HttpServletRequest, response: HttpServletRequest):void </w:t>
             </w:r>
           </w:p>
         </w:tc>
@@ -36375,7 +37500,6 @@
                 <w:sz w:val="24"/>
                 <w:szCs w:val="24"/>
               </w:rPr>
-              <w:lastRenderedPageBreak/>
               <w:t>Pre-condizioni</w:t>
             </w:r>
           </w:p>
@@ -36414,7 +37538,16 @@
                 <w:szCs w:val="24"/>
                 <w:lang w:val="en-US"/>
               </w:rPr>
-              <w:t>ModificaDatiPersonaliServlet::doGet(request:HttpServletRequest, response: HttpServletRequest)</w:t>
+              <w:t xml:space="preserve">ModificaDatiPersonaliServlet::doGet(request:HttpServletRequest, </w:t>
+            </w:r>
+            <w:r>
+              <w:rPr>
+                <w:sz w:val="24"/>
+                <w:szCs w:val="24"/>
+                <w:lang w:val="en-US"/>
+              </w:rPr>
+              <w:lastRenderedPageBreak/>
+              <w:t>response: HttpServletRequest)</w:t>
             </w:r>
           </w:p>
           <w:p>
@@ -36478,6 +37611,7 @@
                 <w:sz w:val="24"/>
                 <w:szCs w:val="24"/>
               </w:rPr>
+              <w:lastRenderedPageBreak/>
               <w:t>Post-condizioni</w:t>
             </w:r>
           </w:p>
@@ -36706,8 +37840,6 @@
               </w:rPr>
               <w:t>Profilo</w:t>
             </w:r>
-            <w:bookmarkStart w:id="21" w:name="_GoBack"/>
-            <w:bookmarkEnd w:id="21"/>
             <w:r>
               <w:rPr>
                 <w:sz w:val="24"/>
@@ -37548,16 +38680,7 @@
                 <w:szCs w:val="24"/>
                 <w:lang w:val="en-US"/>
               </w:rPr>
-              <w:t xml:space="preserve"> CreaSquadraServlet::doGet(request: HttpServletRequest, </w:t>
-            </w:r>
-            <w:r>
-              <w:rPr>
-                <w:sz w:val="24"/>
-                <w:szCs w:val="24"/>
-                <w:lang w:val="en-US"/>
-              </w:rPr>
-              <w:lastRenderedPageBreak/>
-              <w:t>response: HttpServletRequest)</w:t>
+              <w:t xml:space="preserve"> CreaSquadraServlet::doGet(request: HttpServletRequest, response: HttpServletRequest)</w:t>
             </w:r>
           </w:p>
           <w:p>
@@ -38824,7 +39947,6 @@
                 <w:sz w:val="24"/>
                 <w:szCs w:val="24"/>
               </w:rPr>
-              <w:lastRenderedPageBreak/>
               <w:t xml:space="preserve">(GetAsteByAllenatore) </w:t>
             </w:r>
             <w:r>
@@ -38871,7 +39993,6 @@
                 <w:sz w:val="24"/>
                 <w:szCs w:val="24"/>
               </w:rPr>
-              <w:lastRenderedPageBreak/>
               <w:t>Signature dei metodi</w:t>
             </w:r>
           </w:p>
@@ -38901,7 +40022,16 @@
                 <w:szCs w:val="24"/>
                 <w:lang w:val="en-US"/>
               </w:rPr>
-              <w:t xml:space="preserve">+doGet(request: HttpServletRequest, response: HttpServletRequest):void </w:t>
+              <w:t xml:space="preserve">+doGet(request: HttpServletRequest, response: </w:t>
+            </w:r>
+            <w:r>
+              <w:rPr>
+                <w:sz w:val="24"/>
+                <w:szCs w:val="24"/>
+                <w:lang w:val="en-US"/>
+              </w:rPr>
+              <w:lastRenderedPageBreak/>
+              <w:t xml:space="preserve">HttpServletRequest):void </w:t>
             </w:r>
           </w:p>
         </w:tc>
@@ -38933,6 +40063,7 @@
                 <w:sz w:val="24"/>
                 <w:szCs w:val="24"/>
               </w:rPr>
+              <w:lastRenderedPageBreak/>
               <w:t>Pre-condizioni</w:t>
             </w:r>
           </w:p>
@@ -40033,16 +41164,80 @@
                 <w:szCs w:val="24"/>
                 <w:lang w:val="en-US"/>
               </w:rPr>
-              <w:t>ContextOrganizzaAstaServlet</w:t>
-            </w:r>
-            <w:r>
-              <w:rPr>
-                <w:sz w:val="24"/>
-                <w:szCs w:val="24"/>
-                <w:lang w:val="en-US"/>
-              </w:rPr>
-              <w:t xml:space="preserve">::doGet(request:HttpServletRequest, </w:t>
-            </w:r>
+              <w:t>Context</w:t>
+            </w:r>
+            <w:r>
+              <w:rPr>
+                <w:b/>
+                <w:bCs/>
+                <w:sz w:val="24"/>
+                <w:szCs w:val="24"/>
+                <w:lang w:val="en-US"/>
+              </w:rPr>
+              <w:t xml:space="preserve"> </w:t>
+            </w:r>
+            <w:bookmarkStart w:id="21" w:name="_GoBack"/>
+            <w:bookmarkEnd w:id="21"/>
+            <w:r>
+              <w:rPr>
+                <w:sz w:val="24"/>
+                <w:szCs w:val="24"/>
+                <w:lang w:val="en-US"/>
+              </w:rPr>
+              <w:t>OrganizzaAstaServlet</w:t>
+            </w:r>
+            <w:r>
+              <w:rPr>
+                <w:sz w:val="24"/>
+                <w:szCs w:val="24"/>
+                <w:lang w:val="en-US"/>
+              </w:rPr>
+              <w:t>::doGet(request:HttpServletRequest, response: HttpServletRequest)</w:t>
+            </w:r>
+          </w:p>
+          <w:p>
+            <w:pPr>
+              <w:rPr>
+                <w:sz w:val="24"/>
+                <w:szCs w:val="24"/>
+                <w:lang w:val="en-US"/>
+              </w:rPr>
+            </w:pPr>
+            <w:r>
+              <w:rPr>
+                <w:b/>
+                <w:bCs/>
+                <w:sz w:val="24"/>
+                <w:szCs w:val="24"/>
+                <w:lang w:val="en-US"/>
+              </w:rPr>
+              <w:t>Pre</w:t>
+            </w:r>
+            <w:r>
+              <w:rPr>
+                <w:sz w:val="24"/>
+                <w:szCs w:val="24"/>
+                <w:lang w:val="en-US"/>
+              </w:rPr>
+              <w:t xml:space="preserve">: </w:t>
+            </w:r>
+            <w:r>
+              <w:rPr>
+                <w:sz w:val="24"/>
+                <w:szCs w:val="24"/>
+                <w:lang w:val="en-US"/>
+              </w:rPr>
+              <w:t>request.getParameter(“data”)!=null and Calendar.getInstance()-data&gt;=3.</w:t>
+            </w:r>
+          </w:p>
+          <w:p>
+            <w:pPr>
+              <w:rPr>
+                <w:sz w:val="24"/>
+                <w:szCs w:val="24"/>
+                <w:lang w:val="en-US"/>
+              </w:rPr>
+            </w:pPr>
             <w:r>
               <w:rPr>
                 <w:sz w:val="24"/>
@@ -40050,58 +41245,6 @@
                 <w:lang w:val="en-US"/>
               </w:rPr>
               <w:lastRenderedPageBreak/>
-              <w:t>response: HttpServletRequest)</w:t>
-            </w:r>
-          </w:p>
-          <w:p>
-            <w:pPr>
-              <w:rPr>
-                <w:sz w:val="24"/>
-                <w:szCs w:val="24"/>
-                <w:lang w:val="en-US"/>
-              </w:rPr>
-            </w:pPr>
-            <w:r>
-              <w:rPr>
-                <w:b/>
-                <w:bCs/>
-                <w:sz w:val="24"/>
-                <w:szCs w:val="24"/>
-                <w:lang w:val="en-US"/>
-              </w:rPr>
-              <w:t>Pre</w:t>
-            </w:r>
-            <w:r>
-              <w:rPr>
-                <w:sz w:val="24"/>
-                <w:szCs w:val="24"/>
-                <w:lang w:val="en-US"/>
-              </w:rPr>
-              <w:t xml:space="preserve">: </w:t>
-            </w:r>
-            <w:r>
-              <w:rPr>
-                <w:sz w:val="24"/>
-                <w:szCs w:val="24"/>
-                <w:lang w:val="en-US"/>
-              </w:rPr>
-              <w:t>request.getParameter(“data”)!=null and Calendar.getInstance()-data&gt;=3.</w:t>
-            </w:r>
-          </w:p>
-          <w:p>
-            <w:pPr>
-              <w:rPr>
-                <w:sz w:val="24"/>
-                <w:szCs w:val="24"/>
-                <w:lang w:val="en-US"/>
-              </w:rPr>
-            </w:pPr>
-            <w:r>
-              <w:rPr>
-                <w:sz w:val="24"/>
-                <w:szCs w:val="24"/>
-                <w:lang w:val="en-US"/>
-              </w:rPr>
               <w:t>Request.getParamter(“dataF”)!=null and dataF!=data and dataF&gt;data;</w:t>
             </w:r>
           </w:p>
@@ -42506,7 +43649,7 @@
 </file>
 
 <file path=customXml/itemProps1.xml><?xml version="1.0" encoding="utf-8"?>
-<ds:datastoreItem xmlns:ds="http://schemas.openxmlformats.org/officeDocument/2006/customXml" ds:itemID="{61802A9B-32A8-4DAF-BBF7-39FB542272E7}">
+<ds:datastoreItem xmlns:ds="http://schemas.openxmlformats.org/officeDocument/2006/customXml" ds:itemID="{C7A40762-86CC-49DB-92A9-58433360DB1D}">
   <ds:schemaRefs>
     <ds:schemaRef ds:uri="http://schemas.openxmlformats.org/officeDocument/2006/bibliography"/>
   </ds:schemaRefs>

</xml_diff>

<commit_message>
cambiati formati ora e aggiunta operazione dao
</commit_message>
<xml_diff>
--- a/ODD_FantaFootball.docx
+++ b/ODD_FantaFootball.docx
@@ -11979,6 +11979,14 @@
               <w:t>): Collection&lt;Lega&gt;</w:t>
             </w:r>
           </w:p>
+          <w:p>
+            <w:pPr>
+              <w:rPr>
+                <w:sz w:val="24"/>
+                <w:szCs w:val="24"/>
+              </w:rPr>
+            </w:pPr>
+          </w:p>
         </w:tc>
       </w:tr>
       <w:tr>
@@ -12283,6 +12291,22 @@
               <w:t>!=null</w:t>
             </w:r>
           </w:p>
+          <w:p>
+            <w:pPr>
+              <w:rPr>
+                <w:sz w:val="24"/>
+                <w:szCs w:val="24"/>
+              </w:rPr>
+            </w:pPr>
+          </w:p>
+          <w:p>
+            <w:pPr>
+              <w:rPr>
+                <w:sz w:val="24"/>
+                <w:szCs w:val="24"/>
+              </w:rPr>
+            </w:pPr>
+          </w:p>
         </w:tc>
       </w:tr>
       <w:tr>
@@ -12630,6 +12654,14 @@
               </w:rPr>
               <w:t>))</w:t>
             </w:r>
+          </w:p>
+          <w:p>
+            <w:pPr>
+              <w:rPr>
+                <w:sz w:val="24"/>
+                <w:szCs w:val="24"/>
+              </w:rPr>
+            </w:pPr>
           </w:p>
         </w:tc>
       </w:tr>
@@ -12792,7 +12824,15 @@
                 <w:sz w:val="24"/>
                 <w:szCs w:val="24"/>
               </w:rPr>
-              <w:t>Questa classe è un manager che si occupa di interagire con il database. Gestisce le query rigu</w:t>
+              <w:t xml:space="preserve">Questa classe è un manager che si occupa di interagire con il database. </w:t>
+            </w:r>
+            <w:r>
+              <w:rPr>
+                <w:sz w:val="24"/>
+                <w:szCs w:val="24"/>
+              </w:rPr>
+              <w:lastRenderedPageBreak/>
+              <w:t>Gestisce le query rigu</w:t>
             </w:r>
             <w:r>
               <w:rPr>
@@ -12831,6 +12871,7 @@
                 <w:sz w:val="24"/>
                 <w:szCs w:val="24"/>
               </w:rPr>
+              <w:lastRenderedPageBreak/>
               <w:t>Signature dei metodi</w:t>
             </w:r>
           </w:p>
@@ -12969,7 +13010,6 @@
                 <w:sz w:val="24"/>
                 <w:szCs w:val="24"/>
               </w:rPr>
-              <w:lastRenderedPageBreak/>
               <w:t>Pre-condizioni</w:t>
             </w:r>
           </w:p>
@@ -14234,153 +14274,6 @@
                 <w:sz w:val="24"/>
                 <w:szCs w:val="24"/>
               </w:rPr>
-              <w:t>Context</w:t>
-            </w:r>
-            <w:r>
-              <w:rPr>
-                <w:sz w:val="24"/>
-                <w:szCs w:val="24"/>
-              </w:rPr>
-              <w:t xml:space="preserve"> </w:t>
-            </w:r>
-            <w:r>
-              <w:rPr>
-                <w:sz w:val="24"/>
-                <w:szCs w:val="24"/>
-              </w:rPr>
-              <w:t>SquadraDAO</w:t>
-            </w:r>
-            <w:r>
-              <w:rPr>
-                <w:sz w:val="24"/>
-                <w:szCs w:val="24"/>
-              </w:rPr>
-              <w:t>::</w:t>
-            </w:r>
-            <w:r>
-              <w:rPr>
-                <w:sz w:val="24"/>
-                <w:szCs w:val="24"/>
-              </w:rPr>
-              <w:t>add</w:t>
-            </w:r>
-            <w:r>
-              <w:rPr>
-                <w:sz w:val="24"/>
-                <w:szCs w:val="24"/>
-              </w:rPr>
-              <w:t>GiocatoreSquadra(</w:t>
-            </w:r>
-            <w:r>
-              <w:rPr>
-                <w:sz w:val="24"/>
-                <w:szCs w:val="24"/>
-              </w:rPr>
-              <w:t>nomeSquadra, nomeLega</w:t>
-            </w:r>
-            <w:r>
-              <w:rPr>
-                <w:sz w:val="24"/>
-                <w:szCs w:val="24"/>
-              </w:rPr>
-              <w:t>, giocatore</w:t>
-            </w:r>
-            <w:r>
-              <w:rPr>
-                <w:sz w:val="24"/>
-                <w:szCs w:val="24"/>
-              </w:rPr>
-              <w:t>)</w:t>
-            </w:r>
-          </w:p>
-          <w:p>
-            <w:pPr>
-              <w:rPr>
-                <w:sz w:val="24"/>
-                <w:szCs w:val="24"/>
-              </w:rPr>
-            </w:pPr>
-            <w:r>
-              <w:rPr>
-                <w:b/>
-                <w:bCs/>
-                <w:sz w:val="24"/>
-                <w:szCs w:val="24"/>
-              </w:rPr>
-              <w:t>Pre</w:t>
-            </w:r>
-            <w:r>
-              <w:rPr>
-                <w:sz w:val="24"/>
-                <w:szCs w:val="24"/>
-              </w:rPr>
-              <w:t>:</w:t>
-            </w:r>
-            <w:r>
-              <w:rPr>
-                <w:sz w:val="24"/>
-                <w:szCs w:val="24"/>
-              </w:rPr>
-              <w:t xml:space="preserve"> </w:t>
-            </w:r>
-            <w:r>
-              <w:rPr>
-                <w:sz w:val="24"/>
-                <w:szCs w:val="24"/>
-              </w:rPr>
-              <w:t>nomeS</w:t>
-            </w:r>
-            <w:r>
-              <w:rPr>
-                <w:sz w:val="24"/>
-                <w:szCs w:val="24"/>
-              </w:rPr>
-              <w:t>quadra!=null and</w:t>
-            </w:r>
-            <w:r>
-              <w:rPr>
-                <w:sz w:val="24"/>
-                <w:szCs w:val="24"/>
-              </w:rPr>
-              <w:t xml:space="preserve"> </w:t>
-            </w:r>
-            <w:r>
-              <w:rPr>
-                <w:sz w:val="24"/>
-                <w:szCs w:val="24"/>
-              </w:rPr>
-              <w:t xml:space="preserve">nomeLega!=null and </w:t>
-            </w:r>
-            <w:r>
-              <w:rPr>
-                <w:sz w:val="24"/>
-                <w:szCs w:val="24"/>
-              </w:rPr>
-              <w:t>giocatore!=null</w:t>
-            </w:r>
-          </w:p>
-          <w:p>
-            <w:pPr>
-              <w:rPr>
-                <w:sz w:val="24"/>
-                <w:szCs w:val="24"/>
-              </w:rPr>
-            </w:pPr>
-          </w:p>
-          <w:p>
-            <w:pPr>
-              <w:rPr>
-                <w:sz w:val="24"/>
-                <w:szCs w:val="24"/>
-              </w:rPr>
-            </w:pPr>
-            <w:r>
-              <w:rPr>
-                <w:b/>
-                <w:bCs/>
-                <w:sz w:val="24"/>
-                <w:szCs w:val="24"/>
-              </w:rPr>
               <w:lastRenderedPageBreak/>
               <w:t>Context</w:t>
             </w:r>
@@ -14410,6 +14303,153 @@
                 <w:sz w:val="24"/>
                 <w:szCs w:val="24"/>
               </w:rPr>
+              <w:t>add</w:t>
+            </w:r>
+            <w:r>
+              <w:rPr>
+                <w:sz w:val="24"/>
+                <w:szCs w:val="24"/>
+              </w:rPr>
+              <w:t>GiocatoreSquadra(</w:t>
+            </w:r>
+            <w:r>
+              <w:rPr>
+                <w:sz w:val="24"/>
+                <w:szCs w:val="24"/>
+              </w:rPr>
+              <w:t>nomeSquadra, nomeLega</w:t>
+            </w:r>
+            <w:r>
+              <w:rPr>
+                <w:sz w:val="24"/>
+                <w:szCs w:val="24"/>
+              </w:rPr>
+              <w:t>, giocatore</w:t>
+            </w:r>
+            <w:r>
+              <w:rPr>
+                <w:sz w:val="24"/>
+                <w:szCs w:val="24"/>
+              </w:rPr>
+              <w:t>)</w:t>
+            </w:r>
+          </w:p>
+          <w:p>
+            <w:pPr>
+              <w:rPr>
+                <w:sz w:val="24"/>
+                <w:szCs w:val="24"/>
+              </w:rPr>
+            </w:pPr>
+            <w:r>
+              <w:rPr>
+                <w:b/>
+                <w:bCs/>
+                <w:sz w:val="24"/>
+                <w:szCs w:val="24"/>
+              </w:rPr>
+              <w:t>Pre</w:t>
+            </w:r>
+            <w:r>
+              <w:rPr>
+                <w:sz w:val="24"/>
+                <w:szCs w:val="24"/>
+              </w:rPr>
+              <w:t>:</w:t>
+            </w:r>
+            <w:r>
+              <w:rPr>
+                <w:sz w:val="24"/>
+                <w:szCs w:val="24"/>
+              </w:rPr>
+              <w:t xml:space="preserve"> </w:t>
+            </w:r>
+            <w:r>
+              <w:rPr>
+                <w:sz w:val="24"/>
+                <w:szCs w:val="24"/>
+              </w:rPr>
+              <w:t>nomeS</w:t>
+            </w:r>
+            <w:r>
+              <w:rPr>
+                <w:sz w:val="24"/>
+                <w:szCs w:val="24"/>
+              </w:rPr>
+              <w:t>quadra!=null and</w:t>
+            </w:r>
+            <w:r>
+              <w:rPr>
+                <w:sz w:val="24"/>
+                <w:szCs w:val="24"/>
+              </w:rPr>
+              <w:t xml:space="preserve"> </w:t>
+            </w:r>
+            <w:r>
+              <w:rPr>
+                <w:sz w:val="24"/>
+                <w:szCs w:val="24"/>
+              </w:rPr>
+              <w:t xml:space="preserve">nomeLega!=null and </w:t>
+            </w:r>
+            <w:r>
+              <w:rPr>
+                <w:sz w:val="24"/>
+                <w:szCs w:val="24"/>
+              </w:rPr>
+              <w:t>giocatore!=null</w:t>
+            </w:r>
+          </w:p>
+          <w:p>
+            <w:pPr>
+              <w:rPr>
+                <w:sz w:val="24"/>
+                <w:szCs w:val="24"/>
+              </w:rPr>
+            </w:pPr>
+          </w:p>
+          <w:p>
+            <w:pPr>
+              <w:rPr>
+                <w:sz w:val="24"/>
+                <w:szCs w:val="24"/>
+              </w:rPr>
+            </w:pPr>
+            <w:r>
+              <w:rPr>
+                <w:b/>
+                <w:bCs/>
+                <w:sz w:val="24"/>
+                <w:szCs w:val="24"/>
+              </w:rPr>
+              <w:t>Context</w:t>
+            </w:r>
+            <w:r>
+              <w:rPr>
+                <w:sz w:val="24"/>
+                <w:szCs w:val="24"/>
+              </w:rPr>
+              <w:t xml:space="preserve"> </w:t>
+            </w:r>
+            <w:r>
+              <w:rPr>
+                <w:sz w:val="24"/>
+                <w:szCs w:val="24"/>
+              </w:rPr>
+              <w:t>SquadraDAO</w:t>
+            </w:r>
+            <w:r>
+              <w:rPr>
+                <w:sz w:val="24"/>
+                <w:szCs w:val="24"/>
+              </w:rPr>
+              <w:t>::</w:t>
+            </w:r>
+            <w:r>
+              <w:rPr>
+                <w:sz w:val="24"/>
+                <w:szCs w:val="24"/>
+              </w:rPr>
               <w:t xml:space="preserve"> deleteGiocatoreSquadra(</w:t>
             </w:r>
             <w:r>
@@ -15448,6 +15488,7 @@
                 <w:sz w:val="24"/>
                 <w:szCs w:val="24"/>
               </w:rPr>
+              <w:lastRenderedPageBreak/>
               <w:t>Context</w:t>
             </w:r>
             <w:r>
@@ -15558,7 +15599,6 @@
                 <w:sz w:val="24"/>
                 <w:szCs w:val="24"/>
               </w:rPr>
-              <w:lastRenderedPageBreak/>
               <w:t>P</w:t>
             </w:r>
             <w:r>
@@ -16935,7 +16975,15 @@
                 <w:sz w:val="24"/>
                 <w:szCs w:val="24"/>
               </w:rPr>
-              <w:t xml:space="preserve"> or partita.nomeLega=squadra2.nomeLega</w:t>
+              <w:t xml:space="preserve"> </w:t>
+            </w:r>
+            <w:r>
+              <w:rPr>
+                <w:sz w:val="24"/>
+                <w:szCs w:val="24"/>
+              </w:rPr>
+              <w:lastRenderedPageBreak/>
+              <w:t>or partita.nomeLega=squadra2.nomeLega</w:t>
             </w:r>
             <w:r>
               <w:rPr>
@@ -18213,6 +18261,7 @@
                 <w:sz w:val="24"/>
                 <w:szCs w:val="24"/>
               </w:rPr>
+              <w:lastRenderedPageBreak/>
               <w:t>Pre</w:t>
             </w:r>
             <w:r>
@@ -19581,15 +19630,7 @@
                 <w:sz w:val="24"/>
                 <w:szCs w:val="24"/>
               </w:rPr>
-              <w:t xml:space="preserve"> offerte-&gt; select(o|offerta.giocatore=giocatore and </w:t>
-            </w:r>
-            <w:r>
-              <w:rPr>
-                <w:sz w:val="24"/>
-                <w:szCs w:val="24"/>
-              </w:rPr>
-              <w:lastRenderedPageBreak/>
-              <w:t>offerta.dataInizioAsta=dataInizioAsta and offerta.nomeLega=nomeLega)</w:t>
+              <w:t xml:space="preserve"> offerte-&gt; select(o|offerta.giocatore=giocatore and offerta.dataInizioAsta=dataInizioAsta and offerta.nomeLega=nomeLega)</w:t>
             </w:r>
           </w:p>
           <w:p/>
@@ -19982,6 +20023,21 @@
               <w:t>+ getAstaByKey(dataInizio: Date, nomeLega: String): Asta</w:t>
             </w:r>
           </w:p>
+          <w:p>
+            <w:pPr>
+              <w:rPr>
+                <w:sz w:val="24"/>
+                <w:szCs w:val="24"/>
+              </w:rPr>
+            </w:pPr>
+            <w:r>
+              <w:rPr>
+                <w:sz w:val="24"/>
+                <w:szCs w:val="24"/>
+              </w:rPr>
+              <w:t>+getAsteByLega(lega: Lega): List&lt;Asta&gt;</w:t>
+            </w:r>
+          </w:p>
         </w:tc>
       </w:tr>
       <w:tr>
@@ -20271,6 +20327,61 @@
               </w:rPr>
             </w:pPr>
           </w:p>
+          <w:p>
+            <w:pPr>
+              <w:rPr>
+                <w:sz w:val="24"/>
+                <w:szCs w:val="24"/>
+              </w:rPr>
+            </w:pPr>
+            <w:r>
+              <w:rPr>
+                <w:b/>
+                <w:bCs/>
+                <w:sz w:val="24"/>
+                <w:szCs w:val="24"/>
+              </w:rPr>
+              <w:t>Context</w:t>
+            </w:r>
+            <w:r>
+              <w:rPr>
+                <w:sz w:val="24"/>
+                <w:szCs w:val="24"/>
+              </w:rPr>
+              <w:t xml:space="preserve"> AstaDAO::</w:t>
+            </w:r>
+            <w:r>
+              <w:rPr>
+                <w:sz w:val="24"/>
+                <w:szCs w:val="24"/>
+              </w:rPr>
+              <w:t>getAsteByLega(lega)</w:t>
+            </w:r>
+          </w:p>
+          <w:p>
+            <w:pPr>
+              <w:rPr>
+                <w:sz w:val="24"/>
+                <w:szCs w:val="24"/>
+              </w:rPr>
+            </w:pPr>
+            <w:r>
+              <w:rPr>
+                <w:b/>
+                <w:bCs/>
+                <w:sz w:val="24"/>
+                <w:szCs w:val="24"/>
+              </w:rPr>
+              <w:t>Pre</w:t>
+            </w:r>
+            <w:r>
+              <w:rPr>
+                <w:sz w:val="24"/>
+                <w:szCs w:val="24"/>
+              </w:rPr>
+              <w:t>: lega!=null</w:t>
+            </w:r>
+          </w:p>
         </w:tc>
       </w:tr>
       <w:tr>
@@ -20630,6 +20741,73 @@
               </w:rPr>
             </w:pPr>
           </w:p>
+          <w:p>
+            <w:pPr>
+              <w:rPr>
+                <w:sz w:val="24"/>
+                <w:szCs w:val="24"/>
+              </w:rPr>
+            </w:pPr>
+            <w:r>
+              <w:rPr>
+                <w:b/>
+                <w:bCs/>
+                <w:sz w:val="24"/>
+                <w:szCs w:val="24"/>
+              </w:rPr>
+              <w:t>Context</w:t>
+            </w:r>
+            <w:r>
+              <w:rPr>
+                <w:sz w:val="24"/>
+                <w:szCs w:val="24"/>
+              </w:rPr>
+              <w:t xml:space="preserve"> AstaDAO::getAsteByLega(lega)</w:t>
+            </w:r>
+          </w:p>
+          <w:p>
+            <w:pPr>
+              <w:rPr>
+                <w:sz w:val="24"/>
+                <w:szCs w:val="24"/>
+                <w:u w:val="single"/>
+              </w:rPr>
+            </w:pPr>
+            <w:r>
+              <w:rPr>
+                <w:b/>
+                <w:bCs/>
+                <w:sz w:val="24"/>
+                <w:szCs w:val="24"/>
+              </w:rPr>
+              <w:t>P</w:t>
+            </w:r>
+            <w:r>
+              <w:rPr>
+                <w:b/>
+                <w:bCs/>
+                <w:sz w:val="24"/>
+                <w:szCs w:val="24"/>
+              </w:rPr>
+              <w:t>ost</w:t>
+            </w:r>
+            <w:r>
+              <w:rPr>
+                <w:sz w:val="24"/>
+                <w:szCs w:val="24"/>
+              </w:rPr>
+              <w:t xml:space="preserve">: </w:t>
+            </w:r>
+            <w:r>
+              <w:rPr>
+                <w:sz w:val="24"/>
+                <w:szCs w:val="24"/>
+              </w:rPr>
+              <w:t>aste-&gt;select(a|asta.nomeLega=lega.getNome())</w:t>
+            </w:r>
+            <w:bookmarkStart w:id="16" w:name="_GoBack"/>
+            <w:bookmarkEnd w:id="16"/>
+          </w:p>
         </w:tc>
       </w:tr>
       <w:tr>
@@ -20652,6 +20830,7 @@
                 <w:sz w:val="24"/>
                 <w:szCs w:val="24"/>
               </w:rPr>
+              <w:lastRenderedPageBreak/>
               <w:t>Invariante</w:t>
             </w:r>
           </w:p>
@@ -20858,7 +21037,6 @@
                 <w:sz w:val="24"/>
                 <w:szCs w:val="24"/>
               </w:rPr>
-              <w:lastRenderedPageBreak/>
               <w:t>+ aggiornaGiocatore(giocatore: Giocatore)</w:t>
             </w:r>
             <w:r>
@@ -20913,7 +21091,6 @@
                 <w:sz w:val="24"/>
                 <w:szCs w:val="24"/>
               </w:rPr>
-              <w:lastRenderedPageBreak/>
               <w:t>Pre-condizioni</w:t>
             </w:r>
           </w:p>
@@ -21794,7 +21971,16 @@
                 <w:sz w:val="24"/>
                 <w:szCs w:val="24"/>
               </w:rPr>
-              <w:t>Pre-condizioni</w:t>
+              <w:t>Pre-</w:t>
+            </w:r>
+            <w:r>
+              <w:rPr>
+                <w:color w:val="FFFFFF" w:themeColor="background1"/>
+                <w:sz w:val="24"/>
+                <w:szCs w:val="24"/>
+              </w:rPr>
+              <w:lastRenderedPageBreak/>
+              <w:t>condizioni</w:t>
             </w:r>
           </w:p>
         </w:tc>
@@ -21802,281 +21988,6 @@
           <w:tcPr>
             <w:tcW w:w="7223" w:type="dxa"/>
           </w:tcPr>
-          <w:p>
-            <w:pPr>
-              <w:rPr>
-                <w:sz w:val="24"/>
-                <w:szCs w:val="24"/>
-              </w:rPr>
-            </w:pPr>
-            <w:r>
-              <w:rPr>
-                <w:b/>
-                <w:bCs/>
-                <w:sz w:val="24"/>
-                <w:szCs w:val="24"/>
-              </w:rPr>
-              <w:t>Context</w:t>
-            </w:r>
-            <w:r>
-              <w:rPr>
-                <w:sz w:val="24"/>
-                <w:szCs w:val="24"/>
-              </w:rPr>
-              <w:t xml:space="preserve"> FormazioneDAO::addFormazione (</w:t>
-            </w:r>
-            <w:r>
-              <w:rPr>
-                <w:sz w:val="24"/>
-                <w:szCs w:val="24"/>
-              </w:rPr>
-              <w:t>formazione</w:t>
-            </w:r>
-            <w:r>
-              <w:rPr>
-                <w:sz w:val="24"/>
-                <w:szCs w:val="24"/>
-              </w:rPr>
-              <w:t>)</w:t>
-            </w:r>
-          </w:p>
-          <w:p>
-            <w:pPr>
-              <w:rPr>
-                <w:sz w:val="24"/>
-                <w:szCs w:val="24"/>
-              </w:rPr>
-            </w:pPr>
-            <w:r>
-              <w:rPr>
-                <w:b/>
-                <w:bCs/>
-                <w:sz w:val="24"/>
-                <w:szCs w:val="24"/>
-              </w:rPr>
-              <w:t>Pre</w:t>
-            </w:r>
-            <w:r>
-              <w:rPr>
-                <w:sz w:val="24"/>
-                <w:szCs w:val="24"/>
-              </w:rPr>
-              <w:t xml:space="preserve">: </w:t>
-            </w:r>
-            <w:r>
-              <w:rPr>
-                <w:sz w:val="24"/>
-                <w:szCs w:val="24"/>
-              </w:rPr>
-              <w:t>formazione!=null</w:t>
-            </w:r>
-          </w:p>
-          <w:p>
-            <w:pPr>
-              <w:rPr>
-                <w:b/>
-                <w:bCs/>
-                <w:sz w:val="24"/>
-                <w:szCs w:val="24"/>
-              </w:rPr>
-            </w:pPr>
-          </w:p>
-          <w:p>
-            <w:pPr>
-              <w:rPr>
-                <w:sz w:val="24"/>
-                <w:szCs w:val="24"/>
-              </w:rPr>
-            </w:pPr>
-            <w:r>
-              <w:rPr>
-                <w:b/>
-                <w:bCs/>
-                <w:sz w:val="24"/>
-                <w:szCs w:val="24"/>
-              </w:rPr>
-              <w:t>Context</w:t>
-            </w:r>
-            <w:r>
-              <w:rPr>
-                <w:sz w:val="24"/>
-                <w:szCs w:val="24"/>
-              </w:rPr>
-              <w:t xml:space="preserve"> </w:t>
-            </w:r>
-            <w:r>
-              <w:rPr>
-                <w:sz w:val="24"/>
-                <w:szCs w:val="24"/>
-              </w:rPr>
-              <w:t>FormazioneDAO::</w:t>
-            </w:r>
-            <w:r>
-              <w:rPr>
-                <w:sz w:val="24"/>
-                <w:szCs w:val="24"/>
-              </w:rPr>
-              <w:t>add</w:t>
-            </w:r>
-            <w:r>
-              <w:rPr>
-                <w:sz w:val="24"/>
-                <w:szCs w:val="24"/>
-              </w:rPr>
-              <w:t>GiocatoreFormazione(</w:t>
-            </w:r>
-            <w:r>
-              <w:rPr>
-                <w:sz w:val="24"/>
-                <w:szCs w:val="24"/>
-              </w:rPr>
-              <w:t>formazione, giocatore</w:t>
-            </w:r>
-            <w:r>
-              <w:rPr>
-                <w:sz w:val="24"/>
-                <w:szCs w:val="24"/>
-              </w:rPr>
-              <w:t>)</w:t>
-            </w:r>
-          </w:p>
-          <w:p>
-            <w:pPr>
-              <w:rPr>
-                <w:sz w:val="24"/>
-                <w:szCs w:val="24"/>
-              </w:rPr>
-            </w:pPr>
-            <w:r>
-              <w:rPr>
-                <w:b/>
-                <w:bCs/>
-                <w:sz w:val="24"/>
-                <w:szCs w:val="24"/>
-              </w:rPr>
-              <w:t>Pre</w:t>
-            </w:r>
-            <w:r>
-              <w:rPr>
-                <w:sz w:val="24"/>
-                <w:szCs w:val="24"/>
-              </w:rPr>
-              <w:t xml:space="preserve">: </w:t>
-            </w:r>
-            <w:r>
-              <w:rPr>
-                <w:sz w:val="24"/>
-                <w:szCs w:val="24"/>
-              </w:rPr>
-              <w:t>formazione!=null and giocatore!=null</w:t>
-            </w:r>
-          </w:p>
-          <w:p>
-            <w:pPr>
-              <w:rPr>
-                <w:sz w:val="24"/>
-                <w:szCs w:val="24"/>
-              </w:rPr>
-            </w:pPr>
-          </w:p>
-          <w:p>
-            <w:pPr>
-              <w:rPr>
-                <w:sz w:val="24"/>
-                <w:szCs w:val="24"/>
-              </w:rPr>
-            </w:pPr>
-            <w:r>
-              <w:rPr>
-                <w:b/>
-                <w:bCs/>
-                <w:sz w:val="24"/>
-                <w:szCs w:val="24"/>
-              </w:rPr>
-              <w:t>Context</w:t>
-            </w:r>
-            <w:r>
-              <w:rPr>
-                <w:sz w:val="24"/>
-                <w:szCs w:val="24"/>
-              </w:rPr>
-              <w:t xml:space="preserve"> </w:t>
-            </w:r>
-            <w:r>
-              <w:rPr>
-                <w:sz w:val="24"/>
-                <w:szCs w:val="24"/>
-              </w:rPr>
-              <w:t>FormazioneDAO::</w:t>
-            </w:r>
-            <w:r>
-              <w:rPr>
-                <w:sz w:val="24"/>
-                <w:szCs w:val="24"/>
-              </w:rPr>
-              <w:t>delete</w:t>
-            </w:r>
-            <w:r>
-              <w:rPr>
-                <w:sz w:val="24"/>
-                <w:szCs w:val="24"/>
-              </w:rPr>
-              <w:t>GiocatoreFormazione(</w:t>
-            </w:r>
-            <w:r>
-              <w:rPr>
-                <w:sz w:val="24"/>
-                <w:szCs w:val="24"/>
-              </w:rPr>
-              <w:t>formazione, giocatore</w:t>
-            </w:r>
-            <w:r>
-              <w:rPr>
-                <w:sz w:val="24"/>
-                <w:szCs w:val="24"/>
-              </w:rPr>
-              <w:t>)</w:t>
-            </w:r>
-          </w:p>
-          <w:p>
-            <w:pPr>
-              <w:rPr>
-                <w:sz w:val="24"/>
-                <w:szCs w:val="24"/>
-              </w:rPr>
-            </w:pPr>
-            <w:r>
-              <w:rPr>
-                <w:b/>
-                <w:bCs/>
-                <w:sz w:val="24"/>
-                <w:szCs w:val="24"/>
-              </w:rPr>
-              <w:t>Pre</w:t>
-            </w:r>
-            <w:r>
-              <w:rPr>
-                <w:sz w:val="24"/>
-                <w:szCs w:val="24"/>
-              </w:rPr>
-              <w:t xml:space="preserve">: </w:t>
-            </w:r>
-            <w:r>
-              <w:rPr>
-                <w:sz w:val="24"/>
-                <w:szCs w:val="24"/>
-              </w:rPr>
-              <w:t>formazione!=null and giocatore!=null</w:t>
-            </w:r>
-          </w:p>
-          <w:p>
-            <w:pPr>
-              <w:rPr>
-                <w:sz w:val="24"/>
-                <w:szCs w:val="24"/>
-              </w:rPr>
-            </w:pPr>
-          </w:p>
           <w:p>
             <w:pPr>
               <w:rPr>
@@ -22099,6 +22010,282 @@
                 <w:sz w:val="24"/>
                 <w:szCs w:val="24"/>
               </w:rPr>
+              <w:t xml:space="preserve"> FormazioneDAO::addFormazione (</w:t>
+            </w:r>
+            <w:r>
+              <w:rPr>
+                <w:sz w:val="24"/>
+                <w:szCs w:val="24"/>
+              </w:rPr>
+              <w:t>formazione</w:t>
+            </w:r>
+            <w:r>
+              <w:rPr>
+                <w:sz w:val="24"/>
+                <w:szCs w:val="24"/>
+              </w:rPr>
+              <w:t>)</w:t>
+            </w:r>
+          </w:p>
+          <w:p>
+            <w:pPr>
+              <w:rPr>
+                <w:sz w:val="24"/>
+                <w:szCs w:val="24"/>
+              </w:rPr>
+            </w:pPr>
+            <w:r>
+              <w:rPr>
+                <w:b/>
+                <w:bCs/>
+                <w:sz w:val="24"/>
+                <w:szCs w:val="24"/>
+              </w:rPr>
+              <w:lastRenderedPageBreak/>
+              <w:t>Pre</w:t>
+            </w:r>
+            <w:r>
+              <w:rPr>
+                <w:sz w:val="24"/>
+                <w:szCs w:val="24"/>
+              </w:rPr>
+              <w:t xml:space="preserve">: </w:t>
+            </w:r>
+            <w:r>
+              <w:rPr>
+                <w:sz w:val="24"/>
+                <w:szCs w:val="24"/>
+              </w:rPr>
+              <w:t>formazione!=null</w:t>
+            </w:r>
+          </w:p>
+          <w:p>
+            <w:pPr>
+              <w:rPr>
+                <w:b/>
+                <w:bCs/>
+                <w:sz w:val="24"/>
+                <w:szCs w:val="24"/>
+              </w:rPr>
+            </w:pPr>
+          </w:p>
+          <w:p>
+            <w:pPr>
+              <w:rPr>
+                <w:sz w:val="24"/>
+                <w:szCs w:val="24"/>
+              </w:rPr>
+            </w:pPr>
+            <w:r>
+              <w:rPr>
+                <w:b/>
+                <w:bCs/>
+                <w:sz w:val="24"/>
+                <w:szCs w:val="24"/>
+              </w:rPr>
+              <w:t>Context</w:t>
+            </w:r>
+            <w:r>
+              <w:rPr>
+                <w:sz w:val="24"/>
+                <w:szCs w:val="24"/>
+              </w:rPr>
+              <w:t xml:space="preserve"> </w:t>
+            </w:r>
+            <w:r>
+              <w:rPr>
+                <w:sz w:val="24"/>
+                <w:szCs w:val="24"/>
+              </w:rPr>
+              <w:t>FormazioneDAO::</w:t>
+            </w:r>
+            <w:r>
+              <w:rPr>
+                <w:sz w:val="24"/>
+                <w:szCs w:val="24"/>
+              </w:rPr>
+              <w:t>add</w:t>
+            </w:r>
+            <w:r>
+              <w:rPr>
+                <w:sz w:val="24"/>
+                <w:szCs w:val="24"/>
+              </w:rPr>
+              <w:t>GiocatoreFormazione(</w:t>
+            </w:r>
+            <w:r>
+              <w:rPr>
+                <w:sz w:val="24"/>
+                <w:szCs w:val="24"/>
+              </w:rPr>
+              <w:t>formazione, giocatore</w:t>
+            </w:r>
+            <w:r>
+              <w:rPr>
+                <w:sz w:val="24"/>
+                <w:szCs w:val="24"/>
+              </w:rPr>
+              <w:t>)</w:t>
+            </w:r>
+          </w:p>
+          <w:p>
+            <w:pPr>
+              <w:rPr>
+                <w:sz w:val="24"/>
+                <w:szCs w:val="24"/>
+              </w:rPr>
+            </w:pPr>
+            <w:r>
+              <w:rPr>
+                <w:b/>
+                <w:bCs/>
+                <w:sz w:val="24"/>
+                <w:szCs w:val="24"/>
+              </w:rPr>
+              <w:t>Pre</w:t>
+            </w:r>
+            <w:r>
+              <w:rPr>
+                <w:sz w:val="24"/>
+                <w:szCs w:val="24"/>
+              </w:rPr>
+              <w:t xml:space="preserve">: </w:t>
+            </w:r>
+            <w:r>
+              <w:rPr>
+                <w:sz w:val="24"/>
+                <w:szCs w:val="24"/>
+              </w:rPr>
+              <w:t>formazione!=null and giocatore!=null</w:t>
+            </w:r>
+          </w:p>
+          <w:p>
+            <w:pPr>
+              <w:rPr>
+                <w:sz w:val="24"/>
+                <w:szCs w:val="24"/>
+              </w:rPr>
+            </w:pPr>
+          </w:p>
+          <w:p>
+            <w:pPr>
+              <w:rPr>
+                <w:sz w:val="24"/>
+                <w:szCs w:val="24"/>
+              </w:rPr>
+            </w:pPr>
+            <w:r>
+              <w:rPr>
+                <w:b/>
+                <w:bCs/>
+                <w:sz w:val="24"/>
+                <w:szCs w:val="24"/>
+              </w:rPr>
+              <w:t>Context</w:t>
+            </w:r>
+            <w:r>
+              <w:rPr>
+                <w:sz w:val="24"/>
+                <w:szCs w:val="24"/>
+              </w:rPr>
+              <w:t xml:space="preserve"> </w:t>
+            </w:r>
+            <w:r>
+              <w:rPr>
+                <w:sz w:val="24"/>
+                <w:szCs w:val="24"/>
+              </w:rPr>
+              <w:t>FormazioneDAO::</w:t>
+            </w:r>
+            <w:r>
+              <w:rPr>
+                <w:sz w:val="24"/>
+                <w:szCs w:val="24"/>
+              </w:rPr>
+              <w:t>delete</w:t>
+            </w:r>
+            <w:r>
+              <w:rPr>
+                <w:sz w:val="24"/>
+                <w:szCs w:val="24"/>
+              </w:rPr>
+              <w:t>GiocatoreFormazione(</w:t>
+            </w:r>
+            <w:r>
+              <w:rPr>
+                <w:sz w:val="24"/>
+                <w:szCs w:val="24"/>
+              </w:rPr>
+              <w:t>formazione, giocatore</w:t>
+            </w:r>
+            <w:r>
+              <w:rPr>
+                <w:sz w:val="24"/>
+                <w:szCs w:val="24"/>
+              </w:rPr>
+              <w:t>)</w:t>
+            </w:r>
+          </w:p>
+          <w:p>
+            <w:pPr>
+              <w:rPr>
+                <w:sz w:val="24"/>
+                <w:szCs w:val="24"/>
+              </w:rPr>
+            </w:pPr>
+            <w:r>
+              <w:rPr>
+                <w:b/>
+                <w:bCs/>
+                <w:sz w:val="24"/>
+                <w:szCs w:val="24"/>
+              </w:rPr>
+              <w:t>Pre</w:t>
+            </w:r>
+            <w:r>
+              <w:rPr>
+                <w:sz w:val="24"/>
+                <w:szCs w:val="24"/>
+              </w:rPr>
+              <w:t xml:space="preserve">: </w:t>
+            </w:r>
+            <w:r>
+              <w:rPr>
+                <w:sz w:val="24"/>
+                <w:szCs w:val="24"/>
+              </w:rPr>
+              <w:t>formazione!=null and giocatore!=null</w:t>
+            </w:r>
+          </w:p>
+          <w:p>
+            <w:pPr>
+              <w:rPr>
+                <w:sz w:val="24"/>
+                <w:szCs w:val="24"/>
+              </w:rPr>
+            </w:pPr>
+          </w:p>
+          <w:p>
+            <w:pPr>
+              <w:rPr>
+                <w:sz w:val="24"/>
+                <w:szCs w:val="24"/>
+              </w:rPr>
+            </w:pPr>
+            <w:r>
+              <w:rPr>
+                <w:b/>
+                <w:bCs/>
+                <w:sz w:val="24"/>
+                <w:szCs w:val="24"/>
+              </w:rPr>
+              <w:t>Context</w:t>
+            </w:r>
+            <w:r>
+              <w:rPr>
+                <w:sz w:val="24"/>
+                <w:szCs w:val="24"/>
+              </w:rPr>
               <w:t xml:space="preserve"> FormazioneDAO::</w:t>
             </w:r>
             <w:r>
@@ -23051,7 +23238,15 @@
                 <w:sz w:val="24"/>
                 <w:szCs w:val="24"/>
               </w:rPr>
-              <w:t>database.giocatoreFormazione-&gt; includes(</w:t>
+              <w:t xml:space="preserve">database.giocatoreFormazione-&gt; </w:t>
+            </w:r>
+            <w:r>
+              <w:rPr>
+                <w:sz w:val="24"/>
+                <w:szCs w:val="24"/>
+              </w:rPr>
+              <w:lastRenderedPageBreak/>
+              <w:t>includes(</w:t>
             </w:r>
             <w:r>
               <w:rPr>
@@ -23218,7 +23413,6 @@
                 <w:sz w:val="24"/>
                 <w:szCs w:val="24"/>
               </w:rPr>
-              <w:lastRenderedPageBreak/>
               <w:t>Context</w:t>
             </w:r>
             <w:r>
@@ -24178,6 +24372,7 @@
                 <w:sz w:val="24"/>
                 <w:szCs w:val="24"/>
               </w:rPr>
+              <w:lastRenderedPageBreak/>
               <w:t>Pre</w:t>
             </w:r>
             <w:r>
@@ -24301,6 +24496,7 @@
                 <w:sz w:val="24"/>
                 <w:szCs w:val="24"/>
               </w:rPr>
+              <w:lastRenderedPageBreak/>
               <w:t>Post-condizioni</w:t>
             </w:r>
           </w:p>
@@ -24361,7 +24557,6 @@
                 <w:sz w:val="24"/>
                 <w:szCs w:val="24"/>
               </w:rPr>
-              <w:lastRenderedPageBreak/>
               <w:t>P</w:t>
             </w:r>
             <w:r>
@@ -24937,7 +25132,6 @@
                 <w:sz w:val="24"/>
                 <w:szCs w:val="24"/>
               </w:rPr>
-              <w:lastRenderedPageBreak/>
               <w:t>Invariante</w:t>
             </w:r>
           </w:p>
@@ -25148,6 +25342,7 @@
                 <w:szCs w:val="24"/>
                 <w:lang w:val="en-US"/>
               </w:rPr>
+              <w:lastRenderedPageBreak/>
               <w:t>+ logout(): void</w:t>
             </w:r>
           </w:p>
@@ -25206,6 +25401,7 @@
                 <w:sz w:val="24"/>
                 <w:szCs w:val="24"/>
               </w:rPr>
+              <w:lastRenderedPageBreak/>
               <w:t>Pre-condizioni</w:t>
             </w:r>
           </w:p>
@@ -25449,7 +25645,6 @@
                 <w:sz w:val="24"/>
                 <w:szCs w:val="24"/>
               </w:rPr>
-              <w:lastRenderedPageBreak/>
               <w:t>Post-condizioni</w:t>
             </w:r>
           </w:p>
@@ -26754,7 +26949,6 @@
                 <w:szCs w:val="24"/>
                 <w:lang w:val="en-US"/>
               </w:rPr>
-              <w:lastRenderedPageBreak/>
               <w:t>Post</w:t>
             </w:r>
             <w:r>
@@ -27018,23 +27212,23 @@
         </w:numPr>
         <w:ind w:left="576" w:hanging="576"/>
       </w:pPr>
-      <w:bookmarkStart w:id="16" w:name="_Toc27672914"/>
-      <w:bookmarkStart w:id="17" w:name="_Toc27672915"/>
-      <w:bookmarkEnd w:id="16"/>
+      <w:bookmarkStart w:id="17" w:name="_Toc27672914"/>
+      <w:bookmarkStart w:id="18" w:name="_Toc27672915"/>
       <w:bookmarkEnd w:id="17"/>
+      <w:bookmarkEnd w:id="18"/>
     </w:p>
     <w:p>
       <w:pPr>
         <w:pStyle w:val="Titolo2"/>
       </w:pPr>
-      <w:bookmarkStart w:id="18" w:name="_Toc27672916"/>
+      <w:bookmarkStart w:id="19" w:name="_Toc27672916"/>
       <w:r>
         <w:t>Control</w:t>
       </w:r>
       <w:r>
         <w:t>(pasq)</w:t>
       </w:r>
-      <w:bookmarkEnd w:id="18"/>
+      <w:bookmarkEnd w:id="19"/>
     </w:p>
     <w:p>
       <w:r>
@@ -27803,6 +27997,7 @@
                 <w:sz w:val="24"/>
                 <w:szCs w:val="24"/>
               </w:rPr>
+              <w:lastRenderedPageBreak/>
               <w:t>Post-condizioni</w:t>
             </w:r>
           </w:p>
@@ -28034,7 +28229,6 @@
                 <w:sz w:val="24"/>
                 <w:szCs w:val="24"/>
               </w:rPr>
-              <w:lastRenderedPageBreak/>
               <w:t>Descrizione</w:t>
             </w:r>
           </w:p>
@@ -29085,6 +29279,7 @@
                 <w:sz w:val="24"/>
                 <w:szCs w:val="24"/>
               </w:rPr>
+              <w:lastRenderedPageBreak/>
               <w:t>Pre-condizioni</w:t>
             </w:r>
           </w:p>
@@ -29223,7 +29418,6 @@
                 <w:sz w:val="24"/>
                 <w:szCs w:val="24"/>
               </w:rPr>
-              <w:lastRenderedPageBreak/>
               <w:t>PartitaDAO.getPartitaBy</w:t>
             </w:r>
             <w:r>
@@ -29271,7 +29465,6 @@
                 <w:sz w:val="24"/>
                 <w:szCs w:val="24"/>
               </w:rPr>
-              <w:lastRenderedPageBreak/>
               <w:t>Post-condizioni</w:t>
             </w:r>
           </w:p>
@@ -30034,7 +30227,15 @@
                 <w:sz w:val="24"/>
                 <w:szCs w:val="24"/>
               </w:rPr>
-              <w:t>Questa classe è un control che si occupa di passare a PartitaDAO i dati per effettuare la ricerca del calendario richiesto (relativo all’intera Lega o ad una squadra specifica)</w:t>
+              <w:t xml:space="preserve">Questa classe è un control che si occupa di passare a PartitaDAO i dati </w:t>
+            </w:r>
+            <w:r>
+              <w:rPr>
+                <w:sz w:val="24"/>
+                <w:szCs w:val="24"/>
+              </w:rPr>
+              <w:lastRenderedPageBreak/>
+              <w:t>per effettuare la ricerca del calendario richiesto (relativo all’intera Lega o ad una squadra specifica)</w:t>
             </w:r>
           </w:p>
         </w:tc>
@@ -30059,6 +30260,7 @@
                 <w:sz w:val="24"/>
                 <w:szCs w:val="24"/>
               </w:rPr>
+              <w:lastRenderedPageBreak/>
               <w:t>Signature dei metodi</w:t>
             </w:r>
           </w:p>
@@ -30192,7 +30394,6 @@
                 <w:sz w:val="24"/>
                 <w:szCs w:val="24"/>
               </w:rPr>
-              <w:lastRenderedPageBreak/>
               <w:t>LegaDAO.getLegaById(lega) != null</w:t>
             </w:r>
           </w:p>
@@ -30226,7 +30427,6 @@
                 <w:sz w:val="24"/>
                 <w:szCs w:val="24"/>
               </w:rPr>
-              <w:lastRenderedPageBreak/>
               <w:t>Post-condizioni</w:t>
             </w:r>
           </w:p>
@@ -31058,7 +31258,15 @@
                 <w:sz w:val="24"/>
                 <w:szCs w:val="24"/>
               </w:rPr>
-              <w:t>getParameter(“idGiocatore”) != null and request.getParameter(“squadra”) != null and  SquadraDAO.getSquadraById(squadra) != null and GiocatoreDAO.getGiocatoreById(idGiocatore) != null</w:t>
+              <w:t xml:space="preserve">getParameter(“idGiocatore”) != null and </w:t>
+            </w:r>
+            <w:r>
+              <w:rPr>
+                <w:sz w:val="24"/>
+                <w:szCs w:val="24"/>
+              </w:rPr>
+              <w:lastRenderedPageBreak/>
+              <w:t>request.getParameter(“squadra”) != null and  SquadraDAO.getSquadraById(squadra) != null and GiocatoreDAO.getGiocatoreById(idGiocatore) != null</w:t>
             </w:r>
           </w:p>
           <w:p>
@@ -31091,6 +31299,7 @@
                 <w:sz w:val="24"/>
                 <w:szCs w:val="24"/>
               </w:rPr>
+              <w:lastRenderedPageBreak/>
               <w:t>Post-condizioni</w:t>
             </w:r>
           </w:p>
@@ -31159,15 +31368,7 @@
                 <w:sz w:val="24"/>
                 <w:szCs w:val="24"/>
               </w:rPr>
-              <w:t xml:space="preserve">.nome, </w:t>
-            </w:r>
-            <w:r>
-              <w:rPr>
-                <w:sz w:val="24"/>
-                <w:szCs w:val="24"/>
-              </w:rPr>
-              <w:lastRenderedPageBreak/>
-              <w:t>squadra.nomeLega</w:t>
+              <w:t>.nome, squadra.nomeLega</w:t>
             </w:r>
             <w:r>
               <w:rPr>
@@ -31207,7 +31408,6 @@
                 <w:sz w:val="24"/>
                 <w:szCs w:val="24"/>
               </w:rPr>
-              <w:lastRenderedPageBreak/>
               <w:t>Invariante</w:t>
             </w:r>
           </w:p>
@@ -31960,7 +32160,16 @@
                 <w:szCs w:val="24"/>
                 <w:lang w:val="en-US"/>
               </w:rPr>
-              <w:t>and request.getParameter(“prezzoOfferto”) != null ScambioDAO.getScambioById(idGiocatore1,idGiocatore2,Allenatore1,Allenatore2) == null</w:t>
+              <w:t>and request.getParameter(“prezzoOfferto”) != null ScambioDAO.getScambioById(idGiocatore1,idGiocatore2,Allenatore1,A</w:t>
+            </w:r>
+            <w:r>
+              <w:rPr>
+                <w:sz w:val="24"/>
+                <w:szCs w:val="24"/>
+                <w:lang w:val="en-US"/>
+              </w:rPr>
+              <w:lastRenderedPageBreak/>
+              <w:t>llenatore2) == null</w:t>
             </w:r>
             <w:r>
               <w:rPr>
@@ -32006,6 +32215,7 @@
                 <w:sz w:val="24"/>
                 <w:szCs w:val="24"/>
               </w:rPr>
+              <w:lastRenderedPageBreak/>
               <w:t>Post-condizioni</w:t>
             </w:r>
           </w:p>
@@ -32150,7 +32360,6 @@
                 <w:sz w:val="24"/>
                 <w:szCs w:val="24"/>
               </w:rPr>
-              <w:lastRenderedPageBreak/>
               <w:t>Invariante</w:t>
             </w:r>
           </w:p>
@@ -33017,6 +33226,7 @@
                 <w:sz w:val="24"/>
                 <w:szCs w:val="24"/>
               </w:rPr>
+              <w:lastRenderedPageBreak/>
               <w:t>Pre</w:t>
             </w:r>
             <w:r>
@@ -33081,6 +33291,7 @@
                 <w:sz w:val="24"/>
                 <w:szCs w:val="24"/>
               </w:rPr>
+              <w:lastRenderedPageBreak/>
               <w:t>Post-condizioni</w:t>
             </w:r>
           </w:p>
@@ -33226,7 +33437,6 @@
                 <w:sz w:val="24"/>
                 <w:szCs w:val="24"/>
               </w:rPr>
-              <w:lastRenderedPageBreak/>
               <w:t>Invariante</w:t>
             </w:r>
           </w:p>
@@ -34128,7 +34338,15 @@
                 <w:sz w:val="24"/>
                 <w:szCs w:val="24"/>
               </w:rPr>
-              <w:t>squadra.getNome(), squadra.getLega().getNome()</w:t>
+              <w:t xml:space="preserve">squadra.getNome(), </w:t>
+            </w:r>
+            <w:r>
+              <w:rPr>
+                <w:sz w:val="24"/>
+                <w:szCs w:val="24"/>
+              </w:rPr>
+              <w:lastRenderedPageBreak/>
+              <w:t>squadra.getLega().getNome()</w:t>
             </w:r>
             <w:r>
               <w:rPr>
@@ -34227,6 +34445,7 @@
                 <w:sz w:val="24"/>
                 <w:szCs w:val="24"/>
               </w:rPr>
+              <w:lastRenderedPageBreak/>
               <w:t>Invariante</w:t>
             </w:r>
           </w:p>
@@ -35206,14 +35425,15 @@
                 <w:szCs w:val="24"/>
               </w:rPr>
             </w:pPr>
-            <w:bookmarkStart w:id="19" w:name="_Toc27672917"/>
-            <w:bookmarkEnd w:id="19"/>
-            <w:r>
-              <w:rPr>
-                <w:color w:val="FFFFFF" w:themeColor="background1"/>
-                <w:sz w:val="24"/>
-                <w:szCs w:val="24"/>
-              </w:rPr>
+            <w:bookmarkStart w:id="20" w:name="_Toc27672917"/>
+            <w:bookmarkEnd w:id="20"/>
+            <w:r>
+              <w:rPr>
+                <w:color w:val="FFFFFF" w:themeColor="background1"/>
+                <w:sz w:val="24"/>
+                <w:szCs w:val="24"/>
+              </w:rPr>
+              <w:lastRenderedPageBreak/>
               <w:t>Nome classe</w:t>
             </w:r>
           </w:p>
@@ -35234,14 +35454,7 @@
                 <w:sz w:val="24"/>
                 <w:szCs w:val="24"/>
               </w:rPr>
-              <w:t>Modifica</w:t>
-            </w:r>
-            <w:r>
-              <w:rPr>
-                <w:sz w:val="24"/>
-                <w:szCs w:val="24"/>
-              </w:rPr>
-              <w:t>OffertaServlet</w:t>
+              <w:t>ModificaOffertaServlet</w:t>
             </w:r>
           </w:p>
         </w:tc>
@@ -35449,16 +35662,7 @@
                 <w:szCs w:val="24"/>
                 <w:lang w:val="en-US"/>
               </w:rPr>
-              <w:t xml:space="preserve"> </w:t>
-            </w:r>
-            <w:r>
-              <w:rPr>
-                <w:sz w:val="24"/>
-                <w:szCs w:val="24"/>
-                <w:lang w:val="en-US"/>
-              </w:rPr>
-              <w:lastRenderedPageBreak/>
-              <w:t>request.getParameter(“lega”)!=null</w:t>
+              <w:t xml:space="preserve"> request.getParameter(“lega”)!=null</w:t>
             </w:r>
           </w:p>
           <w:p>
@@ -35547,14 +35751,7 @@
                 <w:sz w:val="24"/>
                 <w:szCs w:val="24"/>
               </w:rPr>
-              <w:t>giocatore, data, lega, squadra)!=</w:t>
-            </w:r>
-            <w:r>
-              <w:rPr>
-                <w:sz w:val="24"/>
-                <w:szCs w:val="24"/>
-              </w:rPr>
-              <w:t xml:space="preserve">null </w:t>
+              <w:t xml:space="preserve">giocatore, data, lega, squadra)!=null </w:t>
             </w:r>
           </w:p>
           <w:p>
@@ -35589,7 +35786,6 @@
                 <w:sz w:val="24"/>
                 <w:szCs w:val="24"/>
               </w:rPr>
-              <w:lastRenderedPageBreak/>
               <w:t>Post-condizioni</w:t>
             </w:r>
           </w:p>
@@ -35661,14 +35857,7 @@
                 <w:sz w:val="24"/>
                 <w:szCs w:val="24"/>
               </w:rPr>
-              <w:t>giocatore, data, lega, squadra)</w:t>
-            </w:r>
-            <w:r>
-              <w:rPr>
-                <w:sz w:val="24"/>
-                <w:szCs w:val="24"/>
-              </w:rPr>
-              <w:t>.getSomma()=sommaOfferta</w:t>
+              <w:t>giocatore, data, lega, squadra).getSomma()=sommaOfferta</w:t>
             </w:r>
           </w:p>
           <w:p>
@@ -35782,14 +35971,7 @@
                 <w:sz w:val="24"/>
                 <w:szCs w:val="24"/>
               </w:rPr>
-              <w:t>Cancella</w:t>
-            </w:r>
-            <w:r>
-              <w:rPr>
-                <w:sz w:val="24"/>
-                <w:szCs w:val="24"/>
-              </w:rPr>
-              <w:t>OffertaServlet</w:t>
+              <w:t>CancellaOffertaServlet</w:t>
             </w:r>
           </w:p>
         </w:tc>
@@ -35981,15 +36163,7 @@
                 <w:szCs w:val="24"/>
                 <w:lang w:val="en-US"/>
               </w:rPr>
-              <w:t xml:space="preserve"> </w:t>
-            </w:r>
-            <w:r>
-              <w:rPr>
-                <w:sz w:val="24"/>
-                <w:szCs w:val="24"/>
-                <w:lang w:val="en-US"/>
-              </w:rPr>
-              <w:t>r</w:t>
+              <w:t xml:space="preserve"> r</w:t>
             </w:r>
             <w:r>
               <w:rPr>
@@ -36226,11 +36400,11 @@
       <w:pPr>
         <w:pStyle w:val="Titolo2"/>
       </w:pPr>
-      <w:bookmarkStart w:id="20" w:name="_Toc27672918"/>
+      <w:bookmarkStart w:id="21" w:name="_Toc27672918"/>
       <w:r>
         <w:t>Control(tae)</w:t>
       </w:r>
-      <w:bookmarkEnd w:id="20"/>
+      <w:bookmarkEnd w:id="21"/>
     </w:p>
     <w:p>
       <w:pPr>
@@ -36277,6 +36451,7 @@
                 <w:sz w:val="24"/>
                 <w:szCs w:val="24"/>
               </w:rPr>
+              <w:lastRenderedPageBreak/>
               <w:t>Nome classe</w:t>
             </w:r>
           </w:p>
@@ -36522,7 +36697,6 @@
                 <w:sz w:val="24"/>
                 <w:szCs w:val="24"/>
               </w:rPr>
-              <w:lastRenderedPageBreak/>
               <w:t>Pre</w:t>
             </w:r>
             <w:r>
@@ -36616,7 +36790,6 @@
                 <w:sz w:val="24"/>
                 <w:szCs w:val="24"/>
               </w:rPr>
-              <w:lastRenderedPageBreak/>
               <w:t>Post-condizioni</w:t>
             </w:r>
           </w:p>
@@ -37300,6 +37473,7 @@
                 <w:sz w:val="24"/>
                 <w:szCs w:val="24"/>
               </w:rPr>
+              <w:lastRenderedPageBreak/>
               <w:t>Nome classe</w:t>
             </w:r>
           </w:p>
@@ -37538,16 +37712,7 @@
                 <w:szCs w:val="24"/>
                 <w:lang w:val="en-US"/>
               </w:rPr>
-              <w:t xml:space="preserve">ModificaDatiPersonaliServlet::doGet(request:HttpServletRequest, </w:t>
-            </w:r>
-            <w:r>
-              <w:rPr>
-                <w:sz w:val="24"/>
-                <w:szCs w:val="24"/>
-                <w:lang w:val="en-US"/>
-              </w:rPr>
-              <w:lastRenderedPageBreak/>
-              <w:t>response: HttpServletRequest)</w:t>
+              <w:t>ModificaDatiPersonaliServlet::doGet(request:HttpServletRequest, response: HttpServletRequest)</w:t>
             </w:r>
           </w:p>
           <w:p>
@@ -37611,7 +37776,6 @@
                 <w:sz w:val="24"/>
                 <w:szCs w:val="24"/>
               </w:rPr>
-              <w:lastRenderedPageBreak/>
               <w:t>Post-condizioni</w:t>
             </w:r>
           </w:p>
@@ -38557,7 +38721,16 @@
                 <w:szCs w:val="24"/>
                 <w:lang w:val="en-US"/>
               </w:rPr>
-              <w:t>::doGet(request:HttpServletRequest, response: HttpServletRequest)</w:t>
+              <w:t xml:space="preserve">::doGet(request:HttpServletRequest, </w:t>
+            </w:r>
+            <w:r>
+              <w:rPr>
+                <w:sz w:val="24"/>
+                <w:szCs w:val="24"/>
+                <w:lang w:val="en-US"/>
+              </w:rPr>
+              <w:lastRenderedPageBreak/>
+              <w:t>response: HttpServletRequest)</w:t>
             </w:r>
           </w:p>
           <w:p>
@@ -38642,6 +38815,7 @@
                 <w:sz w:val="24"/>
                 <w:szCs w:val="24"/>
               </w:rPr>
+              <w:lastRenderedPageBreak/>
               <w:t>Post-condizioni</w:t>
             </w:r>
           </w:p>
@@ -38744,7 +38918,6 @@
                 <w:sz w:val="24"/>
                 <w:szCs w:val="24"/>
               </w:rPr>
-              <w:lastRenderedPageBreak/>
               <w:t>Invariante</w:t>
             </w:r>
           </w:p>
@@ -40022,16 +40195,7 @@
                 <w:szCs w:val="24"/>
                 <w:lang w:val="en-US"/>
               </w:rPr>
-              <w:t xml:space="preserve">+doGet(request: HttpServletRequest, response: </w:t>
-            </w:r>
-            <w:r>
-              <w:rPr>
-                <w:sz w:val="24"/>
-                <w:szCs w:val="24"/>
-                <w:lang w:val="en-US"/>
-              </w:rPr>
-              <w:lastRenderedPageBreak/>
-              <w:t xml:space="preserve">HttpServletRequest):void </w:t>
+              <w:t xml:space="preserve">+doGet(request: HttpServletRequest, response: HttpServletRequest):void </w:t>
             </w:r>
           </w:p>
         </w:tc>
@@ -40063,7 +40227,6 @@
                 <w:sz w:val="24"/>
                 <w:szCs w:val="24"/>
               </w:rPr>
-              <w:lastRenderedPageBreak/>
               <w:t>Pre-condizioni</w:t>
             </w:r>
           </w:p>
@@ -41026,7 +41189,15 @@
                 <w:sz w:val="24"/>
                 <w:szCs w:val="24"/>
               </w:rPr>
-              <w:t>Questa classe è un control che si occupa di verificare se i dati inseriti dall’utente siano accettabili, se positivi, il control chiamerà il DAO addetto alla creazione dell’asta</w:t>
+              <w:t xml:space="preserve">Questa classe è un control che si occupa di verificare se i dati inseriti </w:t>
+            </w:r>
+            <w:r>
+              <w:rPr>
+                <w:sz w:val="24"/>
+                <w:szCs w:val="24"/>
+              </w:rPr>
+              <w:lastRenderedPageBreak/>
+              <w:t>dall’utente siano accettabili, se positivi, il control chiamerà il DAO addetto alla creazione dell’asta</w:t>
             </w:r>
             <w:r>
               <w:rPr>
@@ -41072,6 +41243,7 @@
                 <w:sz w:val="24"/>
                 <w:szCs w:val="24"/>
               </w:rPr>
+              <w:lastRenderedPageBreak/>
               <w:t>Signature dei metodi</w:t>
             </w:r>
           </w:p>
@@ -41176,8 +41348,6 @@
               </w:rPr>
               <w:t xml:space="preserve"> </w:t>
             </w:r>
-            <w:bookmarkStart w:id="21" w:name="_GoBack"/>
-            <w:bookmarkEnd w:id="21"/>
             <w:r>
               <w:rPr>
                 <w:sz w:val="24"/>
@@ -41244,7 +41414,6 @@
                 <w:szCs w:val="24"/>
                 <w:lang w:val="en-US"/>
               </w:rPr>
-              <w:lastRenderedPageBreak/>
               <w:t>Request.getParamter(“dataF”)!=null and dataF!=data and dataF&gt;data;</w:t>
             </w:r>
           </w:p>
@@ -41298,7 +41467,6 @@
                 <w:szCs w:val="24"/>
                 <w:lang w:val="en-US"/>
               </w:rPr>
-              <w:lastRenderedPageBreak/>
               <w:t>Post-condizioni</w:t>
             </w:r>
           </w:p>
@@ -43649,7 +43817,7 @@
 </file>
 
 <file path=customXml/itemProps1.xml><?xml version="1.0" encoding="utf-8"?>
-<ds:datastoreItem xmlns:ds="http://schemas.openxmlformats.org/officeDocument/2006/customXml" ds:itemID="{C7A40762-86CC-49DB-92A9-58433360DB1D}">
+<ds:datastoreItem xmlns:ds="http://schemas.openxmlformats.org/officeDocument/2006/customXml" ds:itemID="{928104A5-FB3F-49F4-80AA-32B81E666235}">
   <ds:schemaRefs>
     <ds:schemaRef ds:uri="http://schemas.openxmlformats.org/officeDocument/2006/bibliography"/>
   </ds:schemaRefs>

</xml_diff>